<commit_message>
updated files for short documentation (in Dutch) --> ready Related to Issue [OURS-45]
git-svn-id: https://repos.deltares.nl/repos/OURS@108 f55127e8-9a58-465b-b56e-fa2d0b06d13a
</commit_message>
<xml_diff>
--- a/CPTtool/documentation/CPTtool.docx
+++ b/CPTtool/documentation/CPTtool.docx
@@ -817,7 +817,7 @@
           <w:lang w:val="nl-NL"/>
         </w:rPr>
         <w:drawing>
-          <wp:inline distT="0" distB="0" distL="0" distR="0" wp14:anchorId="611DD7AD" wp14:editId="50E7E92E">
+          <wp:inline distT="0" distB="0" distL="0" distR="0" wp14:anchorId="71DD5D44" wp14:editId="544FE60C">
             <wp:extent cx="4500000" cy="1072993"/>
             <wp:effectExtent l="0" t="0" r="0" b="0"/>
             <wp:docPr id="1" name="Picture 1"/>
@@ -1543,9 +1543,98 @@
         <w:rPr>
           <w:lang w:val="nl-NL"/>
         </w:rPr>
-        <w:t xml:space="preserve">staat in de </w:t>
-      </w:r>
-      <w:proofErr w:type="spellStart"/>
+        <w:t>staat in de sub</w:t>
+      </w:r>
+      <w:r>
+        <w:rPr>
+          <w:lang w:val="nl-NL"/>
+        </w:rPr>
+        <w:t>map</w:t>
+      </w:r>
+      <w:r>
+        <w:rPr>
+          <w:lang w:val="nl-NL"/>
+        </w:rPr>
+        <w:t xml:space="preserve"> </w:t>
+      </w:r>
+      <w:r>
+        <w:rPr>
+          <w:rFonts w:ascii="Courier New" w:hAnsi="Courier New" w:cs="Courier New"/>
+          <w:sz w:val="21"/>
+          <w:szCs w:val="21"/>
+          <w:lang w:val="nl-NL"/>
+        </w:rPr>
+        <w:t>sonderingen</w:t>
+      </w:r>
+      <w:r>
+        <w:rPr>
+          <w:lang w:val="nl-NL"/>
+        </w:rPr>
+        <w:t>. De resultaten worden in</w:t>
+      </w:r>
+      <w:r>
+        <w:rPr>
+          <w:lang w:val="nl-NL"/>
+        </w:rPr>
+        <w:t xml:space="preserve"> het voorbeeld in</w:t>
+      </w:r>
+      <w:r>
+        <w:rPr>
+          <w:lang w:val="nl-NL"/>
+        </w:rPr>
+        <w:t xml:space="preserve"> </w:t>
+      </w:r>
+      <w:r>
+        <w:rPr>
+          <w:lang w:val="nl-NL"/>
+        </w:rPr>
+        <w:t>de</w:t>
+      </w:r>
+      <w:r>
+        <w:rPr>
+          <w:lang w:val="nl-NL"/>
+        </w:rPr>
+        <w:t xml:space="preserve"> su</w:t>
+      </w:r>
+      <w:r>
+        <w:rPr>
+          <w:lang w:val="nl-NL"/>
+        </w:rPr>
+        <w:t>b</w:t>
+      </w:r>
+      <w:r>
+        <w:rPr>
+          <w:lang w:val="nl-NL"/>
+        </w:rPr>
+        <w:t xml:space="preserve">map </w:t>
+      </w:r>
+      <w:r>
+        <w:rPr>
+          <w:rFonts w:ascii="Courier New" w:hAnsi="Courier New" w:cs="Courier New"/>
+          <w:sz w:val="21"/>
+          <w:szCs w:val="21"/>
+          <w:lang w:val="nl-NL"/>
+        </w:rPr>
+        <w:t>resultaten</w:t>
+      </w:r>
+      <w:r>
+        <w:rPr>
+          <w:lang w:val="nl-NL"/>
+        </w:rPr>
+        <w:t xml:space="preserve"> </w:t>
+      </w:r>
+      <w:r>
+        <w:rPr>
+          <w:lang w:val="nl-NL"/>
+        </w:rPr>
+        <w:t>opgeslagen.</w:t>
+      </w:r>
+      <w:r>
+        <w:rPr>
+          <w:lang w:val="nl-NL"/>
+        </w:rPr>
+        <w:t xml:space="preserve"> Deze </w:t>
+      </w:r>
       <w:r>
         <w:rPr>
           <w:lang w:val="nl-NL"/>
@@ -1556,126 +1645,7 @@
         <w:rPr>
           <w:lang w:val="nl-NL"/>
         </w:rPr>
-        <w:t>map</w:t>
-      </w:r>
-      <w:proofErr w:type="spellEnd"/>
-      <w:r>
-        <w:rPr>
-          <w:lang w:val="nl-NL"/>
-        </w:rPr>
-        <w:t xml:space="preserve"> </w:t>
-      </w:r>
-      <w:r>
-        <w:rPr>
-          <w:rFonts w:ascii="Courier New" w:hAnsi="Courier New" w:cs="Courier New"/>
-          <w:sz w:val="21"/>
-          <w:szCs w:val="21"/>
-          <w:lang w:val="nl-NL"/>
-        </w:rPr>
-        <w:t>sonderingen</w:t>
-      </w:r>
-      <w:r>
-        <w:rPr>
-          <w:lang w:val="nl-NL"/>
-        </w:rPr>
-        <w:t>. De resultaten worden in</w:t>
-      </w:r>
-      <w:r>
-        <w:rPr>
-          <w:lang w:val="nl-NL"/>
-        </w:rPr>
-        <w:t xml:space="preserve"> het voorbeeld in</w:t>
-      </w:r>
-      <w:r>
-        <w:rPr>
-          <w:lang w:val="nl-NL"/>
-        </w:rPr>
-        <w:t xml:space="preserve"> </w:t>
-      </w:r>
-      <w:r>
-        <w:rPr>
-          <w:lang w:val="nl-NL"/>
-        </w:rPr>
-        <w:t>de</w:t>
-      </w:r>
-      <w:r>
-        <w:rPr>
-          <w:lang w:val="nl-NL"/>
-        </w:rPr>
-        <w:t xml:space="preserve"> </w:t>
-      </w:r>
-      <w:proofErr w:type="spellStart"/>
-      <w:r>
-        <w:rPr>
-          <w:lang w:val="nl-NL"/>
-        </w:rPr>
-        <w:t>su</w:t>
-      </w:r>
-      <w:r>
-        <w:rPr>
-          <w:lang w:val="nl-NL"/>
-        </w:rPr>
-        <w:t>b</w:t>
-      </w:r>
-      <w:r>
-        <w:rPr>
-          <w:lang w:val="nl-NL"/>
-        </w:rPr>
-        <w:t>map</w:t>
-      </w:r>
-      <w:proofErr w:type="spellEnd"/>
-      <w:r>
-        <w:rPr>
-          <w:lang w:val="nl-NL"/>
-        </w:rPr>
-        <w:t xml:space="preserve"> </w:t>
-      </w:r>
-      <w:r>
-        <w:rPr>
-          <w:rFonts w:ascii="Courier New" w:hAnsi="Courier New" w:cs="Courier New"/>
-          <w:sz w:val="21"/>
-          <w:szCs w:val="21"/>
-          <w:lang w:val="nl-NL"/>
-        </w:rPr>
-        <w:t>resultaten</w:t>
-      </w:r>
-      <w:r>
-        <w:rPr>
-          <w:lang w:val="nl-NL"/>
-        </w:rPr>
-        <w:t xml:space="preserve"> </w:t>
-      </w:r>
-      <w:r>
-        <w:rPr>
-          <w:lang w:val="nl-NL"/>
-        </w:rPr>
-        <w:t>opgeslagen.</w:t>
-      </w:r>
-      <w:r>
-        <w:rPr>
-          <w:lang w:val="nl-NL"/>
-        </w:rPr>
-        <w:t xml:space="preserve"> Deze </w:t>
-      </w:r>
-      <w:proofErr w:type="spellStart"/>
-      <w:r>
-        <w:rPr>
-          <w:lang w:val="nl-NL"/>
-        </w:rPr>
-        <w:t>sub</w:t>
-      </w:r>
-      <w:r>
-        <w:rPr>
-          <w:lang w:val="nl-NL"/>
-        </w:rPr>
-        <w:t>map</w:t>
-      </w:r>
-      <w:proofErr w:type="spellEnd"/>
-      <w:r>
-        <w:rPr>
-          <w:lang w:val="nl-NL"/>
-        </w:rPr>
-        <w:t xml:space="preserve"> wordt automatisch aangemaakt.</w:t>
+        <w:t>map wordt automatisch aangemaakt.</w:t>
       </w:r>
     </w:p>
     <w:p>
@@ -1700,7 +1670,7 @@
           <w:lang w:val="nl-NL"/>
         </w:rPr>
         <w:drawing>
-          <wp:inline distT="0" distB="0" distL="0" distR="0" wp14:anchorId="6BE961AD" wp14:editId="73550D20">
+          <wp:inline distT="0" distB="0" distL="0" distR="0" wp14:anchorId="18394D3A" wp14:editId="69546F01">
             <wp:extent cx="4500000" cy="1640261"/>
             <wp:effectExtent l="0" t="0" r="0" b="0"/>
             <wp:docPr id="7" name="Picture 7"/>
@@ -1820,7 +1790,7 @@
           <w:lang w:val="nl-NL"/>
         </w:rPr>
         <w:drawing>
-          <wp:inline distT="0" distB="0" distL="0" distR="0" wp14:anchorId="20E57864" wp14:editId="1E48603C">
+          <wp:inline distT="0" distB="0" distL="0" distR="0" wp14:anchorId="67335765" wp14:editId="37ACBC52">
             <wp:extent cx="4500000" cy="1036209"/>
             <wp:effectExtent l="0" t="0" r="0" b="0"/>
             <wp:docPr id="3" name="Picture 3"/>
@@ -3595,90 +3565,88 @@
         <w:rPr>
           <w:lang w:val="nl-NL"/>
         </w:rPr>
-        <w:t xml:space="preserve">Na uitvoer van het programma worden de resultaten opgeslagen in de gekozen </w:t>
+        <w:t xml:space="preserve">Na uitvoer van het programma worden de resultaten opgeslagen in de gekozen submap (in het voorbeeld: </w:t>
+      </w:r>
+      <w:r>
+        <w:rPr>
+          <w:rFonts w:ascii="Courier New" w:hAnsi="Courier New" w:cs="Courier New"/>
+          <w:sz w:val="21"/>
+          <w:szCs w:val="21"/>
+          <w:lang w:val="nl-NL"/>
+        </w:rPr>
+        <w:t>resultaten</w:t>
+      </w:r>
+      <w:r>
+        <w:rPr>
+          <w:lang w:val="nl-NL"/>
+        </w:rPr>
+        <w:t>).</w:t>
+      </w:r>
+    </w:p>
+    <w:p>
+      <w:pPr>
+        <w:pStyle w:val="Heading2"/>
+        <w:rPr>
+          <w:lang w:val="nl-NL"/>
+        </w:rPr>
+      </w:pPr>
+      <w:r>
+        <w:rPr>
+          <w:lang w:val="nl-NL"/>
+        </w:rPr>
+        <w:t>Resultaten</w:t>
+      </w:r>
+    </w:p>
+    <w:p>
+      <w:pPr>
+        <w:pStyle w:val="NoSpacing"/>
+        <w:rPr>
+          <w:lang w:val="nl-NL"/>
+        </w:rPr>
+      </w:pPr>
+      <w:r>
+        <w:rPr>
+          <w:lang w:val="nl-NL"/>
+        </w:rPr>
+        <w:t xml:space="preserve">Als voor de optie </w:t>
+      </w:r>
+      <w:r>
+        <w:rPr>
+          <w:rFonts w:ascii="Courier New" w:hAnsi="Courier New" w:cs="Courier New"/>
+          <w:sz w:val="21"/>
+          <w:szCs w:val="21"/>
+          <w:lang w:val="nl-NL"/>
+        </w:rPr>
+        <w:t xml:space="preserve">–p </w:t>
       </w:r>
       <w:proofErr w:type="spellStart"/>
       <w:r>
         <w:rPr>
-          <w:lang w:val="nl-NL"/>
-        </w:rPr>
-        <w:t>submap</w:t>
+          <w:rFonts w:ascii="Courier New" w:hAnsi="Courier New" w:cs="Courier New"/>
+          <w:sz w:val="21"/>
+          <w:szCs w:val="21"/>
+          <w:lang w:val="nl-NL"/>
+        </w:rPr>
+        <w:t>true</w:t>
       </w:r>
       <w:proofErr w:type="spellEnd"/>
       <w:r>
         <w:rPr>
           <w:lang w:val="nl-NL"/>
         </w:rPr>
-        <w:t xml:space="preserve"> (in het voorbeeld: </w:t>
-      </w:r>
-      <w:r>
-        <w:rPr>
-          <w:rFonts w:ascii="Courier New" w:hAnsi="Courier New" w:cs="Courier New"/>
-          <w:sz w:val="21"/>
-          <w:szCs w:val="21"/>
-          <w:lang w:val="nl-NL"/>
-        </w:rPr>
-        <w:t>resultaten</w:t>
-      </w:r>
-      <w:r>
-        <w:rPr>
-          <w:lang w:val="nl-NL"/>
-        </w:rPr>
-        <w:t>).</w:t>
-      </w:r>
-    </w:p>
-    <w:p>
-      <w:pPr>
-        <w:pStyle w:val="Heading2"/>
-        <w:rPr>
-          <w:lang w:val="nl-NL"/>
-        </w:rPr>
-      </w:pPr>
-      <w:r>
-        <w:rPr>
-          <w:lang w:val="nl-NL"/>
-        </w:rPr>
-        <w:t>Resultaten</w:t>
-      </w:r>
-    </w:p>
-    <w:p>
-      <w:pPr>
-        <w:pStyle w:val="NoSpacing"/>
-        <w:rPr>
-          <w:lang w:val="nl-NL"/>
-        </w:rPr>
-      </w:pPr>
-      <w:r>
-        <w:rPr>
-          <w:lang w:val="nl-NL"/>
-        </w:rPr>
-        <w:t xml:space="preserve">Als voor de optie </w:t>
-      </w:r>
-      <w:r>
-        <w:rPr>
-          <w:rFonts w:ascii="Courier New" w:hAnsi="Courier New" w:cs="Courier New"/>
-          <w:sz w:val="21"/>
-          <w:szCs w:val="21"/>
-          <w:lang w:val="nl-NL"/>
-        </w:rPr>
-        <w:t xml:space="preserve">–p </w:t>
-      </w:r>
-      <w:proofErr w:type="spellStart"/>
-      <w:r>
-        <w:rPr>
-          <w:rFonts w:ascii="Courier New" w:hAnsi="Courier New" w:cs="Courier New"/>
-          <w:sz w:val="21"/>
-          <w:szCs w:val="21"/>
-          <w:lang w:val="nl-NL"/>
-        </w:rPr>
-        <w:t>true</w:t>
-      </w:r>
-      <w:proofErr w:type="spellEnd"/>
-      <w:r>
-        <w:rPr>
-          <w:lang w:val="nl-NL"/>
-        </w:rPr>
-        <w:t xml:space="preserve"> is gekozen worden voor elk scenario drie bestanden aangemaakt:</w:t>
+        <w:t xml:space="preserve"> is gekozen</w:t>
+      </w:r>
+      <w:r>
+        <w:rPr>
+          <w:lang w:val="nl-NL"/>
+        </w:rPr>
+        <w:t>,</w:t>
+      </w:r>
+      <w:r>
+        <w:rPr>
+          <w:lang w:val="nl-NL"/>
+        </w:rPr>
+        <w:t xml:space="preserve"> worden voor elk scenario drie bestanden aangemaakt:</w:t>
       </w:r>
     </w:p>
     <w:p>
@@ -3713,30 +3681,26 @@
         <w:rPr>
           <w:lang w:val="nl-NL"/>
         </w:rPr>
-        <w:t xml:space="preserve"> met </w:t>
-      </w:r>
-      <w:proofErr w:type="spellStart"/>
-      <w:r>
-        <w:rPr>
-          <w:lang w:val="nl-NL"/>
-        </w:rPr>
-        <w:t>numerische</w:t>
-      </w:r>
-      <w:proofErr w:type="spellEnd"/>
-      <w:r>
-        <w:rPr>
-          <w:lang w:val="nl-NL"/>
-        </w:rPr>
-        <w:t xml:space="preserve"> data in tabelvorm met de volgende </w:t>
-      </w:r>
-      <w:proofErr w:type="spellStart"/>
-      <w:r>
-        <w:rPr>
-          <w:lang w:val="nl-NL"/>
-        </w:rPr>
-        <w:t>colommen</w:t>
-      </w:r>
-      <w:proofErr w:type="spellEnd"/>
+        <w:t xml:space="preserve"> met numeri</w:t>
+      </w:r>
+      <w:r>
+        <w:rPr>
+          <w:lang w:val="nl-NL"/>
+        </w:rPr>
+        <w:t>ek</w:t>
+      </w:r>
+      <w:r>
+        <w:rPr>
+          <w:lang w:val="nl-NL"/>
+        </w:rPr>
+        <w:t xml:space="preserve">e data in tabelvorm met de volgende </w:t>
+      </w:r>
+      <w:r>
+        <w:rPr>
+          <w:lang w:val="nl-NL"/>
+        </w:rPr>
+        <w:t>kolommen</w:t>
+      </w:r>
       <w:r>
         <w:rPr>
           <w:lang w:val="nl-NL"/>
@@ -3759,21 +3723,31 @@
         <w:rPr>
           <w:lang w:val="nl-NL"/>
         </w:rPr>
-        <w:t xml:space="preserve">diepte </w:t>
-      </w:r>
-      <w:proofErr w:type="spellStart"/>
-      <w:r>
-        <w:rPr>
-          <w:lang w:val="nl-NL"/>
-        </w:rPr>
-        <w:t>tov</w:t>
-      </w:r>
-      <w:proofErr w:type="spellEnd"/>
-      <w:r>
-        <w:rPr>
-          <w:lang w:val="nl-NL"/>
-        </w:rPr>
-        <w:t>. NAP [m]</w:t>
+        <w:t>diepte t</w:t>
+      </w:r>
+      <w:r>
+        <w:rPr>
+          <w:lang w:val="nl-NL"/>
+        </w:rPr>
+        <w:t>.</w:t>
+      </w:r>
+      <w:r>
+        <w:rPr>
+          <w:lang w:val="nl-NL"/>
+        </w:rPr>
+        <w:t>o</w:t>
+      </w:r>
+      <w:r>
+        <w:rPr>
+          <w:lang w:val="nl-NL"/>
+        </w:rPr>
+        <w:t>.</w:t>
+      </w:r>
+      <w:r>
+        <w:rPr>
+          <w:lang w:val="nl-NL"/>
+        </w:rPr>
+        <w:t>v. NAP [m]</w:t>
       </w:r>
     </w:p>
     <w:p>
@@ -3791,21 +3765,31 @@
         <w:rPr>
           <w:lang w:val="nl-NL"/>
         </w:rPr>
-        <w:t xml:space="preserve">diepte </w:t>
-      </w:r>
-      <w:proofErr w:type="spellStart"/>
-      <w:r>
-        <w:rPr>
-          <w:lang w:val="nl-NL"/>
-        </w:rPr>
-        <w:t>tov</w:t>
-      </w:r>
-      <w:proofErr w:type="spellEnd"/>
-      <w:r>
-        <w:rPr>
-          <w:lang w:val="nl-NL"/>
-        </w:rPr>
-        <w:t>. maaiveld [m]</w:t>
+        <w:t>diepte t</w:t>
+      </w:r>
+      <w:r>
+        <w:rPr>
+          <w:lang w:val="nl-NL"/>
+        </w:rPr>
+        <w:t>.</w:t>
+      </w:r>
+      <w:r>
+        <w:rPr>
+          <w:lang w:val="nl-NL"/>
+        </w:rPr>
+        <w:t>o</w:t>
+      </w:r>
+      <w:r>
+        <w:rPr>
+          <w:lang w:val="nl-NL"/>
+        </w:rPr>
+        <w:t>.</w:t>
+      </w:r>
+      <w:r>
+        <w:rPr>
+          <w:lang w:val="nl-NL"/>
+        </w:rPr>
+        <w:t>v. maaiveld [m]</w:t>
       </w:r>
     </w:p>
     <w:p>
@@ -3891,14 +3875,12 @@
           <w:lang w:val="nl-NL"/>
         </w:rPr>
       </w:pPr>
-      <w:proofErr w:type="spellStart"/>
-      <w:r>
-        <w:rPr>
-          <w:lang w:val="nl-NL"/>
-        </w:rPr>
-        <w:t>volumiek</w:t>
-      </w:r>
-      <w:proofErr w:type="spellEnd"/>
+      <w:r>
+        <w:rPr>
+          <w:lang w:val="nl-NL"/>
+        </w:rPr>
+        <w:t>volume</w:t>
+      </w:r>
       <w:r>
         <w:rPr>
           <w:lang w:val="nl-NL"/>
@@ -3980,12 +3962,26 @@
           <w:lang w:val="nl-NL"/>
         </w:rPr>
       </w:pPr>
+      <w:proofErr w:type="gramStart"/>
+      <w:r>
+        <w:rPr>
+          <w:lang w:val="nl-NL"/>
+        </w:rPr>
+        <w:t xml:space="preserve">genormaliseerde conusweerstand </w:t>
+      </w:r>
       <w:proofErr w:type="spellStart"/>
       <w:r>
         <w:rPr>
           <w:lang w:val="nl-NL"/>
         </w:rPr>
-        <w:t>Qtn</w:t>
+        <w:t>Q</w:t>
+      </w:r>
+      <w:r>
+        <w:rPr>
+          <w:vertAlign w:val="subscript"/>
+          <w:lang w:val="nl-NL"/>
+        </w:rPr>
+        <w:t>tn</w:t>
       </w:r>
       <w:proofErr w:type="spellEnd"/>
       <w:r>
@@ -4000,6 +3996,13 @@
         </w:rPr>
         <w:t>[–]</w:t>
       </w:r>
+      <w:r>
+        <w:rPr>
+          <w:lang w:val="nl-NL"/>
+        </w:rPr>
+        <w:t xml:space="preserve"> (volgens Robertson)</w:t>
+      </w:r>
+      <w:proofErr w:type="gramEnd"/>
     </w:p>
     <w:p>
       <w:pPr>
@@ -4012,11 +4015,31 @@
           <w:lang w:val="nl-NL"/>
         </w:rPr>
       </w:pPr>
-      <w:r>
-        <w:rPr>
-          <w:lang w:val="nl-NL"/>
-        </w:rPr>
-        <w:t xml:space="preserve">Fr </w:t>
+      <w:proofErr w:type="gramStart"/>
+      <w:r>
+        <w:rPr>
+          <w:lang w:val="nl-NL"/>
+        </w:rPr>
+        <w:t xml:space="preserve">genormaliseerd wrijvingsgetal </w:t>
+      </w:r>
+      <w:r>
+        <w:rPr>
+          <w:lang w:val="nl-NL"/>
+        </w:rPr>
+        <w:t>F</w:t>
+      </w:r>
+      <w:r>
+        <w:rPr>
+          <w:vertAlign w:val="subscript"/>
+          <w:lang w:val="nl-NL"/>
+        </w:rPr>
+        <w:t>r</w:t>
+      </w:r>
+      <w:r>
+        <w:rPr>
+          <w:lang w:val="nl-NL"/>
+        </w:rPr>
+        <w:t xml:space="preserve"> </w:t>
       </w:r>
       <w:r>
         <w:rPr>
@@ -4024,6 +4047,21 @@
         </w:rPr>
         <w:t>[–]</w:t>
       </w:r>
+      <w:r>
+        <w:rPr>
+          <w:lang w:val="nl-NL"/>
+        </w:rPr>
+        <w:t xml:space="preserve"> (v</w:t>
+      </w:r>
+      <w:bookmarkStart w:id="0" w:name="_GoBack"/>
+      <w:bookmarkEnd w:id="0"/>
+      <w:r>
+        <w:rPr>
+          <w:lang w:val="nl-NL"/>
+        </w:rPr>
+        <w:t>olgens Robertson)</w:t>
+      </w:r>
+      <w:proofErr w:type="gramEnd"/>
     </w:p>
     <w:p>
       <w:pPr>
@@ -4036,6 +4074,13 @@
           <w:lang w:val="nl-NL"/>
         </w:rPr>
       </w:pPr>
+      <w:proofErr w:type="gramStart"/>
+      <w:r>
+        <w:rPr>
+          <w:lang w:val="nl-NL"/>
+        </w:rPr>
+        <w:t xml:space="preserve">grond index </w:t>
+      </w:r>
       <w:r>
         <w:rPr>
           <w:lang w:val="nl-NL"/>
@@ -4048,6 +4093,13 @@
         </w:rPr>
         <w:t>[–]</w:t>
       </w:r>
+      <w:r>
+        <w:rPr>
+          <w:lang w:val="nl-NL"/>
+        </w:rPr>
+        <w:t xml:space="preserve"> (volgens Robertson)</w:t>
+      </w:r>
+      <w:proofErr w:type="gramEnd"/>
     </w:p>
     <w:p>
       <w:pPr>
@@ -4060,14 +4112,29 @@
           <w:lang w:val="nl-NL"/>
         </w:rPr>
       </w:pPr>
+      <w:r>
+        <w:rPr>
+          <w:lang w:val="nl-NL"/>
+        </w:rPr>
+        <w:t xml:space="preserve">schuifgolf snelheid </w:t>
+      </w:r>
       <w:proofErr w:type="spellStart"/>
-      <w:r>
-        <w:rPr>
-          <w:lang w:val="nl-NL"/>
-        </w:rPr>
-        <w:t>Vs</w:t>
+      <w:proofErr w:type="gramStart"/>
+      <w:r>
+        <w:rPr>
+          <w:lang w:val="nl-NL"/>
+        </w:rPr>
+        <w:t>v</w:t>
+      </w:r>
+      <w:r>
+        <w:rPr>
+          <w:vertAlign w:val="subscript"/>
+          <w:lang w:val="nl-NL"/>
+        </w:rPr>
+        <w:t>s</w:t>
       </w:r>
       <w:proofErr w:type="spellEnd"/>
+      <w:proofErr w:type="gramEnd"/>
       <w:r>
         <w:rPr>
           <w:lang w:val="nl-NL"/>
@@ -4090,7 +4157,26 @@
         <w:rPr>
           <w:lang w:val="nl-NL"/>
         </w:rPr>
-        <w:t>G0 [kPa]</w:t>
+        <w:t xml:space="preserve">dynamische schuifmodulus </w:t>
+      </w:r>
+      <w:r>
+        <w:rPr>
+          <w:lang w:val="nl-NL"/>
+        </w:rPr>
+        <w:t>G</w:t>
+      </w:r>
+      <w:r>
+        <w:rPr>
+          <w:vertAlign w:val="subscript"/>
+          <w:lang w:val="nl-NL"/>
+        </w:rPr>
+        <w:t>0</w:t>
+      </w:r>
+      <w:r>
+        <w:rPr>
+          <w:lang w:val="nl-NL"/>
+        </w:rPr>
+        <w:t xml:space="preserve"> [kPa]</w:t>
       </w:r>
     </w:p>
     <w:p>
@@ -4104,20 +4190,35 @@
           <w:lang w:val="nl-NL"/>
         </w:rPr>
       </w:pPr>
-      <w:proofErr w:type="spellStart"/>
-      <w:r>
-        <w:rPr>
-          <w:lang w:val="fr-FR"/>
-        </w:rPr>
-        <w:t>dwarscontractiecoëfficient</w:t>
-      </w:r>
-      <w:proofErr w:type="spellEnd"/>
-      <w:r>
-        <w:rPr>
-          <w:lang w:val="fr-FR"/>
-        </w:rPr>
-        <w:t xml:space="preserve"> (Poisson ratio) [–]</w:t>
-      </w:r>
+      <w:proofErr w:type="gramStart"/>
+      <w:r>
+        <w:rPr>
+          <w:lang w:val="nl-NL"/>
+        </w:rPr>
+        <w:t xml:space="preserve">dwarscontractiecoëfficient (Poisson ratio) </w:t>
+      </w:r>
+      <w:r>
+        <w:rPr>
+          <w:rFonts w:ascii="Symbol" w:hAnsi="Symbol"/>
+          <w:sz w:val="21"/>
+          <w:szCs w:val="21"/>
+          <w:lang w:val="nl-NL"/>
+        </w:rPr>
+        <w:t></w:t>
+      </w:r>
+      <w:r>
+        <w:rPr>
+          <w:lang w:val="nl-NL"/>
+        </w:rPr>
+        <w:t xml:space="preserve"> </w:t>
+      </w:r>
+      <w:r>
+        <w:rPr>
+          <w:lang w:val="nl-NL"/>
+        </w:rPr>
+        <w:t>[–]</w:t>
+      </w:r>
+      <w:proofErr w:type="gramEnd"/>
     </w:p>
     <w:p>
       <w:pPr>
@@ -4130,19 +4231,23 @@
           <w:lang w:val="nl-NL"/>
         </w:rPr>
       </w:pPr>
-      <w:proofErr w:type="spellStart"/>
-      <w:r>
-        <w:rPr>
-          <w:lang w:val="fr-FR"/>
-        </w:rPr>
-        <w:t>damping</w:t>
-      </w:r>
-      <w:proofErr w:type="spellEnd"/>
-      <w:r>
-        <w:rPr>
-          <w:lang w:val="fr-FR"/>
-        </w:rPr>
-        <w:t xml:space="preserve"> </w:t>
+      <w:r>
+        <w:rPr>
+          <w:lang w:val="nl-NL"/>
+        </w:rPr>
+        <w:t>d</w:t>
+      </w:r>
+      <w:r>
+        <w:rPr>
+          <w:lang w:val="nl-NL"/>
+        </w:rPr>
+        <w:t>e</w:t>
+      </w:r>
+      <w:r>
+        <w:rPr>
+          <w:lang w:val="nl-NL"/>
+        </w:rPr>
+        <w:t xml:space="preserve">mping </w:t>
       </w:r>
       <w:r>
         <w:rPr>
@@ -4363,61 +4468,47 @@
           <w:numId w:val="10"/>
         </w:numPr>
         <w:rPr>
-          <w:lang w:val="fr-FR"/>
-        </w:rPr>
-      </w:pPr>
-      <w:proofErr w:type="spellStart"/>
-      <w:r>
-        <w:rPr>
-          <w:lang w:val="fr-FR"/>
-        </w:rPr>
-        <w:t>dwarscontractiecoëfficient</w:t>
-      </w:r>
-      <w:proofErr w:type="spellEnd"/>
-      <w:r>
-        <w:rPr>
-          <w:lang w:val="fr-FR"/>
-        </w:rPr>
-        <w:t xml:space="preserve"> (Poisson ratio)</w:t>
-      </w:r>
-      <w:r>
-        <w:rPr>
-          <w:lang w:val="fr-FR"/>
+          <w:lang w:val="nl-NL"/>
+        </w:rPr>
+      </w:pPr>
+      <w:proofErr w:type="gramStart"/>
+      <w:r>
+        <w:rPr>
+          <w:lang w:val="nl-NL"/>
+        </w:rPr>
+        <w:t>dwarscontractiecoëfficient (Poisson ratio)</w:t>
+      </w:r>
+      <w:r>
+        <w:rPr>
+          <w:lang w:val="nl-NL"/>
         </w:rPr>
         <w:t xml:space="preserve"> </w:t>
       </w:r>
       <w:r>
         <w:rPr>
-          <w:lang w:val="fr-FR"/>
+          <w:lang w:val="nl-NL"/>
         </w:rPr>
         <w:t>[–]</w:t>
       </w:r>
       <w:r>
         <w:rPr>
-          <w:lang w:val="fr-FR"/>
+          <w:lang w:val="nl-NL"/>
         </w:rPr>
         <w:t xml:space="preserve"> </w:t>
       </w:r>
       <w:r>
         <w:rPr>
-          <w:lang w:val="fr-FR"/>
-        </w:rPr>
-        <w:t xml:space="preserve">vs. </w:t>
-      </w:r>
-      <w:proofErr w:type="spellStart"/>
-      <w:r>
-        <w:rPr>
-          <w:lang w:val="fr-FR"/>
-        </w:rPr>
-        <w:t>diepte</w:t>
-      </w:r>
-      <w:proofErr w:type="spellEnd"/>
-      <w:r>
-        <w:rPr>
-          <w:lang w:val="fr-FR"/>
+          <w:lang w:val="nl-NL"/>
+        </w:rPr>
+        <w:t>vs. diepte</w:t>
+      </w:r>
+      <w:r>
+        <w:rPr>
+          <w:lang w:val="nl-NL"/>
         </w:rPr>
         <w:t xml:space="preserve"> [m]</w:t>
       </w:r>
+      <w:proofErr w:type="gramEnd"/>
     </w:p>
     <w:p>
       <w:pPr>
@@ -4430,14 +4521,24 @@
           <w:lang w:val="nl-NL"/>
         </w:rPr>
       </w:pPr>
-      <w:proofErr w:type="spellStart"/>
-      <w:r>
-        <w:rPr>
-          <w:lang w:val="nl-NL"/>
-        </w:rPr>
-        <w:t>damping</w:t>
-      </w:r>
-      <w:proofErr w:type="spellEnd"/>
+      <w:r>
+        <w:rPr>
+          <w:lang w:val="nl-NL"/>
+        </w:rPr>
+        <w:t>d</w:t>
+      </w:r>
+      <w:r>
+        <w:rPr>
+          <w:lang w:val="nl-NL"/>
+        </w:rPr>
+        <w:t>e</w:t>
+      </w:r>
+      <w:r>
+        <w:rPr>
+          <w:lang w:val="nl-NL"/>
+        </w:rPr>
+        <w:t>mping</w:t>
+      </w:r>
       <w:r>
         <w:rPr>
           <w:lang w:val="nl-NL"/>
@@ -4546,18 +4647,14 @@
         <w:rPr>
           <w:lang w:val="nl-NL"/>
         </w:rPr>
-        <w:t xml:space="preserve"> en conusweerstand [kPa] </w:t>
-      </w:r>
-      <w:proofErr w:type="spellStart"/>
-      <w:proofErr w:type="gramStart"/>
-      <w:r>
-        <w:rPr>
-          <w:lang w:val="nl-NL"/>
-        </w:rPr>
-        <w:t>vs</w:t>
-      </w:r>
-      <w:proofErr w:type="spellEnd"/>
-      <w:proofErr w:type="gramEnd"/>
+        <w:t xml:space="preserve"> en conusweerstand [kPa] vs</w:t>
+      </w:r>
+      <w:r>
+        <w:rPr>
+          <w:lang w:val="nl-NL"/>
+        </w:rPr>
+        <w:t>.</w:t>
+      </w:r>
       <w:r>
         <w:rPr>
           <w:lang w:val="nl-NL"/>
@@ -4604,7 +4701,7 @@
           <w:lang w:val="nl-NL"/>
         </w:rPr>
         <w:drawing>
-          <wp:inline distT="0" distB="0" distL="0" distR="0" wp14:anchorId="2910C60F" wp14:editId="038AE413">
+          <wp:inline distT="0" distB="0" distL="0" distR="0" wp14:anchorId="78C16E93" wp14:editId="2FBC06F9">
             <wp:extent cx="5725160" cy="1717675"/>
             <wp:effectExtent l="0" t="0" r="8890" b="0"/>
             <wp:docPr id="5" name="Picture 5" descr="D:\CPTinterpretatie\resultaten\2008_5007-0637-000_C_DKM18_000_cpt.png"/>
@@ -4732,13 +4829,7 @@
         <w:rPr>
           <w:lang w:val="nl-NL"/>
         </w:rPr>
-        <w:t xml:space="preserve"> C</w:t>
-      </w:r>
-      <w:r>
-        <w:rPr>
-          <w:lang w:val="nl-NL"/>
-        </w:rPr>
-        <w:t>PT data en interpretatie.</w:t>
+        <w:t xml:space="preserve"> CPT data en interpretatie.</w:t>
       </w:r>
     </w:p>
     <w:p>
@@ -4763,7 +4854,7 @@
           <w:lang w:val="nl-NL"/>
         </w:rPr>
         <w:drawing>
-          <wp:inline distT="0" distB="0" distL="0" distR="0" wp14:anchorId="59A09159" wp14:editId="7FF4DBF8">
+          <wp:inline distT="0" distB="0" distL="0" distR="0" wp14:anchorId="5B6444D0" wp14:editId="30B0CEE8">
             <wp:extent cx="2856915" cy="4283043"/>
             <wp:effectExtent l="0" t="0" r="635" b="3810"/>
             <wp:docPr id="2" name="Picture 2" descr="D:\CPTinterpretatie\resultaten\2008_5007-0637-000_C_DKM18_000_lithology.png"/>
@@ -4876,13 +4967,7 @@
         <w:rPr>
           <w:lang w:val="nl-NL"/>
         </w:rPr>
-        <w:t xml:space="preserve"> scenario. C</w:t>
-      </w:r>
-      <w:r>
-        <w:rPr>
-          <w:lang w:val="nl-NL"/>
-        </w:rPr>
-        <w:t xml:space="preserve">PT data en </w:t>
+        <w:t xml:space="preserve"> scenario. CPT data en </w:t>
       </w:r>
       <w:r>
         <w:rPr>
@@ -4904,8 +4989,6 @@
           <w:lang w:val="nl-NL"/>
         </w:rPr>
       </w:pPr>
-      <w:bookmarkStart w:id="0" w:name="_GoBack"/>
-      <w:bookmarkEnd w:id="0"/>
     </w:p>
     <w:sectPr>
       <w:pgSz w:w="11906" w:h="16838"/>
@@ -7334,7 +7417,7 @@
 </file>
 
 <file path=customXml/itemProps1.xml><?xml version="1.0" encoding="utf-8"?>
-<ds:datastoreItem xmlns:ds="http://schemas.openxmlformats.org/officeDocument/2006/customXml" ds:itemID="{CCD245AC-6AEE-4A0A-8C93-4A7427B41CFF}">
+<ds:datastoreItem xmlns:ds="http://schemas.openxmlformats.org/officeDocument/2006/customXml" ds:itemID="{FD5A06C2-9B66-43DA-B4C1-CC7DA05FBBE7}">
   <ds:schemaRefs>
     <ds:schemaRef ds:uri="http://schemas.openxmlformats.org/officeDocument/2006/bibliography"/>
   </ds:schemaRefs>

</xml_diff>

<commit_message>
added path to the BRO Related to Issue [OURS-45]
git-svn-id: https://repos.deltares.nl/repos/OURS@133 f55127e8-9a58-465b-b56e-fa2d0b06d13a
</commit_message>
<xml_diff>
--- a/CPTtool/documentation/CPTtool.docx
+++ b/CPTtool/documentation/CPTtool.docx
@@ -1,6 +1,6 @@
 
 <file path=word/document.xml><?xml version="1.0" encoding="utf-8"?>
-<w:document xmlns:wpc="http://schemas.microsoft.com/office/word/2010/wordprocessingCanvas" xmlns:mc="http://schemas.openxmlformats.org/markup-compatibility/2006" xmlns:o="urn:schemas-microsoft-com:office:office" xmlns:r="http://schemas.openxmlformats.org/officeDocument/2006/relationships" xmlns:m="http://schemas.openxmlformats.org/officeDocument/2006/math" xmlns:v="urn:schemas-microsoft-com:vml" xmlns:wp14="http://schemas.microsoft.com/office/word/2010/wordprocessingDrawing" xmlns:wp="http://schemas.openxmlformats.org/drawingml/2006/wordprocessingDrawing" xmlns:w10="urn:schemas-microsoft-com:office:word" xmlns:w="http://schemas.openxmlformats.org/wordprocessingml/2006/main" xmlns:w14="http://schemas.microsoft.com/office/word/2010/wordml" xmlns:wpg="http://schemas.microsoft.com/office/word/2010/wordprocessingGroup" xmlns:wpi="http://schemas.microsoft.com/office/word/2010/wordprocessingInk" xmlns:wne="http://schemas.microsoft.com/office/word/2006/wordml" xmlns:wps="http://schemas.microsoft.com/office/word/2010/wordprocessingShape" mc:Ignorable="w14 wp14">
+<w:document xmlns:wpc="http://schemas.microsoft.com/office/word/2010/wordprocessingCanvas" xmlns:cx="http://schemas.microsoft.com/office/drawing/2014/chartex" xmlns:cx1="http://schemas.microsoft.com/office/drawing/2015/9/8/chartex" xmlns:cx2="http://schemas.microsoft.com/office/drawing/2015/10/21/chartex" xmlns:cx3="http://schemas.microsoft.com/office/drawing/2016/5/9/chartex" xmlns:cx4="http://schemas.microsoft.com/office/drawing/2016/5/10/chartex" xmlns:cx5="http://schemas.microsoft.com/office/drawing/2016/5/11/chartex" xmlns:cx6="http://schemas.microsoft.com/office/drawing/2016/5/12/chartex" xmlns:cx7="http://schemas.microsoft.com/office/drawing/2016/5/13/chartex" xmlns:cx8="http://schemas.microsoft.com/office/drawing/2016/5/14/chartex" xmlns:mc="http://schemas.openxmlformats.org/markup-compatibility/2006" xmlns:aink="http://schemas.microsoft.com/office/drawing/2016/ink" xmlns:am3d="http://schemas.microsoft.com/office/drawing/2017/model3d" xmlns:o="urn:schemas-microsoft-com:office:office" xmlns:r="http://schemas.openxmlformats.org/officeDocument/2006/relationships" xmlns:m="http://schemas.openxmlformats.org/officeDocument/2006/math" xmlns:v="urn:schemas-microsoft-com:vml" xmlns:wp14="http://schemas.microsoft.com/office/word/2010/wordprocessingDrawing" xmlns:wp="http://schemas.openxmlformats.org/drawingml/2006/wordprocessingDrawing" xmlns:w10="urn:schemas-microsoft-com:office:word" xmlns:w="http://schemas.openxmlformats.org/wordprocessingml/2006/main" xmlns:w14="http://schemas.microsoft.com/office/word/2010/wordml" xmlns:w15="http://schemas.microsoft.com/office/word/2012/wordml" xmlns:w16cid="http://schemas.microsoft.com/office/word/2016/wordml/cid" xmlns:w16se="http://schemas.microsoft.com/office/word/2015/wordml/symex" xmlns:wpg="http://schemas.microsoft.com/office/word/2010/wordprocessingGroup" xmlns:wpi="http://schemas.microsoft.com/office/word/2010/wordprocessingInk" xmlns:wne="http://schemas.microsoft.com/office/word/2006/wordml" xmlns:wps="http://schemas.microsoft.com/office/word/2010/wordprocessingShape" mc:Ignorable="w14 w15 w16se w16cid wp14">
   <w:body>
     <w:p>
       <w:pPr>
@@ -97,7 +97,7 @@
         </w:rPr>
         <w:t xml:space="preserve"> </w:t>
       </w:r>
-      <w:hyperlink r:id="rId7" w:history="1">
+      <w:hyperlink r:id="rId8" w:history="1">
         <w:r>
           <w:rPr>
             <w:rStyle w:val="Hyperlink"/>
@@ -114,7 +114,7 @@
         </w:rPr>
         <w:t xml:space="preserve">, </w:t>
       </w:r>
-      <w:hyperlink r:id="rId8" w:history="1">
+      <w:hyperlink r:id="rId9" w:history="1">
         <w:r>
           <w:rPr>
             <w:rStyle w:val="Hyperlink"/>
@@ -131,7 +131,7 @@
         </w:rPr>
         <w:t xml:space="preserve">, </w:t>
       </w:r>
-      <w:hyperlink r:id="rId9" w:history="1">
+      <w:hyperlink r:id="rId10" w:history="1">
         <w:proofErr w:type="spellStart"/>
         <w:r>
           <w:rPr>
@@ -235,7 +235,8 @@
         </w:rPr>
         <w:t xml:space="preserve"> </w:t>
       </w:r>
-      <w:hyperlink r:id="rId10" w:history="1">
+      <w:hyperlink r:id="rId11" w:history="1">
+        <w:proofErr w:type="spellStart"/>
         <w:r>
           <w:rPr>
             <w:rStyle w:val="Hyperlink"/>
@@ -244,6 +245,7 @@
           </w:rPr>
           <w:t>Deltares</w:t>
         </w:r>
+        <w:proofErr w:type="spellEnd"/>
       </w:hyperlink>
     </w:p>
     <w:p>
@@ -259,51 +261,406 @@
           <w:rStyle w:val="Emphasis"/>
           <w:lang w:val="nl-NL"/>
         </w:rPr>
-        <w:t xml:space="preserve">Laatste </w:t>
+        <w:t>Laatste update</w:t>
+      </w:r>
+      <w:r>
+        <w:rPr>
+          <w:i/>
+          <w:lang w:val="nl-NL"/>
+        </w:rPr>
+        <w:t>:</w:t>
+      </w:r>
+      <w:r>
+        <w:rPr>
+          <w:i/>
+          <w:lang w:val="nl-NL"/>
+        </w:rPr>
+        <w:t xml:space="preserve"> </w:t>
+      </w:r>
+      <w:r>
+        <w:rPr>
+          <w:i/>
+          <w:lang w:val="nl-NL"/>
+        </w:rPr>
+        <w:t>2</w:t>
+      </w:r>
+      <w:r>
+        <w:rPr>
+          <w:i/>
+          <w:lang w:val="nl-NL"/>
+        </w:rPr>
+        <w:t>3</w:t>
+      </w:r>
+      <w:r>
+        <w:rPr>
+          <w:i/>
+          <w:lang w:val="nl-NL"/>
+        </w:rPr>
+        <w:t xml:space="preserve"> januari 2019</w:t>
+      </w:r>
+    </w:p>
+    <w:p>
+      <w:pPr>
+        <w:pStyle w:val="Heading1"/>
+        <w:rPr>
+          <w:lang w:val="nl-NL"/>
+        </w:rPr>
+      </w:pPr>
+      <w:r>
+        <w:rPr>
+          <w:lang w:val="nl-NL"/>
+        </w:rPr>
+        <w:t>Doel</w:t>
+      </w:r>
+      <w:bookmarkStart w:id="0" w:name="_GoBack"/>
+      <w:bookmarkEnd w:id="0"/>
+    </w:p>
+    <w:p>
+      <w:pPr>
+        <w:pStyle w:val="NoSpacing"/>
+        <w:rPr>
+          <w:lang w:val="nl-NL"/>
+        </w:rPr>
+      </w:pPr>
+      <w:r>
+        <w:rPr>
+          <w:lang w:val="nl-NL"/>
+        </w:rPr>
+        <w:t xml:space="preserve">Met </w:t>
+      </w:r>
+      <w:r>
+        <w:rPr>
+          <w:lang w:val="nl-NL"/>
+        </w:rPr>
+        <w:t>behulp van de</w:t>
+      </w:r>
+      <w:r>
+        <w:rPr>
+          <w:lang w:val="nl-NL"/>
+        </w:rPr>
+        <w:t xml:space="preserve"> CPT </w:t>
+      </w:r>
+      <w:r>
+        <w:rPr>
+          <w:lang w:val="nl-NL"/>
+        </w:rPr>
+        <w:t>T</w:t>
+      </w:r>
+      <w:r>
+        <w:rPr>
+          <w:lang w:val="nl-NL"/>
+        </w:rPr>
+        <w:t xml:space="preserve">ool </w:t>
+      </w:r>
+      <w:r>
+        <w:rPr>
+          <w:lang w:val="nl-NL"/>
+        </w:rPr>
+        <w:t>worden</w:t>
+      </w:r>
+      <w:r>
+        <w:rPr>
+          <w:lang w:val="nl-NL"/>
+        </w:rPr>
+        <w:t xml:space="preserve"> </w:t>
+      </w:r>
+      <w:r>
+        <w:rPr>
+          <w:lang w:val="nl-NL"/>
+        </w:rPr>
+        <w:t>sonderingen</w:t>
+      </w:r>
+      <w:r>
+        <w:rPr>
+          <w:lang w:val="nl-NL"/>
+        </w:rPr>
+        <w:t xml:space="preserve"> </w:t>
+      </w:r>
+      <w:r>
+        <w:rPr>
+          <w:lang w:val="nl-NL"/>
+        </w:rPr>
+        <w:t xml:space="preserve">geïnterpreteerd en </w:t>
+      </w:r>
+      <w:r>
+        <w:rPr>
+          <w:lang w:val="nl-NL"/>
+        </w:rPr>
+        <w:t xml:space="preserve">worden bijbehorende </w:t>
+      </w:r>
+      <w:r>
+        <w:rPr>
+          <w:lang w:val="nl-NL"/>
+        </w:rPr>
+        <w:t xml:space="preserve">grondprofielen en grondeigenschappen </w:t>
+      </w:r>
+      <w:r>
+        <w:rPr>
+          <w:lang w:val="nl-NL"/>
+        </w:rPr>
+        <w:t>afgeleid. D</w:t>
+      </w:r>
+      <w:r>
+        <w:rPr>
+          <w:lang w:val="nl-NL"/>
+        </w:rPr>
+        <w:t xml:space="preserve">e sonderingen </w:t>
+      </w:r>
+      <w:r>
+        <w:rPr>
+          <w:lang w:val="nl-NL"/>
+        </w:rPr>
+        <w:t xml:space="preserve">behorende bij de te analyseren locatie </w:t>
+      </w:r>
+      <w:r>
+        <w:rPr>
+          <w:lang w:val="nl-NL"/>
+        </w:rPr>
+        <w:t>staan</w:t>
+      </w:r>
+      <w:r>
+        <w:rPr>
+          <w:lang w:val="nl-NL"/>
+        </w:rPr>
+        <w:t xml:space="preserve"> </w:t>
+      </w:r>
+      <w:r>
+        <w:rPr>
+          <w:lang w:val="nl-NL"/>
+        </w:rPr>
+        <w:t xml:space="preserve">opgeslagen </w:t>
+      </w:r>
+      <w:r>
+        <w:rPr>
+          <w:lang w:val="nl-NL"/>
+        </w:rPr>
+        <w:t>in</w:t>
+      </w:r>
+      <w:r>
+        <w:rPr>
+          <w:lang w:val="nl-NL"/>
+        </w:rPr>
+        <w:t xml:space="preserve"> een</w:t>
+      </w:r>
+      <w:r>
+        <w:rPr>
+          <w:lang w:val="nl-NL"/>
+        </w:rPr>
+        <w:t xml:space="preserve"> </w:t>
       </w:r>
       <w:proofErr w:type="gramStart"/>
       <w:r>
         <w:rPr>
-          <w:rStyle w:val="Emphasis"/>
-          <w:lang w:val="nl-NL"/>
-        </w:rPr>
-        <w:t>update</w:t>
+          <w:lang w:val="nl-NL"/>
+        </w:rPr>
+        <w:t xml:space="preserve">XML </w:t>
+      </w:r>
+      <w:r>
+        <w:rPr>
+          <w:lang w:val="nl-NL"/>
+        </w:rPr>
+        <w:t>data</w:t>
       </w:r>
       <w:proofErr w:type="gramEnd"/>
       <w:r>
         <w:rPr>
+          <w:lang w:val="nl-NL"/>
+        </w:rPr>
+        <w:t xml:space="preserve"> bestand</w:t>
+      </w:r>
+      <w:r>
+        <w:rPr>
+          <w:lang w:val="nl-NL"/>
+        </w:rPr>
+        <w:t xml:space="preserve"> </w:t>
+      </w:r>
+      <w:r>
+        <w:rPr>
+          <w:lang w:val="nl-NL"/>
+        </w:rPr>
+        <w:t xml:space="preserve">dat </w:t>
+      </w:r>
+      <w:r>
+        <w:rPr>
+          <w:lang w:val="nl-NL"/>
+        </w:rPr>
+        <w:t xml:space="preserve">afkomstig </w:t>
+      </w:r>
+      <w:r>
+        <w:rPr>
+          <w:lang w:val="nl-NL"/>
+        </w:rPr>
+        <w:t xml:space="preserve">is </w:t>
+      </w:r>
+      <w:r>
+        <w:rPr>
+          <w:lang w:val="nl-NL"/>
+        </w:rPr>
+        <w:t>uit de BRO database</w:t>
+      </w:r>
+      <w:r>
+        <w:rPr>
+          <w:lang w:val="nl-NL"/>
+        </w:rPr>
+        <w:t xml:space="preserve"> (referentie voor download: </w:t>
+      </w:r>
+      <w:r>
+        <w:rPr>
           <w:i/>
           <w:lang w:val="nl-NL"/>
         </w:rPr>
-        <w:t>:</w:t>
-      </w:r>
-      <w:r>
-        <w:rPr>
-          <w:i/>
+        <w:t>http://geodata.nationaalgeoregister.nl/brocpt/extract/brocpt.zip</w:t>
+      </w:r>
+      <w:r>
+        <w:rPr>
+          <w:lang w:val="nl-NL"/>
+        </w:rPr>
+        <w:t>)</w:t>
+      </w:r>
+      <w:r>
+        <w:rPr>
+          <w:lang w:val="nl-NL"/>
+        </w:rPr>
+        <w:t>.</w:t>
+      </w:r>
+      <w:r>
+        <w:rPr>
+          <w:lang w:val="nl-NL"/>
+        </w:rPr>
+        <w:t xml:space="preserve"> De resultaten word</w:t>
+      </w:r>
+      <w:r>
+        <w:rPr>
+          <w:lang w:val="nl-NL"/>
+        </w:rPr>
+        <w:t>en</w:t>
+      </w:r>
+      <w:r>
+        <w:rPr>
+          <w:lang w:val="nl-NL"/>
+        </w:rPr>
+        <w:t xml:space="preserve"> in tabellarische en grafische vorm gegeven.</w:t>
+      </w:r>
+    </w:p>
+    <w:p>
+      <w:pPr>
+        <w:pStyle w:val="Heading1"/>
+        <w:rPr>
+          <w:lang w:val="nl-NL"/>
+        </w:rPr>
+      </w:pPr>
+      <w:r>
+        <w:rPr>
+          <w:lang w:val="nl-NL"/>
+        </w:rPr>
+        <w:t>Installatie</w:t>
+      </w:r>
+    </w:p>
+    <w:p>
+      <w:pPr>
+        <w:pStyle w:val="NoSpacing"/>
+        <w:rPr>
+          <w:lang w:val="nl-NL"/>
+        </w:rPr>
+      </w:pPr>
+      <w:r>
+        <w:rPr>
+          <w:lang w:val="nl-NL"/>
+        </w:rPr>
+        <w:t xml:space="preserve">Het </w:t>
+      </w:r>
+      <w:r>
+        <w:rPr>
+          <w:lang w:val="nl-NL"/>
+        </w:rPr>
+        <w:t xml:space="preserve">CPT </w:t>
+      </w:r>
+      <w:r>
+        <w:rPr>
+          <w:lang w:val="nl-NL"/>
+        </w:rPr>
+        <w:t>T</w:t>
+      </w:r>
+      <w:r>
+        <w:rPr>
+          <w:lang w:val="nl-NL"/>
+        </w:rPr>
+        <w:t xml:space="preserve">ool wordt beschikbaar gesteld als program </w:t>
+      </w:r>
+      <w:proofErr w:type="spellStart"/>
+      <w:r>
+        <w:rPr>
+          <w:lang w:val="nl-NL"/>
+        </w:rPr>
+        <w:t>executable</w:t>
+      </w:r>
+      <w:proofErr w:type="spellEnd"/>
+      <w:r>
+        <w:rPr>
           <w:lang w:val="nl-NL"/>
         </w:rPr>
         <w:t xml:space="preserve"> </w:t>
       </w:r>
       <w:r>
         <w:rPr>
-          <w:i/>
-          <w:lang w:val="nl-NL"/>
-        </w:rPr>
-        <w:t>2</w:t>
-      </w:r>
-      <w:r>
-        <w:rPr>
-          <w:i/>
-          <w:lang w:val="nl-NL"/>
-        </w:rPr>
-        <w:t>3</w:t>
-      </w:r>
-      <w:r>
-        <w:rPr>
-          <w:i/>
-          <w:lang w:val="nl-NL"/>
-        </w:rPr>
-        <w:t xml:space="preserve"> januari 2019</w:t>
+          <w:lang w:val="nl-NL"/>
+        </w:rPr>
+        <w:t>(</w:t>
+      </w:r>
+      <w:r>
+        <w:rPr>
+          <w:rFonts w:ascii="Courier New" w:hAnsi="Courier New" w:cs="Courier New"/>
+          <w:sz w:val="21"/>
+          <w:szCs w:val="21"/>
+          <w:lang w:val="nl-NL"/>
+        </w:rPr>
+        <w:t>CPTtool.exe</w:t>
+      </w:r>
+      <w:r>
+        <w:rPr>
+          <w:lang w:val="nl-NL"/>
+        </w:rPr>
+        <w:t xml:space="preserve">) </w:t>
+      </w:r>
+      <w:r>
+        <w:rPr>
+          <w:lang w:val="nl-NL"/>
+        </w:rPr>
+        <w:t xml:space="preserve">in een Windows omgeving. Het is een </w:t>
+      </w:r>
+      <w:proofErr w:type="spellStart"/>
+      <w:r>
+        <w:rPr>
+          <w:lang w:val="nl-NL"/>
+        </w:rPr>
+        <w:t>stand-alone</w:t>
+      </w:r>
+      <w:proofErr w:type="spellEnd"/>
+      <w:r>
+        <w:rPr>
+          <w:lang w:val="nl-NL"/>
+        </w:rPr>
+        <w:t xml:space="preserve"> software tool dat de gebruiker niet hoeft te installeren.</w:t>
+      </w:r>
+      <w:r>
+        <w:rPr>
+          <w:lang w:val="nl-NL"/>
+        </w:rPr>
+        <w:t xml:space="preserve"> Het programma wordt uitgevoerd in de </w:t>
+      </w:r>
+      <w:proofErr w:type="spellStart"/>
+      <w:r>
+        <w:rPr>
+          <w:lang w:val="nl-NL"/>
+        </w:rPr>
+        <w:t>command</w:t>
+      </w:r>
+      <w:proofErr w:type="spellEnd"/>
+      <w:r>
+        <w:rPr>
+          <w:lang w:val="nl-NL"/>
+        </w:rPr>
+        <w:t xml:space="preserve"> line van Windows.</w:t>
       </w:r>
     </w:p>
     <w:p>
@@ -317,294 +674,47 @@
         <w:rPr>
           <w:lang w:val="nl-NL"/>
         </w:rPr>
-        <w:t>Doel</w:t>
-      </w:r>
-    </w:p>
-    <w:p>
-      <w:pPr>
-        <w:pStyle w:val="NoSpacing"/>
-        <w:rPr>
-          <w:lang w:val="nl-NL"/>
-        </w:rPr>
-      </w:pPr>
-      <w:proofErr w:type="gramStart"/>
-      <w:r>
-        <w:rPr>
-          <w:lang w:val="nl-NL"/>
-        </w:rPr>
-        <w:t xml:space="preserve">Met </w:t>
-      </w:r>
-      <w:r>
-        <w:rPr>
-          <w:lang w:val="nl-NL"/>
-        </w:rPr>
-        <w:t>behulp van de</w:t>
-      </w:r>
-      <w:r>
-        <w:rPr>
-          <w:lang w:val="nl-NL"/>
-        </w:rPr>
-        <w:t xml:space="preserve"> CPT </w:t>
-      </w:r>
-      <w:r>
-        <w:rPr>
-          <w:lang w:val="nl-NL"/>
-        </w:rPr>
-        <w:t>T</w:t>
-      </w:r>
-      <w:r>
-        <w:rPr>
-          <w:lang w:val="nl-NL"/>
-        </w:rPr>
-        <w:t xml:space="preserve">ool </w:t>
-      </w:r>
-      <w:r>
-        <w:rPr>
-          <w:lang w:val="nl-NL"/>
-        </w:rPr>
-        <w:t>worden</w:t>
-      </w:r>
-      <w:r>
-        <w:rPr>
-          <w:lang w:val="nl-NL"/>
-        </w:rPr>
-        <w:t xml:space="preserve"> </w:t>
-      </w:r>
-      <w:r>
-        <w:rPr>
-          <w:lang w:val="nl-NL"/>
-        </w:rPr>
-        <w:t>sonderingen</w:t>
-      </w:r>
-      <w:r>
-        <w:rPr>
-          <w:lang w:val="nl-NL"/>
-        </w:rPr>
-        <w:t xml:space="preserve"> </w:t>
-      </w:r>
-      <w:r>
-        <w:rPr>
-          <w:lang w:val="nl-NL"/>
-        </w:rPr>
-        <w:t xml:space="preserve">geïnterpreteerd en </w:t>
-      </w:r>
-      <w:r>
-        <w:rPr>
-          <w:lang w:val="nl-NL"/>
-        </w:rPr>
-        <w:t xml:space="preserve">worden bijbehorende </w:t>
-      </w:r>
-      <w:r>
-        <w:rPr>
-          <w:lang w:val="nl-NL"/>
-        </w:rPr>
-        <w:t xml:space="preserve">grondprofielen en grondeigenschappen </w:t>
-      </w:r>
-      <w:r>
-        <w:rPr>
-          <w:lang w:val="nl-NL"/>
-        </w:rPr>
-        <w:t xml:space="preserve">afgeleid. </w:t>
-      </w:r>
-      <w:proofErr w:type="gramEnd"/>
-      <w:r>
-        <w:rPr>
-          <w:lang w:val="nl-NL"/>
-        </w:rPr>
-        <w:t>D</w:t>
-      </w:r>
-      <w:r>
-        <w:rPr>
-          <w:lang w:val="nl-NL"/>
-        </w:rPr>
-        <w:t xml:space="preserve">e sonderingen </w:t>
-      </w:r>
-      <w:r>
-        <w:rPr>
-          <w:lang w:val="nl-NL"/>
-        </w:rPr>
-        <w:t xml:space="preserve">behorende bij de te analyseren locatie </w:t>
-      </w:r>
-      <w:r>
-        <w:rPr>
-          <w:lang w:val="nl-NL"/>
-        </w:rPr>
-        <w:t>staan</w:t>
-      </w:r>
-      <w:r>
-        <w:rPr>
-          <w:lang w:val="nl-NL"/>
-        </w:rPr>
-        <w:t xml:space="preserve"> </w:t>
-      </w:r>
-      <w:r>
-        <w:rPr>
-          <w:lang w:val="nl-NL"/>
-        </w:rPr>
-        <w:t xml:space="preserve">opgeslagen </w:t>
-      </w:r>
-      <w:r>
-        <w:rPr>
-          <w:lang w:val="nl-NL"/>
-        </w:rPr>
-        <w:t>in</w:t>
-      </w:r>
-      <w:r>
-        <w:rPr>
-          <w:lang w:val="nl-NL"/>
-        </w:rPr>
-        <w:t xml:space="preserve"> een</w:t>
-      </w:r>
-      <w:r>
-        <w:rPr>
-          <w:lang w:val="nl-NL"/>
-        </w:rPr>
-        <w:t xml:space="preserve"> XML </w:t>
-      </w:r>
-      <w:r>
-        <w:rPr>
-          <w:lang w:val="nl-NL"/>
-        </w:rPr>
-        <w:t>data bestand</w:t>
-      </w:r>
-      <w:r>
-        <w:rPr>
-          <w:lang w:val="nl-NL"/>
-        </w:rPr>
-        <w:t xml:space="preserve"> </w:t>
-      </w:r>
-      <w:r>
-        <w:rPr>
-          <w:lang w:val="nl-NL"/>
-        </w:rPr>
-        <w:t xml:space="preserve">dat </w:t>
-      </w:r>
-      <w:r>
-        <w:rPr>
-          <w:lang w:val="nl-NL"/>
-        </w:rPr>
-        <w:t xml:space="preserve">afkomstig </w:t>
-      </w:r>
-      <w:r>
-        <w:rPr>
-          <w:lang w:val="nl-NL"/>
-        </w:rPr>
-        <w:t xml:space="preserve">is </w:t>
-      </w:r>
-      <w:r>
-        <w:rPr>
-          <w:lang w:val="nl-NL"/>
-        </w:rPr>
-        <w:t>uit de BRO database</w:t>
-      </w:r>
-      <w:r>
-        <w:rPr>
-          <w:lang w:val="nl-NL"/>
-        </w:rPr>
-        <w:t xml:space="preserve"> (referentie voor download: </w:t>
-      </w:r>
-      <w:r>
-        <w:rPr>
-          <w:highlight w:val="red"/>
-          <w:lang w:val="nl-NL"/>
-        </w:rPr>
-        <w:t>XXX</w:t>
-      </w:r>
-      <w:r>
-        <w:rPr>
-          <w:lang w:val="nl-NL"/>
-        </w:rPr>
-        <w:t>)</w:t>
-      </w:r>
-      <w:r>
-        <w:rPr>
-          <w:lang w:val="nl-NL"/>
-        </w:rPr>
-        <w:t>.</w:t>
-      </w:r>
-      <w:r>
-        <w:rPr>
-          <w:lang w:val="nl-NL"/>
-        </w:rPr>
-        <w:t xml:space="preserve"> De resultaten word</w:t>
-      </w:r>
-      <w:r>
-        <w:rPr>
-          <w:lang w:val="nl-NL"/>
-        </w:rPr>
-        <w:t>en</w:t>
-      </w:r>
-      <w:r>
-        <w:rPr>
-          <w:lang w:val="nl-NL"/>
-        </w:rPr>
-        <w:t xml:space="preserve"> in tabellarische en grafische vorm gegeven.</w:t>
-      </w:r>
-    </w:p>
-    <w:p>
-      <w:pPr>
-        <w:pStyle w:val="Heading1"/>
-        <w:rPr>
-          <w:lang w:val="nl-NL"/>
-        </w:rPr>
-      </w:pPr>
-      <w:r>
-        <w:rPr>
-          <w:lang w:val="nl-NL"/>
-        </w:rPr>
-        <w:t>Installatie</w:t>
-      </w:r>
-    </w:p>
-    <w:p>
-      <w:pPr>
-        <w:pStyle w:val="NoSpacing"/>
-        <w:rPr>
-          <w:lang w:val="nl-NL"/>
-        </w:rPr>
-      </w:pPr>
-      <w:r>
-        <w:rPr>
-          <w:lang w:val="nl-NL"/>
-        </w:rPr>
-        <w:t xml:space="preserve">Het </w:t>
-      </w:r>
-      <w:r>
-        <w:rPr>
-          <w:lang w:val="nl-NL"/>
-        </w:rPr>
-        <w:t xml:space="preserve">CPT </w:t>
-      </w:r>
-      <w:r>
-        <w:rPr>
-          <w:lang w:val="nl-NL"/>
-        </w:rPr>
-        <w:t>T</w:t>
-      </w:r>
-      <w:r>
-        <w:rPr>
-          <w:lang w:val="nl-NL"/>
-        </w:rPr>
-        <w:t xml:space="preserve">ool wordt beschikbaar gesteld als program </w:t>
+        <w:t>Gebruik</w:t>
+      </w:r>
+    </w:p>
+    <w:p>
+      <w:pPr>
+        <w:pStyle w:val="NoSpacing"/>
+        <w:rPr>
+          <w:lang w:val="nl-NL"/>
+        </w:rPr>
+      </w:pPr>
+      <w:r>
+        <w:rPr>
+          <w:lang w:val="nl-NL"/>
+        </w:rPr>
+        <w:t xml:space="preserve">Open de </w:t>
       </w:r>
       <w:proofErr w:type="spellStart"/>
       <w:r>
         <w:rPr>
           <w:lang w:val="nl-NL"/>
         </w:rPr>
-        <w:t>executable</w:t>
+        <w:t>command</w:t>
       </w:r>
       <w:proofErr w:type="spellEnd"/>
       <w:r>
         <w:rPr>
           <w:lang w:val="nl-NL"/>
         </w:rPr>
-        <w:t xml:space="preserve"> </w:t>
-      </w:r>
-      <w:r>
-        <w:rPr>
-          <w:lang w:val="nl-NL"/>
-        </w:rPr>
-        <w:t>(</w:t>
+        <w:t xml:space="preserve"> line in Windows en wissel </w:t>
+      </w:r>
+      <w:r>
+        <w:rPr>
+          <w:lang w:val="nl-NL"/>
+        </w:rPr>
+        <w:t>naar</w:t>
+      </w:r>
+      <w:r>
+        <w:rPr>
+          <w:lang w:val="nl-NL"/>
+        </w:rPr>
+        <w:t xml:space="preserve"> de map waarin het </w:t>
       </w:r>
       <w:r>
         <w:rPr>
@@ -619,115 +729,6 @@
         <w:rPr>
           <w:lang w:val="nl-NL"/>
         </w:rPr>
-        <w:t xml:space="preserve">) </w:t>
-      </w:r>
-      <w:r>
-        <w:rPr>
-          <w:lang w:val="nl-NL"/>
-        </w:rPr>
-        <w:t xml:space="preserve">in een Windows omgeving. Het is een </w:t>
-      </w:r>
-      <w:proofErr w:type="spellStart"/>
-      <w:r>
-        <w:rPr>
-          <w:lang w:val="nl-NL"/>
-        </w:rPr>
-        <w:t>stand-alone</w:t>
-      </w:r>
-      <w:proofErr w:type="spellEnd"/>
-      <w:r>
-        <w:rPr>
-          <w:lang w:val="nl-NL"/>
-        </w:rPr>
-        <w:t xml:space="preserve"> software tool dat de gebruiker niet hoeft te installeren.</w:t>
-      </w:r>
-      <w:r>
-        <w:rPr>
-          <w:lang w:val="nl-NL"/>
-        </w:rPr>
-        <w:t xml:space="preserve"> Het programma wordt uitgevoerd in de </w:t>
-      </w:r>
-      <w:proofErr w:type="spellStart"/>
-      <w:r>
-        <w:rPr>
-          <w:lang w:val="nl-NL"/>
-        </w:rPr>
-        <w:t>command</w:t>
-      </w:r>
-      <w:proofErr w:type="spellEnd"/>
-      <w:r>
-        <w:rPr>
-          <w:lang w:val="nl-NL"/>
-        </w:rPr>
-        <w:t xml:space="preserve"> line van Windows.</w:t>
-      </w:r>
-    </w:p>
-    <w:p>
-      <w:pPr>
-        <w:pStyle w:val="Heading1"/>
-        <w:rPr>
-          <w:lang w:val="nl-NL"/>
-        </w:rPr>
-      </w:pPr>
-      <w:r>
-        <w:rPr>
-          <w:lang w:val="nl-NL"/>
-        </w:rPr>
-        <w:t>Gebruik</w:t>
-      </w:r>
-    </w:p>
-    <w:p>
-      <w:pPr>
-        <w:pStyle w:val="NoSpacing"/>
-        <w:rPr>
-          <w:lang w:val="nl-NL"/>
-        </w:rPr>
-      </w:pPr>
-      <w:r>
-        <w:rPr>
-          <w:lang w:val="nl-NL"/>
-        </w:rPr>
-        <w:t xml:space="preserve">Open de </w:t>
-      </w:r>
-      <w:proofErr w:type="spellStart"/>
-      <w:r>
-        <w:rPr>
-          <w:lang w:val="nl-NL"/>
-        </w:rPr>
-        <w:t>command</w:t>
-      </w:r>
-      <w:proofErr w:type="spellEnd"/>
-      <w:r>
-        <w:rPr>
-          <w:lang w:val="nl-NL"/>
-        </w:rPr>
-        <w:t xml:space="preserve"> line in Windows en wissel </w:t>
-      </w:r>
-      <w:r>
-        <w:rPr>
-          <w:lang w:val="nl-NL"/>
-        </w:rPr>
-        <w:t>naar</w:t>
-      </w:r>
-      <w:r>
-        <w:rPr>
-          <w:lang w:val="nl-NL"/>
-        </w:rPr>
-        <w:t xml:space="preserve"> de map waarin het </w:t>
-      </w:r>
-      <w:r>
-        <w:rPr>
-          <w:rFonts w:ascii="Courier New" w:hAnsi="Courier New" w:cs="Courier New"/>
-          <w:sz w:val="21"/>
-          <w:szCs w:val="21"/>
-          <w:lang w:val="nl-NL"/>
-        </w:rPr>
-        <w:t>CPTtool.exe</w:t>
-      </w:r>
-      <w:r>
-        <w:rPr>
-          <w:lang w:val="nl-NL"/>
-        </w:rPr>
         <w:t xml:space="preserve"> bestand zich</w:t>
       </w:r>
       <w:r>
@@ -749,17 +750,7 @@
           <w:szCs w:val="21"/>
           <w:lang w:val="nl-NL"/>
         </w:rPr>
-        <w:t>D</w:t>
-      </w:r>
-      <w:proofErr w:type="gramStart"/>
-      <w:r>
-        <w:rPr>
-          <w:rFonts w:ascii="Courier New" w:hAnsi="Courier New" w:cs="Courier New"/>
-          <w:sz w:val="21"/>
-          <w:szCs w:val="21"/>
-          <w:lang w:val="nl-NL"/>
-        </w:rPr>
-        <w:t>:</w:t>
+        <w:t>D:</w:t>
       </w:r>
       <w:r>
         <w:rPr>
@@ -770,7 +761,6 @@
         </w:rPr>
         <w:t>\</w:t>
       </w:r>
-      <w:proofErr w:type="gramEnd"/>
       <w:r>
         <w:rPr>
           <w:lang w:val="nl-NL"/>
@@ -832,7 +822,7 @@
                     <pic:cNvPicPr/>
                   </pic:nvPicPr>
                   <pic:blipFill>
-                    <a:blip r:embed="rId11">
+                    <a:blip r:embed="rId12">
                       <a:extLst>
                         <a:ext uri="{28A0092B-C50C-407E-A947-70E740481C1C}">
                           <a14:useLocalDpi xmlns:a14="http://schemas.microsoft.com/office/drawing/2010/main" val="0"/>
@@ -864,14 +854,22 @@
         <w:pStyle w:val="Caption"/>
         <w:jc w:val="center"/>
         <w:rPr>
-          <w:lang w:val="nl-NL"/>
-        </w:rPr>
-      </w:pPr>
-      <w:r>
-        <w:rPr>
-          <w:lang w:val="nl-NL"/>
-        </w:rPr>
-        <w:t xml:space="preserve">Figuur </w:t>
+          <w:lang w:val="en-US"/>
+        </w:rPr>
+      </w:pPr>
+      <w:proofErr w:type="spellStart"/>
+      <w:r>
+        <w:rPr>
+          <w:lang w:val="en-US"/>
+        </w:rPr>
+        <w:t>Figuur</w:t>
+      </w:r>
+      <w:proofErr w:type="spellEnd"/>
+      <w:r>
+        <w:rPr>
+          <w:lang w:val="en-US"/>
+        </w:rPr>
+        <w:t xml:space="preserve"> </w:t>
       </w:r>
       <w:r>
         <w:rPr>
@@ -881,7 +879,7 @@
       </w:r>
       <w:r>
         <w:rPr>
-          <w:lang w:val="nl-NL"/>
+          <w:lang w:val="en-US"/>
         </w:rPr>
         <w:instrText xml:space="preserve"> SEQ Figuur \* ARABIC </w:instrText>
       </w:r>
@@ -894,7 +892,7 @@
       <w:r>
         <w:rPr>
           <w:noProof/>
-          <w:lang w:val="nl-NL"/>
+          <w:lang w:val="en-US"/>
         </w:rPr>
         <w:t>1</w:t>
       </w:r>
@@ -906,23 +904,9 @@
       </w:r>
       <w:r>
         <w:rPr>
-          <w:lang w:val="nl-NL"/>
-        </w:rPr>
-        <w:t xml:space="preserve">. </w:t>
-      </w:r>
-      <w:proofErr w:type="spellStart"/>
-      <w:r>
-        <w:rPr>
-          <w:lang w:val="nl-NL"/>
-        </w:rPr>
-        <w:t>Command</w:t>
-      </w:r>
-      <w:proofErr w:type="spellEnd"/>
-      <w:r>
-        <w:rPr>
-          <w:lang w:val="nl-NL"/>
-        </w:rPr>
-        <w:t xml:space="preserve"> line in Windows.</w:t>
+          <w:lang w:val="en-US"/>
+        </w:rPr>
+        <w:t>. Command line in Windows.</w:t>
       </w:r>
     </w:p>
     <w:p>
@@ -1009,7 +993,7 @@
           <w:rFonts w:ascii="Courier New" w:eastAsia="Times New Roman" w:hAnsi="Courier New" w:cs="Courier New"/>
           <w:sz w:val="21"/>
           <w:szCs w:val="21"/>
-          <w:lang w:val="nl-NL"/>
+          <w:lang w:val="en-US"/>
         </w:rPr>
       </w:pPr>
       <w:r>
@@ -1017,9 +1001,9 @@
           <w:rFonts w:ascii="Courier New" w:eastAsia="Times New Roman" w:hAnsi="Courier New" w:cs="Courier New"/>
           <w:sz w:val="21"/>
           <w:szCs w:val="21"/>
-          <w:lang w:val="nl-NL"/>
-        </w:rPr>
-        <w:t>CPTool.exe -i &lt;</w:t>
+          <w:lang w:val="en-US"/>
+        </w:rPr>
+        <w:t>CPTool.exe -</w:t>
       </w:r>
       <w:proofErr w:type="spellStart"/>
       <w:r>
@@ -1027,7 +1011,27 @@
           <w:rFonts w:ascii="Courier New" w:eastAsia="Times New Roman" w:hAnsi="Courier New" w:cs="Courier New"/>
           <w:sz w:val="21"/>
           <w:szCs w:val="21"/>
-          <w:lang w:val="nl-NL"/>
+          <w:lang w:val="en-US"/>
+        </w:rPr>
+        <w:t>i</w:t>
+      </w:r>
+      <w:proofErr w:type="spellEnd"/>
+      <w:r>
+        <w:rPr>
+          <w:rFonts w:ascii="Courier New" w:eastAsia="Times New Roman" w:hAnsi="Courier New" w:cs="Courier New"/>
+          <w:sz w:val="21"/>
+          <w:szCs w:val="21"/>
+          <w:lang w:val="en-US"/>
+        </w:rPr>
+        <w:t xml:space="preserve"> &lt;</w:t>
+      </w:r>
+      <w:proofErr w:type="spellStart"/>
+      <w:r>
+        <w:rPr>
+          <w:rFonts w:ascii="Courier New" w:eastAsia="Times New Roman" w:hAnsi="Courier New" w:cs="Courier New"/>
+          <w:sz w:val="21"/>
+          <w:szCs w:val="21"/>
+          <w:lang w:val="en-US"/>
         </w:rPr>
         <w:t>input_file</w:t>
       </w:r>
@@ -1037,7 +1041,7 @@
           <w:rFonts w:ascii="Courier New" w:eastAsia="Times New Roman" w:hAnsi="Courier New" w:cs="Courier New"/>
           <w:sz w:val="21"/>
           <w:szCs w:val="21"/>
-          <w:lang w:val="nl-NL"/>
+          <w:lang w:val="en-US"/>
         </w:rPr>
         <w:t>&gt; -o &lt;</w:t>
       </w:r>
@@ -1047,7 +1051,7 @@
           <w:rFonts w:ascii="Courier New" w:eastAsia="Times New Roman" w:hAnsi="Courier New" w:cs="Courier New"/>
           <w:sz w:val="21"/>
           <w:szCs w:val="21"/>
-          <w:lang w:val="nl-NL"/>
+          <w:lang w:val="en-US"/>
         </w:rPr>
         <w:t>output</w:t>
       </w:r>
@@ -1056,7 +1060,7 @@
           <w:rFonts w:ascii="Courier New" w:eastAsia="Times New Roman" w:hAnsi="Courier New" w:cs="Courier New"/>
           <w:sz w:val="21"/>
           <w:szCs w:val="21"/>
-          <w:lang w:val="nl-NL"/>
+          <w:lang w:val="en-US"/>
         </w:rPr>
         <w:t>_</w:t>
       </w:r>
@@ -1065,7 +1069,7 @@
           <w:rFonts w:ascii="Courier New" w:eastAsia="Times New Roman" w:hAnsi="Courier New" w:cs="Courier New"/>
           <w:sz w:val="21"/>
           <w:szCs w:val="21"/>
-          <w:lang w:val="nl-NL"/>
+          <w:lang w:val="en-US"/>
         </w:rPr>
         <w:t>folder</w:t>
       </w:r>
@@ -1075,36 +1079,16 @@
           <w:rFonts w:ascii="Courier New" w:eastAsia="Times New Roman" w:hAnsi="Courier New" w:cs="Courier New"/>
           <w:sz w:val="21"/>
           <w:szCs w:val="21"/>
-          <w:lang w:val="nl-NL"/>
-        </w:rPr>
-        <w:t xml:space="preserve">&gt; -p &lt;plots, </w:t>
-      </w:r>
-      <w:proofErr w:type="spellStart"/>
-      <w:r>
-        <w:rPr>
-          <w:rFonts w:ascii="Courier New" w:eastAsia="Times New Roman" w:hAnsi="Courier New" w:cs="Courier New"/>
-          <w:sz w:val="21"/>
-          <w:szCs w:val="21"/>
-          <w:lang w:val="nl-NL"/>
-        </w:rPr>
-        <w:t>optional</w:t>
-      </w:r>
-      <w:proofErr w:type="spellEnd"/>
-      <w:r>
-        <w:rPr>
-          <w:rFonts w:ascii="Courier New" w:eastAsia="Times New Roman" w:hAnsi="Courier New" w:cs="Courier New"/>
-          <w:sz w:val="21"/>
-          <w:szCs w:val="21"/>
-          <w:lang w:val="nl-NL"/>
-        </w:rPr>
-        <w:t>&gt;</w:t>
-      </w:r>
-    </w:p>
-    <w:p>
-      <w:pPr>
-        <w:pStyle w:val="NoSpacing"/>
-        <w:rPr>
-          <w:lang w:val="nl-NL"/>
+          <w:lang w:val="en-US"/>
+        </w:rPr>
+        <w:t>&gt; -p &lt;plots, optional&gt;</w:t>
+      </w:r>
+    </w:p>
+    <w:p>
+      <w:pPr>
+        <w:pStyle w:val="NoSpacing"/>
+        <w:rPr>
+          <w:lang w:val="en-US"/>
         </w:rPr>
       </w:pPr>
     </w:p>
@@ -1138,17 +1122,95 @@
           <w:lang w:val="nl-NL"/>
         </w:rPr>
       </w:pPr>
+      <w:r>
+        <w:rPr>
+          <w:rFonts w:ascii="Courier New" w:hAnsi="Courier New" w:cs="Courier New"/>
+          <w:sz w:val="21"/>
+          <w:szCs w:val="21"/>
+          <w:lang w:val="nl-NL"/>
+        </w:rPr>
+        <w:t>-i</w:t>
+      </w:r>
+      <w:r>
+        <w:rPr>
+          <w:lang w:val="nl-NL"/>
+        </w:rPr>
+        <w:tab/>
+      </w:r>
+      <w:r>
+        <w:rPr>
+          <w:lang w:val="nl-NL"/>
+        </w:rPr>
+        <w:t xml:space="preserve">(verplicht) </w:t>
+      </w:r>
+      <w:r>
+        <w:rPr>
+          <w:lang w:val="nl-NL"/>
+        </w:rPr>
+        <w:t>pa</w:t>
+      </w:r>
+      <w:r>
+        <w:rPr>
+          <w:lang w:val="nl-NL"/>
+        </w:rPr>
+        <w:t xml:space="preserve">d en naam van </w:t>
+      </w:r>
+      <w:r>
+        <w:rPr>
+          <w:lang w:val="nl-NL"/>
+        </w:rPr>
+        <w:t>het</w:t>
+      </w:r>
+      <w:r>
+        <w:rPr>
+          <w:lang w:val="nl-NL"/>
+        </w:rPr>
+        <w:t xml:space="preserve"> in</w:t>
+      </w:r>
+      <w:r>
+        <w:rPr>
+          <w:lang w:val="nl-NL"/>
+        </w:rPr>
+        <w:t>voer</w:t>
+      </w:r>
+      <w:r>
+        <w:rPr>
+          <w:lang w:val="nl-NL"/>
+        </w:rPr>
+        <w:t xml:space="preserve"> </w:t>
+      </w:r>
+      <w:r>
+        <w:rPr>
+          <w:lang w:val="nl-NL"/>
+        </w:rPr>
+        <w:t xml:space="preserve">bestand in </w:t>
+      </w:r>
       <w:proofErr w:type="gramStart"/>
       <w:r>
         <w:rPr>
-          <w:rFonts w:ascii="Courier New" w:hAnsi="Courier New" w:cs="Courier New"/>
-          <w:sz w:val="21"/>
-          <w:szCs w:val="21"/>
-          <w:lang w:val="nl-NL"/>
-        </w:rPr>
-        <w:t>-i</w:t>
+          <w:lang w:val="nl-NL"/>
+        </w:rPr>
+        <w:t>JSON formaat</w:t>
       </w:r>
       <w:proofErr w:type="gramEnd"/>
+    </w:p>
+    <w:p>
+      <w:pPr>
+        <w:pStyle w:val="NoSpacing"/>
+        <w:ind w:left="720"/>
+        <w:rPr>
+          <w:lang w:val="nl-NL"/>
+        </w:rPr>
+      </w:pPr>
+      <w:r>
+        <w:rPr>
+          <w:rFonts w:ascii="Courier New" w:hAnsi="Courier New" w:cs="Courier New"/>
+          <w:sz w:val="21"/>
+          <w:szCs w:val="21"/>
+          <w:lang w:val="nl-NL"/>
+        </w:rPr>
+        <w:t>-o</w:t>
+      </w:r>
       <w:r>
         <w:rPr>
           <w:lang w:val="nl-NL"/>
@@ -1165,43 +1227,19 @@
         <w:rPr>
           <w:lang w:val="nl-NL"/>
         </w:rPr>
-        <w:t>pa</w:t>
-      </w:r>
-      <w:r>
-        <w:rPr>
-          <w:lang w:val="nl-NL"/>
-        </w:rPr>
-        <w:t xml:space="preserve">d en naam van </w:t>
-      </w:r>
-      <w:r>
-        <w:rPr>
-          <w:lang w:val="nl-NL"/>
-        </w:rPr>
-        <w:t>het</w:t>
-      </w:r>
-      <w:r>
-        <w:rPr>
-          <w:lang w:val="nl-NL"/>
-        </w:rPr>
-        <w:t xml:space="preserve"> in</w:t>
-      </w:r>
-      <w:r>
-        <w:rPr>
-          <w:lang w:val="nl-NL"/>
-        </w:rPr>
-        <w:t>voer</w:t>
-      </w:r>
-      <w:r>
-        <w:rPr>
-          <w:lang w:val="nl-NL"/>
-        </w:rPr>
-        <w:t xml:space="preserve"> </w:t>
-      </w:r>
-      <w:r>
-        <w:rPr>
-          <w:lang w:val="nl-NL"/>
-        </w:rPr>
-        <w:t>bestand in JSON formaat</w:t>
+        <w:t xml:space="preserve">pad van </w:t>
+      </w:r>
+      <w:r>
+        <w:rPr>
+          <w:lang w:val="nl-NL"/>
+        </w:rPr>
+        <w:t xml:space="preserve">de </w:t>
+      </w:r>
+      <w:r>
+        <w:rPr>
+          <w:lang w:val="nl-NL"/>
+        </w:rPr>
+        <w:t>map waarin de resultaten worden opgeslagen</w:t>
       </w:r>
     </w:p>
     <w:p>
@@ -1212,57 +1250,6 @@
           <w:lang w:val="nl-NL"/>
         </w:rPr>
       </w:pPr>
-      <w:proofErr w:type="gramStart"/>
-      <w:r>
-        <w:rPr>
-          <w:rFonts w:ascii="Courier New" w:hAnsi="Courier New" w:cs="Courier New"/>
-          <w:sz w:val="21"/>
-          <w:szCs w:val="21"/>
-          <w:lang w:val="nl-NL"/>
-        </w:rPr>
-        <w:t>-o</w:t>
-      </w:r>
-      <w:proofErr w:type="gramEnd"/>
-      <w:r>
-        <w:rPr>
-          <w:lang w:val="nl-NL"/>
-        </w:rPr>
-        <w:tab/>
-      </w:r>
-      <w:r>
-        <w:rPr>
-          <w:lang w:val="nl-NL"/>
-        </w:rPr>
-        <w:t xml:space="preserve">(verplicht) </w:t>
-      </w:r>
-      <w:r>
-        <w:rPr>
-          <w:lang w:val="nl-NL"/>
-        </w:rPr>
-        <w:t xml:space="preserve">pad van </w:t>
-      </w:r>
-      <w:r>
-        <w:rPr>
-          <w:lang w:val="nl-NL"/>
-        </w:rPr>
-        <w:t xml:space="preserve">de </w:t>
-      </w:r>
-      <w:r>
-        <w:rPr>
-          <w:lang w:val="nl-NL"/>
-        </w:rPr>
-        <w:t>map waarin de resultaten worden opgeslagen</w:t>
-      </w:r>
-    </w:p>
-    <w:p>
-      <w:pPr>
-        <w:pStyle w:val="NoSpacing"/>
-        <w:ind w:left="720"/>
-        <w:rPr>
-          <w:lang w:val="nl-NL"/>
-        </w:rPr>
-      </w:pPr>
-      <w:proofErr w:type="gramStart"/>
       <w:r>
         <w:rPr>
           <w:rFonts w:ascii="Courier New" w:hAnsi="Courier New" w:cs="Courier New"/>
@@ -1272,7 +1259,6 @@
         </w:rPr>
         <w:t>-p</w:t>
       </w:r>
-      <w:proofErr w:type="gramEnd"/>
       <w:r>
         <w:rPr>
           <w:lang w:val="nl-NL"/>
@@ -1339,42 +1325,43 @@
           <w:lang w:val="nl-NL"/>
         </w:rPr>
         <w:tab/>
-        <w:t xml:space="preserve">    - TRUE: uitvoer </w:t>
+        <w:t xml:space="preserve">    - TRUE: uitvoer zijn </w:t>
       </w:r>
       <w:proofErr w:type="gramStart"/>
       <w:r>
         <w:rPr>
           <w:lang w:val="nl-NL"/>
         </w:rPr>
-        <w:t>zijn</w:t>
+        <w:t>CSV bestanden</w:t>
       </w:r>
       <w:proofErr w:type="gramEnd"/>
       <w:r>
         <w:rPr>
           <w:lang w:val="nl-NL"/>
         </w:rPr>
-        <w:t xml:space="preserve"> CSV bestanden en grafieken voor elk scenario</w:t>
-      </w:r>
-    </w:p>
-    <w:p>
-      <w:pPr>
-        <w:pStyle w:val="NoSpacing"/>
-        <w:rPr>
-          <w:lang w:val="nl-NL"/>
-        </w:rPr>
-      </w:pPr>
-    </w:p>
-    <w:p>
-      <w:pPr>
-        <w:pStyle w:val="NoSpacing"/>
-        <w:rPr>
-          <w:lang w:val="nl-NL"/>
-        </w:rPr>
-      </w:pPr>
-      <w:r>
-        <w:rPr>
-          <w:lang w:val="nl-NL"/>
-        </w:rPr>
+        <w:t xml:space="preserve"> en grafieken voor elk scenario</w:t>
+      </w:r>
+    </w:p>
+    <w:p>
+      <w:pPr>
+        <w:pStyle w:val="NoSpacing"/>
+        <w:rPr>
+          <w:lang w:val="nl-NL"/>
+        </w:rPr>
+      </w:pPr>
+    </w:p>
+    <w:p>
+      <w:pPr>
+        <w:pStyle w:val="NoSpacing"/>
+        <w:rPr>
+          <w:lang w:val="nl-NL"/>
+        </w:rPr>
+      </w:pPr>
+      <w:r>
+        <w:rPr>
+          <w:lang w:val="nl-NL"/>
+        </w:rPr>
+        <w:lastRenderedPageBreak/>
         <w:t xml:space="preserve">De optie </w:t>
       </w:r>
       <w:r>
@@ -1423,7 +1410,6 @@
         <w:rPr>
           <w:lang w:val="nl-NL"/>
         </w:rPr>
-        <w:lastRenderedPageBreak/>
         <w:t xml:space="preserve">In het voorbeeld </w:t>
       </w:r>
       <w:r>
@@ -1685,7 +1671,7 @@
                     <pic:cNvPicPr/>
                   </pic:nvPicPr>
                   <pic:blipFill>
-                    <a:blip r:embed="rId12">
+                    <a:blip r:embed="rId13">
                       <a:extLst>
                         <a:ext uri="{28A0092B-C50C-407E-A947-70E740481C1C}">
                           <a14:useLocalDpi xmlns:a14="http://schemas.microsoft.com/office/drawing/2010/main" val="0"/>
@@ -1805,7 +1791,7 @@
                     <pic:cNvPicPr/>
                   </pic:nvPicPr>
                   <pic:blipFill>
-                    <a:blip r:embed="rId13">
+                    <a:blip r:embed="rId14">
                       <a:extLst>
                         <a:ext uri="{28A0092B-C50C-407E-A947-70E740481C1C}">
                           <a14:useLocalDpi xmlns:a14="http://schemas.microsoft.com/office/drawing/2010/main" val="0"/>
@@ -1980,7 +1966,6 @@
           <w:lang w:val="nl-NL"/>
         </w:rPr>
       </w:pPr>
-      <w:proofErr w:type="gramStart"/>
       <w:r>
         <w:rPr>
           <w:rFonts w:ascii="Courier New" w:hAnsi="Courier New" w:cs="Courier New"/>
@@ -1990,7 +1975,6 @@
         </w:rPr>
         <w:t xml:space="preserve">{  </w:t>
       </w:r>
-      <w:proofErr w:type="gramEnd"/>
     </w:p>
     <w:p>
       <w:pPr>
@@ -2419,15 +2403,15 @@
           <w:rFonts w:ascii="Courier New" w:hAnsi="Courier New" w:cs="Courier New"/>
           <w:sz w:val="21"/>
           <w:szCs w:val="21"/>
-          <w:lang w:val="nl-NL"/>
-        </w:rPr>
-      </w:pPr>
-      <w:r>
-        <w:rPr>
-          <w:rFonts w:ascii="Courier New" w:hAnsi="Courier New" w:cs="Courier New"/>
-          <w:sz w:val="21"/>
-          <w:szCs w:val="21"/>
-          <w:lang w:val="nl-NL"/>
+          <w:lang w:val="en-US"/>
+        </w:rPr>
+      </w:pPr>
+      <w:r>
+        <w:rPr>
+          <w:rFonts w:ascii="Courier New" w:hAnsi="Courier New" w:cs="Courier New"/>
+          <w:sz w:val="21"/>
+          <w:szCs w:val="21"/>
+          <w:lang w:val="en-US"/>
         </w:rPr>
         <w:t xml:space="preserve">   </w:t>
       </w:r>
@@ -2436,7 +2420,7 @@
           <w:rFonts w:ascii="Courier New" w:hAnsi="Courier New" w:cs="Courier New"/>
           <w:sz w:val="21"/>
           <w:szCs w:val="21"/>
-          <w:lang w:val="nl-NL"/>
+          <w:lang w:val="en-US"/>
         </w:rPr>
         <w:t>"</w:t>
       </w:r>
@@ -2446,7 +2430,7 @@
           <w:rFonts w:ascii="Courier New" w:hAnsi="Courier New" w:cs="Courier New"/>
           <w:sz w:val="21"/>
           <w:szCs w:val="21"/>
-          <w:lang w:val="nl-NL"/>
+          <w:lang w:val="en-US"/>
         </w:rPr>
         <w:t>BRO_data</w:t>
       </w:r>
@@ -2456,9 +2440,27 @@
           <w:rFonts w:ascii="Courier New" w:hAnsi="Courier New" w:cs="Courier New"/>
           <w:sz w:val="21"/>
           <w:szCs w:val="21"/>
-          <w:lang w:val="nl-NL"/>
-        </w:rPr>
-        <w:t>":"./sonderingen"</w:t>
+          <w:lang w:val="en-US"/>
+        </w:rPr>
+        <w:t>":"./</w:t>
+      </w:r>
+      <w:r>
+        <w:rPr>
+          <w:rFonts w:ascii="Courier New" w:hAnsi="Courier New" w:cs="Courier New"/>
+          <w:sz w:val="21"/>
+          <w:szCs w:val="21"/>
+          <w:lang w:val="en-US"/>
+        </w:rPr>
+        <w:t>BRO/brocpt.xml</w:t>
+      </w:r>
+      <w:r>
+        <w:rPr>
+          <w:rFonts w:ascii="Courier New" w:hAnsi="Courier New" w:cs="Courier New"/>
+          <w:sz w:val="21"/>
+          <w:szCs w:val="21"/>
+          <w:lang w:val="en-US"/>
+        </w:rPr>
+        <w:t>"</w:t>
       </w:r>
     </w:p>
     <w:p>
@@ -2578,7 +2580,6 @@
         </w:rPr>
       </w:pPr>
       <w:proofErr w:type="spellStart"/>
-      <w:proofErr w:type="gramStart"/>
       <w:r>
         <w:rPr>
           <w:rFonts w:ascii="Courier New" w:hAnsi="Courier New" w:cs="Courier New"/>
@@ -2649,7 +2650,6 @@
         </w:rPr>
         <w:t>berekening</w:t>
       </w:r>
-      <w:proofErr w:type="gramEnd"/>
     </w:p>
     <w:p>
       <w:pPr>
@@ -2663,7 +2663,6 @@
         </w:rPr>
       </w:pPr>
       <w:proofErr w:type="spellStart"/>
-      <w:proofErr w:type="gramStart"/>
       <w:r>
         <w:rPr>
           <w:rFonts w:ascii="Courier New" w:hAnsi="Courier New" w:cs="Courier New"/>
@@ -2725,7 +2724,6 @@
         </w:rPr>
         <w:t xml:space="preserve"> de berekening</w:t>
       </w:r>
-      <w:proofErr w:type="gramEnd"/>
     </w:p>
     <w:p>
       <w:pPr>
@@ -2783,190 +2781,186 @@
           <w:numId w:val="9"/>
         </w:numPr>
         <w:rPr>
-          <w:lang w:val="nl-NL"/>
+          <w:lang w:val="en-US"/>
         </w:rPr>
       </w:pPr>
       <w:proofErr w:type="spellStart"/>
-      <w:proofErr w:type="gramStart"/>
-      <w:r>
-        <w:rPr>
-          <w:rFonts w:ascii="Courier New" w:hAnsi="Courier New" w:cs="Courier New"/>
-          <w:sz w:val="21"/>
-          <w:szCs w:val="21"/>
-          <w:lang w:val="nl-NL"/>
+      <w:r>
+        <w:rPr>
+          <w:rFonts w:ascii="Courier New" w:hAnsi="Courier New" w:cs="Courier New"/>
+          <w:sz w:val="21"/>
+          <w:szCs w:val="21"/>
+          <w:lang w:val="en-US"/>
         </w:rPr>
         <w:t>SpectrumType</w:t>
       </w:r>
       <w:proofErr w:type="spellEnd"/>
       <w:r>
         <w:rPr>
-          <w:lang w:val="nl-NL"/>
+          <w:lang w:val="en-US"/>
         </w:rPr>
         <w:tab/>
       </w:r>
       <w:r>
         <w:rPr>
-          <w:lang w:val="nl-NL"/>
+          <w:lang w:val="en-US"/>
         </w:rPr>
         <w:tab/>
       </w:r>
       <w:r>
         <w:rPr>
-          <w:lang w:val="nl-NL"/>
-        </w:rPr>
-        <w:t xml:space="preserve">(alleen voor FEM) </w:t>
-      </w:r>
-      <w:r>
-        <w:rPr>
-          <w:lang w:val="nl-NL"/>
+          <w:lang w:val="en-US"/>
+        </w:rPr>
+        <w:t>(</w:t>
+      </w:r>
+      <w:proofErr w:type="spellStart"/>
+      <w:r>
+        <w:rPr>
+          <w:lang w:val="en-US"/>
+        </w:rPr>
+        <w:t>alleen</w:t>
+      </w:r>
+      <w:proofErr w:type="spellEnd"/>
+      <w:r>
+        <w:rPr>
+          <w:lang w:val="en-US"/>
+        </w:rPr>
+        <w:t xml:space="preserve"> </w:t>
+      </w:r>
+      <w:proofErr w:type="spellStart"/>
+      <w:r>
+        <w:rPr>
+          <w:lang w:val="en-US"/>
+        </w:rPr>
+        <w:t>voor</w:t>
+      </w:r>
+      <w:proofErr w:type="spellEnd"/>
+      <w:r>
+        <w:rPr>
+          <w:lang w:val="en-US"/>
+        </w:rPr>
+        <w:t xml:space="preserve"> FEM) </w:t>
+      </w:r>
+      <w:r>
+        <w:rPr>
+          <w:lang w:val="en-US"/>
         </w:rPr>
         <w:t>s</w:t>
       </w:r>
       <w:r>
         <w:rPr>
-          <w:lang w:val="nl-NL"/>
+          <w:lang w:val="en-US"/>
         </w:rPr>
         <w:t>pectrum type</w:t>
       </w:r>
       <w:r>
         <w:rPr>
-          <w:lang w:val="nl-NL"/>
+          <w:lang w:val="en-US"/>
         </w:rPr>
         <w:t xml:space="preserve">: </w:t>
       </w:r>
       <w:r>
         <w:rPr>
-          <w:lang w:val="nl-NL"/>
+          <w:lang w:val="en-US"/>
         </w:rPr>
         <w:t>1</w:t>
       </w:r>
       <w:r>
         <w:rPr>
-          <w:lang w:val="nl-NL"/>
+          <w:lang w:val="en-US"/>
         </w:rPr>
         <w:t xml:space="preserve"> </w:t>
       </w:r>
       <w:r>
         <w:rPr>
-          <w:lang w:val="nl-NL"/>
+          <w:lang w:val="en-US"/>
         </w:rPr>
         <w:t>=</w:t>
       </w:r>
       <w:r>
         <w:rPr>
-          <w:lang w:val="nl-NL"/>
+          <w:lang w:val="en-US"/>
+        </w:rPr>
+        <w:t xml:space="preserve"> o</w:t>
+      </w:r>
+      <w:r>
+        <w:rPr>
+          <w:lang w:val="en-US"/>
+        </w:rPr>
+        <w:t>ctave bands</w:t>
+      </w:r>
+      <w:r>
+        <w:rPr>
+          <w:lang w:val="en-US"/>
+        </w:rPr>
+        <w:t>;</w:t>
+      </w:r>
+      <w:r>
+        <w:rPr>
+          <w:lang w:val="en-US"/>
+        </w:rPr>
+        <w:t xml:space="preserve"> 2</w:t>
+      </w:r>
+      <w:r>
+        <w:rPr>
+          <w:lang w:val="en-US"/>
         </w:rPr>
         <w:t xml:space="preserve"> </w:t>
       </w:r>
-      <w:proofErr w:type="spellStart"/>
-      <w:r>
-        <w:rPr>
-          <w:lang w:val="nl-NL"/>
-        </w:rPr>
-        <w:t>o</w:t>
-      </w:r>
-      <w:r>
-        <w:rPr>
-          <w:lang w:val="nl-NL"/>
-        </w:rPr>
-        <w:t>ctave</w:t>
-      </w:r>
-      <w:proofErr w:type="spellEnd"/>
-      <w:r>
-        <w:rPr>
-          <w:lang w:val="nl-NL"/>
-        </w:rPr>
-        <w:t xml:space="preserve"> bands</w:t>
-      </w:r>
-      <w:r>
-        <w:rPr>
-          <w:lang w:val="nl-NL"/>
-        </w:rPr>
-        <w:t>;</w:t>
-      </w:r>
-      <w:r>
-        <w:rPr>
-          <w:lang w:val="nl-NL"/>
-        </w:rPr>
-        <w:t xml:space="preserve"> 2</w:t>
-      </w:r>
-      <w:r>
-        <w:rPr>
-          <w:lang w:val="nl-NL"/>
-        </w:rPr>
-        <w:t xml:space="preserve"> </w:t>
-      </w:r>
-      <w:r>
-        <w:rPr>
-          <w:lang w:val="nl-NL"/>
+      <w:r>
+        <w:rPr>
+          <w:lang w:val="en-US"/>
         </w:rPr>
         <w:t>=</w:t>
       </w:r>
       <w:r>
         <w:rPr>
-          <w:lang w:val="nl-NL"/>
-        </w:rPr>
-        <w:t xml:space="preserve"> </w:t>
-      </w:r>
-      <w:proofErr w:type="spellStart"/>
-      <w:r>
-        <w:rPr>
-          <w:lang w:val="nl-NL"/>
-        </w:rPr>
-        <w:t>o</w:t>
-      </w:r>
-      <w:r>
-        <w:rPr>
-          <w:lang w:val="nl-NL"/>
+          <w:lang w:val="en-US"/>
+        </w:rPr>
+        <w:t xml:space="preserve"> o</w:t>
+      </w:r>
+      <w:r>
+        <w:rPr>
+          <w:lang w:val="en-US"/>
         </w:rPr>
         <w:t>ne-</w:t>
       </w:r>
       <w:r>
         <w:rPr>
-          <w:lang w:val="nl-NL"/>
+          <w:lang w:val="en-US"/>
         </w:rPr>
         <w:t>third</w:t>
       </w:r>
-      <w:proofErr w:type="spellEnd"/>
-      <w:r>
-        <w:rPr>
-          <w:lang w:val="nl-NL"/>
+      <w:r>
+        <w:rPr>
+          <w:lang w:val="en-US"/>
         </w:rPr>
         <w:tab/>
       </w:r>
       <w:r>
         <w:rPr>
-          <w:lang w:val="nl-NL"/>
+          <w:lang w:val="en-US"/>
         </w:rPr>
         <w:tab/>
       </w:r>
       <w:r>
         <w:rPr>
-          <w:lang w:val="nl-NL"/>
+          <w:lang w:val="en-US"/>
         </w:rPr>
         <w:tab/>
       </w:r>
       <w:r>
         <w:rPr>
-          <w:lang w:val="nl-NL"/>
+          <w:lang w:val="en-US"/>
         </w:rPr>
         <w:tab/>
       </w:r>
-      <w:proofErr w:type="spellStart"/>
-      <w:r>
-        <w:rPr>
-          <w:lang w:val="nl-NL"/>
-        </w:rPr>
-        <w:t>octave</w:t>
-      </w:r>
-      <w:proofErr w:type="spellEnd"/>
-      <w:r>
-        <w:rPr>
-          <w:lang w:val="nl-NL"/>
-        </w:rPr>
-        <w:t xml:space="preserve"> bands</w:t>
-      </w:r>
-      <w:proofErr w:type="gramEnd"/>
+      <w:r>
+        <w:rPr>
+          <w:lang w:val="en-US"/>
+        </w:rPr>
+        <w:t>octave bands</w:t>
+      </w:r>
     </w:p>
     <w:p>
       <w:pPr>
@@ -2987,6 +2981,7 @@
           <w:szCs w:val="21"/>
           <w:lang w:val="nl-NL"/>
         </w:rPr>
+        <w:lastRenderedPageBreak/>
         <w:t>LowFreq</w:t>
       </w:r>
       <w:proofErr w:type="spellEnd"/>
@@ -3117,7 +3112,6 @@
         </w:rPr>
       </w:pPr>
       <w:proofErr w:type="spellStart"/>
-      <w:proofErr w:type="gramStart"/>
       <w:r>
         <w:rPr>
           <w:rFonts w:ascii="Courier New" w:hAnsi="Courier New" w:cs="Courier New"/>
@@ -3213,7 +3207,6 @@
         </w:rPr>
         <w:t>3D-FEM</w:t>
       </w:r>
-      <w:proofErr w:type="gramEnd"/>
     </w:p>
     <w:p>
       <w:pPr>
@@ -3234,7 +3227,6 @@
           <w:szCs w:val="21"/>
           <w:lang w:val="nl-NL"/>
         </w:rPr>
-        <w:lastRenderedPageBreak/>
         <w:t>Source_x</w:t>
       </w:r>
       <w:proofErr w:type="spellEnd"/>
@@ -3967,7 +3959,14 @@
         <w:rPr>
           <w:lang w:val="nl-NL"/>
         </w:rPr>
-        <w:t xml:space="preserve">genormaliseerde conusweerstand </w:t>
+        <w:t>genormaliseerde</w:t>
+      </w:r>
+      <w:proofErr w:type="gramEnd"/>
+      <w:r>
+        <w:rPr>
+          <w:lang w:val="nl-NL"/>
+        </w:rPr>
+        <w:t xml:space="preserve"> conusweerstand </w:t>
       </w:r>
       <w:proofErr w:type="spellStart"/>
       <w:r>
@@ -3988,13 +3987,7 @@
         <w:rPr>
           <w:lang w:val="nl-NL"/>
         </w:rPr>
-        <w:t xml:space="preserve"> </w:t>
-      </w:r>
-      <w:r>
-        <w:rPr>
-          <w:lang w:val="nl-NL"/>
-        </w:rPr>
-        <w:t>[–]</w:t>
+        <w:t xml:space="preserve"> [–]</w:t>
       </w:r>
       <w:r>
         <w:rPr>
@@ -4002,7 +3995,6 @@
         </w:rPr>
         <w:t xml:space="preserve"> (volgens Robertson)</w:t>
       </w:r>
-      <w:proofErr w:type="gramEnd"/>
     </w:p>
     <w:p>
       <w:pPr>
@@ -4020,7 +4012,14 @@
         <w:rPr>
           <w:lang w:val="nl-NL"/>
         </w:rPr>
-        <w:t xml:space="preserve">genormaliseerd wrijvingsgetal </w:t>
+        <w:t>genormaliseerd</w:t>
+      </w:r>
+      <w:proofErr w:type="gramEnd"/>
+      <w:r>
+        <w:rPr>
+          <w:lang w:val="nl-NL"/>
+        </w:rPr>
+        <w:t xml:space="preserve"> wrijvingsgetal </w:t>
       </w:r>
       <w:r>
         <w:rPr>
@@ -4039,29 +4038,14 @@
         <w:rPr>
           <w:lang w:val="nl-NL"/>
         </w:rPr>
-        <w:t xml:space="preserve"> </w:t>
-      </w:r>
-      <w:r>
-        <w:rPr>
-          <w:lang w:val="nl-NL"/>
-        </w:rPr>
-        <w:t>[–]</w:t>
-      </w:r>
-      <w:r>
-        <w:rPr>
-          <w:lang w:val="nl-NL"/>
-        </w:rPr>
-        <w:t xml:space="preserve"> (v</w:t>
-      </w:r>
-      <w:bookmarkStart w:id="0" w:name="_GoBack"/>
-      <w:bookmarkEnd w:id="0"/>
-      <w:r>
-        <w:rPr>
-          <w:lang w:val="nl-NL"/>
-        </w:rPr>
-        <w:t>olgens Robertson)</w:t>
-      </w:r>
-      <w:proofErr w:type="gramEnd"/>
+        <w:t xml:space="preserve"> [–]</w:t>
+      </w:r>
+      <w:r>
+        <w:rPr>
+          <w:lang w:val="nl-NL"/>
+        </w:rPr>
+        <w:t xml:space="preserve"> (volgens Robertson)</w:t>
+      </w:r>
     </w:p>
     <w:p>
       <w:pPr>
@@ -4079,19 +4063,20 @@
         <w:rPr>
           <w:lang w:val="nl-NL"/>
         </w:rPr>
-        <w:t xml:space="preserve">grond index </w:t>
-      </w:r>
-      <w:r>
-        <w:rPr>
-          <w:lang w:val="nl-NL"/>
-        </w:rPr>
-        <w:t xml:space="preserve">IC </w:t>
-      </w:r>
-      <w:r>
-        <w:rPr>
-          <w:lang w:val="nl-NL"/>
-        </w:rPr>
-        <w:t>[–]</w:t>
+        <w:t>grond</w:t>
+      </w:r>
+      <w:proofErr w:type="gramEnd"/>
+      <w:r>
+        <w:rPr>
+          <w:lang w:val="nl-NL"/>
+        </w:rPr>
+        <w:t xml:space="preserve"> index </w:t>
+      </w:r>
+      <w:r>
+        <w:rPr>
+          <w:lang w:val="nl-NL"/>
+        </w:rPr>
+        <w:t>IC [–]</w:t>
       </w:r>
       <w:r>
         <w:rPr>
@@ -4099,7 +4084,6 @@
         </w:rPr>
         <w:t xml:space="preserve"> (volgens Robertson)</w:t>
       </w:r>
-      <w:proofErr w:type="gramEnd"/>
     </w:p>
     <w:p>
       <w:pPr>
@@ -4112,14 +4096,21 @@
           <w:lang w:val="nl-NL"/>
         </w:rPr>
       </w:pPr>
-      <w:r>
-        <w:rPr>
-          <w:lang w:val="nl-NL"/>
-        </w:rPr>
-        <w:t xml:space="preserve">schuifgolf snelheid </w:t>
+      <w:proofErr w:type="gramStart"/>
+      <w:r>
+        <w:rPr>
+          <w:lang w:val="nl-NL"/>
+        </w:rPr>
+        <w:t>schuifgolf</w:t>
+      </w:r>
+      <w:proofErr w:type="gramEnd"/>
+      <w:r>
+        <w:rPr>
+          <w:lang w:val="nl-NL"/>
+        </w:rPr>
+        <w:t xml:space="preserve"> snelheid </w:t>
       </w:r>
       <w:proofErr w:type="spellStart"/>
-      <w:proofErr w:type="gramStart"/>
       <w:r>
         <w:rPr>
           <w:lang w:val="nl-NL"/>
@@ -4134,7 +4125,6 @@
         <w:t>s</w:t>
       </w:r>
       <w:proofErr w:type="spellEnd"/>
-      <w:proofErr w:type="gramEnd"/>
       <w:r>
         <w:rPr>
           <w:lang w:val="nl-NL"/>
@@ -4195,7 +4185,14 @@
         <w:rPr>
           <w:lang w:val="nl-NL"/>
         </w:rPr>
-        <w:t xml:space="preserve">dwarscontractiecoëfficient (Poisson ratio) </w:t>
+        <w:t>dwarscontractiecoëfficient</w:t>
+      </w:r>
+      <w:proofErr w:type="gramEnd"/>
+      <w:r>
+        <w:rPr>
+          <w:lang w:val="nl-NL"/>
+        </w:rPr>
+        <w:t xml:space="preserve"> (Poisson ratio) </w:t>
       </w:r>
       <w:r>
         <w:rPr>
@@ -4218,7 +4215,6 @@
         </w:rPr>
         <w:t>[–]</w:t>
       </w:r>
-      <w:proofErr w:type="gramEnd"/>
     </w:p>
     <w:p>
       <w:pPr>
@@ -4247,13 +4243,7 @@
         <w:rPr>
           <w:lang w:val="nl-NL"/>
         </w:rPr>
-        <w:t xml:space="preserve">mping </w:t>
-      </w:r>
-      <w:r>
-        <w:rPr>
-          <w:lang w:val="nl-NL"/>
-        </w:rPr>
-        <w:t>[–]</w:t>
+        <w:t>mping [–]</w:t>
       </w:r>
     </w:p>
     <w:p>
@@ -4282,16 +4272,7 @@
           <w:szCs w:val="21"/>
           <w:lang w:val="nl-NL"/>
         </w:rPr>
-        <w:t>sonderingID</w:t>
-      </w:r>
-      <w:r>
-        <w:rPr>
-          <w:rFonts w:ascii="Courier New" w:hAnsi="Courier New" w:cs="Courier New"/>
-          <w:sz w:val="21"/>
-          <w:szCs w:val="21"/>
-          <w:lang w:val="nl-NL"/>
-        </w:rPr>
-        <w:t>_cpt.png</w:t>
+        <w:t>sonderingID_cpt.png</w:t>
       </w:r>
       <w:r>
         <w:rPr>
@@ -4451,13 +4432,7 @@
         <w:rPr>
           <w:lang w:val="nl-NL"/>
         </w:rPr>
-        <w:t>vs. diepte</w:t>
-      </w:r>
-      <w:r>
-        <w:rPr>
-          <w:lang w:val="nl-NL"/>
-        </w:rPr>
-        <w:t xml:space="preserve"> [m]</w:t>
+        <w:t>vs. diepte [m]</w:t>
       </w:r>
     </w:p>
     <w:p>
@@ -4468,47 +4443,55 @@
           <w:numId w:val="10"/>
         </w:numPr>
         <w:rPr>
-          <w:lang w:val="nl-NL"/>
-        </w:rPr>
-      </w:pPr>
-      <w:proofErr w:type="gramStart"/>
-      <w:r>
-        <w:rPr>
-          <w:lang w:val="nl-NL"/>
-        </w:rPr>
-        <w:t>dwarscontractiecoëfficient (Poisson ratio)</w:t>
-      </w:r>
-      <w:r>
-        <w:rPr>
-          <w:lang w:val="nl-NL"/>
+          <w:lang w:val="en-US"/>
+        </w:rPr>
+      </w:pPr>
+      <w:proofErr w:type="spellStart"/>
+      <w:r>
+        <w:rPr>
+          <w:lang w:val="en-US"/>
+        </w:rPr>
+        <w:t>dwarscontractiecoëfficient</w:t>
+      </w:r>
+      <w:proofErr w:type="spellEnd"/>
+      <w:r>
+        <w:rPr>
+          <w:lang w:val="en-US"/>
+        </w:rPr>
+        <w:t xml:space="preserve"> (Poisson ratio) </w:t>
+      </w:r>
+      <w:r>
+        <w:rPr>
+          <w:lang w:val="en-US"/>
+        </w:rPr>
+        <w:t>[–]</w:t>
+      </w:r>
+      <w:r>
+        <w:rPr>
+          <w:lang w:val="en-US"/>
         </w:rPr>
         <w:t xml:space="preserve"> </w:t>
       </w:r>
       <w:r>
         <w:rPr>
-          <w:lang w:val="nl-NL"/>
-        </w:rPr>
-        <w:t>[–]</w:t>
-      </w:r>
-      <w:r>
-        <w:rPr>
-          <w:lang w:val="nl-NL"/>
-        </w:rPr>
-        <w:t xml:space="preserve"> </w:t>
-      </w:r>
-      <w:r>
-        <w:rPr>
-          <w:lang w:val="nl-NL"/>
-        </w:rPr>
-        <w:t>vs. diepte</w:t>
-      </w:r>
-      <w:r>
-        <w:rPr>
-          <w:lang w:val="nl-NL"/>
+          <w:lang w:val="en-US"/>
+        </w:rPr>
+        <w:t xml:space="preserve">vs. </w:t>
+      </w:r>
+      <w:proofErr w:type="spellStart"/>
+      <w:r>
+        <w:rPr>
+          <w:lang w:val="en-US"/>
+        </w:rPr>
+        <w:t>diepte</w:t>
+      </w:r>
+      <w:proofErr w:type="spellEnd"/>
+      <w:r>
+        <w:rPr>
+          <w:lang w:val="en-US"/>
         </w:rPr>
         <w:t xml:space="preserve"> [m]</w:t>
       </w:r>
-      <w:proofErr w:type="gramEnd"/>
     </w:p>
     <w:p>
       <w:pPr>
@@ -4537,31 +4520,7 @@
         <w:rPr>
           <w:lang w:val="nl-NL"/>
         </w:rPr>
-        <w:t>mping</w:t>
-      </w:r>
-      <w:r>
-        <w:rPr>
-          <w:lang w:val="nl-NL"/>
-        </w:rPr>
-        <w:t xml:space="preserve"> </w:t>
-      </w:r>
-      <w:r>
-        <w:rPr>
-          <w:lang w:val="nl-NL"/>
-        </w:rPr>
-        <w:t xml:space="preserve">[%] </w:t>
-      </w:r>
-      <w:r>
-        <w:rPr>
-          <w:lang w:val="nl-NL"/>
-        </w:rPr>
-        <w:t>vs. diepte</w:t>
-      </w:r>
-      <w:r>
-        <w:rPr>
-          <w:lang w:val="nl-NL"/>
-        </w:rPr>
-        <w:t xml:space="preserve"> [m]</w:t>
+        <w:t>mping [%] vs. diepte [m]</w:t>
       </w:r>
     </w:p>
     <w:p>
@@ -4590,16 +4549,7 @@
           <w:szCs w:val="21"/>
           <w:lang w:val="nl-NL"/>
         </w:rPr>
-        <w:t>sonderingID</w:t>
-      </w:r>
-      <w:r>
-        <w:rPr>
-          <w:rFonts w:ascii="Courier New" w:hAnsi="Courier New" w:cs="Courier New"/>
-          <w:sz w:val="21"/>
-          <w:szCs w:val="21"/>
-          <w:lang w:val="nl-NL"/>
-        </w:rPr>
-        <w:t>_lithology.png</w:t>
+        <w:t>sonderingID_lithology.png</w:t>
       </w:r>
       <w:r>
         <w:rPr>
@@ -4635,19 +4585,7 @@
         <w:rPr>
           <w:lang w:val="nl-NL"/>
         </w:rPr>
-        <w:t xml:space="preserve">wrijvingsgetal </w:t>
-      </w:r>
-      <w:r>
-        <w:rPr>
-          <w:lang w:val="nl-NL"/>
-        </w:rPr>
-        <w:t>[–]</w:t>
-      </w:r>
-      <w:r>
-        <w:rPr>
-          <w:lang w:val="nl-NL"/>
-        </w:rPr>
-        <w:t xml:space="preserve"> en conusweerstand [kPa] vs</w:t>
+        <w:t>wrijvingsgetal [–] en conusweerstand [kPa] vs</w:t>
       </w:r>
       <w:r>
         <w:rPr>
@@ -4700,6 +4638,7 @@
           <w:noProof/>
           <w:lang w:val="nl-NL"/>
         </w:rPr>
+        <w:lastRenderedPageBreak/>
         <w:drawing>
           <wp:inline distT="0" distB="0" distL="0" distR="0" wp14:anchorId="78C16E93" wp14:editId="2FBC06F9">
             <wp:extent cx="5725160" cy="1717675"/>
@@ -4718,7 +4657,7 @@
                     </pic:cNvPicPr>
                   </pic:nvPicPr>
                   <pic:blipFill>
-                    <a:blip r:embed="rId14" cstate="print">
+                    <a:blip r:embed="rId15" cstate="print">
                       <a:extLst>
                         <a:ext uri="{28A0092B-C50C-407E-A947-70E740481C1C}">
                           <a14:useLocalDpi xmlns:a14="http://schemas.microsoft.com/office/drawing/2010/main" val="0"/>
@@ -4799,13 +4738,7 @@
         <w:rPr>
           <w:lang w:val="nl-NL"/>
         </w:rPr>
-        <w:t xml:space="preserve">. </w:t>
-      </w:r>
-      <w:r>
-        <w:rPr>
-          <w:lang w:val="nl-NL"/>
-        </w:rPr>
-        <w:t>Grafisch resultaat voor</w:t>
+        <w:t>. Grafisch resultaat voor</w:t>
       </w:r>
       <w:r>
         <w:rPr>
@@ -4817,19 +4750,7 @@
         <w:rPr>
           <w:lang w:val="nl-NL"/>
         </w:rPr>
-        <w:t xml:space="preserve"> scenario</w:t>
-      </w:r>
-      <w:r>
-        <w:rPr>
-          <w:lang w:val="nl-NL"/>
-        </w:rPr>
-        <w:t>.</w:t>
-      </w:r>
-      <w:r>
-        <w:rPr>
-          <w:lang w:val="nl-NL"/>
-        </w:rPr>
-        <w:t xml:space="preserve"> CPT data en interpretatie.</w:t>
+        <w:t xml:space="preserve"> scenario. CPT data en interpretatie.</w:t>
       </w:r>
     </w:p>
     <w:p>
@@ -4871,7 +4792,7 @@
                     </pic:cNvPicPr>
                   </pic:nvPicPr>
                   <pic:blipFill rotWithShape="1">
-                    <a:blip r:embed="rId15">
+                    <a:blip r:embed="rId16">
                       <a:extLst>
                         <a:ext uri="{28A0092B-C50C-407E-A947-70E740481C1C}">
                           <a14:useLocalDpi xmlns:a14="http://schemas.microsoft.com/office/drawing/2010/main" val="0"/>
@@ -4967,19 +4888,7 @@
         <w:rPr>
           <w:lang w:val="nl-NL"/>
         </w:rPr>
-        <w:t xml:space="preserve"> scenario. CPT data en </w:t>
-      </w:r>
-      <w:r>
-        <w:rPr>
-          <w:lang w:val="nl-NL"/>
-        </w:rPr>
-        <w:t>laagindeling</w:t>
-      </w:r>
-      <w:r>
-        <w:rPr>
-          <w:lang w:val="nl-NL"/>
-        </w:rPr>
-        <w:t>.</w:t>
+        <w:t xml:space="preserve"> scenario. CPT data en laagindeling.</w:t>
       </w:r>
     </w:p>
     <w:p>
@@ -5000,9 +4909,59 @@
 </w:document>
 </file>
 
+<file path=word/endnotes.xml><?xml version="1.0" encoding="utf-8"?>
+<w:endnotes xmlns:wpc="http://schemas.microsoft.com/office/word/2010/wordprocessingCanvas" xmlns:cx="http://schemas.microsoft.com/office/drawing/2014/chartex" xmlns:cx1="http://schemas.microsoft.com/office/drawing/2015/9/8/chartex" xmlns:cx2="http://schemas.microsoft.com/office/drawing/2015/10/21/chartex" xmlns:cx3="http://schemas.microsoft.com/office/drawing/2016/5/9/chartex" xmlns:cx4="http://schemas.microsoft.com/office/drawing/2016/5/10/chartex" xmlns:cx5="http://schemas.microsoft.com/office/drawing/2016/5/11/chartex" xmlns:cx6="http://schemas.microsoft.com/office/drawing/2016/5/12/chartex" xmlns:cx7="http://schemas.microsoft.com/office/drawing/2016/5/13/chartex" xmlns:cx8="http://schemas.microsoft.com/office/drawing/2016/5/14/chartex" xmlns:mc="http://schemas.openxmlformats.org/markup-compatibility/2006" xmlns:aink="http://schemas.microsoft.com/office/drawing/2016/ink" xmlns:am3d="http://schemas.microsoft.com/office/drawing/2017/model3d" xmlns:o="urn:schemas-microsoft-com:office:office" xmlns:r="http://schemas.openxmlformats.org/officeDocument/2006/relationships" xmlns:m="http://schemas.openxmlformats.org/officeDocument/2006/math" xmlns:v="urn:schemas-microsoft-com:vml" xmlns:wp14="http://schemas.microsoft.com/office/word/2010/wordprocessingDrawing" xmlns:wp="http://schemas.openxmlformats.org/drawingml/2006/wordprocessingDrawing" xmlns:w10="urn:schemas-microsoft-com:office:word" xmlns:w="http://schemas.openxmlformats.org/wordprocessingml/2006/main" xmlns:w14="http://schemas.microsoft.com/office/word/2010/wordml" xmlns:w15="http://schemas.microsoft.com/office/word/2012/wordml" xmlns:w16cid="http://schemas.microsoft.com/office/word/2016/wordml/cid" xmlns:w16se="http://schemas.microsoft.com/office/word/2015/wordml/symex" xmlns:wpg="http://schemas.microsoft.com/office/word/2010/wordprocessingGroup" xmlns:wpi="http://schemas.microsoft.com/office/word/2010/wordprocessingInk" xmlns:wne="http://schemas.microsoft.com/office/word/2006/wordml" xmlns:wps="http://schemas.microsoft.com/office/word/2010/wordprocessingShape" mc:Ignorable="w14 w15 w16se w16cid wp14">
+  <w:endnote w:type="separator" w:id="-1">
+    <w:p>
+      <w:pPr>
+        <w:spacing w:after="0" w:line="240" w:lineRule="auto"/>
+      </w:pPr>
+      <w:r>
+        <w:separator/>
+      </w:r>
+    </w:p>
+  </w:endnote>
+  <w:endnote w:type="continuationSeparator" w:id="0">
+    <w:p>
+      <w:pPr>
+        <w:spacing w:after="0" w:line="240" w:lineRule="auto"/>
+      </w:pPr>
+      <w:r>
+        <w:continuationSeparator/>
+      </w:r>
+    </w:p>
+  </w:endnote>
+</w:endnotes>
+</file>
+
+<file path=word/footnotes.xml><?xml version="1.0" encoding="utf-8"?>
+<w:footnotes xmlns:wpc="http://schemas.microsoft.com/office/word/2010/wordprocessingCanvas" xmlns:cx="http://schemas.microsoft.com/office/drawing/2014/chartex" xmlns:cx1="http://schemas.microsoft.com/office/drawing/2015/9/8/chartex" xmlns:cx2="http://schemas.microsoft.com/office/drawing/2015/10/21/chartex" xmlns:cx3="http://schemas.microsoft.com/office/drawing/2016/5/9/chartex" xmlns:cx4="http://schemas.microsoft.com/office/drawing/2016/5/10/chartex" xmlns:cx5="http://schemas.microsoft.com/office/drawing/2016/5/11/chartex" xmlns:cx6="http://schemas.microsoft.com/office/drawing/2016/5/12/chartex" xmlns:cx7="http://schemas.microsoft.com/office/drawing/2016/5/13/chartex" xmlns:cx8="http://schemas.microsoft.com/office/drawing/2016/5/14/chartex" xmlns:mc="http://schemas.openxmlformats.org/markup-compatibility/2006" xmlns:aink="http://schemas.microsoft.com/office/drawing/2016/ink" xmlns:am3d="http://schemas.microsoft.com/office/drawing/2017/model3d" xmlns:o="urn:schemas-microsoft-com:office:office" xmlns:r="http://schemas.openxmlformats.org/officeDocument/2006/relationships" xmlns:m="http://schemas.openxmlformats.org/officeDocument/2006/math" xmlns:v="urn:schemas-microsoft-com:vml" xmlns:wp14="http://schemas.microsoft.com/office/word/2010/wordprocessingDrawing" xmlns:wp="http://schemas.openxmlformats.org/drawingml/2006/wordprocessingDrawing" xmlns:w10="urn:schemas-microsoft-com:office:word" xmlns:w="http://schemas.openxmlformats.org/wordprocessingml/2006/main" xmlns:w14="http://schemas.microsoft.com/office/word/2010/wordml" xmlns:w15="http://schemas.microsoft.com/office/word/2012/wordml" xmlns:w16cid="http://schemas.microsoft.com/office/word/2016/wordml/cid" xmlns:w16se="http://schemas.microsoft.com/office/word/2015/wordml/symex" xmlns:wpg="http://schemas.microsoft.com/office/word/2010/wordprocessingGroup" xmlns:wpi="http://schemas.microsoft.com/office/word/2010/wordprocessingInk" xmlns:wne="http://schemas.microsoft.com/office/word/2006/wordml" xmlns:wps="http://schemas.microsoft.com/office/word/2010/wordprocessingShape" mc:Ignorable="w14 w15 w16se w16cid wp14">
+  <w:footnote w:type="separator" w:id="-1">
+    <w:p>
+      <w:pPr>
+        <w:spacing w:after="0" w:line="240" w:lineRule="auto"/>
+      </w:pPr>
+      <w:r>
+        <w:separator/>
+      </w:r>
+    </w:p>
+  </w:footnote>
+  <w:footnote w:type="continuationSeparator" w:id="0">
+    <w:p>
+      <w:pPr>
+        <w:spacing w:after="0" w:line="240" w:lineRule="auto"/>
+      </w:pPr>
+      <w:r>
+        <w:continuationSeparator/>
+      </w:r>
+    </w:p>
+  </w:footnote>
+</w:footnotes>
+</file>
+
 <file path=word/numbering.xml><?xml version="1.0" encoding="utf-8"?>
-<w:numbering xmlns:wpc="http://schemas.microsoft.com/office/word/2010/wordprocessingCanvas" xmlns:mc="http://schemas.openxmlformats.org/markup-compatibility/2006" xmlns:o="urn:schemas-microsoft-com:office:office" xmlns:r="http://schemas.openxmlformats.org/officeDocument/2006/relationships" xmlns:m="http://schemas.openxmlformats.org/officeDocument/2006/math" xmlns:v="urn:schemas-microsoft-com:vml" xmlns:wp14="http://schemas.microsoft.com/office/word/2010/wordprocessingDrawing" xmlns:wp="http://schemas.openxmlformats.org/drawingml/2006/wordprocessingDrawing" xmlns:w10="urn:schemas-microsoft-com:office:word" xmlns:w="http://schemas.openxmlformats.org/wordprocessingml/2006/main" xmlns:w14="http://schemas.microsoft.com/office/word/2010/wordml" xmlns:wpg="http://schemas.microsoft.com/office/word/2010/wordprocessingGroup" xmlns:wpi="http://schemas.microsoft.com/office/word/2010/wordprocessingInk" xmlns:wne="http://schemas.microsoft.com/office/word/2006/wordml" xmlns:wps="http://schemas.microsoft.com/office/word/2010/wordprocessingShape" mc:Ignorable="w14 wp14">
-  <w:abstractNum w:abstractNumId="0">
+<w:numbering xmlns:wpc="http://schemas.microsoft.com/office/word/2010/wordprocessingCanvas" xmlns:cx="http://schemas.microsoft.com/office/drawing/2014/chartex" xmlns:cx1="http://schemas.microsoft.com/office/drawing/2015/9/8/chartex" xmlns:cx2="http://schemas.microsoft.com/office/drawing/2015/10/21/chartex" xmlns:cx3="http://schemas.microsoft.com/office/drawing/2016/5/9/chartex" xmlns:cx4="http://schemas.microsoft.com/office/drawing/2016/5/10/chartex" xmlns:cx5="http://schemas.microsoft.com/office/drawing/2016/5/11/chartex" xmlns:cx6="http://schemas.microsoft.com/office/drawing/2016/5/12/chartex" xmlns:cx7="http://schemas.microsoft.com/office/drawing/2016/5/13/chartex" xmlns:cx8="http://schemas.microsoft.com/office/drawing/2016/5/14/chartex" xmlns:mc="http://schemas.openxmlformats.org/markup-compatibility/2006" xmlns:aink="http://schemas.microsoft.com/office/drawing/2016/ink" xmlns:am3d="http://schemas.microsoft.com/office/drawing/2017/model3d" xmlns:o="urn:schemas-microsoft-com:office:office" xmlns:r="http://schemas.openxmlformats.org/officeDocument/2006/relationships" xmlns:m="http://schemas.openxmlformats.org/officeDocument/2006/math" xmlns:v="urn:schemas-microsoft-com:vml" xmlns:wp14="http://schemas.microsoft.com/office/word/2010/wordprocessingDrawing" xmlns:wp="http://schemas.openxmlformats.org/drawingml/2006/wordprocessingDrawing" xmlns:w10="urn:schemas-microsoft-com:office:word" xmlns:w="http://schemas.openxmlformats.org/wordprocessingml/2006/main" xmlns:w14="http://schemas.microsoft.com/office/word/2010/wordml" xmlns:w15="http://schemas.microsoft.com/office/word/2012/wordml" xmlns:w16cid="http://schemas.microsoft.com/office/word/2016/wordml/cid" xmlns:w16se="http://schemas.microsoft.com/office/word/2015/wordml/symex" xmlns:wpg="http://schemas.microsoft.com/office/word/2010/wordprocessingGroup" xmlns:wpi="http://schemas.microsoft.com/office/word/2010/wordprocessingInk" xmlns:wne="http://schemas.microsoft.com/office/word/2006/wordml" xmlns:wps="http://schemas.microsoft.com/office/word/2010/wordprocessingShape" mc:Ignorable="w14 w15 w16se w16cid wp14">
+  <w:abstractNum w:abstractNumId="0" w15:restartNumberingAfterBreak="0">
     <w:nsid w:val="07434BCD"/>
     <w:multiLevelType w:val="hybridMultilevel"/>
     <w:tmpl w:val="7728CFAA"/>
@@ -5117,7 +5076,7 @@
       </w:rPr>
     </w:lvl>
   </w:abstractNum>
-  <w:abstractNum w:abstractNumId="1">
+  <w:abstractNum w:abstractNumId="1" w15:restartNumberingAfterBreak="0">
     <w:nsid w:val="19306CE2"/>
     <w:multiLevelType w:val="hybridMultilevel"/>
     <w:tmpl w:val="AE2C4F7A"/>
@@ -5230,7 +5189,7 @@
       </w:rPr>
     </w:lvl>
   </w:abstractNum>
-  <w:abstractNum w:abstractNumId="2">
+  <w:abstractNum w:abstractNumId="2" w15:restartNumberingAfterBreak="0">
     <w:nsid w:val="1B03063D"/>
     <w:multiLevelType w:val="multilevel"/>
     <w:tmpl w:val="E04EA8EA"/>
@@ -5379,7 +5338,7 @@
       </w:rPr>
     </w:lvl>
   </w:abstractNum>
-  <w:abstractNum w:abstractNumId="3">
+  <w:abstractNum w:abstractNumId="3" w15:restartNumberingAfterBreak="0">
     <w:nsid w:val="31E313ED"/>
     <w:multiLevelType w:val="hybridMultilevel"/>
     <w:tmpl w:val="3020BDAE"/>
@@ -5492,7 +5451,7 @@
       </w:rPr>
     </w:lvl>
   </w:abstractNum>
-  <w:abstractNum w:abstractNumId="4">
+  <w:abstractNum w:abstractNumId="4" w15:restartNumberingAfterBreak="0">
     <w:nsid w:val="51BB3D4D"/>
     <w:multiLevelType w:val="hybridMultilevel"/>
     <w:tmpl w:val="D9A651D4"/>
@@ -5583,7 +5542,7 @@
       </w:pPr>
     </w:lvl>
   </w:abstractNum>
-  <w:abstractNum w:abstractNumId="5">
+  <w:abstractNum w:abstractNumId="5" w15:restartNumberingAfterBreak="0">
     <w:nsid w:val="58172CE6"/>
     <w:multiLevelType w:val="hybridMultilevel"/>
     <w:tmpl w:val="8A0C6932"/>
@@ -5674,7 +5633,7 @@
       </w:pPr>
     </w:lvl>
   </w:abstractNum>
-  <w:abstractNum w:abstractNumId="6">
+  <w:abstractNum w:abstractNumId="6" w15:restartNumberingAfterBreak="0">
     <w:nsid w:val="5B342DA1"/>
     <w:multiLevelType w:val="multilevel"/>
     <w:tmpl w:val="8334C370"/>
@@ -5823,7 +5782,7 @@
       </w:rPr>
     </w:lvl>
   </w:abstractNum>
-  <w:abstractNum w:abstractNumId="7">
+  <w:abstractNum w:abstractNumId="7" w15:restartNumberingAfterBreak="0">
     <w:nsid w:val="734D29B7"/>
     <w:multiLevelType w:val="hybridMultilevel"/>
     <w:tmpl w:val="B14E7C3A"/>
@@ -5936,7 +5895,7 @@
       </w:rPr>
     </w:lvl>
   </w:abstractNum>
-  <w:abstractNum w:abstractNumId="8">
+  <w:abstractNum w:abstractNumId="8" w15:restartNumberingAfterBreak="0">
     <w:nsid w:val="74BA42CC"/>
     <w:multiLevelType w:val="multilevel"/>
     <w:tmpl w:val="A5E24806"/>
@@ -6051,7 +6010,7 @@
       </w:rPr>
     </w:lvl>
   </w:abstractNum>
-  <w:abstractNum w:abstractNumId="9">
+  <w:abstractNum w:abstractNumId="9" w15:restartNumberingAfterBreak="0">
     <w:nsid w:val="7BB2336F"/>
     <w:multiLevelType w:val="hybridMultilevel"/>
     <w:tmpl w:val="134EE63C"/>
@@ -6176,7 +6135,7 @@
 </file>
 
 <file path=word/styles.xml><?xml version="1.0" encoding="utf-8"?>
-<w:styles xmlns:mc="http://schemas.openxmlformats.org/markup-compatibility/2006" xmlns:r="http://schemas.openxmlformats.org/officeDocument/2006/relationships" xmlns:w="http://schemas.openxmlformats.org/wordprocessingml/2006/main" xmlns:w14="http://schemas.microsoft.com/office/word/2010/wordml" mc:Ignorable="w14">
+<w:styles xmlns:mc="http://schemas.openxmlformats.org/markup-compatibility/2006" xmlns:r="http://schemas.openxmlformats.org/officeDocument/2006/relationships" xmlns:w="http://schemas.openxmlformats.org/wordprocessingml/2006/main" xmlns:w14="http://schemas.microsoft.com/office/word/2010/wordml" xmlns:w15="http://schemas.microsoft.com/office/word/2012/wordml" xmlns:w16cid="http://schemas.microsoft.com/office/word/2016/wordml/cid" xmlns:w16se="http://schemas.microsoft.com/office/word/2015/wordml/symex" mc:Ignorable="w14 w15 w16se w16cid">
   <w:docDefaults>
     <w:rPrDefault>
       <w:rPr>
@@ -6192,620 +6151,382 @@
       </w:pPr>
     </w:pPrDefault>
   </w:docDefaults>
-  <w:latentStyles w:defLockedState="0" w:defUIPriority="99" w:defSemiHidden="1" w:defUnhideWhenUsed="1" w:defQFormat="0" w:count="267">
-    <w:lsdException w:name="Normal" w:semiHidden="0" w:uiPriority="0" w:unhideWhenUsed="0" w:qFormat="1"/>
-    <w:lsdException w:name="heading 1" w:semiHidden="0" w:uiPriority="9" w:unhideWhenUsed="0" w:qFormat="1"/>
-    <w:lsdException w:name="heading 2" w:uiPriority="9" w:qFormat="1"/>
-    <w:lsdException w:name="heading 3" w:uiPriority="9" w:qFormat="1"/>
-    <w:lsdException w:name="heading 4" w:uiPriority="9" w:qFormat="1"/>
-    <w:lsdException w:name="heading 5" w:uiPriority="9" w:qFormat="1"/>
-    <w:lsdException w:name="heading 6" w:uiPriority="9" w:qFormat="1"/>
-    <w:lsdException w:name="heading 7" w:uiPriority="9" w:qFormat="1"/>
-    <w:lsdException w:name="heading 8" w:uiPriority="9" w:qFormat="1"/>
-    <w:lsdException w:name="heading 9" w:uiPriority="9" w:qFormat="1"/>
-    <w:lsdException w:name="toc 1" w:uiPriority="39"/>
-    <w:lsdException w:name="toc 2" w:uiPriority="39"/>
-    <w:lsdException w:name="toc 3" w:uiPriority="39"/>
-    <w:lsdException w:name="toc 4" w:uiPriority="39"/>
-    <w:lsdException w:name="toc 5" w:uiPriority="39"/>
-    <w:lsdException w:name="toc 6" w:uiPriority="39"/>
-    <w:lsdException w:name="toc 7" w:uiPriority="39"/>
-    <w:lsdException w:name="toc 8" w:uiPriority="39"/>
-    <w:lsdException w:name="toc 9" w:uiPriority="39"/>
-    <w:lsdException w:name="caption" w:uiPriority="35" w:qFormat="1"/>
-    <w:lsdException w:name="Title" w:semiHidden="0" w:uiPriority="10" w:unhideWhenUsed="0" w:qFormat="1"/>
-    <w:lsdException w:name="Default Paragraph Font" w:uiPriority="1"/>
-    <w:lsdException w:name="Subtitle" w:semiHidden="0" w:uiPriority="11" w:unhideWhenUsed="0" w:qFormat="1"/>
-    <w:lsdException w:name="Strong" w:semiHidden="0" w:uiPriority="22" w:unhideWhenUsed="0" w:qFormat="1"/>
-    <w:lsdException w:name="Emphasis" w:semiHidden="0" w:uiPriority="20" w:unhideWhenUsed="0" w:qFormat="1"/>
-    <w:lsdException w:name="Table Grid" w:semiHidden="0" w:uiPriority="59" w:unhideWhenUsed="0"/>
-    <w:lsdException w:name="Placeholder Text" w:unhideWhenUsed="0"/>
-    <w:lsdException w:name="No Spacing" w:semiHidden="0" w:uiPriority="1" w:unhideWhenUsed="0" w:qFormat="1"/>
-    <w:lsdException w:name="Light Shading" w:semiHidden="0" w:uiPriority="60" w:unhideWhenUsed="0"/>
-    <w:lsdException w:name="Light List" w:semiHidden="0" w:uiPriority="61" w:unhideWhenUsed="0"/>
-    <w:lsdException w:name="Light Grid" w:semiHidden="0" w:uiPriority="62" w:unhideWhenUsed="0"/>
-    <w:lsdException w:name="Medium Shading 1" w:semiHidden="0" w:uiPriority="63" w:unhideWhenUsed="0"/>
-    <w:lsdException w:name="Medium Shading 2" w:semiHidden="0" w:uiPriority="64" w:unhideWhenUsed="0"/>
-    <w:lsdException w:name="Medium List 1" w:semiHidden="0" w:uiPriority="65" w:unhideWhenUsed="0"/>
-    <w:lsdException w:name="Medium List 2" w:semiHidden="0" w:uiPriority="66" w:unhideWhenUsed="0"/>
-    <w:lsdException w:name="Medium Grid 1" w:semiHidden="0" w:uiPriority="67" w:unhideWhenUsed="0"/>
-    <w:lsdException w:name="Medium Grid 2" w:semiHidden="0" w:uiPriority="68" w:unhideWhenUsed="0"/>
-    <w:lsdException w:name="Medium Grid 3" w:semiHidden="0" w:uiPriority="69" w:unhideWhenUsed="0"/>
-    <w:lsdException w:name="Dark List" w:semiHidden="0" w:uiPriority="70" w:unhideWhenUsed="0"/>
-    <w:lsdException w:name="Colorful Shading" w:semiHidden="0" w:uiPriority="71" w:unhideWhenUsed="0"/>
-    <w:lsdException w:name="Colorful List" w:semiHidden="0" w:uiPriority="72" w:unhideWhenUsed="0"/>
-    <w:lsdException w:name="Colorful Grid" w:semiHidden="0" w:uiPriority="73" w:unhideWhenUsed="0"/>
-    <w:lsdException w:name="Light Shading Accent 1" w:semiHidden="0" w:uiPriority="60" w:unhideWhenUsed="0"/>
-    <w:lsdException w:name="Light List Accent 1" w:semiHidden="0" w:uiPriority="61" w:unhideWhenUsed="0"/>
-    <w:lsdException w:name="Light Grid Accent 1" w:semiHidden="0" w:uiPriority="62" w:unhideWhenUsed="0"/>
-    <w:lsdException w:name="Medium Shading 1 Accent 1" w:semiHidden="0" w:uiPriority="63" w:unhideWhenUsed="0"/>
-    <w:lsdException w:name="Medium Shading 2 Accent 1" w:semiHidden="0" w:uiPriority="64" w:unhideWhenUsed="0"/>
-    <w:lsdException w:name="Medium List 1 Accent 1" w:semiHidden="0" w:uiPriority="65" w:unhideWhenUsed="0"/>
-    <w:lsdException w:name="Revision" w:unhideWhenUsed="0"/>
-    <w:lsdException w:name="List Paragraph" w:semiHidden="0" w:uiPriority="34" w:unhideWhenUsed="0" w:qFormat="1"/>
-    <w:lsdException w:name="Quote" w:semiHidden="0" w:uiPriority="29" w:unhideWhenUsed="0" w:qFormat="1"/>
-    <w:lsdException w:name="Intense Quote" w:semiHidden="0" w:uiPriority="30" w:unhideWhenUsed="0" w:qFormat="1"/>
-    <w:lsdException w:name="Medium List 2 Accent 1" w:semiHidden="0" w:uiPriority="66" w:unhideWhenUsed="0"/>
-    <w:lsdException w:name="Medium Grid 1 Accent 1" w:semiHidden="0" w:uiPriority="67" w:unhideWhenUsed="0"/>
-    <w:lsdException w:name="Medium Grid 2 Accent 1" w:semiHidden="0" w:uiPriority="68" w:unhideWhenUsed="0"/>
-    <w:lsdException w:name="Medium Grid 3 Accent 1" w:semiHidden="0" w:uiPriority="69" w:unhideWhenUsed="0"/>
-    <w:lsdException w:name="Dark List Accent 1" w:semiHidden="0" w:uiPriority="70" w:unhideWhenUsed="0"/>
-    <w:lsdException w:name="Colorful Shading Accent 1" w:semiHidden="0" w:uiPriority="71" w:unhideWhenUsed="0"/>
-    <w:lsdException w:name="Colorful List Accent 1" w:semiHidden="0" w:uiPriority="72" w:unhideWhenUsed="0"/>
-    <w:lsdException w:name="Colorful Grid Accent 1" w:semiHidden="0" w:uiPriority="73" w:unhideWhenUsed="0"/>
-    <w:lsdException w:name="Light Shading Accent 2" w:semiHidden="0" w:uiPriority="60" w:unhideWhenUsed="0"/>
-    <w:lsdException w:name="Light List Accent 2" w:semiHidden="0" w:uiPriority="61" w:unhideWhenUsed="0"/>
-    <w:lsdException w:name="Light Grid Accent 2" w:semiHidden="0" w:uiPriority="62" w:unhideWhenUsed="0"/>
-    <w:lsdException w:name="Medium Shading 1 Accent 2" w:semiHidden="0" w:uiPriority="63" w:unhideWhenUsed="0"/>
-    <w:lsdException w:name="Medium Shading 2 Accent 2" w:semiHidden="0" w:uiPriority="64" w:unhideWhenUsed="0"/>
-    <w:lsdException w:name="Medium List 1 Accent 2" w:semiHidden="0" w:uiPriority="65" w:unhideWhenUsed="0"/>
-    <w:lsdException w:name="Medium List 2 Accent 2" w:semiHidden="0" w:uiPriority="66" w:unhideWhenUsed="0"/>
-    <w:lsdException w:name="Medium Grid 1 Accent 2" w:semiHidden="0" w:uiPriority="67" w:unhideWhenUsed="0"/>
-    <w:lsdException w:name="Medium Grid 2 Accent 2" w:semiHidden="0" w:uiPriority="68" w:unhideWhenUsed="0"/>
-    <w:lsdException w:name="Medium Grid 3 Accent 2" w:semiHidden="0" w:uiPriority="69" w:unhideWhenUsed="0"/>
-    <w:lsdException w:name="Dark List Accent 2" w:semiHidden="0" w:uiPriority="70" w:unhideWhenUsed="0"/>
-    <w:lsdException w:name="Colorful Shading Accent 2" w:semiHidden="0" w:uiPriority="71" w:unhideWhenUsed="0"/>
-    <w:lsdException w:name="Colorful List Accent 2" w:semiHidden="0" w:uiPriority="72" w:unhideWhenUsed="0"/>
-    <w:lsdException w:name="Colorful Grid Accent 2" w:semiHidden="0" w:uiPriority="73" w:unhideWhenUsed="0"/>
-    <w:lsdException w:name="Light Shading Accent 3" w:semiHidden="0" w:uiPriority="60" w:unhideWhenUsed="0"/>
-    <w:lsdException w:name="Light List Accent 3" w:semiHidden="0" w:uiPriority="61" w:unhideWhenUsed="0"/>
-    <w:lsdException w:name="Light Grid Accent 3" w:semiHidden="0" w:uiPriority="62" w:unhideWhenUsed="0"/>
-    <w:lsdException w:name="Medium Shading 1 Accent 3" w:semiHidden="0" w:uiPriority="63" w:unhideWhenUsed="0"/>
-    <w:lsdException w:name="Medium Shading 2 Accent 3" w:semiHidden="0" w:uiPriority="64" w:unhideWhenUsed="0"/>
-    <w:lsdException w:name="Medium List 1 Accent 3" w:semiHidden="0" w:uiPriority="65" w:unhideWhenUsed="0"/>
-    <w:lsdException w:name="Medium List 2 Accent 3" w:semiHidden="0" w:uiPriority="66" w:unhideWhenUsed="0"/>
-    <w:lsdException w:name="Medium Grid 1 Accent 3" w:semiHidden="0" w:uiPriority="67" w:unhideWhenUsed="0"/>
-    <w:lsdException w:name="Medium Grid 2 Accent 3" w:semiHidden="0" w:uiPriority="68" w:unhideWhenUsed="0"/>
-    <w:lsdException w:name="Medium Grid 3 Accent 3" w:semiHidden="0" w:uiPriority="69" w:unhideWhenUsed="0"/>
-    <w:lsdException w:name="Dark List Accent 3" w:semiHidden="0" w:uiPriority="70" w:unhideWhenUsed="0"/>
-    <w:lsdException w:name="Colorful Shading Accent 3" w:semiHidden="0" w:uiPriority="71" w:unhideWhenUsed="0"/>
-    <w:lsdException w:name="Colorful List Accent 3" w:semiHidden="0" w:uiPriority="72" w:unhideWhenUsed="0"/>
-    <w:lsdException w:name="Colorful Grid Accent 3" w:semiHidden="0" w:uiPriority="73" w:unhideWhenUsed="0"/>
-    <w:lsdException w:name="Light Shading Accent 4" w:semiHidden="0" w:uiPriority="60" w:unhideWhenUsed="0"/>
-    <w:lsdException w:name="Light List Accent 4" w:semiHidden="0" w:uiPriority="61" w:unhideWhenUsed="0"/>
-    <w:lsdException w:name="Light Grid Accent 4" w:semiHidden="0" w:uiPriority="62" w:unhideWhenUsed="0"/>
-    <w:lsdException w:name="Medium Shading 1 Accent 4" w:semiHidden="0" w:uiPriority="63" w:unhideWhenUsed="0"/>
-    <w:lsdException w:name="Medium Shading 2 Accent 4" w:semiHidden="0" w:uiPriority="64" w:unhideWhenUsed="0"/>
-    <w:lsdException w:name="Medium List 1 Accent 4" w:semiHidden="0" w:uiPriority="65" w:unhideWhenUsed="0"/>
-    <w:lsdException w:name="Medium List 2 Accent 4" w:semiHidden="0" w:uiPriority="66" w:unhideWhenUsed="0"/>
-    <w:lsdException w:name="Medium Grid 1 Accent 4" w:semiHidden="0" w:uiPriority="67" w:unhideWhenUsed="0"/>
-    <w:lsdException w:name="Medium Grid 2 Accent 4" w:semiHidden="0" w:uiPriority="68" w:unhideWhenUsed="0"/>
-    <w:lsdException w:name="Medium Grid 3 Accent 4" w:semiHidden="0" w:uiPriority="69" w:unhideWhenUsed="0"/>
-    <w:lsdException w:name="Dark List Accent 4" w:semiHidden="0" w:uiPriority="70" w:unhideWhenUsed="0"/>
-    <w:lsdException w:name="Colorful Shading Accent 4" w:semiHidden="0" w:uiPriority="71" w:unhideWhenUsed="0"/>
-    <w:lsdException w:name="Colorful List Accent 4" w:semiHidden="0" w:uiPriority="72" w:unhideWhenUsed="0"/>
-    <w:lsdException w:name="Colorful Grid Accent 4" w:semiHidden="0" w:uiPriority="73" w:unhideWhenUsed="0"/>
-    <w:lsdException w:name="Light Shading Accent 5" w:semiHidden="0" w:uiPriority="60" w:unhideWhenUsed="0"/>
-    <w:lsdException w:name="Light List Accent 5" w:semiHidden="0" w:uiPriority="61" w:unhideWhenUsed="0"/>
-    <w:lsdException w:name="Light Grid Accent 5" w:semiHidden="0" w:uiPriority="62" w:unhideWhenUsed="0"/>
-    <w:lsdException w:name="Medium Shading 1 Accent 5" w:semiHidden="0" w:uiPriority="63" w:unhideWhenUsed="0"/>
-    <w:lsdException w:name="Medium Shading 2 Accent 5" w:semiHidden="0" w:uiPriority="64" w:unhideWhenUsed="0"/>
-    <w:lsdException w:name="Medium List 1 Accent 5" w:semiHidden="0" w:uiPriority="65" w:unhideWhenUsed="0"/>
-    <w:lsdException w:name="Medium List 2 Accent 5" w:semiHidden="0" w:uiPriority="66" w:unhideWhenUsed="0"/>
-    <w:lsdException w:name="Medium Grid 1 Accent 5" w:semiHidden="0" w:uiPriority="67" w:unhideWhenUsed="0"/>
-    <w:lsdException w:name="Medium Grid 2 Accent 5" w:semiHidden="0" w:uiPriority="68" w:unhideWhenUsed="0"/>
-    <w:lsdException w:name="Medium Grid 3 Accent 5" w:semiHidden="0" w:uiPriority="69" w:unhideWhenUsed="0"/>
-    <w:lsdException w:name="Dark List Accent 5" w:semiHidden="0" w:uiPriority="70" w:unhideWhenUsed="0"/>
-    <w:lsdException w:name="Colorful Shading Accent 5" w:semiHidden="0" w:uiPriority="71" w:unhideWhenUsed="0"/>
-    <w:lsdException w:name="Colorful List Accent 5" w:semiHidden="0" w:uiPriority="72" w:unhideWhenUsed="0"/>
-    <w:lsdException w:name="Colorful Grid Accent 5" w:semiHidden="0" w:uiPriority="73" w:unhideWhenUsed="0"/>
-    <w:lsdException w:name="Light Shading Accent 6" w:semiHidden="0" w:uiPriority="60" w:unhideWhenUsed="0"/>
-    <w:lsdException w:name="Light List Accent 6" w:semiHidden="0" w:uiPriority="61" w:unhideWhenUsed="0"/>
-    <w:lsdException w:name="Light Grid Accent 6" w:semiHidden="0" w:uiPriority="62" w:unhideWhenUsed="0"/>
-    <w:lsdException w:name="Medium Shading 1 Accent 6" w:semiHidden="0" w:uiPriority="63" w:unhideWhenUsed="0"/>
-    <w:lsdException w:name="Medium Shading 2 Accent 6" w:semiHidden="0" w:uiPriority="64" w:unhideWhenUsed="0"/>
-    <w:lsdException w:name="Medium List 1 Accent 6" w:semiHidden="0" w:uiPriority="65" w:unhideWhenUsed="0"/>
-    <w:lsdException w:name="Medium List 2 Accent 6" w:semiHidden="0" w:uiPriority="66" w:unhideWhenUsed="0"/>
-    <w:lsdException w:name="Medium Grid 1 Accent 6" w:semiHidden="0" w:uiPriority="67" w:unhideWhenUsed="0"/>
-    <w:lsdException w:name="Medium Grid 2 Accent 6" w:semiHidden="0" w:uiPriority="68" w:unhideWhenUsed="0"/>
-    <w:lsdException w:name="Medium Grid 3 Accent 6" w:semiHidden="0" w:uiPriority="69" w:unhideWhenUsed="0"/>
-    <w:lsdException w:name="Dark List Accent 6" w:semiHidden="0" w:uiPriority="70" w:unhideWhenUsed="0"/>
-    <w:lsdException w:name="Colorful Shading Accent 6" w:semiHidden="0" w:uiPriority="71" w:unhideWhenUsed="0"/>
-    <w:lsdException w:name="Colorful List Accent 6" w:semiHidden="0" w:uiPriority="72" w:unhideWhenUsed="0"/>
-    <w:lsdException w:name="Colorful Grid Accent 6" w:semiHidden="0" w:uiPriority="73" w:unhideWhenUsed="0"/>
-    <w:lsdException w:name="Subtle Emphasis" w:semiHidden="0" w:uiPriority="19" w:unhideWhenUsed="0" w:qFormat="1"/>
-    <w:lsdException w:name="Intense Emphasis" w:semiHidden="0" w:uiPriority="21" w:unhideWhenUsed="0" w:qFormat="1"/>
-    <w:lsdException w:name="Subtle Reference" w:semiHidden="0" w:uiPriority="31" w:unhideWhenUsed="0" w:qFormat="1"/>
-    <w:lsdException w:name="Intense Reference" w:semiHidden="0" w:uiPriority="32" w:unhideWhenUsed="0" w:qFormat="1"/>
-    <w:lsdException w:name="Book Title" w:semiHidden="0" w:uiPriority="33" w:unhideWhenUsed="0" w:qFormat="1"/>
-    <w:lsdException w:name="Bibliography" w:uiPriority="37"/>
-    <w:lsdException w:name="TOC Heading" w:uiPriority="39" w:qFormat="1"/>
-  </w:latentStyles>
-  <w:style w:type="paragraph" w:default="1" w:styleId="Normal">
-    <w:name w:val="Normal"/>
-    <w:qFormat/>
-  </w:style>
-  <w:style w:type="paragraph" w:styleId="Heading1">
-    <w:name w:val="heading 1"/>
-    <w:basedOn w:val="Normal"/>
-    <w:next w:val="Normal"/>
-    <w:link w:val="Heading1Char"/>
-    <w:uiPriority w:val="9"/>
-    <w:qFormat/>
-    <w:rsid w:val="0012440A"/>
-    <w:pPr>
-      <w:keepNext/>
-      <w:keepLines/>
-      <w:spacing w:before="480" w:after="0"/>
-      <w:outlineLvl w:val="0"/>
-    </w:pPr>
-    <w:rPr>
-      <w:rFonts w:asciiTheme="majorHAnsi" w:eastAsiaTheme="majorEastAsia" w:hAnsiTheme="majorHAnsi" w:cstheme="majorBidi"/>
-      <w:b/>
-      <w:bCs/>
-      <w:color w:val="365F91" w:themeColor="accent1" w:themeShade="BF"/>
-      <w:sz w:val="28"/>
-      <w:szCs w:val="28"/>
-    </w:rPr>
-  </w:style>
-  <w:style w:type="paragraph" w:styleId="Heading2">
-    <w:name w:val="heading 2"/>
-    <w:basedOn w:val="Normal"/>
-    <w:next w:val="Normal"/>
-    <w:link w:val="Heading2Char"/>
-    <w:uiPriority w:val="9"/>
-    <w:unhideWhenUsed/>
-    <w:qFormat/>
-    <w:rsid w:val="0012440A"/>
-    <w:pPr>
-      <w:keepNext/>
-      <w:keepLines/>
-      <w:spacing w:before="200" w:after="0"/>
-      <w:outlineLvl w:val="1"/>
-    </w:pPr>
-    <w:rPr>
-      <w:rFonts w:asciiTheme="majorHAnsi" w:eastAsiaTheme="majorEastAsia" w:hAnsiTheme="majorHAnsi" w:cstheme="majorBidi"/>
-      <w:b/>
-      <w:bCs/>
-      <w:color w:val="4F81BD" w:themeColor="accent1"/>
-      <w:sz w:val="26"/>
-      <w:szCs w:val="26"/>
-    </w:rPr>
-  </w:style>
-  <w:style w:type="character" w:default="1" w:styleId="DefaultParagraphFont">
-    <w:name w:val="Default Paragraph Font"/>
-    <w:uiPriority w:val="1"/>
-    <w:semiHidden/>
-    <w:unhideWhenUsed/>
-  </w:style>
-  <w:style w:type="table" w:default="1" w:styleId="TableNormal">
-    <w:name w:val="Normal Table"/>
-    <w:uiPriority w:val="99"/>
-    <w:semiHidden/>
-    <w:unhideWhenUsed/>
-    <w:tblPr>
-      <w:tblInd w:w="0" w:type="dxa"/>
-      <w:tblCellMar>
-        <w:top w:w="0" w:type="dxa"/>
-        <w:left w:w="108" w:type="dxa"/>
-        <w:bottom w:w="0" w:type="dxa"/>
-        <w:right w:w="108" w:type="dxa"/>
-      </w:tblCellMar>
-    </w:tblPr>
-  </w:style>
-  <w:style w:type="numbering" w:default="1" w:styleId="NoList">
-    <w:name w:val="No List"/>
-    <w:uiPriority w:val="99"/>
-    <w:semiHidden/>
-    <w:unhideWhenUsed/>
-  </w:style>
-  <w:style w:type="paragraph" w:styleId="NoSpacing">
-    <w:name w:val="No Spacing"/>
-    <w:uiPriority w:val="1"/>
-    <w:qFormat/>
-    <w:rsid w:val="00370094"/>
-    <w:pPr>
-      <w:spacing w:after="0" w:line="240" w:lineRule="auto"/>
-    </w:pPr>
-  </w:style>
-  <w:style w:type="paragraph" w:styleId="NormalWeb">
-    <w:name w:val="Normal (Web)"/>
-    <w:basedOn w:val="Normal"/>
-    <w:uiPriority w:val="99"/>
-    <w:semiHidden/>
-    <w:unhideWhenUsed/>
-    <w:rsid w:val="00370094"/>
-    <w:pPr>
-      <w:spacing w:before="100" w:beforeAutospacing="1" w:after="100" w:afterAutospacing="1" w:line="240" w:lineRule="auto"/>
-    </w:pPr>
-    <w:rPr>
-      <w:rFonts w:ascii="Times New Roman" w:eastAsia="Times New Roman" w:hAnsi="Times New Roman" w:cs="Times New Roman"/>
-      <w:sz w:val="24"/>
-      <w:szCs w:val="24"/>
-    </w:rPr>
-  </w:style>
-  <w:style w:type="character" w:styleId="Emphasis">
-    <w:name w:val="Emphasis"/>
-    <w:basedOn w:val="DefaultParagraphFont"/>
-    <w:uiPriority w:val="20"/>
-    <w:qFormat/>
-    <w:rsid w:val="00370094"/>
-    <w:rPr>
-      <w:i/>
-      <w:iCs/>
-    </w:rPr>
-  </w:style>
-  <w:style w:type="character" w:styleId="Hyperlink">
-    <w:name w:val="Hyperlink"/>
-    <w:basedOn w:val="DefaultParagraphFont"/>
-    <w:uiPriority w:val="99"/>
-    <w:semiHidden/>
-    <w:unhideWhenUsed/>
-    <w:rsid w:val="00370094"/>
-    <w:rPr>
-      <w:color w:val="0000FF"/>
-      <w:u w:val="single"/>
-    </w:rPr>
-  </w:style>
-  <w:style w:type="paragraph" w:styleId="HTMLPreformatted">
-    <w:name w:val="HTML Preformatted"/>
-    <w:basedOn w:val="Normal"/>
-    <w:link w:val="HTMLPreformattedChar"/>
-    <w:uiPriority w:val="99"/>
-    <w:semiHidden/>
-    <w:unhideWhenUsed/>
-    <w:rsid w:val="00B77983"/>
-    <w:pPr>
-      <w:tabs>
-        <w:tab w:val="left" w:pos="916"/>
-        <w:tab w:val="left" w:pos="1832"/>
-        <w:tab w:val="left" w:pos="2748"/>
-        <w:tab w:val="left" w:pos="3664"/>
-        <w:tab w:val="left" w:pos="4580"/>
-        <w:tab w:val="left" w:pos="5496"/>
-        <w:tab w:val="left" w:pos="6412"/>
-        <w:tab w:val="left" w:pos="7328"/>
-        <w:tab w:val="left" w:pos="8244"/>
-        <w:tab w:val="left" w:pos="9160"/>
-        <w:tab w:val="left" w:pos="10076"/>
-        <w:tab w:val="left" w:pos="10992"/>
-        <w:tab w:val="left" w:pos="11908"/>
-        <w:tab w:val="left" w:pos="12824"/>
-        <w:tab w:val="left" w:pos="13740"/>
-        <w:tab w:val="left" w:pos="14656"/>
-      </w:tabs>
-      <w:spacing w:after="0" w:line="240" w:lineRule="auto"/>
-    </w:pPr>
-    <w:rPr>
-      <w:rFonts w:ascii="Courier New" w:eastAsia="Times New Roman" w:hAnsi="Courier New" w:cs="Courier New"/>
-      <w:sz w:val="20"/>
-      <w:szCs w:val="20"/>
-    </w:rPr>
-  </w:style>
-  <w:style w:type="character" w:customStyle="1" w:styleId="HTMLPreformattedChar">
-    <w:name w:val="HTML Preformatted Char"/>
-    <w:basedOn w:val="DefaultParagraphFont"/>
-    <w:link w:val="HTMLPreformatted"/>
-    <w:uiPriority w:val="99"/>
-    <w:semiHidden/>
-    <w:rsid w:val="00B77983"/>
-    <w:rPr>
-      <w:rFonts w:ascii="Courier New" w:eastAsia="Times New Roman" w:hAnsi="Courier New" w:cs="Courier New"/>
-      <w:sz w:val="20"/>
-      <w:szCs w:val="20"/>
-    </w:rPr>
-  </w:style>
-  <w:style w:type="character" w:customStyle="1" w:styleId="o">
-    <w:name w:val="o"/>
-    <w:basedOn w:val="DefaultParagraphFont"/>
-    <w:rsid w:val="00B77983"/>
-  </w:style>
-  <w:style w:type="character" w:customStyle="1" w:styleId="n">
-    <w:name w:val="n"/>
-    <w:basedOn w:val="DefaultParagraphFont"/>
-    <w:rsid w:val="00B77983"/>
-  </w:style>
-  <w:style w:type="character" w:customStyle="1" w:styleId="p">
-    <w:name w:val="p"/>
-    <w:basedOn w:val="DefaultParagraphFont"/>
-    <w:rsid w:val="00B77983"/>
-  </w:style>
-  <w:style w:type="paragraph" w:styleId="Title">
-    <w:name w:val="Title"/>
-    <w:basedOn w:val="Normal"/>
-    <w:next w:val="Normal"/>
-    <w:link w:val="TitleChar"/>
-    <w:uiPriority w:val="10"/>
-    <w:qFormat/>
-    <w:rsid w:val="0012440A"/>
-    <w:pPr>
-      <w:pBdr>
-        <w:bottom w:val="single" w:sz="8" w:space="4" w:color="4F81BD" w:themeColor="accent1"/>
-      </w:pBdr>
-      <w:spacing w:after="300" w:line="240" w:lineRule="auto"/>
-      <w:contextualSpacing/>
-    </w:pPr>
-    <w:rPr>
-      <w:rFonts w:asciiTheme="majorHAnsi" w:eastAsiaTheme="majorEastAsia" w:hAnsiTheme="majorHAnsi" w:cstheme="majorBidi"/>
-      <w:color w:val="17365D" w:themeColor="text2" w:themeShade="BF"/>
-      <w:spacing w:val="5"/>
-      <w:kern w:val="28"/>
-      <w:sz w:val="52"/>
-      <w:szCs w:val="52"/>
-    </w:rPr>
-  </w:style>
-  <w:style w:type="character" w:customStyle="1" w:styleId="TitleChar">
-    <w:name w:val="Title Char"/>
-    <w:basedOn w:val="DefaultParagraphFont"/>
-    <w:link w:val="Title"/>
-    <w:uiPriority w:val="10"/>
-    <w:rsid w:val="0012440A"/>
-    <w:rPr>
-      <w:rFonts w:asciiTheme="majorHAnsi" w:eastAsiaTheme="majorEastAsia" w:hAnsiTheme="majorHAnsi" w:cstheme="majorBidi"/>
-      <w:color w:val="17365D" w:themeColor="text2" w:themeShade="BF"/>
-      <w:spacing w:val="5"/>
-      <w:kern w:val="28"/>
-      <w:sz w:val="52"/>
-      <w:szCs w:val="52"/>
-    </w:rPr>
-  </w:style>
-  <w:style w:type="character" w:customStyle="1" w:styleId="Heading1Char">
-    <w:name w:val="Heading 1 Char"/>
-    <w:basedOn w:val="DefaultParagraphFont"/>
-    <w:link w:val="Heading1"/>
-    <w:uiPriority w:val="9"/>
-    <w:rsid w:val="0012440A"/>
-    <w:rPr>
-      <w:rFonts w:asciiTheme="majorHAnsi" w:eastAsiaTheme="majorEastAsia" w:hAnsiTheme="majorHAnsi" w:cstheme="majorBidi"/>
-      <w:b/>
-      <w:bCs/>
-      <w:color w:val="365F91" w:themeColor="accent1" w:themeShade="BF"/>
-      <w:sz w:val="28"/>
-      <w:szCs w:val="28"/>
-    </w:rPr>
-  </w:style>
-  <w:style w:type="character" w:customStyle="1" w:styleId="Heading2Char">
-    <w:name w:val="Heading 2 Char"/>
-    <w:basedOn w:val="DefaultParagraphFont"/>
-    <w:link w:val="Heading2"/>
-    <w:uiPriority w:val="9"/>
-    <w:rsid w:val="0012440A"/>
-    <w:rPr>
-      <w:rFonts w:asciiTheme="majorHAnsi" w:eastAsiaTheme="majorEastAsia" w:hAnsiTheme="majorHAnsi" w:cstheme="majorBidi"/>
-      <w:b/>
-      <w:bCs/>
-      <w:color w:val="4F81BD" w:themeColor="accent1"/>
-      <w:sz w:val="26"/>
-      <w:szCs w:val="26"/>
-    </w:rPr>
-  </w:style>
-  <w:style w:type="paragraph" w:styleId="BalloonText">
-    <w:name w:val="Balloon Text"/>
-    <w:basedOn w:val="Normal"/>
-    <w:link w:val="BalloonTextChar"/>
-    <w:uiPriority w:val="99"/>
-    <w:semiHidden/>
-    <w:unhideWhenUsed/>
-    <w:rsid w:val="00006631"/>
-    <w:pPr>
-      <w:spacing w:after="0" w:line="240" w:lineRule="auto"/>
-    </w:pPr>
-    <w:rPr>
-      <w:rFonts w:ascii="Tahoma" w:hAnsi="Tahoma" w:cs="Tahoma"/>
-      <w:sz w:val="16"/>
-      <w:szCs w:val="16"/>
-    </w:rPr>
-  </w:style>
-  <w:style w:type="character" w:customStyle="1" w:styleId="BalloonTextChar">
-    <w:name w:val="Balloon Text Char"/>
-    <w:basedOn w:val="DefaultParagraphFont"/>
-    <w:link w:val="BalloonText"/>
-    <w:uiPriority w:val="99"/>
-    <w:semiHidden/>
-    <w:rsid w:val="00006631"/>
-    <w:rPr>
-      <w:rFonts w:ascii="Tahoma" w:hAnsi="Tahoma" w:cs="Tahoma"/>
-      <w:sz w:val="16"/>
-      <w:szCs w:val="16"/>
-    </w:rPr>
-  </w:style>
-  <w:style w:type="character" w:customStyle="1" w:styleId="nt">
-    <w:name w:val="nt"/>
-    <w:basedOn w:val="DefaultParagraphFont"/>
-    <w:rsid w:val="00D63247"/>
-  </w:style>
-  <w:style w:type="character" w:customStyle="1" w:styleId="s2">
-    <w:name w:val="s2"/>
-    <w:basedOn w:val="DefaultParagraphFont"/>
-    <w:rsid w:val="00D63247"/>
-  </w:style>
-  <w:style w:type="paragraph" w:styleId="Caption">
-    <w:name w:val="caption"/>
-    <w:basedOn w:val="Normal"/>
-    <w:next w:val="Normal"/>
-    <w:uiPriority w:val="35"/>
-    <w:unhideWhenUsed/>
-    <w:qFormat/>
-    <w:rsid w:val="009D2281"/>
-    <w:pPr>
-      <w:spacing w:line="240" w:lineRule="auto"/>
-    </w:pPr>
-    <w:rPr>
-      <w:b/>
-      <w:bCs/>
-      <w:color w:val="4F81BD" w:themeColor="accent1"/>
-      <w:sz w:val="18"/>
-      <w:szCs w:val="18"/>
-    </w:rPr>
-  </w:style>
-</w:styles>
-</file>
-
-<file path=word/stylesWithEffects.xml><?xml version="1.0" encoding="utf-8"?>
-<w:styles xmlns:wpc="http://schemas.microsoft.com/office/word/2010/wordprocessingCanvas" xmlns:mc="http://schemas.openxmlformats.org/markup-compatibility/2006" xmlns:o="urn:schemas-microsoft-com:office:office" xmlns:r="http://schemas.openxmlformats.org/officeDocument/2006/relationships" xmlns:m="http://schemas.openxmlformats.org/officeDocument/2006/math" xmlns:v="urn:schemas-microsoft-com:vml" xmlns:wp14="http://schemas.microsoft.com/office/word/2010/wordprocessingDrawing" xmlns:wp="http://schemas.openxmlformats.org/drawingml/2006/wordprocessingDrawing" xmlns:w10="urn:schemas-microsoft-com:office:word" xmlns:w="http://schemas.openxmlformats.org/wordprocessingml/2006/main" xmlns:w14="http://schemas.microsoft.com/office/word/2010/wordml" xmlns:wpg="http://schemas.microsoft.com/office/word/2010/wordprocessingGroup" xmlns:wpi="http://schemas.microsoft.com/office/word/2010/wordprocessingInk" xmlns:wne="http://schemas.microsoft.com/office/word/2006/wordml" xmlns:wps="http://schemas.microsoft.com/office/word/2010/wordprocessingShape" mc:Ignorable="w14 wp14">
-  <w:docDefaults>
-    <w:rPrDefault>
-      <w:rPr>
-        <w:rFonts w:asciiTheme="minorHAnsi" w:eastAsiaTheme="minorEastAsia" w:hAnsiTheme="minorHAnsi" w:cstheme="minorBidi"/>
-        <w:sz w:val="22"/>
-        <w:szCs w:val="22"/>
-        <w:lang w:val="en-GB" w:eastAsia="zh-CN" w:bidi="ar-SA"/>
-      </w:rPr>
-    </w:rPrDefault>
-    <w:pPrDefault>
-      <w:pPr>
-        <w:spacing w:after="200" w:line="276" w:lineRule="auto"/>
-      </w:pPr>
-    </w:pPrDefault>
-  </w:docDefaults>
-  <w:latentStyles w:defLockedState="0" w:defUIPriority="99" w:defSemiHidden="1" w:defUnhideWhenUsed="1" w:defQFormat="0" w:count="267">
-    <w:lsdException w:name="Normal" w:semiHidden="0" w:uiPriority="0" w:unhideWhenUsed="0" w:qFormat="1"/>
-    <w:lsdException w:name="heading 1" w:semiHidden="0" w:uiPriority="9" w:unhideWhenUsed="0" w:qFormat="1"/>
-    <w:lsdException w:name="heading 2" w:uiPriority="9" w:qFormat="1"/>
-    <w:lsdException w:name="heading 3" w:uiPriority="9" w:qFormat="1"/>
-    <w:lsdException w:name="heading 4" w:uiPriority="9" w:qFormat="1"/>
-    <w:lsdException w:name="heading 5" w:uiPriority="9" w:qFormat="1"/>
-    <w:lsdException w:name="heading 6" w:uiPriority="9" w:qFormat="1"/>
-    <w:lsdException w:name="heading 7" w:uiPriority="9" w:qFormat="1"/>
-    <w:lsdException w:name="heading 8" w:uiPriority="9" w:qFormat="1"/>
-    <w:lsdException w:name="heading 9" w:uiPriority="9" w:qFormat="1"/>
-    <w:lsdException w:name="toc 1" w:uiPriority="39"/>
-    <w:lsdException w:name="toc 2" w:uiPriority="39"/>
-    <w:lsdException w:name="toc 3" w:uiPriority="39"/>
-    <w:lsdException w:name="toc 4" w:uiPriority="39"/>
-    <w:lsdException w:name="toc 5" w:uiPriority="39"/>
-    <w:lsdException w:name="toc 6" w:uiPriority="39"/>
-    <w:lsdException w:name="toc 7" w:uiPriority="39"/>
-    <w:lsdException w:name="toc 8" w:uiPriority="39"/>
-    <w:lsdException w:name="toc 9" w:uiPriority="39"/>
-    <w:lsdException w:name="caption" w:uiPriority="35" w:qFormat="1"/>
-    <w:lsdException w:name="Title" w:semiHidden="0" w:uiPriority="10" w:unhideWhenUsed="0" w:qFormat="1"/>
-    <w:lsdException w:name="Default Paragraph Font" w:uiPriority="1"/>
-    <w:lsdException w:name="Subtitle" w:semiHidden="0" w:uiPriority="11" w:unhideWhenUsed="0" w:qFormat="1"/>
-    <w:lsdException w:name="Strong" w:semiHidden="0" w:uiPriority="22" w:unhideWhenUsed="0" w:qFormat="1"/>
-    <w:lsdException w:name="Emphasis" w:semiHidden="0" w:uiPriority="20" w:unhideWhenUsed="0" w:qFormat="1"/>
-    <w:lsdException w:name="Table Grid" w:semiHidden="0" w:uiPriority="59" w:unhideWhenUsed="0"/>
-    <w:lsdException w:name="Placeholder Text" w:unhideWhenUsed="0"/>
-    <w:lsdException w:name="No Spacing" w:semiHidden="0" w:uiPriority="1" w:unhideWhenUsed="0" w:qFormat="1"/>
-    <w:lsdException w:name="Light Shading" w:semiHidden="0" w:uiPriority="60" w:unhideWhenUsed="0"/>
-    <w:lsdException w:name="Light List" w:semiHidden="0" w:uiPriority="61" w:unhideWhenUsed="0"/>
-    <w:lsdException w:name="Light Grid" w:semiHidden="0" w:uiPriority="62" w:unhideWhenUsed="0"/>
-    <w:lsdException w:name="Medium Shading 1" w:semiHidden="0" w:uiPriority="63" w:unhideWhenUsed="0"/>
-    <w:lsdException w:name="Medium Shading 2" w:semiHidden="0" w:uiPriority="64" w:unhideWhenUsed="0"/>
-    <w:lsdException w:name="Medium List 1" w:semiHidden="0" w:uiPriority="65" w:unhideWhenUsed="0"/>
-    <w:lsdException w:name="Medium List 2" w:semiHidden="0" w:uiPriority="66" w:unhideWhenUsed="0"/>
-    <w:lsdException w:name="Medium Grid 1" w:semiHidden="0" w:uiPriority="67" w:unhideWhenUsed="0"/>
-    <w:lsdException w:name="Medium Grid 2" w:semiHidden="0" w:uiPriority="68" w:unhideWhenUsed="0"/>
-    <w:lsdException w:name="Medium Grid 3" w:semiHidden="0" w:uiPriority="69" w:unhideWhenUsed="0"/>
-    <w:lsdException w:name="Dark List" w:semiHidden="0" w:uiPriority="70" w:unhideWhenUsed="0"/>
-    <w:lsdException w:name="Colorful Shading" w:semiHidden="0" w:uiPriority="71" w:unhideWhenUsed="0"/>
-    <w:lsdException w:name="Colorful List" w:semiHidden="0" w:uiPriority="72" w:unhideWhenUsed="0"/>
-    <w:lsdException w:name="Colorful Grid" w:semiHidden="0" w:uiPriority="73" w:unhideWhenUsed="0"/>
-    <w:lsdException w:name="Light Shading Accent 1" w:semiHidden="0" w:uiPriority="60" w:unhideWhenUsed="0"/>
-    <w:lsdException w:name="Light List Accent 1" w:semiHidden="0" w:uiPriority="61" w:unhideWhenUsed="0"/>
-    <w:lsdException w:name="Light Grid Accent 1" w:semiHidden="0" w:uiPriority="62" w:unhideWhenUsed="0"/>
-    <w:lsdException w:name="Medium Shading 1 Accent 1" w:semiHidden="0" w:uiPriority="63" w:unhideWhenUsed="0"/>
-    <w:lsdException w:name="Medium Shading 2 Accent 1" w:semiHidden="0" w:uiPriority="64" w:unhideWhenUsed="0"/>
-    <w:lsdException w:name="Medium List 1 Accent 1" w:semiHidden="0" w:uiPriority="65" w:unhideWhenUsed="0"/>
-    <w:lsdException w:name="Revision" w:unhideWhenUsed="0"/>
-    <w:lsdException w:name="List Paragraph" w:semiHidden="0" w:uiPriority="34" w:unhideWhenUsed="0" w:qFormat="1"/>
-    <w:lsdException w:name="Quote" w:semiHidden="0" w:uiPriority="29" w:unhideWhenUsed="0" w:qFormat="1"/>
-    <w:lsdException w:name="Intense Quote" w:semiHidden="0" w:uiPriority="30" w:unhideWhenUsed="0" w:qFormat="1"/>
-    <w:lsdException w:name="Medium List 2 Accent 1" w:semiHidden="0" w:uiPriority="66" w:unhideWhenUsed="0"/>
-    <w:lsdException w:name="Medium Grid 1 Accent 1" w:semiHidden="0" w:uiPriority="67" w:unhideWhenUsed="0"/>
-    <w:lsdException w:name="Medium Grid 2 Accent 1" w:semiHidden="0" w:uiPriority="68" w:unhideWhenUsed="0"/>
-    <w:lsdException w:name="Medium Grid 3 Accent 1" w:semiHidden="0" w:uiPriority="69" w:unhideWhenUsed="0"/>
-    <w:lsdException w:name="Dark List Accent 1" w:semiHidden="0" w:uiPriority="70" w:unhideWhenUsed="0"/>
-    <w:lsdException w:name="Colorful Shading Accent 1" w:semiHidden="0" w:uiPriority="71" w:unhideWhenUsed="0"/>
-    <w:lsdException w:name="Colorful List Accent 1" w:semiHidden="0" w:uiPriority="72" w:unhideWhenUsed="0"/>
-    <w:lsdException w:name="Colorful Grid Accent 1" w:semiHidden="0" w:uiPriority="73" w:unhideWhenUsed="0"/>
-    <w:lsdException w:name="Light Shading Accent 2" w:semiHidden="0" w:uiPriority="60" w:unhideWhenUsed="0"/>
-    <w:lsdException w:name="Light List Accent 2" w:semiHidden="0" w:uiPriority="61" w:unhideWhenUsed="0"/>
-    <w:lsdException w:name="Light Grid Accent 2" w:semiHidden="0" w:uiPriority="62" w:unhideWhenUsed="0"/>
-    <w:lsdException w:name="Medium Shading 1 Accent 2" w:semiHidden="0" w:uiPriority="63" w:unhideWhenUsed="0"/>
-    <w:lsdException w:name="Medium Shading 2 Accent 2" w:semiHidden="0" w:uiPriority="64" w:unhideWhenUsed="0"/>
-    <w:lsdException w:name="Medium List 1 Accent 2" w:semiHidden="0" w:uiPriority="65" w:unhideWhenUsed="0"/>
-    <w:lsdException w:name="Medium List 2 Accent 2" w:semiHidden="0" w:uiPriority="66" w:unhideWhenUsed="0"/>
-    <w:lsdException w:name="Medium Grid 1 Accent 2" w:semiHidden="0" w:uiPriority="67" w:unhideWhenUsed="0"/>
-    <w:lsdException w:name="Medium Grid 2 Accent 2" w:semiHidden="0" w:uiPriority="68" w:unhideWhenUsed="0"/>
-    <w:lsdException w:name="Medium Grid 3 Accent 2" w:semiHidden="0" w:uiPriority="69" w:unhideWhenUsed="0"/>
-    <w:lsdException w:name="Dark List Accent 2" w:semiHidden="0" w:uiPriority="70" w:unhideWhenUsed="0"/>
-    <w:lsdException w:name="Colorful Shading Accent 2" w:semiHidden="0" w:uiPriority="71" w:unhideWhenUsed="0"/>
-    <w:lsdException w:name="Colorful List Accent 2" w:semiHidden="0" w:uiPriority="72" w:unhideWhenUsed="0"/>
-    <w:lsdException w:name="Colorful Grid Accent 2" w:semiHidden="0" w:uiPriority="73" w:unhideWhenUsed="0"/>
-    <w:lsdException w:name="Light Shading Accent 3" w:semiHidden="0" w:uiPriority="60" w:unhideWhenUsed="0"/>
-    <w:lsdException w:name="Light List Accent 3" w:semiHidden="0" w:uiPriority="61" w:unhideWhenUsed="0"/>
-    <w:lsdException w:name="Light Grid Accent 3" w:semiHidden="0" w:uiPriority="62" w:unhideWhenUsed="0"/>
-    <w:lsdException w:name="Medium Shading 1 Accent 3" w:semiHidden="0" w:uiPriority="63" w:unhideWhenUsed="0"/>
-    <w:lsdException w:name="Medium Shading 2 Accent 3" w:semiHidden="0" w:uiPriority="64" w:unhideWhenUsed="0"/>
-    <w:lsdException w:name="Medium List 1 Accent 3" w:semiHidden="0" w:uiPriority="65" w:unhideWhenUsed="0"/>
-    <w:lsdException w:name="Medium List 2 Accent 3" w:semiHidden="0" w:uiPriority="66" w:unhideWhenUsed="0"/>
-    <w:lsdException w:name="Medium Grid 1 Accent 3" w:semiHidden="0" w:uiPriority="67" w:unhideWhenUsed="0"/>
-    <w:lsdException w:name="Medium Grid 2 Accent 3" w:semiHidden="0" w:uiPriority="68" w:unhideWhenUsed="0"/>
-    <w:lsdException w:name="Medium Grid 3 Accent 3" w:semiHidden="0" w:uiPriority="69" w:unhideWhenUsed="0"/>
-    <w:lsdException w:name="Dark List Accent 3" w:semiHidden="0" w:uiPriority="70" w:unhideWhenUsed="0"/>
-    <w:lsdException w:name="Colorful Shading Accent 3" w:semiHidden="0" w:uiPriority="71" w:unhideWhenUsed="0"/>
-    <w:lsdException w:name="Colorful List Accent 3" w:semiHidden="0" w:uiPriority="72" w:unhideWhenUsed="0"/>
-    <w:lsdException w:name="Colorful Grid Accent 3" w:semiHidden="0" w:uiPriority="73" w:unhideWhenUsed="0"/>
-    <w:lsdException w:name="Light Shading Accent 4" w:semiHidden="0" w:uiPriority="60" w:unhideWhenUsed="0"/>
-    <w:lsdException w:name="Light List Accent 4" w:semiHidden="0" w:uiPriority="61" w:unhideWhenUsed="0"/>
-    <w:lsdException w:name="Light Grid Accent 4" w:semiHidden="0" w:uiPriority="62" w:unhideWhenUsed="0"/>
-    <w:lsdException w:name="Medium Shading 1 Accent 4" w:semiHidden="0" w:uiPriority="63" w:unhideWhenUsed="0"/>
-    <w:lsdException w:name="Medium Shading 2 Accent 4" w:semiHidden="0" w:uiPriority="64" w:unhideWhenUsed="0"/>
-    <w:lsdException w:name="Medium List 1 Accent 4" w:semiHidden="0" w:uiPriority="65" w:unhideWhenUsed="0"/>
-    <w:lsdException w:name="Medium List 2 Accent 4" w:semiHidden="0" w:uiPriority="66" w:unhideWhenUsed="0"/>
-    <w:lsdException w:name="Medium Grid 1 Accent 4" w:semiHidden="0" w:uiPriority="67" w:unhideWhenUsed="0"/>
-    <w:lsdException w:name="Medium Grid 2 Accent 4" w:semiHidden="0" w:uiPriority="68" w:unhideWhenUsed="0"/>
-    <w:lsdException w:name="Medium Grid 3 Accent 4" w:semiHidden="0" w:uiPriority="69" w:unhideWhenUsed="0"/>
-    <w:lsdException w:name="Dark List Accent 4" w:semiHidden="0" w:uiPriority="70" w:unhideWhenUsed="0"/>
-    <w:lsdException w:name="Colorful Shading Accent 4" w:semiHidden="0" w:uiPriority="71" w:unhideWhenUsed="0"/>
-    <w:lsdException w:name="Colorful List Accent 4" w:semiHidden="0" w:uiPriority="72" w:unhideWhenUsed="0"/>
-    <w:lsdException w:name="Colorful Grid Accent 4" w:semiHidden="0" w:uiPriority="73" w:unhideWhenUsed="0"/>
-    <w:lsdException w:name="Light Shading Accent 5" w:semiHidden="0" w:uiPriority="60" w:unhideWhenUsed="0"/>
-    <w:lsdException w:name="Light List Accent 5" w:semiHidden="0" w:uiPriority="61" w:unhideWhenUsed="0"/>
-    <w:lsdException w:name="Light Grid Accent 5" w:semiHidden="0" w:uiPriority="62" w:unhideWhenUsed="0"/>
-    <w:lsdException w:name="Medium Shading 1 Accent 5" w:semiHidden="0" w:uiPriority="63" w:unhideWhenUsed="0"/>
-    <w:lsdException w:name="Medium Shading 2 Accent 5" w:semiHidden="0" w:uiPriority="64" w:unhideWhenUsed="0"/>
-    <w:lsdException w:name="Medium List 1 Accent 5" w:semiHidden="0" w:uiPriority="65" w:unhideWhenUsed="0"/>
-    <w:lsdException w:name="Medium List 2 Accent 5" w:semiHidden="0" w:uiPriority="66" w:unhideWhenUsed="0"/>
-    <w:lsdException w:name="Medium Grid 1 Accent 5" w:semiHidden="0" w:uiPriority="67" w:unhideWhenUsed="0"/>
-    <w:lsdException w:name="Medium Grid 2 Accent 5" w:semiHidden="0" w:uiPriority="68" w:unhideWhenUsed="0"/>
-    <w:lsdException w:name="Medium Grid 3 Accent 5" w:semiHidden="0" w:uiPriority="69" w:unhideWhenUsed="0"/>
-    <w:lsdException w:name="Dark List Accent 5" w:semiHidden="0" w:uiPriority="70" w:unhideWhenUsed="0"/>
-    <w:lsdException w:name="Colorful Shading Accent 5" w:semiHidden="0" w:uiPriority="71" w:unhideWhenUsed="0"/>
-    <w:lsdException w:name="Colorful List Accent 5" w:semiHidden="0" w:uiPriority="72" w:unhideWhenUsed="0"/>
-    <w:lsdException w:name="Colorful Grid Accent 5" w:semiHidden="0" w:uiPriority="73" w:unhideWhenUsed="0"/>
-    <w:lsdException w:name="Light Shading Accent 6" w:semiHidden="0" w:uiPriority="60" w:unhideWhenUsed="0"/>
-    <w:lsdException w:name="Light List Accent 6" w:semiHidden="0" w:uiPriority="61" w:unhideWhenUsed="0"/>
-    <w:lsdException w:name="Light Grid Accent 6" w:semiHidden="0" w:uiPriority="62" w:unhideWhenUsed="0"/>
-    <w:lsdException w:name="Medium Shading 1 Accent 6" w:semiHidden="0" w:uiPriority="63" w:unhideWhenUsed="0"/>
-    <w:lsdException w:name="Medium Shading 2 Accent 6" w:semiHidden="0" w:uiPriority="64" w:unhideWhenUsed="0"/>
-    <w:lsdException w:name="Medium List 1 Accent 6" w:semiHidden="0" w:uiPriority="65" w:unhideWhenUsed="0"/>
-    <w:lsdException w:name="Medium List 2 Accent 6" w:semiHidden="0" w:uiPriority="66" w:unhideWhenUsed="0"/>
-    <w:lsdException w:name="Medium Grid 1 Accent 6" w:semiHidden="0" w:uiPriority="67" w:unhideWhenUsed="0"/>
-    <w:lsdException w:name="Medium Grid 2 Accent 6" w:semiHidden="0" w:uiPriority="68" w:unhideWhenUsed="0"/>
-    <w:lsdException w:name="Medium Grid 3 Accent 6" w:semiHidden="0" w:uiPriority="69" w:unhideWhenUsed="0"/>
-    <w:lsdException w:name="Dark List Accent 6" w:semiHidden="0" w:uiPriority="70" w:unhideWhenUsed="0"/>
-    <w:lsdException w:name="Colorful Shading Accent 6" w:semiHidden="0" w:uiPriority="71" w:unhideWhenUsed="0"/>
-    <w:lsdException w:name="Colorful List Accent 6" w:semiHidden="0" w:uiPriority="72" w:unhideWhenUsed="0"/>
-    <w:lsdException w:name="Colorful Grid Accent 6" w:semiHidden="0" w:uiPriority="73" w:unhideWhenUsed="0"/>
-    <w:lsdException w:name="Subtle Emphasis" w:semiHidden="0" w:uiPriority="19" w:unhideWhenUsed="0" w:qFormat="1"/>
-    <w:lsdException w:name="Intense Emphasis" w:semiHidden="0" w:uiPriority="21" w:unhideWhenUsed="0" w:qFormat="1"/>
-    <w:lsdException w:name="Subtle Reference" w:semiHidden="0" w:uiPriority="31" w:unhideWhenUsed="0" w:qFormat="1"/>
-    <w:lsdException w:name="Intense Reference" w:semiHidden="0" w:uiPriority="32" w:unhideWhenUsed="0" w:qFormat="1"/>
-    <w:lsdException w:name="Book Title" w:semiHidden="0" w:uiPriority="33" w:unhideWhenUsed="0" w:qFormat="1"/>
-    <w:lsdException w:name="Bibliography" w:uiPriority="37"/>
-    <w:lsdException w:name="TOC Heading" w:uiPriority="39" w:qFormat="1"/>
+  <w:latentStyles w:defLockedState="0" w:defUIPriority="99" w:defSemiHidden="0" w:defUnhideWhenUsed="0" w:defQFormat="0" w:count="375">
+    <w:lsdException w:name="Normal" w:uiPriority="0" w:qFormat="1"/>
+    <w:lsdException w:name="heading 1" w:uiPriority="9" w:qFormat="1"/>
+    <w:lsdException w:name="heading 2" w:semiHidden="1" w:uiPriority="9" w:unhideWhenUsed="1" w:qFormat="1"/>
+    <w:lsdException w:name="heading 3" w:semiHidden="1" w:uiPriority="9" w:unhideWhenUsed="1" w:qFormat="1"/>
+    <w:lsdException w:name="heading 4" w:semiHidden="1" w:uiPriority="9" w:unhideWhenUsed="1" w:qFormat="1"/>
+    <w:lsdException w:name="heading 5" w:semiHidden="1" w:uiPriority="9" w:unhideWhenUsed="1" w:qFormat="1"/>
+    <w:lsdException w:name="heading 6" w:semiHidden="1" w:uiPriority="9" w:unhideWhenUsed="1" w:qFormat="1"/>
+    <w:lsdException w:name="heading 7" w:semiHidden="1" w:uiPriority="9" w:unhideWhenUsed="1" w:qFormat="1"/>
+    <w:lsdException w:name="heading 8" w:semiHidden="1" w:uiPriority="9" w:unhideWhenUsed="1" w:qFormat="1"/>
+    <w:lsdException w:name="heading 9" w:semiHidden="1" w:uiPriority="9" w:unhideWhenUsed="1" w:qFormat="1"/>
+    <w:lsdException w:name="index 1" w:semiHidden="1" w:unhideWhenUsed="1"/>
+    <w:lsdException w:name="index 2" w:semiHidden="1" w:unhideWhenUsed="1"/>
+    <w:lsdException w:name="index 3" w:semiHidden="1" w:unhideWhenUsed="1"/>
+    <w:lsdException w:name="index 4" w:semiHidden="1" w:unhideWhenUsed="1"/>
+    <w:lsdException w:name="index 5" w:semiHidden="1" w:unhideWhenUsed="1"/>
+    <w:lsdException w:name="index 6" w:semiHidden="1" w:unhideWhenUsed="1"/>
+    <w:lsdException w:name="index 7" w:semiHidden="1" w:unhideWhenUsed="1"/>
+    <w:lsdException w:name="index 8" w:semiHidden="1" w:unhideWhenUsed="1"/>
+    <w:lsdException w:name="index 9" w:semiHidden="1" w:unhideWhenUsed="1"/>
+    <w:lsdException w:name="toc 1" w:semiHidden="1" w:uiPriority="39" w:unhideWhenUsed="1"/>
+    <w:lsdException w:name="toc 2" w:semiHidden="1" w:uiPriority="39" w:unhideWhenUsed="1"/>
+    <w:lsdException w:name="toc 3" w:semiHidden="1" w:uiPriority="39" w:unhideWhenUsed="1"/>
+    <w:lsdException w:name="toc 4" w:semiHidden="1" w:uiPriority="39" w:unhideWhenUsed="1"/>
+    <w:lsdException w:name="toc 5" w:semiHidden="1" w:uiPriority="39" w:unhideWhenUsed="1"/>
+    <w:lsdException w:name="toc 6" w:semiHidden="1" w:uiPriority="39" w:unhideWhenUsed="1"/>
+    <w:lsdException w:name="toc 7" w:semiHidden="1" w:uiPriority="39" w:unhideWhenUsed="1"/>
+    <w:lsdException w:name="toc 8" w:semiHidden="1" w:uiPriority="39" w:unhideWhenUsed="1"/>
+    <w:lsdException w:name="toc 9" w:semiHidden="1" w:uiPriority="39" w:unhideWhenUsed="1"/>
+    <w:lsdException w:name="Normal Indent" w:semiHidden="1" w:unhideWhenUsed="1"/>
+    <w:lsdException w:name="footnote text" w:semiHidden="1" w:unhideWhenUsed="1"/>
+    <w:lsdException w:name="annotation text" w:semiHidden="1" w:unhideWhenUsed="1"/>
+    <w:lsdException w:name="header" w:semiHidden="1" w:unhideWhenUsed="1"/>
+    <w:lsdException w:name="footer" w:semiHidden="1" w:unhideWhenUsed="1"/>
+    <w:lsdException w:name="index heading" w:semiHidden="1" w:unhideWhenUsed="1"/>
+    <w:lsdException w:name="caption" w:semiHidden="1" w:uiPriority="35" w:unhideWhenUsed="1" w:qFormat="1"/>
+    <w:lsdException w:name="table of figures" w:semiHidden="1" w:unhideWhenUsed="1"/>
+    <w:lsdException w:name="envelope address" w:semiHidden="1" w:unhideWhenUsed="1"/>
+    <w:lsdException w:name="envelope return" w:semiHidden="1" w:unhideWhenUsed="1"/>
+    <w:lsdException w:name="footnote reference" w:semiHidden="1" w:unhideWhenUsed="1"/>
+    <w:lsdException w:name="annotation reference" w:semiHidden="1" w:unhideWhenUsed="1"/>
+    <w:lsdException w:name="line number" w:semiHidden="1" w:unhideWhenUsed="1"/>
+    <w:lsdException w:name="page number" w:semiHidden="1" w:unhideWhenUsed="1"/>
+    <w:lsdException w:name="endnote reference" w:semiHidden="1" w:unhideWhenUsed="1"/>
+    <w:lsdException w:name="endnote text" w:semiHidden="1" w:unhideWhenUsed="1"/>
+    <w:lsdException w:name="table of authorities" w:semiHidden="1" w:unhideWhenUsed="1"/>
+    <w:lsdException w:name="macro" w:semiHidden="1" w:unhideWhenUsed="1"/>
+    <w:lsdException w:name="toa heading" w:semiHidden="1" w:unhideWhenUsed="1"/>
+    <w:lsdException w:name="List" w:semiHidden="1" w:unhideWhenUsed="1"/>
+    <w:lsdException w:name="List Bullet" w:semiHidden="1" w:unhideWhenUsed="1"/>
+    <w:lsdException w:name="List Number" w:semiHidden="1" w:unhideWhenUsed="1"/>
+    <w:lsdException w:name="List 2" w:semiHidden="1" w:unhideWhenUsed="1"/>
+    <w:lsdException w:name="List 3" w:semiHidden="1" w:unhideWhenUsed="1"/>
+    <w:lsdException w:name="List 4" w:semiHidden="1" w:unhideWhenUsed="1"/>
+    <w:lsdException w:name="List 5" w:semiHidden="1" w:unhideWhenUsed="1"/>
+    <w:lsdException w:name="List Bullet 2" w:semiHidden="1" w:unhideWhenUsed="1"/>
+    <w:lsdException w:name="List Bullet 3" w:semiHidden="1" w:unhideWhenUsed="1"/>
+    <w:lsdException w:name="List Bullet 4" w:semiHidden="1" w:unhideWhenUsed="1"/>
+    <w:lsdException w:name="List Bullet 5" w:semiHidden="1" w:unhideWhenUsed="1"/>
+    <w:lsdException w:name="List Number 2" w:semiHidden="1" w:unhideWhenUsed="1"/>
+    <w:lsdException w:name="List Number 3" w:semiHidden="1" w:unhideWhenUsed="1"/>
+    <w:lsdException w:name="List Number 4" w:semiHidden="1" w:unhideWhenUsed="1"/>
+    <w:lsdException w:name="List Number 5" w:semiHidden="1" w:unhideWhenUsed="1"/>
+    <w:lsdException w:name="Title" w:uiPriority="10" w:qFormat="1"/>
+    <w:lsdException w:name="Closing" w:semiHidden="1" w:unhideWhenUsed="1"/>
+    <w:lsdException w:name="Signature" w:semiHidden="1" w:unhideWhenUsed="1"/>
+    <w:lsdException w:name="Default Paragraph Font" w:semiHidden="1" w:uiPriority="1" w:unhideWhenUsed="1"/>
+    <w:lsdException w:name="Body Text" w:semiHidden="1" w:unhideWhenUsed="1"/>
+    <w:lsdException w:name="Body Text Indent" w:semiHidden="1" w:unhideWhenUsed="1"/>
+    <w:lsdException w:name="List Continue" w:semiHidden="1" w:unhideWhenUsed="1"/>
+    <w:lsdException w:name="List Continue 2" w:semiHidden="1" w:unhideWhenUsed="1"/>
+    <w:lsdException w:name="List Continue 3" w:semiHidden="1" w:unhideWhenUsed="1"/>
+    <w:lsdException w:name="List Continue 4" w:semiHidden="1" w:unhideWhenUsed="1"/>
+    <w:lsdException w:name="List Continue 5" w:semiHidden="1" w:unhideWhenUsed="1"/>
+    <w:lsdException w:name="Message Header" w:semiHidden="1" w:unhideWhenUsed="1"/>
+    <w:lsdException w:name="Subtitle" w:uiPriority="11" w:qFormat="1"/>
+    <w:lsdException w:name="Salutation" w:semiHidden="1" w:unhideWhenUsed="1"/>
+    <w:lsdException w:name="Date" w:semiHidden="1" w:unhideWhenUsed="1"/>
+    <w:lsdException w:name="Body Text First Indent" w:semiHidden="1" w:unhideWhenUsed="1"/>
+    <w:lsdException w:name="Body Text First Indent 2" w:semiHidden="1" w:unhideWhenUsed="1"/>
+    <w:lsdException w:name="Note Heading" w:semiHidden="1" w:unhideWhenUsed="1"/>
+    <w:lsdException w:name="Body Text 2" w:semiHidden="1" w:unhideWhenUsed="1"/>
+    <w:lsdException w:name="Body Text 3" w:semiHidden="1" w:unhideWhenUsed="1"/>
+    <w:lsdException w:name="Body Text Indent 2" w:semiHidden="1" w:unhideWhenUsed="1"/>
+    <w:lsdException w:name="Body Text Indent 3" w:semiHidden="1" w:unhideWhenUsed="1"/>
+    <w:lsdException w:name="Block Text" w:semiHidden="1" w:unhideWhenUsed="1"/>
+    <w:lsdException w:name="Hyperlink" w:semiHidden="1" w:unhideWhenUsed="1"/>
+    <w:lsdException w:name="FollowedHyperlink" w:semiHidden="1" w:unhideWhenUsed="1"/>
+    <w:lsdException w:name="Strong" w:uiPriority="22" w:qFormat="1"/>
+    <w:lsdException w:name="Emphasis" w:uiPriority="20" w:qFormat="1"/>
+    <w:lsdException w:name="Document Map" w:semiHidden="1" w:unhideWhenUsed="1"/>
+    <w:lsdException w:name="Plain Text" w:semiHidden="1" w:unhideWhenUsed="1"/>
+    <w:lsdException w:name="E-mail Signature" w:semiHidden="1" w:unhideWhenUsed="1"/>
+    <w:lsdException w:name="HTML Top of Form" w:semiHidden="1" w:unhideWhenUsed="1"/>
+    <w:lsdException w:name="HTML Bottom of Form" w:semiHidden="1" w:unhideWhenUsed="1"/>
+    <w:lsdException w:name="Normal (Web)" w:semiHidden="1" w:unhideWhenUsed="1"/>
+    <w:lsdException w:name="HTML Acronym" w:semiHidden="1" w:unhideWhenUsed="1"/>
+    <w:lsdException w:name="HTML Address" w:semiHidden="1" w:unhideWhenUsed="1"/>
+    <w:lsdException w:name="HTML Cite" w:semiHidden="1" w:unhideWhenUsed="1"/>
+    <w:lsdException w:name="HTML Code" w:semiHidden="1" w:unhideWhenUsed="1"/>
+    <w:lsdException w:name="HTML Definition" w:semiHidden="1" w:unhideWhenUsed="1"/>
+    <w:lsdException w:name="HTML Keyboard" w:semiHidden="1" w:unhideWhenUsed="1"/>
+    <w:lsdException w:name="HTML Preformatted" w:semiHidden="1" w:unhideWhenUsed="1"/>
+    <w:lsdException w:name="HTML Sample" w:semiHidden="1" w:unhideWhenUsed="1"/>
+    <w:lsdException w:name="HTML Typewriter" w:semiHidden="1" w:unhideWhenUsed="1"/>
+    <w:lsdException w:name="HTML Variable" w:semiHidden="1" w:unhideWhenUsed="1"/>
+    <w:lsdException w:name="Normal Table" w:semiHidden="1" w:unhideWhenUsed="1"/>
+    <w:lsdException w:name="annotation subject" w:semiHidden="1" w:unhideWhenUsed="1"/>
+    <w:lsdException w:name="No List" w:semiHidden="1" w:unhideWhenUsed="1"/>
+    <w:lsdException w:name="Outline List 1" w:semiHidden="1" w:unhideWhenUsed="1"/>
+    <w:lsdException w:name="Outline List 2" w:semiHidden="1" w:unhideWhenUsed="1"/>
+    <w:lsdException w:name="Outline List 3" w:semiHidden="1" w:unhideWhenUsed="1"/>
+    <w:lsdException w:name="Table Simple 1" w:semiHidden="1" w:unhideWhenUsed="1"/>
+    <w:lsdException w:name="Table Simple 2" w:semiHidden="1" w:unhideWhenUsed="1"/>
+    <w:lsdException w:name="Table Simple 3" w:semiHidden="1" w:unhideWhenUsed="1"/>
+    <w:lsdException w:name="Table Classic 1" w:semiHidden="1" w:unhideWhenUsed="1"/>
+    <w:lsdException w:name="Table Classic 2" w:semiHidden="1" w:unhideWhenUsed="1"/>
+    <w:lsdException w:name="Table Classic 3" w:semiHidden="1" w:unhideWhenUsed="1"/>
+    <w:lsdException w:name="Table Classic 4" w:semiHidden="1" w:unhideWhenUsed="1"/>
+    <w:lsdException w:name="Table Colorful 1" w:semiHidden="1" w:unhideWhenUsed="1"/>
+    <w:lsdException w:name="Table Colorful 2" w:semiHidden="1" w:unhideWhenUsed="1"/>
+    <w:lsdException w:name="Table Colorful 3" w:semiHidden="1" w:unhideWhenUsed="1"/>
+    <w:lsdException w:name="Table Columns 1" w:semiHidden="1" w:unhideWhenUsed="1"/>
+    <w:lsdException w:name="Table Columns 2" w:semiHidden="1" w:unhideWhenUsed="1"/>
+    <w:lsdException w:name="Table Columns 3" w:semiHidden="1" w:unhideWhenUsed="1"/>
+    <w:lsdException w:name="Table Columns 4" w:semiHidden="1" w:unhideWhenUsed="1"/>
+    <w:lsdException w:name="Table Columns 5" w:semiHidden="1" w:unhideWhenUsed="1"/>
+    <w:lsdException w:name="Table Grid 1" w:semiHidden="1" w:unhideWhenUsed="1"/>
+    <w:lsdException w:name="Table Grid 2" w:semiHidden="1" w:unhideWhenUsed="1"/>
+    <w:lsdException w:name="Table Grid 3" w:semiHidden="1" w:unhideWhenUsed="1"/>
+    <w:lsdException w:name="Table Grid 4" w:semiHidden="1" w:unhideWhenUsed="1"/>
+    <w:lsdException w:name="Table Grid 5" w:semiHidden="1" w:unhideWhenUsed="1"/>
+    <w:lsdException w:name="Table Grid 6" w:semiHidden="1" w:unhideWhenUsed="1"/>
+    <w:lsdException w:name="Table Grid 7" w:semiHidden="1" w:unhideWhenUsed="1"/>
+    <w:lsdException w:name="Table Grid 8" w:semiHidden="1" w:unhideWhenUsed="1"/>
+    <w:lsdException w:name="Table List 1" w:semiHidden="1" w:unhideWhenUsed="1"/>
+    <w:lsdException w:name="Table List 2" w:semiHidden="1" w:unhideWhenUsed="1"/>
+    <w:lsdException w:name="Table List 3" w:semiHidden="1" w:unhideWhenUsed="1"/>
+    <w:lsdException w:name="Table List 4" w:semiHidden="1" w:unhideWhenUsed="1"/>
+    <w:lsdException w:name="Table List 5" w:semiHidden="1" w:unhideWhenUsed="1"/>
+    <w:lsdException w:name="Table List 6" w:semiHidden="1" w:unhideWhenUsed="1"/>
+    <w:lsdException w:name="Table List 7" w:semiHidden="1" w:unhideWhenUsed="1"/>
+    <w:lsdException w:name="Table List 8" w:semiHidden="1" w:unhideWhenUsed="1"/>
+    <w:lsdException w:name="Table 3D effects 1" w:semiHidden="1" w:unhideWhenUsed="1"/>
+    <w:lsdException w:name="Table 3D effects 2" w:semiHidden="1" w:unhideWhenUsed="1"/>
+    <w:lsdException w:name="Table 3D effects 3" w:semiHidden="1" w:unhideWhenUsed="1"/>
+    <w:lsdException w:name="Table Contemporary" w:semiHidden="1" w:unhideWhenUsed="1"/>
+    <w:lsdException w:name="Table Elegant" w:semiHidden="1" w:unhideWhenUsed="1"/>
+    <w:lsdException w:name="Table Professional" w:semiHidden="1" w:unhideWhenUsed="1"/>
+    <w:lsdException w:name="Table Subtle 1" w:semiHidden="1" w:unhideWhenUsed="1"/>
+    <w:lsdException w:name="Table Subtle 2" w:semiHidden="1" w:unhideWhenUsed="1"/>
+    <w:lsdException w:name="Table Web 1" w:semiHidden="1" w:unhideWhenUsed="1"/>
+    <w:lsdException w:name="Table Web 2" w:semiHidden="1" w:unhideWhenUsed="1"/>
+    <w:lsdException w:name="Table Web 3" w:semiHidden="1" w:unhideWhenUsed="1"/>
+    <w:lsdException w:name="Balloon Text" w:semiHidden="1" w:unhideWhenUsed="1"/>
+    <w:lsdException w:name="Table Grid" w:semiHidden="1" w:uiPriority="59" w:unhideWhenUsed="1"/>
+    <w:lsdException w:name="Table Theme" w:semiHidden="1" w:unhideWhenUsed="1"/>
+    <w:lsdException w:name="Placeholder Text" w:semiHidden="1"/>
+    <w:lsdException w:name="No Spacing" w:uiPriority="1" w:qFormat="1"/>
+    <w:lsdException w:name="Light Shading" w:uiPriority="60"/>
+    <w:lsdException w:name="Light List" w:uiPriority="61"/>
+    <w:lsdException w:name="Light Grid" w:uiPriority="62"/>
+    <w:lsdException w:name="Medium Shading 1" w:uiPriority="63"/>
+    <w:lsdException w:name="Medium Shading 2" w:uiPriority="64"/>
+    <w:lsdException w:name="Medium List 1" w:uiPriority="65"/>
+    <w:lsdException w:name="Medium List 2" w:uiPriority="66"/>
+    <w:lsdException w:name="Medium Grid 1" w:uiPriority="67"/>
+    <w:lsdException w:name="Medium Grid 2" w:uiPriority="68"/>
+    <w:lsdException w:name="Medium Grid 3" w:uiPriority="69"/>
+    <w:lsdException w:name="Dark List" w:uiPriority="70"/>
+    <w:lsdException w:name="Colorful Shading" w:uiPriority="71"/>
+    <w:lsdException w:name="Colorful List" w:uiPriority="72"/>
+    <w:lsdException w:name="Colorful Grid" w:uiPriority="73"/>
+    <w:lsdException w:name="Light Shading Accent 1" w:uiPriority="60"/>
+    <w:lsdException w:name="Light List Accent 1" w:uiPriority="61"/>
+    <w:lsdException w:name="Light Grid Accent 1" w:uiPriority="62"/>
+    <w:lsdException w:name="Medium Shading 1 Accent 1" w:uiPriority="63"/>
+    <w:lsdException w:name="Medium Shading 2 Accent 1" w:uiPriority="64"/>
+    <w:lsdException w:name="Medium List 1 Accent 1" w:uiPriority="65"/>
+    <w:lsdException w:name="Revision" w:semiHidden="1"/>
+    <w:lsdException w:name="List Paragraph" w:uiPriority="34" w:qFormat="1"/>
+    <w:lsdException w:name="Quote" w:uiPriority="29" w:qFormat="1"/>
+    <w:lsdException w:name="Intense Quote" w:uiPriority="30" w:qFormat="1"/>
+    <w:lsdException w:name="Medium List 2 Accent 1" w:uiPriority="66"/>
+    <w:lsdException w:name="Medium Grid 1 Accent 1" w:uiPriority="67"/>
+    <w:lsdException w:name="Medium Grid 2 Accent 1" w:uiPriority="68"/>
+    <w:lsdException w:name="Medium Grid 3 Accent 1" w:uiPriority="69"/>
+    <w:lsdException w:name="Dark List Accent 1" w:uiPriority="70"/>
+    <w:lsdException w:name="Colorful Shading Accent 1" w:uiPriority="71"/>
+    <w:lsdException w:name="Colorful List Accent 1" w:uiPriority="72"/>
+    <w:lsdException w:name="Colorful Grid Accent 1" w:uiPriority="73"/>
+    <w:lsdException w:name="Light Shading Accent 2" w:uiPriority="60"/>
+    <w:lsdException w:name="Light List Accent 2" w:uiPriority="61"/>
+    <w:lsdException w:name="Light Grid Accent 2" w:uiPriority="62"/>
+    <w:lsdException w:name="Medium Shading 1 Accent 2" w:uiPriority="63"/>
+    <w:lsdException w:name="Medium Shading 2 Accent 2" w:uiPriority="64"/>
+    <w:lsdException w:name="Medium List 1 Accent 2" w:uiPriority="65"/>
+    <w:lsdException w:name="Medium List 2 Accent 2" w:uiPriority="66"/>
+    <w:lsdException w:name="Medium Grid 1 Accent 2" w:uiPriority="67"/>
+    <w:lsdException w:name="Medium Grid 2 Accent 2" w:uiPriority="68"/>
+    <w:lsdException w:name="Medium Grid 3 Accent 2" w:uiPriority="69"/>
+    <w:lsdException w:name="Dark List Accent 2" w:uiPriority="70"/>
+    <w:lsdException w:name="Colorful Shading Accent 2" w:uiPriority="71"/>
+    <w:lsdException w:name="Colorful List Accent 2" w:uiPriority="72"/>
+    <w:lsdException w:name="Colorful Grid Accent 2" w:uiPriority="73"/>
+    <w:lsdException w:name="Light Shading Accent 3" w:uiPriority="60"/>
+    <w:lsdException w:name="Light List Accent 3" w:uiPriority="61"/>
+    <w:lsdException w:name="Light Grid Accent 3" w:uiPriority="62"/>
+    <w:lsdException w:name="Medium Shading 1 Accent 3" w:uiPriority="63"/>
+    <w:lsdException w:name="Medium Shading 2 Accent 3" w:uiPriority="64"/>
+    <w:lsdException w:name="Medium List 1 Accent 3" w:uiPriority="65"/>
+    <w:lsdException w:name="Medium List 2 Accent 3" w:uiPriority="66"/>
+    <w:lsdException w:name="Medium Grid 1 Accent 3" w:uiPriority="67"/>
+    <w:lsdException w:name="Medium Grid 2 Accent 3" w:uiPriority="68"/>
+    <w:lsdException w:name="Medium Grid 3 Accent 3" w:uiPriority="69"/>
+    <w:lsdException w:name="Dark List Accent 3" w:uiPriority="70"/>
+    <w:lsdException w:name="Colorful Shading Accent 3" w:uiPriority="71"/>
+    <w:lsdException w:name="Colorful List Accent 3" w:uiPriority="72"/>
+    <w:lsdException w:name="Colorful Grid Accent 3" w:uiPriority="73"/>
+    <w:lsdException w:name="Light Shading Accent 4" w:uiPriority="60"/>
+    <w:lsdException w:name="Light List Accent 4" w:uiPriority="61"/>
+    <w:lsdException w:name="Light Grid Accent 4" w:uiPriority="62"/>
+    <w:lsdException w:name="Medium Shading 1 Accent 4" w:uiPriority="63"/>
+    <w:lsdException w:name="Medium Shading 2 Accent 4" w:uiPriority="64"/>
+    <w:lsdException w:name="Medium List 1 Accent 4" w:uiPriority="65"/>
+    <w:lsdException w:name="Medium List 2 Accent 4" w:uiPriority="66"/>
+    <w:lsdException w:name="Medium Grid 1 Accent 4" w:uiPriority="67"/>
+    <w:lsdException w:name="Medium Grid 2 Accent 4" w:uiPriority="68"/>
+    <w:lsdException w:name="Medium Grid 3 Accent 4" w:uiPriority="69"/>
+    <w:lsdException w:name="Dark List Accent 4" w:uiPriority="70"/>
+    <w:lsdException w:name="Colorful Shading Accent 4" w:uiPriority="71"/>
+    <w:lsdException w:name="Colorful List Accent 4" w:uiPriority="72"/>
+    <w:lsdException w:name="Colorful Grid Accent 4" w:uiPriority="73"/>
+    <w:lsdException w:name="Light Shading Accent 5" w:uiPriority="60"/>
+    <w:lsdException w:name="Light List Accent 5" w:uiPriority="61"/>
+    <w:lsdException w:name="Light Grid Accent 5" w:uiPriority="62"/>
+    <w:lsdException w:name="Medium Shading 1 Accent 5" w:uiPriority="63"/>
+    <w:lsdException w:name="Medium Shading 2 Accent 5" w:uiPriority="64"/>
+    <w:lsdException w:name="Medium List 1 Accent 5" w:uiPriority="65"/>
+    <w:lsdException w:name="Medium List 2 Accent 5" w:uiPriority="66"/>
+    <w:lsdException w:name="Medium Grid 1 Accent 5" w:uiPriority="67"/>
+    <w:lsdException w:name="Medium Grid 2 Accent 5" w:uiPriority="68"/>
+    <w:lsdException w:name="Medium Grid 3 Accent 5" w:uiPriority="69"/>
+    <w:lsdException w:name="Dark List Accent 5" w:uiPriority="70"/>
+    <w:lsdException w:name="Colorful Shading Accent 5" w:uiPriority="71"/>
+    <w:lsdException w:name="Colorful List Accent 5" w:uiPriority="72"/>
+    <w:lsdException w:name="Colorful Grid Accent 5" w:uiPriority="73"/>
+    <w:lsdException w:name="Light Shading Accent 6" w:uiPriority="60"/>
+    <w:lsdException w:name="Light List Accent 6" w:uiPriority="61"/>
+    <w:lsdException w:name="Light Grid Accent 6" w:uiPriority="62"/>
+    <w:lsdException w:name="Medium Shading 1 Accent 6" w:uiPriority="63"/>
+    <w:lsdException w:name="Medium Shading 2 Accent 6" w:uiPriority="64"/>
+    <w:lsdException w:name="Medium List 1 Accent 6" w:uiPriority="65"/>
+    <w:lsdException w:name="Medium List 2 Accent 6" w:uiPriority="66"/>
+    <w:lsdException w:name="Medium Grid 1 Accent 6" w:uiPriority="67"/>
+    <w:lsdException w:name="Medium Grid 2 Accent 6" w:uiPriority="68"/>
+    <w:lsdException w:name="Medium Grid 3 Accent 6" w:uiPriority="69"/>
+    <w:lsdException w:name="Dark List Accent 6" w:uiPriority="70"/>
+    <w:lsdException w:name="Colorful Shading Accent 6" w:uiPriority="71"/>
+    <w:lsdException w:name="Colorful List Accent 6" w:uiPriority="72"/>
+    <w:lsdException w:name="Colorful Grid Accent 6" w:uiPriority="73"/>
+    <w:lsdException w:name="Subtle Emphasis" w:uiPriority="19" w:qFormat="1"/>
+    <w:lsdException w:name="Intense Emphasis" w:uiPriority="21" w:qFormat="1"/>
+    <w:lsdException w:name="Subtle Reference" w:uiPriority="31" w:qFormat="1"/>
+    <w:lsdException w:name="Intense Reference" w:uiPriority="32" w:qFormat="1"/>
+    <w:lsdException w:name="Book Title" w:uiPriority="33" w:qFormat="1"/>
+    <w:lsdException w:name="Bibliography" w:semiHidden="1" w:uiPriority="37" w:unhideWhenUsed="1"/>
+    <w:lsdException w:name="TOC Heading" w:semiHidden="1" w:uiPriority="39" w:unhideWhenUsed="1" w:qFormat="1"/>
+    <w:lsdException w:name="Plain Table 1" w:uiPriority="41"/>
+    <w:lsdException w:name="Plain Table 2" w:uiPriority="42"/>
+    <w:lsdException w:name="Plain Table 3" w:uiPriority="43"/>
+    <w:lsdException w:name="Plain Table 4" w:uiPriority="44"/>
+    <w:lsdException w:name="Plain Table 5" w:uiPriority="45"/>
+    <w:lsdException w:name="Grid Table Light" w:uiPriority="40"/>
+    <w:lsdException w:name="Grid Table 1 Light" w:uiPriority="46"/>
+    <w:lsdException w:name="Grid Table 2" w:uiPriority="47"/>
+    <w:lsdException w:name="Grid Table 3" w:uiPriority="48"/>
+    <w:lsdException w:name="Grid Table 4" w:uiPriority="49"/>
+    <w:lsdException w:name="Grid Table 5 Dark" w:uiPriority="50"/>
+    <w:lsdException w:name="Grid Table 6 Colorful" w:uiPriority="51"/>
+    <w:lsdException w:name="Grid Table 7 Colorful" w:uiPriority="52"/>
+    <w:lsdException w:name="Grid Table 1 Light Accent 1" w:uiPriority="46"/>
+    <w:lsdException w:name="Grid Table 2 Accent 1" w:uiPriority="47"/>
+    <w:lsdException w:name="Grid Table 3 Accent 1" w:uiPriority="48"/>
+    <w:lsdException w:name="Grid Table 4 Accent 1" w:uiPriority="49"/>
+    <w:lsdException w:name="Grid Table 5 Dark Accent 1" w:uiPriority="50"/>
+    <w:lsdException w:name="Grid Table 6 Colorful Accent 1" w:uiPriority="51"/>
+    <w:lsdException w:name="Grid Table 7 Colorful Accent 1" w:uiPriority="52"/>
+    <w:lsdException w:name="Grid Table 1 Light Accent 2" w:uiPriority="46"/>
+    <w:lsdException w:name="Grid Table 2 Accent 2" w:uiPriority="47"/>
+    <w:lsdException w:name="Grid Table 3 Accent 2" w:uiPriority="48"/>
+    <w:lsdException w:name="Grid Table 4 Accent 2" w:uiPriority="49"/>
+    <w:lsdException w:name="Grid Table 5 Dark Accent 2" w:uiPriority="50"/>
+    <w:lsdException w:name="Grid Table 6 Colorful Accent 2" w:uiPriority="51"/>
+    <w:lsdException w:name="Grid Table 7 Colorful Accent 2" w:uiPriority="52"/>
+    <w:lsdException w:name="Grid Table 1 Light Accent 3" w:uiPriority="46"/>
+    <w:lsdException w:name="Grid Table 2 Accent 3" w:uiPriority="47"/>
+    <w:lsdException w:name="Grid Table 3 Accent 3" w:uiPriority="48"/>
+    <w:lsdException w:name="Grid Table 4 Accent 3" w:uiPriority="49"/>
+    <w:lsdException w:name="Grid Table 5 Dark Accent 3" w:uiPriority="50"/>
+    <w:lsdException w:name="Grid Table 6 Colorful Accent 3" w:uiPriority="51"/>
+    <w:lsdException w:name="Grid Table 7 Colorful Accent 3" w:uiPriority="52"/>
+    <w:lsdException w:name="Grid Table 1 Light Accent 4" w:uiPriority="46"/>
+    <w:lsdException w:name="Grid Table 2 Accent 4" w:uiPriority="47"/>
+    <w:lsdException w:name="Grid Table 3 Accent 4" w:uiPriority="48"/>
+    <w:lsdException w:name="Grid Table 4 Accent 4" w:uiPriority="49"/>
+    <w:lsdException w:name="Grid Table 5 Dark Accent 4" w:uiPriority="50"/>
+    <w:lsdException w:name="Grid Table 6 Colorful Accent 4" w:uiPriority="51"/>
+    <w:lsdException w:name="Grid Table 7 Colorful Accent 4" w:uiPriority="52"/>
+    <w:lsdException w:name="Grid Table 1 Light Accent 5" w:uiPriority="46"/>
+    <w:lsdException w:name="Grid Table 2 Accent 5" w:uiPriority="47"/>
+    <w:lsdException w:name="Grid Table 3 Accent 5" w:uiPriority="48"/>
+    <w:lsdException w:name="Grid Table 4 Accent 5" w:uiPriority="49"/>
+    <w:lsdException w:name="Grid Table 5 Dark Accent 5" w:uiPriority="50"/>
+    <w:lsdException w:name="Grid Table 6 Colorful Accent 5" w:uiPriority="51"/>
+    <w:lsdException w:name="Grid Table 7 Colorful Accent 5" w:uiPriority="52"/>
+    <w:lsdException w:name="Grid Table 1 Light Accent 6" w:uiPriority="46"/>
+    <w:lsdException w:name="Grid Table 2 Accent 6" w:uiPriority="47"/>
+    <w:lsdException w:name="Grid Table 3 Accent 6" w:uiPriority="48"/>
+    <w:lsdException w:name="Grid Table 4 Accent 6" w:uiPriority="49"/>
+    <w:lsdException w:name="Grid Table 5 Dark Accent 6" w:uiPriority="50"/>
+    <w:lsdException w:name="Grid Table 6 Colorful Accent 6" w:uiPriority="51"/>
+    <w:lsdException w:name="Grid Table 7 Colorful Accent 6" w:uiPriority="52"/>
+    <w:lsdException w:name="List Table 1 Light" w:uiPriority="46"/>
+    <w:lsdException w:name="List Table 2" w:uiPriority="47"/>
+    <w:lsdException w:name="List Table 3" w:uiPriority="48"/>
+    <w:lsdException w:name="List Table 4" w:uiPriority="49"/>
+    <w:lsdException w:name="List Table 5 Dark" w:uiPriority="50"/>
+    <w:lsdException w:name="List Table 6 Colorful" w:uiPriority="51"/>
+    <w:lsdException w:name="List Table 7 Colorful" w:uiPriority="52"/>
+    <w:lsdException w:name="List Table 1 Light Accent 1" w:uiPriority="46"/>
+    <w:lsdException w:name="List Table 2 Accent 1" w:uiPriority="47"/>
+    <w:lsdException w:name="List Table 3 Accent 1" w:uiPriority="48"/>
+    <w:lsdException w:name="List Table 4 Accent 1" w:uiPriority="49"/>
+    <w:lsdException w:name="List Table 5 Dark Accent 1" w:uiPriority="50"/>
+    <w:lsdException w:name="List Table 6 Colorful Accent 1" w:uiPriority="51"/>
+    <w:lsdException w:name="List Table 7 Colorful Accent 1" w:uiPriority="52"/>
+    <w:lsdException w:name="List Table 1 Light Accent 2" w:uiPriority="46"/>
+    <w:lsdException w:name="List Table 2 Accent 2" w:uiPriority="47"/>
+    <w:lsdException w:name="List Table 3 Accent 2" w:uiPriority="48"/>
+    <w:lsdException w:name="List Table 4 Accent 2" w:uiPriority="49"/>
+    <w:lsdException w:name="List Table 5 Dark Accent 2" w:uiPriority="50"/>
+    <w:lsdException w:name="List Table 6 Colorful Accent 2" w:uiPriority="51"/>
+    <w:lsdException w:name="List Table 7 Colorful Accent 2" w:uiPriority="52"/>
+    <w:lsdException w:name="List Table 1 Light Accent 3" w:uiPriority="46"/>
+    <w:lsdException w:name="List Table 2 Accent 3" w:uiPriority="47"/>
+    <w:lsdException w:name="List Table 3 Accent 3" w:uiPriority="48"/>
+    <w:lsdException w:name="List Table 4 Accent 3" w:uiPriority="49"/>
+    <w:lsdException w:name="List Table 5 Dark Accent 3" w:uiPriority="50"/>
+    <w:lsdException w:name="List Table 6 Colorful Accent 3" w:uiPriority="51"/>
+    <w:lsdException w:name="List Table 7 Colorful Accent 3" w:uiPriority="52"/>
+    <w:lsdException w:name="List Table 1 Light Accent 4" w:uiPriority="46"/>
+    <w:lsdException w:name="List Table 2 Accent 4" w:uiPriority="47"/>
+    <w:lsdException w:name="List Table 3 Accent 4" w:uiPriority="48"/>
+    <w:lsdException w:name="List Table 4 Accent 4" w:uiPriority="49"/>
+    <w:lsdException w:name="List Table 5 Dark Accent 4" w:uiPriority="50"/>
+    <w:lsdException w:name="List Table 6 Colorful Accent 4" w:uiPriority="51"/>
+    <w:lsdException w:name="List Table 7 Colorful Accent 4" w:uiPriority="52"/>
+    <w:lsdException w:name="List Table 1 Light Accent 5" w:uiPriority="46"/>
+    <w:lsdException w:name="List Table 2 Accent 5" w:uiPriority="47"/>
+    <w:lsdException w:name="List Table 3 Accent 5" w:uiPriority="48"/>
+    <w:lsdException w:name="List Table 4 Accent 5" w:uiPriority="49"/>
+    <w:lsdException w:name="List Table 5 Dark Accent 5" w:uiPriority="50"/>
+    <w:lsdException w:name="List Table 6 Colorful Accent 5" w:uiPriority="51"/>
+    <w:lsdException w:name="List Table 7 Colorful Accent 5" w:uiPriority="52"/>
+    <w:lsdException w:name="List Table 1 Light Accent 6" w:uiPriority="46"/>
+    <w:lsdException w:name="List Table 2 Accent 6" w:uiPriority="47"/>
+    <w:lsdException w:name="List Table 3 Accent 6" w:uiPriority="48"/>
+    <w:lsdException w:name="List Table 4 Accent 6" w:uiPriority="49"/>
+    <w:lsdException w:name="List Table 5 Dark Accent 6" w:uiPriority="50"/>
+    <w:lsdException w:name="List Table 6 Colorful Accent 6" w:uiPriority="51"/>
+    <w:lsdException w:name="List Table 7 Colorful Accent 6" w:uiPriority="52"/>
+    <w:lsdException w:name="Mention" w:semiHidden="1" w:unhideWhenUsed="1"/>
+    <w:lsdException w:name="Smart Hyperlink" w:semiHidden="1" w:unhideWhenUsed="1"/>
+    <w:lsdException w:name="Hashtag" w:semiHidden="1" w:unhideWhenUsed="1"/>
+    <w:lsdException w:name="Unresolved Mention" w:semiHidden="1" w:unhideWhenUsed="1"/>
   </w:latentStyles>
   <w:style w:type="paragraph" w:default="1" w:styleId="Normal">
     <w:name w:val="Normal"/>
@@ -7417,7 +7138,7 @@
 </file>
 
 <file path=customXml/itemProps1.xml><?xml version="1.0" encoding="utf-8"?>
-<ds:datastoreItem xmlns:ds="http://schemas.openxmlformats.org/officeDocument/2006/customXml" ds:itemID="{FD5A06C2-9B66-43DA-B4C1-CC7DA05FBBE7}">
+<ds:datastoreItem xmlns:ds="http://schemas.openxmlformats.org/officeDocument/2006/customXml" ds:itemID="{C06BADEB-9639-40F2-8316-C1AB37CABE87}">
   <ds:schemaRefs>
     <ds:schemaRef ds:uri="http://schemas.openxmlformats.org/officeDocument/2006/bibliography"/>
   </ds:schemaRefs>

</xml_diff>

<commit_message>
edited user doc Related to Issue [OURS-26]
git-svn-id: https://repos.deltares.nl/repos/OURS@384 f55127e8-9a58-465b-b56e-fa2d0b06d13a
</commit_message>
<xml_diff>
--- a/CPTtool/documentation/CPTtool.docx
+++ b/CPTtool/documentation/CPTtool.docx
@@ -78,711 +78,1507 @@
     </w:p>
     <w:p>
       <w:pPr>
-        <w:pStyle w:val="NoSpacing"/>
+        <w:pStyle w:val="Heading1"/>
+        <w:rPr>
+          <w:lang w:val="nl-NL"/>
+        </w:rPr>
+      </w:pPr>
+      <w:r>
+        <w:rPr>
+          <w:lang w:val="nl-NL"/>
+        </w:rPr>
+        <w:t>Doel</w:t>
+      </w:r>
+    </w:p>
+    <w:p>
+      <w:pPr>
+        <w:pStyle w:val="NoSpacing"/>
+        <w:rPr>
+          <w:lang w:val="nl-NL"/>
+        </w:rPr>
+      </w:pPr>
+      <w:r>
+        <w:rPr>
+          <w:lang w:val="nl-NL"/>
+        </w:rPr>
+        <w:t xml:space="preserve">Met </w:t>
+      </w:r>
+      <w:r>
+        <w:rPr>
+          <w:lang w:val="nl-NL"/>
+        </w:rPr>
+        <w:t>behulp van de</w:t>
+      </w:r>
+      <w:r>
+        <w:rPr>
+          <w:lang w:val="nl-NL"/>
+        </w:rPr>
+        <w:t xml:space="preserve"> CPT </w:t>
+      </w:r>
+      <w:r>
+        <w:rPr>
+          <w:lang w:val="nl-NL"/>
+        </w:rPr>
+        <w:t>T</w:t>
+      </w:r>
+      <w:r>
+        <w:rPr>
+          <w:lang w:val="nl-NL"/>
+        </w:rPr>
+        <w:t xml:space="preserve">ool </w:t>
+      </w:r>
+      <w:r>
+        <w:rPr>
+          <w:lang w:val="nl-NL"/>
+        </w:rPr>
+        <w:t>worden</w:t>
+      </w:r>
+      <w:r>
+        <w:rPr>
+          <w:lang w:val="nl-NL"/>
+        </w:rPr>
+        <w:t xml:space="preserve"> </w:t>
+      </w:r>
+      <w:r>
+        <w:rPr>
+          <w:lang w:val="nl-NL"/>
+        </w:rPr>
+        <w:t>sonderingen</w:t>
+      </w:r>
+      <w:r>
+        <w:rPr>
+          <w:lang w:val="nl-NL"/>
+        </w:rPr>
+        <w:t xml:space="preserve"> </w:t>
+      </w:r>
+      <w:r>
+        <w:rPr>
+          <w:lang w:val="nl-NL"/>
+        </w:rPr>
+        <w:t xml:space="preserve">geïnterpreteerd en </w:t>
+      </w:r>
+      <w:r>
+        <w:rPr>
+          <w:lang w:val="nl-NL"/>
+        </w:rPr>
+        <w:t xml:space="preserve">worden bijbehorende </w:t>
+      </w:r>
+      <w:r>
+        <w:rPr>
+          <w:lang w:val="nl-NL"/>
+        </w:rPr>
+        <w:t xml:space="preserve">grondprofielen en grondeigenschappen </w:t>
+      </w:r>
+      <w:r>
+        <w:rPr>
+          <w:lang w:val="nl-NL"/>
+        </w:rPr>
+        <w:t>afgeleid. D</w:t>
+      </w:r>
+      <w:r>
+        <w:rPr>
+          <w:lang w:val="nl-NL"/>
+        </w:rPr>
+        <w:t xml:space="preserve">e sonderingen </w:t>
+      </w:r>
+      <w:r>
+        <w:rPr>
+          <w:lang w:val="nl-NL"/>
+        </w:rPr>
+        <w:t xml:space="preserve">behorende bij de te analyseren locatie </w:t>
+      </w:r>
+      <w:r>
+        <w:rPr>
+          <w:lang w:val="nl-NL"/>
+        </w:rPr>
+        <w:t>staan</w:t>
+      </w:r>
+      <w:r>
+        <w:rPr>
+          <w:lang w:val="nl-NL"/>
+        </w:rPr>
+        <w:t xml:space="preserve"> </w:t>
+      </w:r>
+      <w:r>
+        <w:rPr>
+          <w:lang w:val="nl-NL"/>
+        </w:rPr>
+        <w:t xml:space="preserve">opgeslagen </w:t>
+      </w:r>
+      <w:r>
+        <w:rPr>
+          <w:lang w:val="nl-NL"/>
+        </w:rPr>
+        <w:t>in</w:t>
+      </w:r>
+      <w:r>
+        <w:rPr>
+          <w:lang w:val="nl-NL"/>
+        </w:rPr>
+        <w:t xml:space="preserve"> een</w:t>
+      </w:r>
+      <w:r>
+        <w:rPr>
+          <w:lang w:val="nl-NL"/>
+        </w:rPr>
+        <w:t xml:space="preserve"> </w:t>
+      </w:r>
+      <w:proofErr w:type="spellStart"/>
+      <w:r>
+        <w:rPr>
+          <w:lang w:val="nl-NL"/>
+        </w:rPr>
+        <w:t>XML</w:t>
+      </w:r>
+      <w:r>
+        <w:rPr>
+          <w:lang w:val="nl-NL"/>
+        </w:rPr>
+        <w:t>-</w:t>
+      </w:r>
+      <w:r>
+        <w:rPr>
+          <w:lang w:val="nl-NL"/>
+        </w:rPr>
+        <w:t>bestand</w:t>
+      </w:r>
+      <w:proofErr w:type="spellEnd"/>
+      <w:r>
+        <w:rPr>
+          <w:lang w:val="nl-NL"/>
+        </w:rPr>
+        <w:t xml:space="preserve"> </w:t>
+      </w:r>
+      <w:r>
+        <w:rPr>
+          <w:lang w:val="nl-NL"/>
+        </w:rPr>
+        <w:t xml:space="preserve">dat </w:t>
+      </w:r>
+      <w:r>
+        <w:rPr>
+          <w:lang w:val="nl-NL"/>
+        </w:rPr>
+        <w:t xml:space="preserve">afkomstig </w:t>
+      </w:r>
+      <w:r>
+        <w:rPr>
+          <w:lang w:val="nl-NL"/>
+        </w:rPr>
+        <w:t xml:space="preserve">is </w:t>
+      </w:r>
+      <w:r>
+        <w:rPr>
+          <w:lang w:val="nl-NL"/>
+        </w:rPr>
+        <w:t>uit de BRO database</w:t>
+      </w:r>
+      <w:r>
+        <w:rPr>
+          <w:lang w:val="nl-NL"/>
+        </w:rPr>
+        <w:t xml:space="preserve"> (referentie voor download: </w:t>
+      </w:r>
+      <w:r>
         <w:rPr>
           <w:i/>
-          <w:lang w:val="nl-NL"/>
-        </w:rPr>
-      </w:pPr>
-      <w:r>
-        <w:rPr>
-          <w:rStyle w:val="Emphasis"/>
-          <w:lang w:val="nl-NL"/>
-        </w:rPr>
-        <w:t>Auteurs:</w:t>
-      </w:r>
+          <w:iCs/>
+          <w:lang w:val="nl-NL"/>
+        </w:rPr>
+        <w:t>http://geodata.nationaalgeoregister.nl/brocpt/extract/brocpt.zip</w:t>
+      </w:r>
+      <w:r>
+        <w:rPr>
+          <w:lang w:val="nl-NL"/>
+        </w:rPr>
+        <w:t>)</w:t>
+      </w:r>
+      <w:r>
+        <w:rPr>
+          <w:lang w:val="nl-NL"/>
+        </w:rPr>
+        <w:t>.</w:t>
+      </w:r>
+      <w:r>
+        <w:rPr>
+          <w:lang w:val="nl-NL"/>
+        </w:rPr>
+        <w:t xml:space="preserve"> De resultaten word</w:t>
+      </w:r>
+      <w:r>
+        <w:rPr>
+          <w:lang w:val="nl-NL"/>
+        </w:rPr>
+        <w:t>en</w:t>
+      </w:r>
+      <w:r>
+        <w:rPr>
+          <w:lang w:val="nl-NL"/>
+        </w:rPr>
+        <w:t xml:space="preserve"> in tabellarische en grafische vorm </w:t>
+      </w:r>
+      <w:r>
+        <w:rPr>
+          <w:lang w:val="nl-NL"/>
+        </w:rPr>
+        <w:t>weer</w:t>
+      </w:r>
+      <w:r>
+        <w:rPr>
+          <w:lang w:val="nl-NL"/>
+        </w:rPr>
+        <w:t>gegeven.</w:t>
+      </w:r>
+    </w:p>
+    <w:p>
+      <w:pPr>
+        <w:pStyle w:val="Heading1"/>
+        <w:rPr>
+          <w:lang w:val="nl-NL"/>
+        </w:rPr>
+      </w:pPr>
+      <w:r>
+        <w:rPr>
+          <w:lang w:val="nl-NL"/>
+        </w:rPr>
+        <w:t>Installatie</w:t>
+      </w:r>
+    </w:p>
+    <w:p>
+      <w:pPr>
+        <w:pStyle w:val="NoSpacing"/>
+        <w:rPr>
+          <w:lang w:val="nl-NL"/>
+        </w:rPr>
+      </w:pPr>
+      <w:r>
+        <w:rPr>
+          <w:lang w:val="nl-NL"/>
+        </w:rPr>
+        <w:t xml:space="preserve">De </w:t>
+      </w:r>
+      <w:r>
+        <w:rPr>
+          <w:lang w:val="nl-NL"/>
+        </w:rPr>
+        <w:t xml:space="preserve">CPT </w:t>
+      </w:r>
+      <w:r>
+        <w:rPr>
+          <w:lang w:val="nl-NL"/>
+        </w:rPr>
+        <w:t>T</w:t>
+      </w:r>
+      <w:r>
+        <w:rPr>
+          <w:lang w:val="nl-NL"/>
+        </w:rPr>
+        <w:t xml:space="preserve">ool wordt beschikbaar gesteld als </w:t>
+      </w:r>
+      <w:r>
+        <w:rPr>
+          <w:lang w:val="nl-NL"/>
+        </w:rPr>
+        <w:t>python</w:t>
+      </w:r>
+      <w:r>
+        <w:rPr>
+          <w:lang w:val="nl-NL"/>
+        </w:rPr>
+        <w:t>-</w:t>
+      </w:r>
+      <w:r>
+        <w:rPr>
+          <w:lang w:val="nl-NL"/>
+        </w:rPr>
+        <w:t>package</w:t>
+      </w:r>
+      <w:r>
+        <w:rPr>
+          <w:lang w:val="nl-NL"/>
+        </w:rPr>
+        <w:t xml:space="preserve">. </w:t>
+      </w:r>
+      <w:r>
+        <w:rPr>
+          <w:lang w:val="nl-NL"/>
+        </w:rPr>
+        <w:t xml:space="preserve">Het </w:t>
+      </w:r>
+      <w:r>
+        <w:rPr>
+          <w:lang w:val="nl-NL"/>
+        </w:rPr>
+        <w:t>python-</w:t>
+      </w:r>
+      <w:r>
+        <w:rPr>
+          <w:lang w:val="nl-NL"/>
+        </w:rPr>
+        <w:t xml:space="preserve">package kan </w:t>
+      </w:r>
+      <w:r>
+        <w:rPr>
+          <w:lang w:val="nl-NL"/>
+        </w:rPr>
+        <w:t>ge</w:t>
+      </w:r>
+      <w:r>
+        <w:rPr>
+          <w:lang w:val="nl-NL"/>
+        </w:rPr>
+        <w:t xml:space="preserve">download worden </w:t>
+      </w:r>
+      <w:r>
+        <w:rPr>
+          <w:lang w:val="nl-NL"/>
+        </w:rPr>
+        <w:t xml:space="preserve">als een </w:t>
+      </w:r>
+      <w:proofErr w:type="spellStart"/>
+      <w:r>
+        <w:rPr>
+          <w:i/>
+          <w:iCs/>
+          <w:lang w:val="nl-NL"/>
+        </w:rPr>
+        <w:t>wheel</w:t>
+      </w:r>
+      <w:proofErr w:type="spellEnd"/>
       <w:r>
         <w:rPr>
           <w:lang w:val="nl-NL"/>
         </w:rPr>
         <w:t xml:space="preserve"> </w:t>
       </w:r>
-      <w:hyperlink r:id="rId8" w:history="1">
-        <w:r>
-          <w:rPr>
-            <w:rStyle w:val="Hyperlink"/>
-            <w:i/>
-            <w:lang w:val="nl-NL"/>
-          </w:rPr>
-          <w:t>Bruno Zuada Coelho</w:t>
-        </w:r>
-      </w:hyperlink>
+      <w:r>
+        <w:rPr>
+          <w:lang w:val="nl-NL"/>
+        </w:rPr>
+        <w:t xml:space="preserve">vanuit </w:t>
+      </w:r>
+      <w:r>
+        <w:rPr>
+          <w:lang w:val="nl-NL"/>
+        </w:rPr>
+        <w:t xml:space="preserve">de </w:t>
+      </w:r>
+      <w:r>
+        <w:rPr>
+          <w:lang w:val="nl-NL"/>
+        </w:rPr>
+        <w:t xml:space="preserve">GitHub website </w:t>
+      </w:r>
+      <w:r>
+        <w:rPr>
+          <w:lang w:val="nl-NL"/>
+        </w:rPr>
+        <w:t xml:space="preserve">en kan </w:t>
+      </w:r>
+      <w:r>
+        <w:rPr>
+          <w:lang w:val="nl-NL"/>
+        </w:rPr>
+        <w:t xml:space="preserve">op de volgend manier </w:t>
+      </w:r>
+      <w:r>
+        <w:rPr>
+          <w:lang w:val="nl-NL"/>
+        </w:rPr>
+        <w:t>geïnstalleerde</w:t>
+      </w:r>
+      <w:r>
+        <w:rPr>
+          <w:lang w:val="nl-NL"/>
+        </w:rPr>
+        <w:t xml:space="preserve"> worden</w:t>
+      </w:r>
+      <w:r>
+        <w:rPr>
+          <w:lang w:val="nl-NL"/>
+        </w:rPr>
+        <w:t>:</w:t>
+      </w:r>
+    </w:p>
+    <w:p>
+      <w:pPr>
+        <w:pStyle w:val="NoSpacing"/>
+        <w:ind w:left="567"/>
+        <w:rPr>
+          <w:lang w:val="nl-NL"/>
+        </w:rPr>
+      </w:pPr>
+    </w:p>
+    <w:p>
+      <w:pPr>
+        <w:pStyle w:val="NoSpacing"/>
+        <w:ind w:left="567"/>
+        <w:rPr>
+          <w:lang w:val="nl-NL"/>
+        </w:rPr>
+      </w:pPr>
+      <w:r>
+        <w:rPr>
+          <w:lang w:val="nl-NL"/>
+        </w:rPr>
+        <w:t xml:space="preserve">&gt; </w:t>
+      </w:r>
+      <w:r>
+        <w:rPr>
+          <w:rFonts w:ascii="Courier New" w:hAnsi="Courier New" w:cs="Courier New"/>
+          <w:sz w:val="21"/>
+          <w:szCs w:val="21"/>
+          <w:lang w:val="nl-NL"/>
+        </w:rPr>
+        <w:t xml:space="preserve">pip </w:t>
+      </w:r>
+      <w:proofErr w:type="spellStart"/>
+      <w:r>
+        <w:rPr>
+          <w:rFonts w:ascii="Courier New" w:hAnsi="Courier New" w:cs="Courier New"/>
+          <w:sz w:val="21"/>
+          <w:szCs w:val="21"/>
+          <w:lang w:val="nl-NL"/>
+        </w:rPr>
+        <w:t>install</w:t>
+      </w:r>
+      <w:proofErr w:type="spellEnd"/>
+      <w:r>
+        <w:rPr>
+          <w:rFonts w:ascii="Courier New" w:hAnsi="Courier New" w:cs="Courier New"/>
+          <w:sz w:val="21"/>
+          <w:szCs w:val="21"/>
+          <w:lang w:val="nl-NL"/>
+        </w:rPr>
+        <w:t xml:space="preserve"> CPTtool-1.1-py3.7.whl</w:t>
+      </w:r>
+    </w:p>
+    <w:p>
+      <w:pPr>
+        <w:pStyle w:val="NoSpacing"/>
+        <w:rPr>
+          <w:lang w:val="nl-NL"/>
+        </w:rPr>
+      </w:pPr>
+    </w:p>
+    <w:p>
+      <w:pPr>
+        <w:pStyle w:val="NoSpacing"/>
+        <w:rPr>
+          <w:lang w:val="nl-NL"/>
+        </w:rPr>
+      </w:pPr>
+      <w:r>
+        <w:rPr>
+          <w:lang w:val="nl-NL"/>
+        </w:rPr>
+        <w:t xml:space="preserve">Op deze manier zijn alle packages en files automatische geïnstalleerd. </w:t>
+      </w:r>
+      <w:r>
+        <w:rPr>
+          <w:lang w:val="nl-NL"/>
+        </w:rPr>
+        <w:t xml:space="preserve">De </w:t>
+      </w:r>
+      <w:r>
+        <w:rPr>
+          <w:lang w:val="nl-NL"/>
+        </w:rPr>
+        <w:t xml:space="preserve">gebruiker kan ook de </w:t>
+      </w:r>
+      <w:proofErr w:type="spellStart"/>
+      <w:r>
+        <w:rPr>
+          <w:rFonts w:ascii="Courier New" w:hAnsi="Courier New" w:cs="Courier New"/>
+          <w:sz w:val="21"/>
+          <w:szCs w:val="21"/>
+          <w:lang w:val="nl-NL"/>
+        </w:rPr>
+        <w:t>CPTtool</w:t>
+      </w:r>
+      <w:proofErr w:type="spellEnd"/>
+      <w:r>
+        <w:rPr>
+          <w:lang w:val="nl-NL"/>
+        </w:rPr>
+        <w:t xml:space="preserve"> downloaden als </w:t>
+      </w:r>
+      <w:r>
+        <w:rPr>
+          <w:lang w:val="nl-NL"/>
+        </w:rPr>
+        <w:t xml:space="preserve">een </w:t>
+      </w:r>
+      <w:r>
+        <w:rPr>
+          <w:lang w:val="nl-NL"/>
+        </w:rPr>
+        <w:t>samengesteld bundel van s</w:t>
+      </w:r>
+      <w:r>
+        <w:rPr>
+          <w:lang w:val="nl-NL"/>
+        </w:rPr>
+        <w:t>c</w:t>
+      </w:r>
+      <w:r>
+        <w:rPr>
+          <w:lang w:val="nl-NL"/>
+        </w:rPr>
+        <w:t xml:space="preserve">ripts </w:t>
+      </w:r>
+      <w:r>
+        <w:rPr>
+          <w:lang w:val="nl-NL"/>
+        </w:rPr>
+        <w:t xml:space="preserve">onder de map </w:t>
+      </w:r>
+      <w:proofErr w:type="spellStart"/>
+      <w:r>
+        <w:rPr>
+          <w:rFonts w:ascii="Courier New" w:hAnsi="Courier New" w:cs="Courier New"/>
+          <w:sz w:val="21"/>
+          <w:szCs w:val="21"/>
+          <w:lang w:val="nl-NL"/>
+        </w:rPr>
+        <w:t>C</w:t>
+      </w:r>
+      <w:r>
+        <w:rPr>
+          <w:rFonts w:ascii="Courier New" w:hAnsi="Courier New" w:cs="Courier New"/>
+          <w:sz w:val="21"/>
+          <w:szCs w:val="21"/>
+          <w:lang w:val="nl-NL"/>
+        </w:rPr>
+        <w:t>PT</w:t>
+      </w:r>
+      <w:r>
+        <w:rPr>
+          <w:rFonts w:ascii="Courier New" w:hAnsi="Courier New" w:cs="Courier New"/>
+          <w:sz w:val="21"/>
+          <w:szCs w:val="21"/>
+          <w:lang w:val="nl-NL"/>
+        </w:rPr>
+        <w:t>tool</w:t>
+      </w:r>
+      <w:proofErr w:type="spellEnd"/>
+      <w:r>
+        <w:rPr>
+          <w:lang w:val="nl-NL"/>
+        </w:rPr>
+        <w:t xml:space="preserve">, </w:t>
+      </w:r>
+      <w:r>
+        <w:rPr>
+          <w:lang w:val="nl-NL"/>
+        </w:rPr>
+        <w:t xml:space="preserve">waarin het hoof script is </w:t>
+      </w:r>
+      <w:r>
+        <w:rPr>
+          <w:rFonts w:ascii="Courier New" w:hAnsi="Courier New" w:cs="Courier New"/>
+          <w:sz w:val="21"/>
+          <w:szCs w:val="21"/>
+          <w:lang w:val="nl-NL"/>
+        </w:rPr>
+        <w:t>cpt_</w:t>
+      </w:r>
+      <w:r>
+        <w:rPr>
+          <w:rFonts w:ascii="Courier New" w:hAnsi="Courier New" w:cs="Courier New"/>
+          <w:sz w:val="21"/>
+          <w:szCs w:val="21"/>
+          <w:lang w:val="nl-NL"/>
+        </w:rPr>
+        <w:t>tool.py</w:t>
+      </w:r>
+      <w:r>
+        <w:rPr>
+          <w:lang w:val="nl-NL"/>
+        </w:rPr>
+        <w:t xml:space="preserve">. Om </w:t>
+      </w:r>
+      <w:r>
+        <w:rPr>
+          <w:lang w:val="nl-NL"/>
+        </w:rPr>
+        <w:t xml:space="preserve">de </w:t>
+      </w:r>
+      <w:proofErr w:type="spellStart"/>
+      <w:r>
+        <w:rPr>
+          <w:rFonts w:ascii="Courier New" w:hAnsi="Courier New" w:cs="Courier New"/>
+          <w:sz w:val="21"/>
+          <w:szCs w:val="21"/>
+          <w:lang w:val="nl-NL"/>
+        </w:rPr>
+        <w:t>CPTtool</w:t>
+      </w:r>
+      <w:proofErr w:type="spellEnd"/>
+      <w:r>
+        <w:rPr>
+          <w:lang w:val="nl-NL"/>
+        </w:rPr>
+        <w:t xml:space="preserve"> te kunnen draaien</w:t>
+      </w:r>
+      <w:r>
+        <w:rPr>
+          <w:lang w:val="nl-NL"/>
+        </w:rPr>
+        <w:t>, is</w:t>
+      </w:r>
+      <w:r>
+        <w:rPr>
+          <w:lang w:val="nl-NL"/>
+        </w:rPr>
+        <w:t xml:space="preserve"> Python 3.7 nodig, samen met de volgende python packages:</w:t>
+      </w:r>
+    </w:p>
+    <w:p>
+      <w:pPr>
+        <w:pStyle w:val="NoSpacing"/>
+        <w:ind w:left="567"/>
+        <w:rPr>
+          <w:lang w:val="en-US"/>
+        </w:rPr>
+      </w:pPr>
+      <w:r>
+        <w:rPr>
+          <w:lang w:val="nl-NL"/>
+        </w:rPr>
+        <w:t xml:space="preserve">  </w:t>
+      </w:r>
+      <w:r>
+        <w:rPr>
+          <w:lang w:val="en-US"/>
+        </w:rPr>
+        <w:t xml:space="preserve">- </w:t>
+      </w:r>
+      <w:proofErr w:type="spellStart"/>
+      <w:r>
+        <w:rPr>
+          <w:lang w:val="en-US"/>
+        </w:rPr>
+        <w:t>lxml</w:t>
+      </w:r>
+      <w:proofErr w:type="spellEnd"/>
+      <w:r>
+        <w:rPr>
+          <w:lang w:val="en-US"/>
+        </w:rPr>
+        <w:t>=4.3</w:t>
+      </w:r>
+    </w:p>
+    <w:p>
+      <w:pPr>
+        <w:pStyle w:val="NoSpacing"/>
+        <w:ind w:left="567"/>
+        <w:rPr>
+          <w:lang w:val="en-US"/>
+        </w:rPr>
+      </w:pPr>
+      <w:r>
+        <w:rPr>
+          <w:lang w:val="en-US"/>
+        </w:rPr>
+        <w:t xml:space="preserve">  - matplotlib=3.1</w:t>
+      </w:r>
+    </w:p>
+    <w:p>
+      <w:pPr>
+        <w:pStyle w:val="NoSpacing"/>
+        <w:ind w:left="567"/>
+        <w:rPr>
+          <w:lang w:val="en-US"/>
+        </w:rPr>
+      </w:pPr>
+      <w:r>
+        <w:rPr>
+          <w:lang w:val="en-US"/>
+        </w:rPr>
+        <w:t xml:space="preserve">  - netcdf4=1.4</w:t>
+      </w:r>
+    </w:p>
+    <w:p>
+      <w:pPr>
+        <w:pStyle w:val="NoSpacing"/>
+        <w:ind w:left="567"/>
+        <w:rPr>
+          <w:lang w:val="en-US"/>
+        </w:rPr>
+      </w:pPr>
+      <w:r>
+        <w:rPr>
+          <w:lang w:val="en-US"/>
+        </w:rPr>
+        <w:t xml:space="preserve">  - </w:t>
+      </w:r>
+      <w:proofErr w:type="spellStart"/>
+      <w:r>
+        <w:rPr>
+          <w:lang w:val="en-US"/>
+        </w:rPr>
+        <w:t>numpy</w:t>
+      </w:r>
+      <w:proofErr w:type="spellEnd"/>
+      <w:r>
+        <w:rPr>
+          <w:lang w:val="en-US"/>
+        </w:rPr>
+        <w:t>=1.16</w:t>
+      </w:r>
+    </w:p>
+    <w:p>
+      <w:pPr>
+        <w:pStyle w:val="NoSpacing"/>
+        <w:ind w:left="567"/>
+        <w:rPr>
+          <w:lang w:val="en-US"/>
+        </w:rPr>
+      </w:pPr>
+      <w:r>
+        <w:rPr>
+          <w:lang w:val="en-US"/>
+        </w:rPr>
+        <w:t xml:space="preserve">  - pandas=0.24</w:t>
+      </w:r>
+    </w:p>
+    <w:p>
+      <w:pPr>
+        <w:pStyle w:val="NoSpacing"/>
+        <w:ind w:left="567"/>
+        <w:rPr>
+          <w:lang w:val="en-US"/>
+        </w:rPr>
+      </w:pPr>
+      <w:r>
+        <w:rPr>
+          <w:lang w:val="en-US"/>
+        </w:rPr>
+        <w:t xml:space="preserve">  - proj4=6.1</w:t>
+      </w:r>
+    </w:p>
+    <w:p>
+      <w:pPr>
+        <w:pStyle w:val="NoSpacing"/>
+        <w:ind w:left="567"/>
+        <w:rPr>
+          <w:lang w:val="en-US"/>
+        </w:rPr>
+      </w:pPr>
+      <w:r>
+        <w:rPr>
+          <w:lang w:val="en-US"/>
+        </w:rPr>
+        <w:t xml:space="preserve">  - </w:t>
+      </w:r>
+      <w:proofErr w:type="spellStart"/>
+      <w:r>
+        <w:rPr>
+          <w:lang w:val="en-US"/>
+        </w:rPr>
+        <w:t>pyproj</w:t>
+      </w:r>
+      <w:proofErr w:type="spellEnd"/>
+      <w:r>
+        <w:rPr>
+          <w:lang w:val="en-US"/>
+        </w:rPr>
+        <w:t>=2.2</w:t>
+      </w:r>
+    </w:p>
+    <w:p>
+      <w:pPr>
+        <w:pStyle w:val="NoSpacing"/>
+        <w:ind w:left="567"/>
+        <w:rPr>
+          <w:lang w:val="en-US"/>
+        </w:rPr>
+      </w:pPr>
+      <w:r>
+        <w:rPr>
+          <w:lang w:val="en-US"/>
+        </w:rPr>
+        <w:t xml:space="preserve">  - </w:t>
+      </w:r>
+      <w:proofErr w:type="spellStart"/>
+      <w:r>
+        <w:rPr>
+          <w:lang w:val="en-US"/>
+        </w:rPr>
+        <w:t>pyshp</w:t>
+      </w:r>
+      <w:proofErr w:type="spellEnd"/>
+      <w:r>
+        <w:rPr>
+          <w:lang w:val="en-US"/>
+        </w:rPr>
+        <w:t>=2.1</w:t>
+      </w:r>
+    </w:p>
+    <w:p>
+      <w:pPr>
+        <w:pStyle w:val="NoSpacing"/>
+        <w:ind w:left="567"/>
+        <w:rPr>
+          <w:lang w:val="en-US"/>
+        </w:rPr>
+      </w:pPr>
+      <w:r>
+        <w:rPr>
+          <w:lang w:val="en-US"/>
+        </w:rPr>
+        <w:t xml:space="preserve">  - requests=2.22</w:t>
+      </w:r>
+    </w:p>
+    <w:p>
+      <w:pPr>
+        <w:pStyle w:val="NoSpacing"/>
+        <w:ind w:left="567"/>
+        <w:rPr>
+          <w:lang w:val="en-US"/>
+        </w:rPr>
+      </w:pPr>
+      <w:r>
+        <w:rPr>
+          <w:lang w:val="en-US"/>
+        </w:rPr>
+        <w:t xml:space="preserve">  - </w:t>
+      </w:r>
+      <w:proofErr w:type="spellStart"/>
+      <w:r>
+        <w:rPr>
+          <w:lang w:val="en-US"/>
+        </w:rPr>
+        <w:t>rtree</w:t>
+      </w:r>
+      <w:proofErr w:type="spellEnd"/>
+      <w:r>
+        <w:rPr>
+          <w:lang w:val="en-US"/>
+        </w:rPr>
+        <w:t>=0.8.3</w:t>
+      </w:r>
+    </w:p>
+    <w:p>
+      <w:pPr>
+        <w:pStyle w:val="NoSpacing"/>
+        <w:ind w:left="567"/>
+        <w:rPr>
+          <w:lang w:val="nl-NL"/>
+        </w:rPr>
+      </w:pPr>
+      <w:r>
+        <w:rPr>
+          <w:lang w:val="en-US"/>
+        </w:rPr>
+        <w:t xml:space="preserve">  </w:t>
+      </w:r>
+      <w:r>
+        <w:rPr>
+          <w:lang w:val="nl-NL"/>
+        </w:rPr>
+        <w:t xml:space="preserve">- </w:t>
+      </w:r>
+      <w:proofErr w:type="spellStart"/>
+      <w:r>
+        <w:rPr>
+          <w:lang w:val="nl-NL"/>
+        </w:rPr>
+        <w:t>scipy</w:t>
+      </w:r>
+      <w:proofErr w:type="spellEnd"/>
+      <w:r>
+        <w:rPr>
+          <w:lang w:val="nl-NL"/>
+        </w:rPr>
+        <w:t>=1.2.1</w:t>
+      </w:r>
+    </w:p>
+    <w:p>
+      <w:pPr>
+        <w:pStyle w:val="NoSpacing"/>
+        <w:ind w:left="567"/>
+        <w:rPr>
+          <w:lang w:val="nl-NL"/>
+        </w:rPr>
+      </w:pPr>
+      <w:r>
+        <w:rPr>
+          <w:lang w:val="nl-NL"/>
+        </w:rPr>
+        <w:t xml:space="preserve">  - </w:t>
+      </w:r>
+      <w:proofErr w:type="spellStart"/>
+      <w:r>
+        <w:rPr>
+          <w:lang w:val="nl-NL"/>
+        </w:rPr>
+        <w:t>shapely</w:t>
+      </w:r>
+      <w:proofErr w:type="spellEnd"/>
+      <w:r>
+        <w:rPr>
+          <w:lang w:val="nl-NL"/>
+        </w:rPr>
+        <w:t>=1.6.4</w:t>
+      </w:r>
+    </w:p>
+    <w:p>
+      <w:pPr>
+        <w:pStyle w:val="NoSpacing"/>
+        <w:ind w:left="567"/>
+        <w:rPr>
+          <w:lang w:val="nl-NL"/>
+        </w:rPr>
+      </w:pPr>
+      <w:r>
+        <w:rPr>
+          <w:lang w:val="nl-NL"/>
+        </w:rPr>
+        <w:t xml:space="preserve">  - </w:t>
+      </w:r>
+      <w:proofErr w:type="spellStart"/>
+      <w:r>
+        <w:rPr>
+          <w:lang w:val="nl-NL"/>
+        </w:rPr>
+        <w:t>tqdm</w:t>
+      </w:r>
+      <w:proofErr w:type="spellEnd"/>
+      <w:r>
+        <w:rPr>
+          <w:lang w:val="nl-NL"/>
+        </w:rPr>
+        <w:t>=4.32.1.</w:t>
+      </w:r>
+    </w:p>
+    <w:p>
+      <w:pPr>
+        <w:pStyle w:val="NoSpacing"/>
+        <w:ind w:left="567"/>
+        <w:rPr>
+          <w:lang w:val="nl-NL"/>
+        </w:rPr>
+      </w:pPr>
+    </w:p>
+    <w:p>
+      <w:pPr>
+        <w:pStyle w:val="NoSpacing"/>
+        <w:rPr>
+          <w:lang w:val="nl-NL"/>
+        </w:rPr>
+      </w:pPr>
+      <w:r>
+        <w:rPr>
+          <w:lang w:val="nl-NL"/>
+        </w:rPr>
+        <w:t xml:space="preserve">De </w:t>
+      </w:r>
+      <w:proofErr w:type="spellStart"/>
+      <w:r>
+        <w:rPr>
+          <w:rFonts w:ascii="Courier New" w:hAnsi="Courier New" w:cs="Courier New"/>
+          <w:sz w:val="21"/>
+          <w:szCs w:val="21"/>
+          <w:lang w:val="nl-NL"/>
+        </w:rPr>
+        <w:t>CPTtool</w:t>
+      </w:r>
+      <w:proofErr w:type="spellEnd"/>
+      <w:r>
+        <w:rPr>
+          <w:lang w:val="nl-NL"/>
+        </w:rPr>
+        <w:t xml:space="preserve"> map bestaat uit de volgende files (zie ook </w:t>
+      </w:r>
+      <w:r>
+        <w:rPr>
+          <w:lang w:val="nl-NL"/>
+        </w:rPr>
+        <w:fldChar w:fldCharType="begin"/>
+      </w:r>
+      <w:r>
+        <w:rPr>
+          <w:lang w:val="nl-NL"/>
+        </w:rPr>
+        <w:instrText xml:space="preserve"> REF _Ref40343557 \h </w:instrText>
+      </w:r>
+      <w:r>
+        <w:rPr>
+          <w:lang w:val="nl-NL"/>
+        </w:rPr>
+      </w:r>
+      <w:r>
+        <w:rPr>
+          <w:lang w:val="nl-NL"/>
+        </w:rPr>
+        <w:fldChar w:fldCharType="separate"/>
+      </w:r>
+      <w:r>
+        <w:rPr>
+          <w:lang w:val="nl-NL"/>
+        </w:rPr>
+        <w:t>Figuur 1</w:t>
+      </w:r>
+      <w:r>
+        <w:rPr>
+          <w:lang w:val="nl-NL"/>
+        </w:rPr>
+        <w:fldChar w:fldCharType="end"/>
+      </w:r>
+      <w:r>
+        <w:rPr>
+          <w:lang w:val="nl-NL"/>
+        </w:rPr>
+        <w:t>)</w:t>
+      </w:r>
+      <w:r>
+        <w:rPr>
+          <w:lang w:val="nl-NL"/>
+        </w:rPr>
+        <w:t>:</w:t>
+      </w:r>
+    </w:p>
+    <w:p>
+      <w:pPr>
+        <w:pStyle w:val="NoSpacing"/>
+        <w:ind w:left="567"/>
+        <w:rPr>
+          <w:lang w:val="nl-NL"/>
+        </w:rPr>
+      </w:pPr>
+      <w:r>
+        <w:rPr>
+          <w:lang w:val="nl-NL"/>
+        </w:rPr>
+        <w:t xml:space="preserve">  - </w:t>
+      </w:r>
+      <w:proofErr w:type="spellStart"/>
       <w:r>
         <w:rPr>
           <w:i/>
           <w:lang w:val="nl-NL"/>
         </w:rPr>
-        <w:t xml:space="preserve">, </w:t>
-      </w:r>
-      <w:hyperlink r:id="rId9" w:history="1">
-        <w:r>
-          <w:rPr>
-            <w:rStyle w:val="Hyperlink"/>
-            <w:i/>
-            <w:lang w:val="nl-NL"/>
-          </w:rPr>
-          <w:t>Dirk de Lange</w:t>
-        </w:r>
-      </w:hyperlink>
+        <w:t>bro</w:t>
+      </w:r>
+      <w:proofErr w:type="spellEnd"/>
+      <w:r>
+        <w:rPr>
+          <w:lang w:val="nl-NL"/>
+        </w:rPr>
+        <w:t>:</w:t>
+      </w:r>
+      <w:r>
+        <w:rPr>
+          <w:lang w:val="nl-NL"/>
+        </w:rPr>
+        <w:t xml:space="preserve"> map waarin de </w:t>
+      </w:r>
+      <w:r>
+        <w:rPr>
+          <w:lang w:val="nl-NL"/>
+        </w:rPr>
+        <w:t>database files aanwezig zijn</w:t>
+      </w:r>
+    </w:p>
+    <w:p>
+      <w:pPr>
+        <w:pStyle w:val="NoSpacing"/>
+        <w:ind w:left="567"/>
+        <w:rPr>
+          <w:lang w:val="nl-NL"/>
+        </w:rPr>
+      </w:pPr>
+      <w:r>
+        <w:rPr>
+          <w:lang w:val="nl-NL"/>
+        </w:rPr>
+        <w:t xml:space="preserve">  - </w:t>
+      </w:r>
+      <w:proofErr w:type="spellStart"/>
       <w:r>
         <w:rPr>
           <w:i/>
-          <w:lang w:val="nl-NL"/>
-        </w:rPr>
-        <w:t xml:space="preserve">, </w:t>
-      </w:r>
-      <w:hyperlink r:id="rId10" w:history="1">
-        <w:proofErr w:type="spellStart"/>
-        <w:r>
-          <w:rPr>
-            <w:rStyle w:val="Hyperlink"/>
-            <w:i/>
-            <w:lang w:val="nl-NL"/>
-          </w:rPr>
-          <w:t>Eleni</w:t>
-        </w:r>
-        <w:proofErr w:type="spellEnd"/>
-        <w:r>
-          <w:rPr>
-            <w:rStyle w:val="Hyperlink"/>
-            <w:i/>
-            <w:lang w:val="nl-NL"/>
-          </w:rPr>
-          <w:t xml:space="preserve"> </w:t>
-        </w:r>
-        <w:proofErr w:type="spellStart"/>
-        <w:r>
-          <w:rPr>
-            <w:rStyle w:val="Hyperlink"/>
-            <w:i/>
-            <w:lang w:val="nl-NL"/>
-          </w:rPr>
-          <w:t>Smyrniou</w:t>
-        </w:r>
-        <w:proofErr w:type="spellEnd"/>
-      </w:hyperlink>
-    </w:p>
-    <w:p>
-      <w:pPr>
-        <w:pStyle w:val="NoSpacing"/>
-        <w:rPr>
-          <w:i/>
-          <w:lang w:val="nl-NL"/>
-        </w:rPr>
-      </w:pPr>
-      <w:r>
-        <w:rPr>
-          <w:rStyle w:val="Emphasis"/>
-          <w:lang w:val="nl-NL"/>
-        </w:rPr>
-        <w:t>Versie:</w:t>
-      </w:r>
-      <w:r>
-        <w:rPr>
-          <w:lang w:val="nl-NL"/>
+          <w:iCs/>
+          <w:lang w:val="nl-NL"/>
+        </w:rPr>
+        <w:t>shapefiles</w:t>
+      </w:r>
+      <w:proofErr w:type="spellEnd"/>
+      <w:r>
+        <w:rPr>
+          <w:lang w:val="nl-NL"/>
+        </w:rPr>
+        <w:t xml:space="preserve">: map waarin de </w:t>
+      </w:r>
+      <w:proofErr w:type="spellStart"/>
+      <w:r>
+        <w:rPr>
+          <w:lang w:val="nl-NL"/>
+        </w:rPr>
+        <w:t>shapefiles</w:t>
+      </w:r>
+      <w:proofErr w:type="spellEnd"/>
+      <w:r>
+        <w:rPr>
+          <w:lang w:val="nl-NL"/>
+        </w:rPr>
+        <w:t xml:space="preserve"> aanwe</w:t>
+      </w:r>
+      <w:r>
+        <w:rPr>
+          <w:lang w:val="nl-NL"/>
+        </w:rPr>
+        <w:t xml:space="preserve">zig </w:t>
+      </w:r>
+      <w:r>
+        <w:rPr>
+          <w:lang w:val="nl-NL"/>
+        </w:rPr>
+        <w:t xml:space="preserve">zijn </w:t>
+      </w:r>
+      <w:proofErr w:type="spellStart"/>
+      <w:r>
+        <w:rPr>
+          <w:lang w:val="nl-NL"/>
+        </w:rPr>
+        <w:t>zijn</w:t>
+      </w:r>
+      <w:proofErr w:type="spellEnd"/>
+    </w:p>
+    <w:p>
+      <w:pPr>
+        <w:pStyle w:val="NoSpacing"/>
+        <w:ind w:left="567"/>
+        <w:rPr>
+          <w:lang w:val="nl-NL"/>
+        </w:rPr>
+      </w:pPr>
+      <w:r>
+        <w:rPr>
+          <w:lang w:val="nl-NL"/>
+        </w:rPr>
+        <w:t xml:space="preserve">  - </w:t>
+      </w:r>
+      <w:r>
+        <w:rPr>
+          <w:rFonts w:ascii="Courier New" w:hAnsi="Courier New" w:cs="Courier New"/>
+          <w:sz w:val="21"/>
+          <w:szCs w:val="21"/>
+          <w:lang w:val="nl-NL"/>
+        </w:rPr>
+        <w:t>bro.py</w:t>
+      </w:r>
+      <w:r>
+        <w:rPr>
+          <w:lang w:val="nl-NL"/>
+        </w:rPr>
+        <w:t xml:space="preserve">: BRO lezer en </w:t>
+      </w:r>
+      <w:proofErr w:type="spellStart"/>
+      <w:r>
+        <w:rPr>
+          <w:lang w:val="nl-NL"/>
+        </w:rPr>
+        <w:t>parser</w:t>
+      </w:r>
+      <w:proofErr w:type="spellEnd"/>
+    </w:p>
+    <w:p>
+      <w:pPr>
+        <w:pStyle w:val="NoSpacing"/>
+        <w:ind w:left="567"/>
+        <w:rPr>
+          <w:lang w:val="en-US"/>
+        </w:rPr>
+      </w:pPr>
+      <w:r>
+        <w:rPr>
+          <w:lang w:val="nl-NL"/>
+        </w:rPr>
+        <w:t xml:space="preserve">  </w:t>
+      </w:r>
+      <w:r>
+        <w:rPr>
+          <w:lang w:val="en-US"/>
+        </w:rPr>
+        <w:t xml:space="preserve">- </w:t>
+      </w:r>
+      <w:r>
+        <w:rPr>
+          <w:rFonts w:ascii="Courier New" w:hAnsi="Courier New" w:cs="Courier New"/>
+          <w:sz w:val="21"/>
+          <w:szCs w:val="21"/>
+          <w:lang w:val="en-US"/>
+        </w:rPr>
+        <w:t>cpt_module.py</w:t>
+      </w:r>
+      <w:r>
+        <w:rPr>
+          <w:lang w:val="en-US"/>
+        </w:rPr>
+        <w:t>: CPT processing</w:t>
+      </w:r>
+    </w:p>
+    <w:p>
+      <w:pPr>
+        <w:pStyle w:val="NoSpacing"/>
+        <w:ind w:left="567"/>
+        <w:rPr>
+          <w:lang w:val="en-US"/>
+        </w:rPr>
+      </w:pPr>
+      <w:r>
+        <w:rPr>
+          <w:lang w:val="en-US"/>
+        </w:rPr>
+        <w:t xml:space="preserve">  - </w:t>
+      </w:r>
+      <w:r>
+        <w:rPr>
+          <w:rFonts w:ascii="Courier New" w:hAnsi="Courier New" w:cs="Courier New"/>
+          <w:sz w:val="21"/>
+          <w:szCs w:val="21"/>
+          <w:lang w:val="en-US"/>
+        </w:rPr>
+        <w:t>cpt_tool.py:</w:t>
+      </w:r>
+      <w:r>
+        <w:rPr>
+          <w:lang w:val="en-US"/>
         </w:rPr>
         <w:t xml:space="preserve"> </w:t>
       </w:r>
-      <w:r>
-        <w:rPr>
-          <w:i/>
-          <w:lang w:val="nl-NL"/>
-        </w:rPr>
-        <w:t>1.0</w:t>
-      </w:r>
-      <w:r>
-        <w:rPr>
-          <w:i/>
-          <w:lang w:val="nl-NL"/>
-        </w:rPr>
-        <w:t xml:space="preserve"> (</w:t>
-      </w:r>
       <w:proofErr w:type="spellStart"/>
       <w:r>
         <w:rPr>
-          <w:i/>
-          <w:lang w:val="nl-NL"/>
-        </w:rPr>
-        <w:t>beta</w:t>
+          <w:lang w:val="en-US"/>
+        </w:rPr>
+        <w:t>hoofdprogramma</w:t>
       </w:r>
       <w:proofErr w:type="spellEnd"/>
-      <w:r>
-        <w:rPr>
-          <w:i/>
-          <w:lang w:val="nl-NL"/>
-        </w:rPr>
-        <w:t>)</w:t>
-      </w:r>
-    </w:p>
-    <w:p>
-      <w:pPr>
-        <w:pStyle w:val="NoSpacing"/>
-        <w:rPr>
-          <w:i/>
-          <w:lang w:val="nl-NL"/>
-        </w:rPr>
-      </w:pPr>
-      <w:r>
-        <w:rPr>
-          <w:rStyle w:val="Emphasis"/>
-          <w:lang w:val="nl-NL"/>
-        </w:rPr>
-        <w:t>Licentie:</w:t>
-      </w:r>
-      <w:r>
-        <w:rPr>
-          <w:lang w:val="nl-NL"/>
-        </w:rPr>
-        <w:t xml:space="preserve"> </w:t>
-      </w:r>
-      <w:hyperlink r:id="rId11" w:history="1">
-        <w:proofErr w:type="spellStart"/>
-        <w:r>
-          <w:rPr>
-            <w:rStyle w:val="Hyperlink"/>
-            <w:i/>
-            <w:lang w:val="nl-NL"/>
-          </w:rPr>
-          <w:t>Deltares</w:t>
-        </w:r>
-        <w:proofErr w:type="spellEnd"/>
-      </w:hyperlink>
-    </w:p>
-    <w:p>
-      <w:pPr>
-        <w:pStyle w:val="NoSpacing"/>
-        <w:rPr>
-          <w:i/>
-          <w:lang w:val="nl-NL"/>
-        </w:rPr>
-      </w:pPr>
-      <w:r>
-        <w:rPr>
-          <w:rStyle w:val="Emphasis"/>
-          <w:lang w:val="nl-NL"/>
-        </w:rPr>
-        <w:t>Laatste update</w:t>
-      </w:r>
-      <w:r>
-        <w:rPr>
-          <w:i/>
-          <w:lang w:val="nl-NL"/>
-        </w:rPr>
-        <w:t>:</w:t>
-      </w:r>
-      <w:r>
-        <w:rPr>
-          <w:i/>
-          <w:lang w:val="nl-NL"/>
-        </w:rPr>
-        <w:t xml:space="preserve"> </w:t>
-      </w:r>
-      <w:r>
-        <w:rPr>
-          <w:i/>
-          <w:lang w:val="nl-NL"/>
-        </w:rPr>
-        <w:t>2</w:t>
-      </w:r>
-      <w:r>
-        <w:rPr>
-          <w:i/>
-          <w:lang w:val="nl-NL"/>
-        </w:rPr>
-        <w:t>3</w:t>
-      </w:r>
-      <w:r>
-        <w:rPr>
-          <w:i/>
-          <w:lang w:val="nl-NL"/>
-        </w:rPr>
-        <w:t xml:space="preserve"> januari 2019</w:t>
-      </w:r>
-    </w:p>
-    <w:p>
-      <w:pPr>
-        <w:pStyle w:val="Heading1"/>
-        <w:rPr>
-          <w:lang w:val="nl-NL"/>
-        </w:rPr>
-      </w:pPr>
-      <w:r>
-        <w:rPr>
-          <w:lang w:val="nl-NL"/>
-        </w:rPr>
-        <w:t>Doel</w:t>
-      </w:r>
-      <w:bookmarkStart w:id="0" w:name="_GoBack"/>
-      <w:bookmarkEnd w:id="0"/>
-    </w:p>
-    <w:p>
-      <w:pPr>
-        <w:pStyle w:val="NoSpacing"/>
-        <w:rPr>
-          <w:lang w:val="nl-NL"/>
-        </w:rPr>
-      </w:pPr>
-      <w:r>
-        <w:rPr>
-          <w:lang w:val="nl-NL"/>
-        </w:rPr>
-        <w:t xml:space="preserve">Met </w:t>
-      </w:r>
-      <w:r>
-        <w:rPr>
-          <w:lang w:val="nl-NL"/>
-        </w:rPr>
-        <w:t>behulp van de</w:t>
-      </w:r>
-      <w:r>
-        <w:rPr>
-          <w:lang w:val="nl-NL"/>
-        </w:rPr>
-        <w:t xml:space="preserve"> CPT </w:t>
-      </w:r>
-      <w:r>
-        <w:rPr>
-          <w:lang w:val="nl-NL"/>
-        </w:rPr>
-        <w:t>T</w:t>
-      </w:r>
-      <w:r>
-        <w:rPr>
-          <w:lang w:val="nl-NL"/>
-        </w:rPr>
-        <w:t xml:space="preserve">ool </w:t>
-      </w:r>
-      <w:r>
-        <w:rPr>
-          <w:lang w:val="nl-NL"/>
-        </w:rPr>
-        <w:t>worden</w:t>
-      </w:r>
-      <w:r>
-        <w:rPr>
-          <w:lang w:val="nl-NL"/>
-        </w:rPr>
-        <w:t xml:space="preserve"> </w:t>
-      </w:r>
-      <w:r>
-        <w:rPr>
-          <w:lang w:val="nl-NL"/>
-        </w:rPr>
-        <w:t>sonderingen</w:t>
-      </w:r>
-      <w:r>
-        <w:rPr>
-          <w:lang w:val="nl-NL"/>
-        </w:rPr>
-        <w:t xml:space="preserve"> </w:t>
-      </w:r>
-      <w:r>
-        <w:rPr>
-          <w:lang w:val="nl-NL"/>
-        </w:rPr>
-        <w:t xml:space="preserve">geïnterpreteerd en </w:t>
-      </w:r>
-      <w:r>
-        <w:rPr>
-          <w:lang w:val="nl-NL"/>
-        </w:rPr>
-        <w:t xml:space="preserve">worden bijbehorende </w:t>
-      </w:r>
-      <w:r>
-        <w:rPr>
-          <w:lang w:val="nl-NL"/>
-        </w:rPr>
-        <w:t xml:space="preserve">grondprofielen en grondeigenschappen </w:t>
-      </w:r>
-      <w:r>
-        <w:rPr>
-          <w:lang w:val="nl-NL"/>
-        </w:rPr>
-        <w:t>afgeleid. D</w:t>
-      </w:r>
-      <w:r>
-        <w:rPr>
-          <w:lang w:val="nl-NL"/>
-        </w:rPr>
-        <w:t xml:space="preserve">e sonderingen </w:t>
-      </w:r>
-      <w:r>
-        <w:rPr>
-          <w:lang w:val="nl-NL"/>
-        </w:rPr>
-        <w:t xml:space="preserve">behorende bij de te analyseren locatie </w:t>
-      </w:r>
-      <w:r>
-        <w:rPr>
-          <w:lang w:val="nl-NL"/>
-        </w:rPr>
-        <w:t>staan</w:t>
-      </w:r>
-      <w:r>
-        <w:rPr>
-          <w:lang w:val="nl-NL"/>
-        </w:rPr>
-        <w:t xml:space="preserve"> </w:t>
-      </w:r>
-      <w:r>
-        <w:rPr>
-          <w:lang w:val="nl-NL"/>
-        </w:rPr>
-        <w:t xml:space="preserve">opgeslagen </w:t>
-      </w:r>
-      <w:r>
-        <w:rPr>
-          <w:lang w:val="nl-NL"/>
-        </w:rPr>
-        <w:t>in</w:t>
-      </w:r>
-      <w:r>
-        <w:rPr>
-          <w:lang w:val="nl-NL"/>
-        </w:rPr>
-        <w:t xml:space="preserve"> een</w:t>
-      </w:r>
-      <w:r>
-        <w:rPr>
-          <w:lang w:val="nl-NL"/>
-        </w:rPr>
-        <w:t xml:space="preserve"> </w:t>
-      </w:r>
-      <w:proofErr w:type="gramStart"/>
-      <w:r>
-        <w:rPr>
-          <w:lang w:val="nl-NL"/>
-        </w:rPr>
-        <w:t xml:space="preserve">XML </w:t>
-      </w:r>
-      <w:r>
-        <w:rPr>
-          <w:lang w:val="nl-NL"/>
-        </w:rPr>
-        <w:t>data</w:t>
-      </w:r>
-      <w:proofErr w:type="gramEnd"/>
-      <w:r>
-        <w:rPr>
-          <w:lang w:val="nl-NL"/>
-        </w:rPr>
-        <w:t xml:space="preserve"> bestand</w:t>
-      </w:r>
-      <w:r>
-        <w:rPr>
-          <w:lang w:val="nl-NL"/>
-        </w:rPr>
-        <w:t xml:space="preserve"> </w:t>
-      </w:r>
-      <w:r>
-        <w:rPr>
-          <w:lang w:val="nl-NL"/>
-        </w:rPr>
-        <w:t xml:space="preserve">dat </w:t>
-      </w:r>
-      <w:r>
-        <w:rPr>
-          <w:lang w:val="nl-NL"/>
-        </w:rPr>
-        <w:t xml:space="preserve">afkomstig </w:t>
-      </w:r>
-      <w:r>
-        <w:rPr>
-          <w:lang w:val="nl-NL"/>
-        </w:rPr>
-        <w:t xml:space="preserve">is </w:t>
-      </w:r>
-      <w:r>
-        <w:rPr>
-          <w:lang w:val="nl-NL"/>
-        </w:rPr>
-        <w:t>uit de BRO database</w:t>
-      </w:r>
-      <w:r>
-        <w:rPr>
-          <w:lang w:val="nl-NL"/>
-        </w:rPr>
-        <w:t xml:space="preserve"> (referentie voor download: </w:t>
-      </w:r>
-      <w:r>
-        <w:rPr>
-          <w:i/>
-          <w:lang w:val="nl-NL"/>
-        </w:rPr>
-        <w:t>http://geodata.nationaalgeoregister.nl/brocpt/extract/brocpt.zip</w:t>
-      </w:r>
-      <w:r>
-        <w:rPr>
-          <w:lang w:val="nl-NL"/>
-        </w:rPr>
-        <w:t>)</w:t>
-      </w:r>
-      <w:r>
-        <w:rPr>
-          <w:lang w:val="nl-NL"/>
-        </w:rPr>
-        <w:t>.</w:t>
-      </w:r>
-      <w:r>
-        <w:rPr>
-          <w:lang w:val="nl-NL"/>
-        </w:rPr>
-        <w:t xml:space="preserve"> De resultaten word</w:t>
-      </w:r>
-      <w:r>
-        <w:rPr>
-          <w:lang w:val="nl-NL"/>
-        </w:rPr>
-        <w:t>en</w:t>
-      </w:r>
-      <w:r>
-        <w:rPr>
-          <w:lang w:val="nl-NL"/>
-        </w:rPr>
-        <w:t xml:space="preserve"> in tabellarische en grafische vorm gegeven.</w:t>
-      </w:r>
-    </w:p>
-    <w:p>
-      <w:pPr>
-        <w:pStyle w:val="Heading1"/>
-        <w:rPr>
-          <w:lang w:val="nl-NL"/>
-        </w:rPr>
-      </w:pPr>
-      <w:r>
-        <w:rPr>
-          <w:lang w:val="nl-NL"/>
-        </w:rPr>
-        <w:t>Installatie</w:t>
-      </w:r>
-    </w:p>
-    <w:p>
-      <w:pPr>
-        <w:pStyle w:val="NoSpacing"/>
-        <w:rPr>
-          <w:lang w:val="nl-NL"/>
-        </w:rPr>
-      </w:pPr>
-      <w:r>
-        <w:rPr>
-          <w:lang w:val="nl-NL"/>
-        </w:rPr>
-        <w:t xml:space="preserve">Het </w:t>
-      </w:r>
-      <w:r>
-        <w:rPr>
-          <w:lang w:val="nl-NL"/>
-        </w:rPr>
-        <w:t xml:space="preserve">CPT </w:t>
-      </w:r>
-      <w:r>
-        <w:rPr>
-          <w:lang w:val="nl-NL"/>
-        </w:rPr>
-        <w:t>T</w:t>
-      </w:r>
-      <w:r>
-        <w:rPr>
-          <w:lang w:val="nl-NL"/>
-        </w:rPr>
-        <w:t xml:space="preserve">ool wordt beschikbaar gesteld als program </w:t>
+    </w:p>
+    <w:p>
+      <w:pPr>
+        <w:pStyle w:val="NoSpacing"/>
+        <w:ind w:left="567"/>
+        <w:rPr>
+          <w:lang w:val="en-US"/>
+        </w:rPr>
+      </w:pPr>
+      <w:r>
+        <w:rPr>
+          <w:lang w:val="en-US"/>
+        </w:rPr>
+        <w:t xml:space="preserve">  - </w:t>
+      </w:r>
+      <w:r>
+        <w:rPr>
+          <w:rFonts w:ascii="Courier New" w:hAnsi="Courier New" w:cs="Courier New"/>
+          <w:sz w:val="21"/>
+          <w:szCs w:val="21"/>
+          <w:lang w:val="en-US"/>
+        </w:rPr>
+        <w:t>inv_dist.py</w:t>
+      </w:r>
+      <w:r>
+        <w:rPr>
+          <w:lang w:val="en-US"/>
+        </w:rPr>
+        <w:t xml:space="preserve">: inverse distance </w:t>
       </w:r>
       <w:proofErr w:type="spellStart"/>
       <w:r>
         <w:rPr>
-          <w:lang w:val="nl-NL"/>
-        </w:rPr>
-        <w:t>executable</w:t>
+          <w:lang w:val="en-US"/>
+        </w:rPr>
+        <w:t>interpola</w:t>
+      </w:r>
+      <w:r>
+        <w:rPr>
+          <w:lang w:val="en-US"/>
+        </w:rPr>
+        <w:t>tie</w:t>
       </w:r>
       <w:proofErr w:type="spellEnd"/>
-      <w:r>
-        <w:rPr>
-          <w:lang w:val="nl-NL"/>
-        </w:rPr>
-        <w:t xml:space="preserve"> </w:t>
-      </w:r>
-      <w:r>
-        <w:rPr>
-          <w:lang w:val="nl-NL"/>
-        </w:rPr>
-        <w:t>(</w:t>
-      </w:r>
-      <w:r>
-        <w:rPr>
-          <w:rFonts w:ascii="Courier New" w:hAnsi="Courier New" w:cs="Courier New"/>
-          <w:sz w:val="21"/>
-          <w:szCs w:val="21"/>
-          <w:lang w:val="nl-NL"/>
-        </w:rPr>
-        <w:t>CPTtool.exe</w:t>
-      </w:r>
-      <w:r>
-        <w:rPr>
-          <w:lang w:val="nl-NL"/>
-        </w:rPr>
-        <w:t xml:space="preserve">) </w:t>
-      </w:r>
-      <w:r>
-        <w:rPr>
-          <w:lang w:val="nl-NL"/>
-        </w:rPr>
-        <w:t xml:space="preserve">in een Windows omgeving. Het is een </w:t>
+    </w:p>
+    <w:p>
+      <w:pPr>
+        <w:pStyle w:val="NoSpacing"/>
+        <w:ind w:left="567"/>
+        <w:rPr>
+          <w:lang w:val="nl-NL"/>
+        </w:rPr>
+      </w:pPr>
+      <w:r>
+        <w:rPr>
+          <w:lang w:val="en-US"/>
+        </w:rPr>
+        <w:t xml:space="preserve">  </w:t>
+      </w:r>
+      <w:r>
+        <w:rPr>
+          <w:lang w:val="nl-NL"/>
+        </w:rPr>
+        <w:t xml:space="preserve">- </w:t>
+      </w:r>
+      <w:r>
+        <w:rPr>
+          <w:rFonts w:ascii="Courier New" w:hAnsi="Courier New" w:cs="Courier New"/>
+          <w:sz w:val="21"/>
+          <w:szCs w:val="21"/>
+          <w:lang w:val="nl-NL"/>
+        </w:rPr>
+        <w:t xml:space="preserve">log_handler.py: </w:t>
+      </w:r>
+      <w:r>
+        <w:rPr>
+          <w:lang w:val="nl-NL"/>
+        </w:rPr>
+        <w:t xml:space="preserve">log </w:t>
+      </w:r>
+      <w:r>
+        <w:rPr>
+          <w:lang w:val="nl-NL"/>
+        </w:rPr>
+        <w:t>berichten</w:t>
+      </w:r>
+    </w:p>
+    <w:p>
+      <w:pPr>
+        <w:pStyle w:val="NoSpacing"/>
+        <w:ind w:left="567"/>
+        <w:rPr>
+          <w:lang w:val="nl-NL"/>
+        </w:rPr>
+      </w:pPr>
+      <w:r>
+        <w:rPr>
+          <w:lang w:val="nl-NL"/>
+        </w:rPr>
+        <w:t xml:space="preserve">  </w:t>
+      </w:r>
+      <w:r>
+        <w:rPr>
+          <w:lang w:val="nl-NL"/>
+        </w:rPr>
+        <w:t xml:space="preserve">- </w:t>
+      </w:r>
+      <w:r>
+        <w:rPr>
+          <w:rFonts w:ascii="Courier New" w:hAnsi="Courier New" w:cs="Courier New"/>
+          <w:sz w:val="21"/>
+          <w:szCs w:val="21"/>
+          <w:lang w:val="nl-NL"/>
+        </w:rPr>
+        <w:t>netcdf.py</w:t>
+      </w:r>
+      <w:r>
+        <w:rPr>
+          <w:lang w:val="nl-NL"/>
+        </w:rPr>
+        <w:t xml:space="preserve">: </w:t>
       </w:r>
       <w:proofErr w:type="spellStart"/>
       <w:r>
         <w:rPr>
           <w:lang w:val="nl-NL"/>
         </w:rPr>
-        <w:t>stand-alone</w:t>
+        <w:t>netcdf</w:t>
       </w:r>
       <w:proofErr w:type="spellEnd"/>
       <w:r>
         <w:rPr>
           <w:lang w:val="nl-NL"/>
         </w:rPr>
-        <w:t xml:space="preserve"> software tool dat de gebruiker niet hoeft te installeren.</w:t>
-      </w:r>
-      <w:r>
-        <w:rPr>
-          <w:lang w:val="nl-NL"/>
-        </w:rPr>
-        <w:t xml:space="preserve"> Het programma wordt uitgevoerd in de </w:t>
+        <w:t xml:space="preserve"> lezer en </w:t>
       </w:r>
       <w:proofErr w:type="spellStart"/>
       <w:r>
         <w:rPr>
           <w:lang w:val="nl-NL"/>
         </w:rPr>
-        <w:t>command</w:t>
+        <w:t>parser</w:t>
       </w:r>
       <w:proofErr w:type="spellEnd"/>
-      <w:r>
-        <w:rPr>
-          <w:lang w:val="nl-NL"/>
-        </w:rPr>
-        <w:t xml:space="preserve"> line van Windows.</w:t>
-      </w:r>
-    </w:p>
-    <w:p>
-      <w:pPr>
-        <w:pStyle w:val="Heading1"/>
-        <w:rPr>
-          <w:lang w:val="nl-NL"/>
-        </w:rPr>
-      </w:pPr>
-      <w:r>
-        <w:rPr>
-          <w:lang w:val="nl-NL"/>
-        </w:rPr>
-        <w:t>Gebruik</w:t>
-      </w:r>
-    </w:p>
-    <w:p>
-      <w:pPr>
-        <w:pStyle w:val="NoSpacing"/>
-        <w:rPr>
-          <w:lang w:val="nl-NL"/>
-        </w:rPr>
-      </w:pPr>
-      <w:r>
-        <w:rPr>
-          <w:lang w:val="nl-NL"/>
-        </w:rPr>
-        <w:t xml:space="preserve">Open de </w:t>
-      </w:r>
-      <w:proofErr w:type="spellStart"/>
-      <w:r>
-        <w:rPr>
-          <w:lang w:val="nl-NL"/>
-        </w:rPr>
-        <w:t>command</w:t>
-      </w:r>
-      <w:proofErr w:type="spellEnd"/>
-      <w:r>
-        <w:rPr>
-          <w:lang w:val="nl-NL"/>
-        </w:rPr>
-        <w:t xml:space="preserve"> line in Windows en wissel </w:t>
-      </w:r>
-      <w:r>
-        <w:rPr>
-          <w:lang w:val="nl-NL"/>
-        </w:rPr>
-        <w:t>naar</w:t>
-      </w:r>
-      <w:r>
-        <w:rPr>
-          <w:lang w:val="nl-NL"/>
-        </w:rPr>
-        <w:t xml:space="preserve"> de map waarin het </w:t>
-      </w:r>
-      <w:r>
-        <w:rPr>
-          <w:rFonts w:ascii="Courier New" w:hAnsi="Courier New" w:cs="Courier New"/>
-          <w:sz w:val="21"/>
-          <w:szCs w:val="21"/>
-          <w:lang w:val="nl-NL"/>
-        </w:rPr>
-        <w:t>CPTtool.exe</w:t>
-      </w:r>
-      <w:r>
-        <w:rPr>
-          <w:lang w:val="nl-NL"/>
-        </w:rPr>
-        <w:t xml:space="preserve"> bestand zich</w:t>
-      </w:r>
-      <w:r>
-        <w:rPr>
-          <w:lang w:val="nl-NL"/>
-        </w:rPr>
-        <w:t xml:space="preserve"> bevindt.</w:t>
-      </w:r>
-      <w:r>
-        <w:rPr>
-          <w:lang w:val="nl-NL"/>
-        </w:rPr>
-        <w:t xml:space="preserve"> In het voorbeeld staat dit op </w:t>
-      </w:r>
-      <w:r>
-        <w:rPr>
-          <w:rFonts w:ascii="Courier New" w:hAnsi="Courier New" w:cs="Courier New"/>
-          <w:sz w:val="21"/>
-          <w:szCs w:val="21"/>
-          <w:lang w:val="nl-NL"/>
-        </w:rPr>
-        <w:t>D:</w:t>
-      </w:r>
-      <w:r>
-        <w:rPr>
-          <w:rFonts w:ascii="Courier New" w:hAnsi="Courier New" w:cs="Courier New"/>
-          <w:sz w:val="21"/>
-          <w:szCs w:val="21"/>
-          <w:lang w:val="nl-NL"/>
-        </w:rPr>
-        <w:t>\</w:t>
-      </w:r>
-      <w:r>
-        <w:rPr>
-          <w:lang w:val="nl-NL"/>
-        </w:rPr>
-        <w:t xml:space="preserve"> in de map </w:t>
-      </w:r>
-      <w:proofErr w:type="spellStart"/>
-      <w:r>
-        <w:rPr>
-          <w:rFonts w:ascii="Courier New" w:hAnsi="Courier New" w:cs="Courier New"/>
-          <w:sz w:val="21"/>
-          <w:szCs w:val="21"/>
-          <w:lang w:val="nl-NL"/>
-        </w:rPr>
-        <w:t>CPTinterpretatie</w:t>
-      </w:r>
-      <w:proofErr w:type="spellEnd"/>
-      <w:r>
-        <w:rPr>
-          <w:lang w:val="nl-NL"/>
-        </w:rPr>
-        <w:t>.</w:t>
+    </w:p>
+    <w:p>
+      <w:pPr>
+        <w:pStyle w:val="NoSpacing"/>
+        <w:ind w:left="567"/>
+        <w:rPr>
+          <w:lang w:val="nl-NL"/>
+        </w:rPr>
+      </w:pPr>
+      <w:r>
+        <w:rPr>
+          <w:lang w:val="nl-NL"/>
+        </w:rPr>
+        <w:t xml:space="preserve">  - </w:t>
+      </w:r>
+      <w:r>
+        <w:rPr>
+          <w:rFonts w:ascii="Courier New" w:hAnsi="Courier New" w:cs="Courier New"/>
+          <w:sz w:val="21"/>
+          <w:szCs w:val="21"/>
+          <w:lang w:val="nl-NL"/>
+        </w:rPr>
+        <w:t>robertson.py</w:t>
+      </w:r>
+      <w:r>
+        <w:rPr>
+          <w:lang w:val="nl-NL"/>
+        </w:rPr>
+        <w:t>: Robertson classificatie voor de onde</w:t>
+      </w:r>
+      <w:r>
+        <w:rPr>
+          <w:lang w:val="nl-NL"/>
+        </w:rPr>
+        <w:t>rgrond</w:t>
+      </w:r>
+    </w:p>
+    <w:p>
+      <w:pPr>
+        <w:pStyle w:val="NoSpacing"/>
+        <w:ind w:left="567"/>
+        <w:rPr>
+          <w:lang w:val="nl-NL"/>
+        </w:rPr>
+      </w:pPr>
+      <w:r>
+        <w:rPr>
+          <w:lang w:val="nl-NL"/>
+        </w:rPr>
+        <w:t xml:space="preserve">  - </w:t>
+      </w:r>
+      <w:r>
+        <w:rPr>
+          <w:rFonts w:ascii="Courier New" w:hAnsi="Courier New" w:cs="Courier New"/>
+          <w:sz w:val="21"/>
+          <w:szCs w:val="21"/>
+          <w:lang w:val="nl-NL"/>
+        </w:rPr>
+        <w:t>tools_utils.py:</w:t>
+      </w:r>
+      <w:r>
+        <w:rPr>
+          <w:lang w:val="nl-NL"/>
+        </w:rPr>
+        <w:t xml:space="preserve"> algemen</w:t>
+      </w:r>
+      <w:r>
+        <w:rPr>
+          <w:lang w:val="nl-NL"/>
+        </w:rPr>
+        <w:t>e</w:t>
+      </w:r>
+      <w:r>
+        <w:rPr>
+          <w:lang w:val="nl-NL"/>
+        </w:rPr>
+        <w:t xml:space="preserve"> tools voor het programma</w:t>
       </w:r>
     </w:p>
     <w:p>
@@ -804,13 +1600,12 @@
       <w:r>
         <w:rPr>
           <w:noProof/>
-          <w:lang w:val="nl-NL"/>
         </w:rPr>
         <w:drawing>
-          <wp:inline distT="0" distB="0" distL="0" distR="0" wp14:anchorId="71DD5D44" wp14:editId="544FE60C">
-            <wp:extent cx="4500000" cy="1072993"/>
-            <wp:effectExtent l="0" t="0" r="0" b="0"/>
-            <wp:docPr id="1" name="Picture 1"/>
+          <wp:inline distT="0" distB="0" distL="0" distR="0" wp14:anchorId="67CEC2A8" wp14:editId="1AE25958">
+            <wp:extent cx="4500000" cy="2456133"/>
+            <wp:effectExtent l="0" t="0" r="0" b="1905"/>
+            <wp:docPr id="428623414" name="Picture 10"/>
             <wp:cNvGraphicFramePr>
               <a:graphicFrameLocks xmlns:a="http://schemas.openxmlformats.org/drawingml/2006/main" noChangeAspect="1"/>
             </wp:cNvGraphicFramePr>
@@ -818,11 +1613,11 @@
               <a:graphicData uri="http://schemas.openxmlformats.org/drawingml/2006/picture">
                 <pic:pic xmlns:pic="http://schemas.openxmlformats.org/drawingml/2006/picture">
                   <pic:nvPicPr>
-                    <pic:cNvPr id="0" name="cmd.png"/>
+                    <pic:cNvPr id="0" name="Picture 10"/>
                     <pic:cNvPicPr/>
                   </pic:nvPicPr>
                   <pic:blipFill>
-                    <a:blip r:embed="rId12">
+                    <a:blip r:embed="rId8">
                       <a:extLst>
                         <a:ext uri="{28A0092B-C50C-407E-A947-70E740481C1C}">
                           <a14:useLocalDpi xmlns:a14="http://schemas.microsoft.com/office/drawing/2010/main" val="0"/>
@@ -836,7 +1631,7 @@
                   <pic:spPr>
                     <a:xfrm>
                       <a:off x="0" y="0"/>
-                      <a:ext cx="4500000" cy="1072993"/>
+                      <a:ext cx="4500000" cy="2456133"/>
                     </a:xfrm>
                     <a:prstGeom prst="rect">
                       <a:avLst/>
@@ -854,14 +1649,1160 @@
         <w:pStyle w:val="Caption"/>
         <w:jc w:val="center"/>
         <w:rPr>
-          <w:lang w:val="en-US"/>
-        </w:rPr>
-      </w:pPr>
+          <w:lang w:val="nl-NL"/>
+        </w:rPr>
+      </w:pPr>
+      <w:bookmarkStart w:id="0" w:name="_Ref40343557"/>
+      <w:r>
+        <w:rPr>
+          <w:lang w:val="nl-NL"/>
+        </w:rPr>
+        <w:t xml:space="preserve">Figuur </w:t>
+      </w:r>
+      <w:r>
+        <w:rPr>
+          <w:lang w:val="en-US"/>
+        </w:rPr>
+        <w:fldChar w:fldCharType="begin"/>
+      </w:r>
+      <w:r>
+        <w:rPr>
+          <w:lang w:val="nl-NL"/>
+        </w:rPr>
+        <w:instrText xml:space="preserve"> SEQ Figuur \* ARABIC </w:instrText>
+      </w:r>
+      <w:r>
+        <w:rPr>
+          <w:lang w:val="en-US"/>
+        </w:rPr>
+        <w:fldChar w:fldCharType="separate"/>
+      </w:r>
+      <w:r>
+        <w:rPr>
+          <w:lang w:val="nl-NL"/>
+        </w:rPr>
+        <w:t>1</w:t>
+      </w:r>
+      <w:r>
+        <w:rPr>
+          <w:lang w:val="en-US"/>
+        </w:rPr>
+        <w:fldChar w:fldCharType="end"/>
+      </w:r>
+      <w:bookmarkEnd w:id="0"/>
+      <w:r>
+        <w:rPr>
+          <w:lang w:val="nl-NL"/>
+        </w:rPr>
+        <w:t xml:space="preserve">. </w:t>
+      </w:r>
       <w:proofErr w:type="spellStart"/>
       <w:r>
         <w:rPr>
-          <w:lang w:val="en-US"/>
-        </w:rPr>
+          <w:lang w:val="nl-NL"/>
+        </w:rPr>
+        <w:t>C</w:t>
+      </w:r>
+      <w:r>
+        <w:rPr>
+          <w:lang w:val="nl-NL"/>
+        </w:rPr>
+        <w:t>PTtool</w:t>
+      </w:r>
+      <w:proofErr w:type="spellEnd"/>
+      <w:r>
+        <w:rPr>
+          <w:lang w:val="nl-NL"/>
+        </w:rPr>
+        <w:t xml:space="preserve"> map</w:t>
+      </w:r>
+      <w:r>
+        <w:rPr>
+          <w:lang w:val="nl-NL"/>
+        </w:rPr>
+        <w:t>.</w:t>
+      </w:r>
+    </w:p>
+    <w:p>
+      <w:pPr>
+        <w:pStyle w:val="Heading1"/>
+        <w:rPr>
+          <w:lang w:val="nl-NL"/>
+        </w:rPr>
+      </w:pPr>
+      <w:r>
+        <w:rPr>
+          <w:lang w:val="nl-NL"/>
+        </w:rPr>
+        <w:t>Gebruik</w:t>
+      </w:r>
+    </w:p>
+    <w:p>
+      <w:pPr>
+        <w:pStyle w:val="NoSpacing"/>
+        <w:rPr>
+          <w:lang w:val="nl-NL"/>
+        </w:rPr>
+      </w:pPr>
+      <w:r>
+        <w:rPr>
+          <w:lang w:val="nl-NL"/>
+        </w:rPr>
+        <w:t xml:space="preserve">Als </w:t>
+      </w:r>
+      <w:r>
+        <w:rPr>
+          <w:lang w:val="nl-NL"/>
+        </w:rPr>
+        <w:t xml:space="preserve">de </w:t>
+      </w:r>
+      <w:r>
+        <w:rPr>
+          <w:lang w:val="nl-NL"/>
+        </w:rPr>
+        <w:t xml:space="preserve">gebruiker </w:t>
+      </w:r>
+      <w:proofErr w:type="spellStart"/>
+      <w:r>
+        <w:rPr>
+          <w:rFonts w:ascii="Courier New" w:hAnsi="Courier New" w:cs="Courier New"/>
+          <w:sz w:val="21"/>
+          <w:szCs w:val="21"/>
+          <w:lang w:val="nl-NL"/>
+        </w:rPr>
+        <w:t>CPTtool</w:t>
+      </w:r>
+      <w:proofErr w:type="spellEnd"/>
+      <w:r>
+        <w:rPr>
+          <w:lang w:val="nl-NL"/>
+        </w:rPr>
+        <w:t xml:space="preserve"> als een package geïnstalleerd heeft dan kan de </w:t>
+      </w:r>
+      <w:proofErr w:type="spellStart"/>
+      <w:r>
+        <w:rPr>
+          <w:lang w:val="nl-NL"/>
+        </w:rPr>
+        <w:t>CPTtool</w:t>
+      </w:r>
+      <w:proofErr w:type="spellEnd"/>
+      <w:r>
+        <w:rPr>
+          <w:lang w:val="nl-NL"/>
+        </w:rPr>
+        <w:t xml:space="preserve"> op de volgend manier gedraaide worden, binnen een python omgeving:</w:t>
+      </w:r>
+    </w:p>
+    <w:p>
+      <w:pPr>
+        <w:pStyle w:val="NoSpacing"/>
+        <w:ind w:left="567"/>
+        <w:rPr>
+          <w:lang w:val="nl-NL"/>
+        </w:rPr>
+      </w:pPr>
+    </w:p>
+    <w:p>
+      <w:pPr>
+        <w:shd w:val="clear" w:color="auto" w:fill="FFFFFF"/>
+        <w:tabs>
+          <w:tab w:val="left" w:pos="916"/>
+          <w:tab w:val="left" w:pos="1832"/>
+          <w:tab w:val="left" w:pos="2748"/>
+          <w:tab w:val="left" w:pos="3664"/>
+          <w:tab w:val="left" w:pos="4580"/>
+          <w:tab w:val="left" w:pos="5496"/>
+          <w:tab w:val="left" w:pos="6412"/>
+          <w:tab w:val="left" w:pos="7328"/>
+          <w:tab w:val="left" w:pos="8244"/>
+          <w:tab w:val="left" w:pos="9160"/>
+          <w:tab w:val="left" w:pos="10076"/>
+          <w:tab w:val="left" w:pos="10992"/>
+          <w:tab w:val="left" w:pos="11908"/>
+          <w:tab w:val="left" w:pos="12824"/>
+          <w:tab w:val="left" w:pos="13740"/>
+          <w:tab w:val="left" w:pos="14656"/>
+        </w:tabs>
+        <w:spacing w:after="0" w:line="240" w:lineRule="auto"/>
+        <w:ind w:left="567"/>
+        <w:rPr>
+          <w:rFonts w:ascii="JetBrains Mono" w:eastAsia="Times New Roman" w:hAnsi="JetBrains Mono" w:cs="Courier New"/>
+          <w:color w:val="000000"/>
+          <w:sz w:val="20"/>
+          <w:szCs w:val="20"/>
+          <w:lang w:val="en-US" w:eastAsia="nl-NL"/>
+        </w:rPr>
+      </w:pPr>
+      <w:r>
+        <w:rPr>
+          <w:rFonts w:ascii="JetBrains Mono" w:eastAsia="Times New Roman" w:hAnsi="JetBrains Mono" w:cs="Courier New"/>
+          <w:b/>
+          <w:bCs/>
+          <w:color w:val="000080"/>
+          <w:sz w:val="20"/>
+          <w:szCs w:val="20"/>
+          <w:lang w:val="en-US" w:eastAsia="nl-NL"/>
+        </w:rPr>
+        <w:t xml:space="preserve">import </w:t>
+      </w:r>
+      <w:proofErr w:type="spellStart"/>
+      <w:r>
+        <w:rPr>
+          <w:rFonts w:ascii="JetBrains Mono" w:eastAsia="Times New Roman" w:hAnsi="JetBrains Mono" w:cs="Courier New"/>
+          <w:color w:val="000000"/>
+          <w:sz w:val="20"/>
+          <w:szCs w:val="20"/>
+          <w:lang w:val="en-US" w:eastAsia="nl-NL"/>
+        </w:rPr>
+        <w:t>CPTtool</w:t>
+      </w:r>
+      <w:proofErr w:type="spellEnd"/>
+      <w:r>
+        <w:rPr>
+          <w:rFonts w:ascii="JetBrains Mono" w:eastAsia="Times New Roman" w:hAnsi="JetBrains Mono" w:cs="Courier New"/>
+          <w:color w:val="000000"/>
+          <w:sz w:val="20"/>
+          <w:szCs w:val="20"/>
+          <w:lang w:val="en-US" w:eastAsia="nl-NL"/>
+        </w:rPr>
+        <w:br/>
+      </w:r>
+      <w:r>
+        <w:rPr>
+          <w:rFonts w:ascii="JetBrains Mono" w:eastAsia="Times New Roman" w:hAnsi="JetBrains Mono" w:cs="Courier New"/>
+          <w:color w:val="000000"/>
+          <w:sz w:val="20"/>
+          <w:szCs w:val="20"/>
+          <w:lang w:val="en-US" w:eastAsia="nl-NL"/>
+        </w:rPr>
+        <w:br/>
+      </w:r>
+      <w:r>
+        <w:rPr>
+          <w:rFonts w:ascii="JetBrains Mono" w:eastAsia="Times New Roman" w:hAnsi="JetBrains Mono" w:cs="Courier New"/>
+          <w:i/>
+          <w:iCs/>
+          <w:color w:val="808080"/>
+          <w:sz w:val="20"/>
+          <w:szCs w:val="20"/>
+          <w:lang w:val="en-US" w:eastAsia="nl-NL"/>
+        </w:rPr>
+        <w:t># input json file</w:t>
+      </w:r>
+      <w:r>
+        <w:rPr>
+          <w:rFonts w:ascii="JetBrains Mono" w:eastAsia="Times New Roman" w:hAnsi="JetBrains Mono" w:cs="Courier New"/>
+          <w:i/>
+          <w:iCs/>
+          <w:color w:val="808080"/>
+          <w:sz w:val="20"/>
+          <w:szCs w:val="20"/>
+          <w:lang w:val="en-US" w:eastAsia="nl-NL"/>
+        </w:rPr>
+        <w:br/>
+      </w:r>
+      <w:proofErr w:type="spellStart"/>
+      <w:r>
+        <w:rPr>
+          <w:rFonts w:ascii="JetBrains Mono" w:eastAsia="Times New Roman" w:hAnsi="JetBrains Mono" w:cs="Courier New"/>
+          <w:color w:val="000000"/>
+          <w:sz w:val="20"/>
+          <w:szCs w:val="20"/>
+          <w:lang w:val="en-US" w:eastAsia="nl-NL"/>
+        </w:rPr>
+        <w:t>file_input</w:t>
+      </w:r>
+      <w:proofErr w:type="spellEnd"/>
+      <w:r>
+        <w:rPr>
+          <w:rFonts w:ascii="JetBrains Mono" w:eastAsia="Times New Roman" w:hAnsi="JetBrains Mono" w:cs="Courier New"/>
+          <w:color w:val="000000"/>
+          <w:sz w:val="20"/>
+          <w:szCs w:val="20"/>
+          <w:lang w:val="en-US" w:eastAsia="nl-NL"/>
+        </w:rPr>
+        <w:t xml:space="preserve"> = </w:t>
+      </w:r>
+      <w:r>
+        <w:rPr>
+          <w:rFonts w:ascii="JetBrains Mono" w:eastAsia="Times New Roman" w:hAnsi="JetBrains Mono" w:cs="Courier New"/>
+          <w:b/>
+          <w:bCs/>
+          <w:color w:val="008080"/>
+          <w:sz w:val="20"/>
+          <w:szCs w:val="20"/>
+          <w:lang w:val="en-US" w:eastAsia="nl-NL"/>
+        </w:rPr>
+        <w:t>"./</w:t>
+      </w:r>
+      <w:proofErr w:type="spellStart"/>
+      <w:r>
+        <w:rPr>
+          <w:rFonts w:ascii="JetBrains Mono" w:eastAsia="Times New Roman" w:hAnsi="JetBrains Mono" w:cs="Courier New"/>
+          <w:b/>
+          <w:bCs/>
+          <w:color w:val="008080"/>
+          <w:sz w:val="20"/>
+          <w:szCs w:val="20"/>
+          <w:lang w:val="en-US" w:eastAsia="nl-NL"/>
+        </w:rPr>
+        <w:t>test_folder</w:t>
+      </w:r>
+      <w:proofErr w:type="spellEnd"/>
+      <w:r>
+        <w:rPr>
+          <w:rFonts w:ascii="JetBrains Mono" w:eastAsia="Times New Roman" w:hAnsi="JetBrains Mono" w:cs="Courier New"/>
+          <w:b/>
+          <w:bCs/>
+          <w:color w:val="008080"/>
+          <w:sz w:val="20"/>
+          <w:szCs w:val="20"/>
+          <w:lang w:val="en-US" w:eastAsia="nl-NL"/>
+        </w:rPr>
+        <w:t>/</w:t>
+      </w:r>
+      <w:proofErr w:type="spellStart"/>
+      <w:r>
+        <w:rPr>
+          <w:rFonts w:ascii="JetBrains Mono" w:eastAsia="Times New Roman" w:hAnsi="JetBrains Mono" w:cs="Courier New"/>
+          <w:b/>
+          <w:bCs/>
+          <w:color w:val="008080"/>
+          <w:sz w:val="20"/>
+          <w:szCs w:val="20"/>
+          <w:lang w:val="en-US" w:eastAsia="nl-NL"/>
+        </w:rPr>
+        <w:t>input.json</w:t>
+      </w:r>
+      <w:proofErr w:type="spellEnd"/>
+      <w:r>
+        <w:rPr>
+          <w:rFonts w:ascii="JetBrains Mono" w:eastAsia="Times New Roman" w:hAnsi="JetBrains Mono" w:cs="Courier New"/>
+          <w:b/>
+          <w:bCs/>
+          <w:color w:val="008080"/>
+          <w:sz w:val="20"/>
+          <w:szCs w:val="20"/>
+          <w:lang w:val="en-US" w:eastAsia="nl-NL"/>
+        </w:rPr>
+        <w:t>"</w:t>
+      </w:r>
+      <w:r>
+        <w:rPr>
+          <w:rFonts w:ascii="JetBrains Mono" w:eastAsia="Times New Roman" w:hAnsi="JetBrains Mono" w:cs="Courier New"/>
+          <w:b/>
+          <w:bCs/>
+          <w:color w:val="008080"/>
+          <w:sz w:val="20"/>
+          <w:szCs w:val="20"/>
+          <w:lang w:val="en-US" w:eastAsia="nl-NL"/>
+        </w:rPr>
+        <w:br/>
+      </w:r>
+      <w:r>
+        <w:rPr>
+          <w:rFonts w:ascii="JetBrains Mono" w:eastAsia="Times New Roman" w:hAnsi="JetBrains Mono" w:cs="Courier New"/>
+          <w:i/>
+          <w:iCs/>
+          <w:color w:val="808080"/>
+          <w:sz w:val="20"/>
+          <w:szCs w:val="20"/>
+          <w:lang w:val="en-US" w:eastAsia="nl-NL"/>
+        </w:rPr>
+        <w:t># output folder location</w:t>
+      </w:r>
+      <w:r>
+        <w:rPr>
+          <w:rFonts w:ascii="JetBrains Mono" w:eastAsia="Times New Roman" w:hAnsi="JetBrains Mono" w:cs="Courier New"/>
+          <w:i/>
+          <w:iCs/>
+          <w:color w:val="808080"/>
+          <w:sz w:val="20"/>
+          <w:szCs w:val="20"/>
+          <w:lang w:val="en-US" w:eastAsia="nl-NL"/>
+        </w:rPr>
+        <w:br/>
+      </w:r>
+      <w:proofErr w:type="spellStart"/>
+      <w:r>
+        <w:rPr>
+          <w:rFonts w:ascii="JetBrains Mono" w:eastAsia="Times New Roman" w:hAnsi="JetBrains Mono" w:cs="Courier New"/>
+          <w:color w:val="000000"/>
+          <w:sz w:val="20"/>
+          <w:szCs w:val="20"/>
+          <w:lang w:val="en-US" w:eastAsia="nl-NL"/>
+        </w:rPr>
+        <w:t>output_folder</w:t>
+      </w:r>
+      <w:proofErr w:type="spellEnd"/>
+      <w:r>
+        <w:rPr>
+          <w:rFonts w:ascii="JetBrains Mono" w:eastAsia="Times New Roman" w:hAnsi="JetBrains Mono" w:cs="Courier New"/>
+          <w:color w:val="000000"/>
+          <w:sz w:val="20"/>
+          <w:szCs w:val="20"/>
+          <w:lang w:val="en-US" w:eastAsia="nl-NL"/>
+        </w:rPr>
+        <w:t xml:space="preserve"> = </w:t>
+      </w:r>
+      <w:r>
+        <w:rPr>
+          <w:rFonts w:ascii="JetBrains Mono" w:eastAsia="Times New Roman" w:hAnsi="JetBrains Mono" w:cs="Courier New"/>
+          <w:b/>
+          <w:bCs/>
+          <w:color w:val="008080"/>
+          <w:sz w:val="20"/>
+          <w:szCs w:val="20"/>
+          <w:lang w:val="en-US" w:eastAsia="nl-NL"/>
+        </w:rPr>
+        <w:t>"./</w:t>
+      </w:r>
+      <w:proofErr w:type="spellStart"/>
+      <w:r>
+        <w:rPr>
+          <w:rFonts w:ascii="JetBrains Mono" w:eastAsia="Times New Roman" w:hAnsi="JetBrains Mono" w:cs="Courier New"/>
+          <w:b/>
+          <w:bCs/>
+          <w:color w:val="008080"/>
+          <w:sz w:val="20"/>
+          <w:szCs w:val="20"/>
+          <w:lang w:val="en-US" w:eastAsia="nl-NL"/>
+        </w:rPr>
+        <w:t>test_folder</w:t>
+      </w:r>
+      <w:proofErr w:type="spellEnd"/>
+      <w:r>
+        <w:rPr>
+          <w:rFonts w:ascii="JetBrains Mono" w:eastAsia="Times New Roman" w:hAnsi="JetBrains Mono" w:cs="Courier New"/>
+          <w:b/>
+          <w:bCs/>
+          <w:color w:val="008080"/>
+          <w:sz w:val="20"/>
+          <w:szCs w:val="20"/>
+          <w:lang w:val="en-US" w:eastAsia="nl-NL"/>
+        </w:rPr>
+        <w:t>/output"</w:t>
+      </w:r>
+      <w:r>
+        <w:rPr>
+          <w:rFonts w:ascii="JetBrains Mono" w:eastAsia="Times New Roman" w:hAnsi="JetBrains Mono" w:cs="Courier New"/>
+          <w:b/>
+          <w:bCs/>
+          <w:color w:val="008080"/>
+          <w:sz w:val="20"/>
+          <w:szCs w:val="20"/>
+          <w:lang w:val="en-US" w:eastAsia="nl-NL"/>
+        </w:rPr>
+        <w:br/>
+      </w:r>
+      <w:r>
+        <w:rPr>
+          <w:rFonts w:ascii="JetBrains Mono" w:eastAsia="Times New Roman" w:hAnsi="JetBrains Mono" w:cs="Courier New"/>
+          <w:i/>
+          <w:iCs/>
+          <w:color w:val="808080"/>
+          <w:sz w:val="20"/>
+          <w:szCs w:val="20"/>
+          <w:lang w:val="en-US" w:eastAsia="nl-NL"/>
+        </w:rPr>
+        <w:t># creates plots: True / False</w:t>
+      </w:r>
+      <w:r>
+        <w:rPr>
+          <w:rFonts w:ascii="JetBrains Mono" w:eastAsia="Times New Roman" w:hAnsi="JetBrains Mono" w:cs="Courier New"/>
+          <w:i/>
+          <w:iCs/>
+          <w:color w:val="808080"/>
+          <w:sz w:val="20"/>
+          <w:szCs w:val="20"/>
+          <w:lang w:val="en-US" w:eastAsia="nl-NL"/>
+        </w:rPr>
+        <w:br/>
+      </w:r>
+      <w:r>
+        <w:rPr>
+          <w:rFonts w:ascii="JetBrains Mono" w:eastAsia="Times New Roman" w:hAnsi="JetBrains Mono" w:cs="Courier New"/>
+          <w:color w:val="000000"/>
+          <w:sz w:val="20"/>
+          <w:szCs w:val="20"/>
+          <w:lang w:val="en-US" w:eastAsia="nl-NL"/>
+        </w:rPr>
+        <w:t xml:space="preserve">plots = </w:t>
+      </w:r>
+      <w:r>
+        <w:rPr>
+          <w:rFonts w:ascii="JetBrains Mono" w:eastAsia="Times New Roman" w:hAnsi="JetBrains Mono" w:cs="Courier New"/>
+          <w:b/>
+          <w:bCs/>
+          <w:color w:val="000080"/>
+          <w:sz w:val="20"/>
+          <w:szCs w:val="20"/>
+          <w:lang w:val="en-US" w:eastAsia="nl-NL"/>
+        </w:rPr>
+        <w:t>True</w:t>
+      </w:r>
+      <w:r>
+        <w:rPr>
+          <w:rFonts w:ascii="JetBrains Mono" w:eastAsia="Times New Roman" w:hAnsi="JetBrains Mono" w:cs="Courier New"/>
+          <w:b/>
+          <w:bCs/>
+          <w:color w:val="000080"/>
+          <w:sz w:val="20"/>
+          <w:szCs w:val="20"/>
+          <w:lang w:val="en-US" w:eastAsia="nl-NL"/>
+        </w:rPr>
+        <w:br/>
+      </w:r>
+      <w:r>
+        <w:rPr>
+          <w:rFonts w:ascii="JetBrains Mono" w:eastAsia="Times New Roman" w:hAnsi="JetBrains Mono" w:cs="Courier New"/>
+          <w:b/>
+          <w:bCs/>
+          <w:color w:val="000080"/>
+          <w:sz w:val="20"/>
+          <w:szCs w:val="20"/>
+          <w:lang w:val="en-US" w:eastAsia="nl-NL"/>
+        </w:rPr>
+        <w:br/>
+      </w:r>
+      <w:r>
+        <w:rPr>
+          <w:rFonts w:ascii="JetBrains Mono" w:eastAsia="Times New Roman" w:hAnsi="JetBrains Mono" w:cs="Courier New"/>
+          <w:i/>
+          <w:iCs/>
+          <w:color w:val="808080"/>
+          <w:sz w:val="20"/>
+          <w:szCs w:val="20"/>
+          <w:lang w:val="en-US" w:eastAsia="nl-NL"/>
+        </w:rPr>
+        <w:t xml:space="preserve"># Runs </w:t>
+      </w:r>
+      <w:proofErr w:type="spellStart"/>
+      <w:r>
+        <w:rPr>
+          <w:rFonts w:ascii="JetBrains Mono" w:eastAsia="Times New Roman" w:hAnsi="JetBrains Mono" w:cs="Courier New"/>
+          <w:i/>
+          <w:iCs/>
+          <w:color w:val="808080"/>
+          <w:sz w:val="20"/>
+          <w:szCs w:val="20"/>
+          <w:lang w:val="en-US" w:eastAsia="nl-NL"/>
+        </w:rPr>
+        <w:t>CPTtool</w:t>
+      </w:r>
+      <w:proofErr w:type="spellEnd"/>
+      <w:r>
+        <w:rPr>
+          <w:rFonts w:ascii="JetBrains Mono" w:eastAsia="Times New Roman" w:hAnsi="JetBrains Mono" w:cs="Courier New"/>
+          <w:i/>
+          <w:iCs/>
+          <w:color w:val="808080"/>
+          <w:sz w:val="20"/>
+          <w:szCs w:val="20"/>
+          <w:lang w:val="en-US" w:eastAsia="nl-NL"/>
+        </w:rPr>
+        <w:br/>
+      </w:r>
+      <w:r>
+        <w:rPr>
+          <w:rFonts w:ascii="JetBrains Mono" w:eastAsia="Times New Roman" w:hAnsi="JetBrains Mono" w:cs="Courier New"/>
+          <w:color w:val="000000"/>
+          <w:sz w:val="20"/>
+          <w:szCs w:val="20"/>
+          <w:lang w:val="en-US" w:eastAsia="nl-NL"/>
+        </w:rPr>
+        <w:t xml:space="preserve">props = </w:t>
+      </w:r>
+      <w:proofErr w:type="spellStart"/>
+      <w:r>
+        <w:rPr>
+          <w:rFonts w:ascii="JetBrains Mono" w:eastAsia="Times New Roman" w:hAnsi="JetBrains Mono" w:cs="Courier New"/>
+          <w:color w:val="000000"/>
+          <w:sz w:val="20"/>
+          <w:szCs w:val="20"/>
+          <w:lang w:val="en-US" w:eastAsia="nl-NL"/>
+        </w:rPr>
+        <w:t>CPTtool.cpt_tool.read_json</w:t>
+      </w:r>
+      <w:proofErr w:type="spellEnd"/>
+      <w:r>
+        <w:rPr>
+          <w:rFonts w:ascii="JetBrains Mono" w:eastAsia="Times New Roman" w:hAnsi="JetBrains Mono" w:cs="Courier New"/>
+          <w:color w:val="000000"/>
+          <w:sz w:val="20"/>
+          <w:szCs w:val="20"/>
+          <w:lang w:val="en-US" w:eastAsia="nl-NL"/>
+        </w:rPr>
+        <w:t>(</w:t>
+      </w:r>
+      <w:proofErr w:type="spellStart"/>
+      <w:r>
+        <w:rPr>
+          <w:rFonts w:ascii="JetBrains Mono" w:eastAsia="Times New Roman" w:hAnsi="JetBrains Mono" w:cs="Courier New"/>
+          <w:color w:val="000000"/>
+          <w:sz w:val="20"/>
+          <w:szCs w:val="20"/>
+          <w:lang w:val="en-US" w:eastAsia="nl-NL"/>
+        </w:rPr>
+        <w:t>file_input_file</w:t>
+      </w:r>
+      <w:proofErr w:type="spellEnd"/>
+      <w:r>
+        <w:rPr>
+          <w:rFonts w:ascii="JetBrains Mono" w:eastAsia="Times New Roman" w:hAnsi="JetBrains Mono" w:cs="Courier New"/>
+          <w:color w:val="000000"/>
+          <w:sz w:val="20"/>
+          <w:szCs w:val="20"/>
+          <w:lang w:val="en-US" w:eastAsia="nl-NL"/>
+        </w:rPr>
+        <w:t>)</w:t>
+      </w:r>
+      <w:r>
+        <w:rPr>
+          <w:rFonts w:ascii="JetBrains Mono" w:eastAsia="Times New Roman" w:hAnsi="JetBrains Mono" w:cs="Courier New"/>
+          <w:color w:val="000000"/>
+          <w:sz w:val="20"/>
+          <w:szCs w:val="20"/>
+          <w:lang w:val="en-US" w:eastAsia="nl-NL"/>
+        </w:rPr>
+        <w:br/>
+        <w:t xml:space="preserve">methods = </w:t>
+      </w:r>
+      <w:proofErr w:type="spellStart"/>
+      <w:r>
+        <w:rPr>
+          <w:rFonts w:ascii="JetBrains Mono" w:eastAsia="Times New Roman" w:hAnsi="JetBrains Mono" w:cs="Courier New"/>
+          <w:color w:val="000000"/>
+          <w:sz w:val="20"/>
+          <w:szCs w:val="20"/>
+          <w:lang w:val="en-US" w:eastAsia="nl-NL"/>
+        </w:rPr>
+        <w:t>CPTtool.cpt_tool.define_methods</w:t>
+      </w:r>
+      <w:proofErr w:type="spellEnd"/>
+      <w:r>
+        <w:rPr>
+          <w:rFonts w:ascii="JetBrains Mono" w:eastAsia="Times New Roman" w:hAnsi="JetBrains Mono" w:cs="Courier New"/>
+          <w:color w:val="000000"/>
+          <w:sz w:val="20"/>
+          <w:szCs w:val="20"/>
+          <w:lang w:val="en-US" w:eastAsia="nl-NL"/>
+        </w:rPr>
+        <w:t>(</w:t>
+      </w:r>
+      <w:r>
+        <w:rPr>
+          <w:rFonts w:ascii="JetBrains Mono" w:eastAsia="Times New Roman" w:hAnsi="JetBrains Mono" w:cs="Courier New"/>
+          <w:b/>
+          <w:bCs/>
+          <w:color w:val="000080"/>
+          <w:sz w:val="20"/>
+          <w:szCs w:val="20"/>
+          <w:lang w:val="en-US" w:eastAsia="nl-NL"/>
+        </w:rPr>
+        <w:t>False</w:t>
+      </w:r>
+      <w:r>
+        <w:rPr>
+          <w:rFonts w:ascii="JetBrains Mono" w:eastAsia="Times New Roman" w:hAnsi="JetBrains Mono" w:cs="Courier New"/>
+          <w:color w:val="000000"/>
+          <w:sz w:val="20"/>
+          <w:szCs w:val="20"/>
+          <w:lang w:val="en-US" w:eastAsia="nl-NL"/>
+        </w:rPr>
+        <w:t>)</w:t>
+      </w:r>
+      <w:r>
+        <w:rPr>
+          <w:rFonts w:ascii="JetBrains Mono" w:eastAsia="Times New Roman" w:hAnsi="JetBrains Mono" w:cs="Courier New"/>
+          <w:color w:val="000000"/>
+          <w:sz w:val="20"/>
+          <w:szCs w:val="20"/>
+          <w:lang w:val="en-US" w:eastAsia="nl-NL"/>
+        </w:rPr>
+        <w:br/>
+        <w:t xml:space="preserve">settings = </w:t>
+      </w:r>
+      <w:proofErr w:type="spellStart"/>
+      <w:r>
+        <w:rPr>
+          <w:rFonts w:ascii="JetBrains Mono" w:eastAsia="Times New Roman" w:hAnsi="JetBrains Mono" w:cs="Courier New"/>
+          <w:color w:val="000000"/>
+          <w:sz w:val="20"/>
+          <w:szCs w:val="20"/>
+          <w:lang w:val="en-US" w:eastAsia="nl-NL"/>
+        </w:rPr>
+        <w:t>CPTtool.cpt_tool.define_settings</w:t>
+      </w:r>
+      <w:proofErr w:type="spellEnd"/>
+      <w:r>
+        <w:rPr>
+          <w:rFonts w:ascii="JetBrains Mono" w:eastAsia="Times New Roman" w:hAnsi="JetBrains Mono" w:cs="Courier New"/>
+          <w:color w:val="000000"/>
+          <w:sz w:val="20"/>
+          <w:szCs w:val="20"/>
+          <w:lang w:val="en-US" w:eastAsia="nl-NL"/>
+        </w:rPr>
+        <w:t>(</w:t>
+      </w:r>
+      <w:r>
+        <w:rPr>
+          <w:rFonts w:ascii="JetBrains Mono" w:eastAsia="Times New Roman" w:hAnsi="JetBrains Mono" w:cs="Courier New"/>
+          <w:b/>
+          <w:bCs/>
+          <w:color w:val="000080"/>
+          <w:sz w:val="20"/>
+          <w:szCs w:val="20"/>
+          <w:lang w:val="en-US" w:eastAsia="nl-NL"/>
+        </w:rPr>
+        <w:t>False</w:t>
+      </w:r>
+      <w:r>
+        <w:rPr>
+          <w:rFonts w:ascii="JetBrains Mono" w:eastAsia="Times New Roman" w:hAnsi="JetBrains Mono" w:cs="Courier New"/>
+          <w:color w:val="000000"/>
+          <w:sz w:val="20"/>
+          <w:szCs w:val="20"/>
+          <w:lang w:val="en-US" w:eastAsia="nl-NL"/>
+        </w:rPr>
+        <w:t>)</w:t>
+      </w:r>
+      <w:r>
+        <w:rPr>
+          <w:rFonts w:ascii="JetBrains Mono" w:eastAsia="Times New Roman" w:hAnsi="JetBrains Mono" w:cs="Courier New"/>
+          <w:color w:val="000000"/>
+          <w:sz w:val="20"/>
+          <w:szCs w:val="20"/>
+          <w:lang w:val="en-US" w:eastAsia="nl-NL"/>
+        </w:rPr>
+        <w:br/>
+      </w:r>
+      <w:proofErr w:type="spellStart"/>
+      <w:r>
+        <w:rPr>
+          <w:rFonts w:ascii="JetBrains Mono" w:eastAsia="Times New Roman" w:hAnsi="JetBrains Mono" w:cs="Courier New"/>
+          <w:color w:val="000000"/>
+          <w:sz w:val="20"/>
+          <w:szCs w:val="20"/>
+          <w:lang w:val="en-US" w:eastAsia="nl-NL"/>
+        </w:rPr>
+        <w:t>CPTtool.cpt_tool.analysis</w:t>
+      </w:r>
+      <w:proofErr w:type="spellEnd"/>
+      <w:r>
+        <w:rPr>
+          <w:rFonts w:ascii="JetBrains Mono" w:eastAsia="Times New Roman" w:hAnsi="JetBrains Mono" w:cs="Courier New"/>
+          <w:color w:val="000000"/>
+          <w:sz w:val="20"/>
+          <w:szCs w:val="20"/>
+          <w:lang w:val="en-US" w:eastAsia="nl-NL"/>
+        </w:rPr>
+        <w:t xml:space="preserve">(props, methods, settings, </w:t>
+      </w:r>
+      <w:proofErr w:type="spellStart"/>
+      <w:r>
+        <w:rPr>
+          <w:rFonts w:ascii="JetBrains Mono" w:eastAsia="Times New Roman" w:hAnsi="JetBrains Mono" w:cs="Courier New"/>
+          <w:color w:val="000000"/>
+          <w:sz w:val="20"/>
+          <w:szCs w:val="20"/>
+          <w:lang w:val="en-US" w:eastAsia="nl-NL"/>
+        </w:rPr>
+        <w:t>output_folder</w:t>
+      </w:r>
+      <w:proofErr w:type="spellEnd"/>
+      <w:r>
+        <w:rPr>
+          <w:rFonts w:ascii="JetBrains Mono" w:eastAsia="Times New Roman" w:hAnsi="JetBrains Mono" w:cs="Courier New"/>
+          <w:color w:val="000000"/>
+          <w:sz w:val="20"/>
+          <w:szCs w:val="20"/>
+          <w:lang w:val="en-US" w:eastAsia="nl-NL"/>
+        </w:rPr>
+        <w:t>, plots)</w:t>
+      </w:r>
+    </w:p>
+    <w:p>
+      <w:pPr>
+        <w:pStyle w:val="NoSpacing"/>
+        <w:rPr>
+          <w:lang w:val="en-US"/>
+        </w:rPr>
+      </w:pPr>
+    </w:p>
+    <w:p>
+      <w:pPr>
+        <w:pStyle w:val="NoSpacing"/>
+        <w:rPr>
+          <w:lang w:val="nl-NL"/>
+        </w:rPr>
+      </w:pPr>
+      <w:r>
+        <w:rPr>
+          <w:lang w:val="nl-NL"/>
+        </w:rPr>
+        <w:t xml:space="preserve">Waarin </w:t>
+      </w:r>
+      <w:proofErr w:type="spellStart"/>
+      <w:r>
+        <w:rPr>
+          <w:rFonts w:ascii="Courier New" w:hAnsi="Courier New" w:cs="Courier New"/>
+          <w:sz w:val="21"/>
+          <w:szCs w:val="21"/>
+          <w:lang w:val="nl-NL"/>
+        </w:rPr>
+        <w:t>file_input</w:t>
+      </w:r>
+      <w:proofErr w:type="spellEnd"/>
+      <w:r>
+        <w:rPr>
+          <w:lang w:val="nl-NL"/>
+        </w:rPr>
+        <w:t xml:space="preserve"> </w:t>
+      </w:r>
+      <w:r>
+        <w:rPr>
+          <w:lang w:val="nl-NL"/>
+        </w:rPr>
+        <w:t>het</w:t>
+      </w:r>
+      <w:r>
+        <w:rPr>
+          <w:lang w:val="nl-NL"/>
+        </w:rPr>
+        <w:t xml:space="preserve"> invoerbestand in JSON format</w:t>
+      </w:r>
+      <w:r>
+        <w:rPr>
+          <w:lang w:val="nl-NL"/>
+        </w:rPr>
+        <w:t xml:space="preserve"> is</w:t>
+      </w:r>
+      <w:r>
+        <w:rPr>
+          <w:lang w:val="nl-NL"/>
+        </w:rPr>
+        <w:t xml:space="preserve">, </w:t>
+      </w:r>
+      <w:proofErr w:type="spellStart"/>
+      <w:r>
+        <w:rPr>
+          <w:rFonts w:ascii="Courier New" w:hAnsi="Courier New" w:cs="Courier New"/>
+          <w:sz w:val="21"/>
+          <w:szCs w:val="21"/>
+          <w:lang w:val="nl-NL"/>
+        </w:rPr>
+        <w:t>output_folder</w:t>
+      </w:r>
+      <w:proofErr w:type="spellEnd"/>
+      <w:r>
+        <w:rPr>
+          <w:lang w:val="nl-NL"/>
+        </w:rPr>
+        <w:t xml:space="preserve"> is de </w:t>
+      </w:r>
+      <w:r>
+        <w:rPr>
+          <w:lang w:val="nl-NL"/>
+        </w:rPr>
+        <w:t xml:space="preserve">locatie van </w:t>
+      </w:r>
+      <w:r>
+        <w:rPr>
+          <w:lang w:val="nl-NL"/>
+        </w:rPr>
+        <w:t xml:space="preserve">de map waarin de resultaten worden opgeslagen, en </w:t>
+      </w:r>
+      <w:r>
+        <w:rPr>
+          <w:rFonts w:ascii="Courier New" w:hAnsi="Courier New" w:cs="Courier New"/>
+          <w:sz w:val="21"/>
+          <w:szCs w:val="21"/>
+          <w:lang w:val="nl-NL"/>
+        </w:rPr>
+        <w:t>plots</w:t>
+      </w:r>
+      <w:r>
+        <w:rPr>
+          <w:lang w:val="nl-NL"/>
+        </w:rPr>
+        <w:t xml:space="preserve"> is </w:t>
+      </w:r>
+      <w:r>
+        <w:rPr>
+          <w:lang w:val="nl-NL"/>
+        </w:rPr>
+        <w:t xml:space="preserve">een optie voor het aanmaken van bestanden en grafieken voor elk scenario. </w:t>
+      </w:r>
+    </w:p>
+    <w:p>
+      <w:pPr>
+        <w:pStyle w:val="NoSpacing"/>
+        <w:rPr>
+          <w:lang w:val="nl-NL"/>
+        </w:rPr>
+      </w:pPr>
+    </w:p>
+    <w:p>
+      <w:pPr>
+        <w:pStyle w:val="NoSpacing"/>
+        <w:rPr>
+          <w:lang w:val="nl-NL"/>
+        </w:rPr>
+      </w:pPr>
+      <w:r>
+        <w:rPr>
+          <w:lang w:val="nl-NL"/>
+        </w:rPr>
+        <w:t xml:space="preserve">Als </w:t>
+      </w:r>
+      <w:r>
+        <w:rPr>
+          <w:lang w:val="nl-NL"/>
+        </w:rPr>
+        <w:t xml:space="preserve">de </w:t>
+      </w:r>
+      <w:r>
+        <w:rPr>
+          <w:lang w:val="nl-NL"/>
+        </w:rPr>
+        <w:t xml:space="preserve">gebruiker de </w:t>
+      </w:r>
+      <w:proofErr w:type="spellStart"/>
+      <w:r>
+        <w:rPr>
+          <w:rFonts w:ascii="Courier New" w:hAnsi="Courier New" w:cs="Courier New"/>
+          <w:sz w:val="21"/>
+          <w:szCs w:val="21"/>
+          <w:lang w:val="nl-NL"/>
+        </w:rPr>
+        <w:t>CPTtool</w:t>
+      </w:r>
+      <w:proofErr w:type="spellEnd"/>
+      <w:r>
+        <w:rPr>
+          <w:lang w:val="nl-NL"/>
+        </w:rPr>
+        <w:t xml:space="preserve"> scripts gebruikt, </w:t>
+      </w:r>
+      <w:r>
+        <w:rPr>
+          <w:lang w:val="nl-NL"/>
+        </w:rPr>
+        <w:t>o</w:t>
+      </w:r>
+      <w:r>
+        <w:rPr>
+          <w:lang w:val="nl-NL"/>
+        </w:rPr>
+        <w:t xml:space="preserve">pen </w:t>
+      </w:r>
+      <w:proofErr w:type="spellStart"/>
+      <w:r>
+        <w:rPr>
+          <w:lang w:val="nl-NL"/>
+        </w:rPr>
+        <w:t>command</w:t>
+      </w:r>
+      <w:proofErr w:type="spellEnd"/>
+      <w:r>
+        <w:rPr>
+          <w:lang w:val="nl-NL"/>
+        </w:rPr>
+        <w:t xml:space="preserve"> prompt</w:t>
+      </w:r>
+      <w:r>
+        <w:rPr>
+          <w:lang w:val="nl-NL"/>
+        </w:rPr>
+        <w:t xml:space="preserve"> in Windows en </w:t>
+      </w:r>
+      <w:r>
+        <w:rPr>
+          <w:lang w:val="nl-NL"/>
+        </w:rPr>
+        <w:t>ga</w:t>
+      </w:r>
+      <w:r>
+        <w:rPr>
+          <w:lang w:val="nl-NL"/>
+        </w:rPr>
+        <w:t xml:space="preserve"> </w:t>
+      </w:r>
+      <w:r>
+        <w:rPr>
+          <w:lang w:val="nl-NL"/>
+        </w:rPr>
+        <w:t>naar</w:t>
+      </w:r>
+      <w:r>
+        <w:rPr>
+          <w:lang w:val="nl-NL"/>
+        </w:rPr>
+        <w:t xml:space="preserve"> de map</w:t>
+      </w:r>
+      <w:r>
+        <w:rPr>
+          <w:lang w:val="nl-NL"/>
+        </w:rPr>
+        <w:t xml:space="preserve"> waarin de</w:t>
+      </w:r>
+      <w:r>
+        <w:rPr>
+          <w:lang w:val="nl-NL"/>
+        </w:rPr>
+        <w:t xml:space="preserve"> </w:t>
+      </w:r>
+      <w:proofErr w:type="spellStart"/>
+      <w:r>
+        <w:rPr>
+          <w:rFonts w:ascii="Courier New" w:hAnsi="Courier New" w:cs="Courier New"/>
+          <w:sz w:val="21"/>
+          <w:szCs w:val="21"/>
+          <w:lang w:val="nl-NL"/>
+        </w:rPr>
+        <w:t>CPTtool</w:t>
+      </w:r>
+      <w:proofErr w:type="spellEnd"/>
+      <w:r>
+        <w:rPr>
+          <w:lang w:val="nl-NL"/>
+        </w:rPr>
+        <w:t xml:space="preserve"> </w:t>
+      </w:r>
+      <w:r>
+        <w:rPr>
+          <w:lang w:val="nl-NL"/>
+        </w:rPr>
+        <w:t xml:space="preserve">aanwezig is. </w:t>
+      </w:r>
+      <w:r>
+        <w:rPr>
+          <w:lang w:val="nl-NL"/>
+        </w:rPr>
+        <w:t xml:space="preserve">In het voorbeeld staat dit op </w:t>
+      </w:r>
+      <w:r>
+        <w:rPr>
+          <w:rFonts w:ascii="Courier New" w:hAnsi="Courier New" w:cs="Courier New"/>
+          <w:sz w:val="21"/>
+          <w:szCs w:val="21"/>
+          <w:lang w:val="nl-NL"/>
+        </w:rPr>
+        <w:t>D:</w:t>
+      </w:r>
+      <w:r>
+        <w:rPr>
+          <w:rFonts w:ascii="Courier New" w:hAnsi="Courier New" w:cs="Courier New"/>
+          <w:sz w:val="21"/>
+          <w:szCs w:val="21"/>
+          <w:lang w:val="nl-NL"/>
+        </w:rPr>
+        <w:t>\</w:t>
+      </w:r>
+      <w:r>
+        <w:rPr>
+          <w:rFonts w:ascii="Courier New" w:hAnsi="Courier New" w:cs="Courier New"/>
+          <w:sz w:val="21"/>
+          <w:szCs w:val="21"/>
+          <w:lang w:val="nl-NL"/>
+        </w:rPr>
+        <w:t>CPTinterpretatie</w:t>
+      </w:r>
+      <w:r>
+        <w:rPr>
+          <w:rFonts w:ascii="Courier New" w:hAnsi="Courier New" w:cs="Courier New"/>
+          <w:sz w:val="21"/>
+          <w:szCs w:val="21"/>
+          <w:lang w:val="nl-NL"/>
+        </w:rPr>
+        <w:t>\CPTtool</w:t>
+      </w:r>
+      <w:r>
+        <w:rPr>
+          <w:lang w:val="nl-NL"/>
+        </w:rPr>
+        <w:t>.</w:t>
+      </w:r>
+    </w:p>
+    <w:p>
+      <w:pPr>
+        <w:pStyle w:val="NoSpacing"/>
+        <w:rPr>
+          <w:lang w:val="nl-NL"/>
+        </w:rPr>
+      </w:pPr>
+    </w:p>
+    <w:p>
+      <w:pPr>
+        <w:pStyle w:val="NoSpacing"/>
+        <w:jc w:val="center"/>
+        <w:rPr>
+          <w:lang w:val="nl-NL"/>
+        </w:rPr>
+      </w:pPr>
+      <w:r>
+        <w:rPr>
+          <w:noProof/>
+        </w:rPr>
+        <w:drawing>
+          <wp:inline distT="0" distB="0" distL="0" distR="0" wp14:anchorId="58FD4C4D" wp14:editId="54843C54">
+            <wp:extent cx="5725159" cy="1280160"/>
+            <wp:effectExtent l="0" t="0" r="8890" b="0"/>
+            <wp:docPr id="1131216769" name="Picture 11"/>
+            <wp:cNvGraphicFramePr>
+              <a:graphicFrameLocks xmlns:a="http://schemas.openxmlformats.org/drawingml/2006/main" noChangeAspect="1"/>
+            </wp:cNvGraphicFramePr>
+            <a:graphic xmlns:a="http://schemas.openxmlformats.org/drawingml/2006/main">
+              <a:graphicData uri="http://schemas.openxmlformats.org/drawingml/2006/picture">
+                <pic:pic xmlns:pic="http://schemas.openxmlformats.org/drawingml/2006/picture">
+                  <pic:nvPicPr>
+                    <pic:cNvPr id="0" name="Picture 11"/>
+                    <pic:cNvPicPr/>
+                  </pic:nvPicPr>
+                  <pic:blipFill>
+                    <a:blip r:embed="rId9">
+                      <a:extLst>
+                        <a:ext uri="{28A0092B-C50C-407E-A947-70E740481C1C}">
+                          <a14:useLocalDpi xmlns:a14="http://schemas.microsoft.com/office/drawing/2010/main" val="0"/>
+                        </a:ext>
+                      </a:extLst>
+                    </a:blip>
+                    <a:stretch>
+                      <a:fillRect/>
+                    </a:stretch>
+                  </pic:blipFill>
+                  <pic:spPr>
+                    <a:xfrm>
+                      <a:off x="0" y="0"/>
+                      <a:ext cx="5725159" cy="1280160"/>
+                    </a:xfrm>
+                    <a:prstGeom prst="rect">
+                      <a:avLst/>
+                    </a:prstGeom>
+                  </pic:spPr>
+                </pic:pic>
+              </a:graphicData>
+            </a:graphic>
+          </wp:inline>
+        </w:drawing>
+      </w:r>
+    </w:p>
+    <w:p>
+      <w:pPr>
+        <w:pStyle w:val="Caption"/>
+        <w:jc w:val="center"/>
+        <w:rPr>
+          <w:lang w:val="en-US"/>
+        </w:rPr>
+      </w:pPr>
+      <w:proofErr w:type="spellStart"/>
+      <w:r>
+        <w:rPr>
+          <w:lang w:val="en-US"/>
+        </w:rPr>
+        <w:lastRenderedPageBreak/>
         <w:t>Figuur</w:t>
       </w:r>
       <w:proofErr w:type="spellEnd"/>
@@ -873,7 +2814,7 @@
       </w:r>
       <w:r>
         <w:rPr>
-          <w:lang w:val="nl-NL"/>
+          <w:lang w:val="en-US"/>
         </w:rPr>
         <w:fldChar w:fldCharType="begin"/>
       </w:r>
@@ -885,7 +2826,7 @@
       </w:r>
       <w:r>
         <w:rPr>
-          <w:lang w:val="nl-NL"/>
+          <w:lang w:val="en-US"/>
         </w:rPr>
         <w:fldChar w:fldCharType="separate"/>
       </w:r>
@@ -894,11 +2835,11 @@
           <w:noProof/>
           <w:lang w:val="en-US"/>
         </w:rPr>
-        <w:t>1</w:t>
-      </w:r>
-      <w:r>
-        <w:rPr>
-          <w:lang w:val="nl-NL"/>
+        <w:t>2</w:t>
+      </w:r>
+      <w:r>
+        <w:rPr>
+          <w:lang w:val="en-US"/>
         </w:rPr>
         <w:fldChar w:fldCharType="end"/>
       </w:r>
@@ -1003,7 +2944,52 @@
           <w:szCs w:val="21"/>
           <w:lang w:val="en-US"/>
         </w:rPr>
-        <w:t>CPTool.exe -</w:t>
+        <w:t>py</w:t>
+      </w:r>
+      <w:r>
+        <w:rPr>
+          <w:rFonts w:ascii="Courier New" w:eastAsia="Times New Roman" w:hAnsi="Courier New" w:cs="Courier New"/>
+          <w:sz w:val="21"/>
+          <w:szCs w:val="21"/>
+          <w:lang w:val="en-US"/>
+        </w:rPr>
+        <w:t xml:space="preserve">thon </w:t>
+      </w:r>
+      <w:r>
+        <w:rPr>
+          <w:rFonts w:ascii="Courier New" w:eastAsia="Times New Roman" w:hAnsi="Courier New" w:cs="Courier New"/>
+          <w:sz w:val="21"/>
+          <w:szCs w:val="21"/>
+          <w:lang w:val="en-US"/>
+        </w:rPr>
+        <w:t>cpt_tool</w:t>
+      </w:r>
+      <w:r>
+        <w:rPr>
+          <w:rFonts w:ascii="Courier New" w:eastAsia="Times New Roman" w:hAnsi="Courier New" w:cs="Courier New"/>
+          <w:sz w:val="21"/>
+          <w:szCs w:val="21"/>
+          <w:lang w:val="en-US"/>
+        </w:rPr>
+        <w:t>.</w:t>
+      </w:r>
+      <w:r>
+        <w:rPr>
+          <w:rFonts w:ascii="Courier New" w:eastAsia="Times New Roman" w:hAnsi="Courier New" w:cs="Courier New"/>
+          <w:sz w:val="21"/>
+          <w:szCs w:val="21"/>
+          <w:lang w:val="en-US"/>
+        </w:rPr>
+        <w:t>py</w:t>
+      </w:r>
+      <w:r>
+        <w:rPr>
+          <w:rFonts w:ascii="Courier New" w:eastAsia="Times New Roman" w:hAnsi="Courier New" w:cs="Courier New"/>
+          <w:sz w:val="21"/>
+          <w:szCs w:val="21"/>
+          <w:lang w:val="en-US"/>
+        </w:rPr>
+        <w:t xml:space="preserve"> -</w:t>
       </w:r>
       <w:proofErr w:type="spellStart"/>
       <w:r>
@@ -1147,13 +3133,13 @@
         <w:rPr>
           <w:lang w:val="nl-NL"/>
         </w:rPr>
-        <w:t>pa</w:t>
-      </w:r>
-      <w:r>
-        <w:rPr>
-          <w:lang w:val="nl-NL"/>
-        </w:rPr>
-        <w:t xml:space="preserve">d en naam van </w:t>
+        <w:t xml:space="preserve">locatie </w:t>
+      </w:r>
+      <w:r>
+        <w:rPr>
+          <w:lang w:val="nl-NL"/>
+        </w:rPr>
+        <w:t xml:space="preserve">en naam van </w:t>
       </w:r>
       <w:r>
         <w:rPr>
@@ -1183,16 +3169,8 @@
         <w:rPr>
           <w:lang w:val="nl-NL"/>
         </w:rPr>
-        <w:t xml:space="preserve">bestand in </w:t>
-      </w:r>
-      <w:proofErr w:type="gramStart"/>
-      <w:r>
-        <w:rPr>
-          <w:lang w:val="nl-NL"/>
-        </w:rPr>
-        <w:t>JSON formaat</w:t>
-      </w:r>
-      <w:proofErr w:type="gramEnd"/>
+        <w:t>bestand in JSON formaat</w:t>
+      </w:r>
     </w:p>
     <w:p>
       <w:pPr>
@@ -1227,7 +3205,13 @@
         <w:rPr>
           <w:lang w:val="nl-NL"/>
         </w:rPr>
-        <w:t xml:space="preserve">pad van </w:t>
+        <w:t xml:space="preserve">locatie </w:t>
+      </w:r>
+      <w:r>
+        <w:rPr>
+          <w:lang w:val="nl-NL"/>
+        </w:rPr>
+        <w:t xml:space="preserve">van </w:t>
       </w:r>
       <w:r>
         <w:rPr>
@@ -1325,43 +3309,28 @@
           <w:lang w:val="nl-NL"/>
         </w:rPr>
         <w:tab/>
-        <w:t xml:space="preserve">    - TRUE: uitvoer zijn </w:t>
-      </w:r>
-      <w:proofErr w:type="gramStart"/>
-      <w:r>
-        <w:rPr>
-          <w:lang w:val="nl-NL"/>
-        </w:rPr>
-        <w:t>CSV bestanden</w:t>
-      </w:r>
-      <w:proofErr w:type="gramEnd"/>
-      <w:r>
-        <w:rPr>
-          <w:lang w:val="nl-NL"/>
-        </w:rPr>
-        <w:t xml:space="preserve"> en grafieken voor elk scenario</w:t>
-      </w:r>
-    </w:p>
-    <w:p>
-      <w:pPr>
-        <w:pStyle w:val="NoSpacing"/>
-        <w:rPr>
-          <w:lang w:val="nl-NL"/>
-        </w:rPr>
-      </w:pPr>
-    </w:p>
-    <w:p>
-      <w:pPr>
-        <w:pStyle w:val="NoSpacing"/>
-        <w:rPr>
-          <w:lang w:val="nl-NL"/>
-        </w:rPr>
-      </w:pPr>
-      <w:r>
-        <w:rPr>
-          <w:lang w:val="nl-NL"/>
-        </w:rPr>
-        <w:lastRenderedPageBreak/>
+        <w:t xml:space="preserve">    - TRUE: uitvoer zijn CSV bestanden en grafieken voor elk scenario</w:t>
+      </w:r>
+    </w:p>
+    <w:p>
+      <w:pPr>
+        <w:pStyle w:val="NoSpacing"/>
+        <w:rPr>
+          <w:lang w:val="nl-NL"/>
+        </w:rPr>
+      </w:pPr>
+    </w:p>
+    <w:p>
+      <w:pPr>
+        <w:pStyle w:val="NoSpacing"/>
+        <w:rPr>
+          <w:lang w:val="nl-NL"/>
+        </w:rPr>
+      </w:pPr>
+      <w:r>
+        <w:rPr>
+          <w:lang w:val="nl-NL"/>
+        </w:rPr>
         <w:t xml:space="preserve">De optie </w:t>
       </w:r>
       <w:r>
@@ -1388,7 +3357,27 @@
         <w:rPr>
           <w:lang w:val="nl-NL"/>
         </w:rPr>
-        <w:t xml:space="preserve"> vergt meer rekentijd door het aanmaken van bestanden en grafieken voor elk scenario.</w:t>
+        <w:t xml:space="preserve"> vergt meer rekentijd door het </w:t>
+      </w:r>
+      <w:bookmarkStart w:id="1" w:name="_Hlk40699426"/>
+      <w:r>
+        <w:rPr>
+          <w:lang w:val="nl-NL"/>
+        </w:rPr>
+        <w:t>aanmaken van bestanden en grafieken voor elk scenario</w:t>
+      </w:r>
+      <w:bookmarkEnd w:id="1"/>
+      <w:r>
+        <w:rPr>
+          <w:lang w:val="nl-NL"/>
+        </w:rPr>
+        <w:t>.</w:t>
+      </w:r>
+      <w:r>
+        <w:rPr>
+          <w:lang w:val="nl-NL"/>
+        </w:rPr>
+        <w:t xml:space="preserve"> </w:t>
       </w:r>
     </w:p>
     <w:p>
@@ -1416,7 +3405,103 @@
         <w:rPr>
           <w:lang w:val="nl-NL"/>
         </w:rPr>
-        <w:t xml:space="preserve">(Figuren 2 en 3) </w:t>
+        <w:t>(</w:t>
+      </w:r>
+      <w:r>
+        <w:rPr>
+          <w:lang w:val="nl-NL"/>
+        </w:rPr>
+        <w:fldChar w:fldCharType="begin"/>
+      </w:r>
+      <w:r>
+        <w:rPr>
+          <w:lang w:val="nl-NL"/>
+        </w:rPr>
+        <w:instrText xml:space="preserve"> REF _Ref40343620 \h </w:instrText>
+      </w:r>
+      <w:r>
+        <w:rPr>
+          <w:lang w:val="nl-NL"/>
+        </w:rPr>
+      </w:r>
+      <w:r>
+        <w:rPr>
+          <w:lang w:val="nl-NL"/>
+        </w:rPr>
+        <w:fldChar w:fldCharType="separate"/>
+      </w:r>
+      <w:r>
+        <w:rPr>
+          <w:lang w:val="nl-NL"/>
+        </w:rPr>
+        <w:t xml:space="preserve">Figuur </w:t>
+      </w:r>
+      <w:r>
+        <w:rPr>
+          <w:noProof/>
+          <w:lang w:val="nl-NL"/>
+        </w:rPr>
+        <w:t>3</w:t>
+      </w:r>
+      <w:r>
+        <w:rPr>
+          <w:lang w:val="nl-NL"/>
+        </w:rPr>
+        <w:fldChar w:fldCharType="end"/>
+      </w:r>
+      <w:r>
+        <w:rPr>
+          <w:lang w:val="nl-NL"/>
+        </w:rPr>
+        <w:t xml:space="preserve"> en </w:t>
+      </w:r>
+      <w:r>
+        <w:rPr>
+          <w:lang w:val="nl-NL"/>
+        </w:rPr>
+        <w:fldChar w:fldCharType="begin"/>
+      </w:r>
+      <w:r>
+        <w:rPr>
+          <w:lang w:val="nl-NL"/>
+        </w:rPr>
+        <w:instrText xml:space="preserve"> REF _Ref40343622 \h </w:instrText>
+      </w:r>
+      <w:r>
+        <w:rPr>
+          <w:lang w:val="nl-NL"/>
+        </w:rPr>
+      </w:r>
+      <w:r>
+        <w:rPr>
+          <w:lang w:val="nl-NL"/>
+        </w:rPr>
+        <w:fldChar w:fldCharType="separate"/>
+      </w:r>
+      <w:r>
+        <w:rPr>
+          <w:lang w:val="nl-NL"/>
+        </w:rPr>
+        <w:t xml:space="preserve">Figuur </w:t>
+      </w:r>
+      <w:r>
+        <w:rPr>
+          <w:noProof/>
+          <w:lang w:val="nl-NL"/>
+        </w:rPr>
+        <w:t>4</w:t>
+      </w:r>
+      <w:r>
+        <w:rPr>
+          <w:lang w:val="nl-NL"/>
+        </w:rPr>
+        <w:fldChar w:fldCharType="end"/>
+      </w:r>
+      <w:r>
+        <w:rPr>
+          <w:lang w:val="nl-NL"/>
+        </w:rPr>
+        <w:t xml:space="preserve">) </w:t>
       </w:r>
       <w:r>
         <w:rPr>
@@ -1426,13 +3511,21 @@
       </w:r>
       <w:r>
         <w:rPr>
-          <w:rFonts w:ascii="Courier New" w:hAnsi="Courier New" w:cs="Courier New"/>
-          <w:sz w:val="21"/>
-          <w:szCs w:val="21"/>
-          <w:lang w:val="nl-NL"/>
-        </w:rPr>
-        <w:t>CPTtool.exe</w:t>
-      </w:r>
+          <w:lang w:val="nl-NL"/>
+        </w:rPr>
+        <w:t xml:space="preserve">map </w:t>
+      </w:r>
+      <w:proofErr w:type="spellStart"/>
+      <w:r>
+        <w:rPr>
+          <w:rFonts w:ascii="Courier New" w:hAnsi="Courier New" w:cs="Courier New"/>
+          <w:sz w:val="21"/>
+          <w:szCs w:val="21"/>
+          <w:lang w:val="nl-NL"/>
+        </w:rPr>
+        <w:t>CPTtool</w:t>
+      </w:r>
+      <w:proofErr w:type="spellEnd"/>
       <w:r>
         <w:rPr>
           <w:lang w:val="nl-NL"/>
@@ -1443,7 +3536,7 @@
         <w:rPr>
           <w:lang w:val="nl-NL"/>
         </w:rPr>
-        <w:t>,</w:t>
+        <w:t xml:space="preserve"> en</w:t>
       </w:r>
       <w:r>
         <w:rPr>
@@ -1511,7 +3604,33 @@
         <w:rPr>
           <w:lang w:val="nl-NL"/>
         </w:rPr>
-        <w:t xml:space="preserve">et XML bestand </w:t>
+        <w:t xml:space="preserve">et </w:t>
+      </w:r>
+      <w:proofErr w:type="spellStart"/>
+      <w:r>
+        <w:rPr>
+          <w:lang w:val="nl-NL"/>
+        </w:rPr>
+        <w:t>XML</w:t>
+      </w:r>
+      <w:r>
+        <w:rPr>
+          <w:lang w:val="nl-NL"/>
+        </w:rPr>
+        <w:t>-</w:t>
+      </w:r>
+      <w:r>
+        <w:rPr>
+          <w:lang w:val="nl-NL"/>
+        </w:rPr>
+        <w:t>bestand</w:t>
+      </w:r>
+      <w:proofErr w:type="spellEnd"/>
+      <w:r>
+        <w:rPr>
+          <w:lang w:val="nl-NL"/>
+        </w:rPr>
+        <w:t xml:space="preserve"> </w:t>
       </w:r>
       <w:r>
         <w:rPr>
@@ -1535,6 +3654,12 @@
         <w:rPr>
           <w:lang w:val="nl-NL"/>
         </w:rPr>
+        <w:t>-</w:t>
+      </w:r>
+      <w:r>
+        <w:rPr>
+          <w:lang w:val="nl-NL"/>
+        </w:rPr>
         <w:t>map</w:t>
       </w:r>
       <w:r>
@@ -1592,6 +3717,12 @@
         <w:rPr>
           <w:lang w:val="nl-NL"/>
         </w:rPr>
+        <w:t>-</w:t>
+      </w:r>
+      <w:r>
+        <w:rPr>
+          <w:lang w:val="nl-NL"/>
+        </w:rPr>
         <w:t xml:space="preserve">map </w:t>
       </w:r>
       <w:r>
@@ -1631,6 +3762,12 @@
         <w:rPr>
           <w:lang w:val="nl-NL"/>
         </w:rPr>
+        <w:t>-</w:t>
+      </w:r>
+      <w:r>
+        <w:rPr>
+          <w:lang w:val="nl-NL"/>
+        </w:rPr>
         <w:t>map wordt automatisch aangemaakt.</w:t>
       </w:r>
     </w:p>
@@ -1653,13 +3790,12 @@
       <w:r>
         <w:rPr>
           <w:noProof/>
-          <w:lang w:val="nl-NL"/>
         </w:rPr>
         <w:drawing>
-          <wp:inline distT="0" distB="0" distL="0" distR="0" wp14:anchorId="18394D3A" wp14:editId="69546F01">
-            <wp:extent cx="4500000" cy="1640261"/>
+          <wp:inline distT="0" distB="0" distL="0" distR="0" wp14:anchorId="38301AB6" wp14:editId="31E23FA1">
+            <wp:extent cx="4500000" cy="1487356"/>
             <wp:effectExtent l="0" t="0" r="0" b="0"/>
-            <wp:docPr id="7" name="Picture 7"/>
+            <wp:docPr id="1062523572" name="Picture 6"/>
             <wp:cNvGraphicFramePr>
               <a:graphicFrameLocks xmlns:a="http://schemas.openxmlformats.org/drawingml/2006/main" noChangeAspect="1"/>
             </wp:cNvGraphicFramePr>
@@ -1667,11 +3803,11 @@
               <a:graphicData uri="http://schemas.openxmlformats.org/drawingml/2006/picture">
                 <pic:pic xmlns:pic="http://schemas.openxmlformats.org/drawingml/2006/picture">
                   <pic:nvPicPr>
-                    <pic:cNvPr id="0" name="folder.png"/>
+                    <pic:cNvPr id="0" name="Picture 6"/>
                     <pic:cNvPicPr/>
                   </pic:nvPicPr>
                   <pic:blipFill>
-                    <a:blip r:embed="rId13">
+                    <a:blip r:embed="rId10">
                       <a:extLst>
                         <a:ext uri="{28A0092B-C50C-407E-A947-70E740481C1C}">
                           <a14:useLocalDpi xmlns:a14="http://schemas.microsoft.com/office/drawing/2010/main" val="0"/>
@@ -1685,7 +3821,7 @@
                   <pic:spPr>
                     <a:xfrm>
                       <a:off x="0" y="0"/>
-                      <a:ext cx="4500000" cy="1640261"/>
+                      <a:ext cx="4500000" cy="1487356"/>
                     </a:xfrm>
                     <a:prstGeom prst="rect">
                       <a:avLst/>
@@ -1706,6 +3842,7 @@
           <w:lang w:val="nl-NL"/>
         </w:rPr>
       </w:pPr>
+      <w:bookmarkStart w:id="2" w:name="_Ref40343620"/>
       <w:r>
         <w:rPr>
           <w:lang w:val="nl-NL"/>
@@ -1714,7 +3851,7 @@
       </w:r>
       <w:r>
         <w:rPr>
-          <w:lang w:val="nl-NL"/>
+          <w:lang w:val="en-US"/>
         </w:rPr>
         <w:fldChar w:fldCharType="begin"/>
       </w:r>
@@ -1726,7 +3863,7 @@
       </w:r>
       <w:r>
         <w:rPr>
-          <w:lang w:val="nl-NL"/>
+          <w:lang w:val="en-US"/>
         </w:rPr>
         <w:fldChar w:fldCharType="separate"/>
       </w:r>
@@ -1735,14 +3872,15 @@
           <w:noProof/>
           <w:lang w:val="nl-NL"/>
         </w:rPr>
-        <w:t>2</w:t>
-      </w:r>
-      <w:r>
-        <w:rPr>
-          <w:lang w:val="nl-NL"/>
+        <w:t>3</w:t>
+      </w:r>
+      <w:r>
+        <w:rPr>
+          <w:lang w:val="en-US"/>
         </w:rPr>
         <w:fldChar w:fldCharType="end"/>
       </w:r>
+      <w:bookmarkEnd w:id="2"/>
       <w:r>
         <w:rPr>
           <w:lang w:val="nl-NL"/>
@@ -1773,13 +3911,12 @@
       <w:r>
         <w:rPr>
           <w:noProof/>
-          <w:lang w:val="nl-NL"/>
         </w:rPr>
         <w:drawing>
-          <wp:inline distT="0" distB="0" distL="0" distR="0" wp14:anchorId="67335765" wp14:editId="37ACBC52">
-            <wp:extent cx="4500000" cy="1036209"/>
-            <wp:effectExtent l="0" t="0" r="0" b="0"/>
-            <wp:docPr id="3" name="Picture 3"/>
+          <wp:inline distT="0" distB="0" distL="0" distR="0" wp14:anchorId="6AB6FE2F" wp14:editId="688C0494">
+            <wp:extent cx="5725159" cy="1280160"/>
+            <wp:effectExtent l="0" t="0" r="8890" b="0"/>
+            <wp:docPr id="2023415318" name="Picture 9"/>
             <wp:cNvGraphicFramePr>
               <a:graphicFrameLocks xmlns:a="http://schemas.openxmlformats.org/drawingml/2006/main" noChangeAspect="1"/>
             </wp:cNvGraphicFramePr>
@@ -1787,11 +3924,11 @@
               <a:graphicData uri="http://schemas.openxmlformats.org/drawingml/2006/picture">
                 <pic:pic xmlns:pic="http://schemas.openxmlformats.org/drawingml/2006/picture">
                   <pic:nvPicPr>
-                    <pic:cNvPr id="0" name="command.png"/>
+                    <pic:cNvPr id="0" name="Picture 9"/>
                     <pic:cNvPicPr/>
                   </pic:nvPicPr>
                   <pic:blipFill>
-                    <a:blip r:embed="rId14">
+                    <a:blip r:embed="rId11">
                       <a:extLst>
                         <a:ext uri="{28A0092B-C50C-407E-A947-70E740481C1C}">
                           <a14:useLocalDpi xmlns:a14="http://schemas.microsoft.com/office/drawing/2010/main" val="0"/>
@@ -1805,7 +3942,7 @@
                   <pic:spPr>
                     <a:xfrm>
                       <a:off x="0" y="0"/>
-                      <a:ext cx="4500000" cy="1036209"/>
+                      <a:ext cx="5725159" cy="1280160"/>
                     </a:xfrm>
                     <a:prstGeom prst="rect">
                       <a:avLst/>
@@ -1826,6 +3963,7 @@
           <w:lang w:val="nl-NL"/>
         </w:rPr>
       </w:pPr>
+      <w:bookmarkStart w:id="3" w:name="_Ref40343622"/>
       <w:r>
         <w:rPr>
           <w:lang w:val="nl-NL"/>
@@ -1834,7 +3972,7 @@
       </w:r>
       <w:r>
         <w:rPr>
-          <w:lang w:val="nl-NL"/>
+          <w:lang w:val="en-US"/>
         </w:rPr>
         <w:fldChar w:fldCharType="begin"/>
       </w:r>
@@ -1846,7 +3984,7 @@
       </w:r>
       <w:r>
         <w:rPr>
-          <w:lang w:val="nl-NL"/>
+          <w:lang w:val="en-US"/>
         </w:rPr>
         <w:fldChar w:fldCharType="separate"/>
       </w:r>
@@ -1855,14 +3993,15 @@
           <w:noProof/>
           <w:lang w:val="nl-NL"/>
         </w:rPr>
-        <w:t>3</w:t>
-      </w:r>
-      <w:r>
-        <w:rPr>
-          <w:lang w:val="nl-NL"/>
+        <w:t>4</w:t>
+      </w:r>
+      <w:r>
+        <w:rPr>
+          <w:lang w:val="en-US"/>
         </w:rPr>
         <w:fldChar w:fldCharType="end"/>
       </w:r>
+      <w:bookmarkEnd w:id="3"/>
       <w:r>
         <w:rPr>
           <w:lang w:val="nl-NL"/>
@@ -1905,6 +4044,14 @@
         </w:rPr>
         <w:t>.</w:t>
       </w:r>
+    </w:p>
+    <w:p>
+      <w:pPr>
+        <w:pStyle w:val="NoSpacing"/>
+        <w:rPr>
+          <w:lang w:val="nl-NL"/>
+        </w:rPr>
+      </w:pPr>
     </w:p>
     <w:p>
       <w:pPr>
@@ -2248,6 +4395,7 @@
           <w:szCs w:val="21"/>
           <w:lang w:val="nl-NL"/>
         </w:rPr>
+        <w:lastRenderedPageBreak/>
         <w:t xml:space="preserve">   </w:t>
       </w:r>
       <w:r>
@@ -2539,6 +4687,15 @@
       </w:r>
       <w:r>
         <w:rPr>
+          <w:rFonts w:ascii="Courier New" w:hAnsi="Courier New" w:cs="Courier New"/>
+          <w:sz w:val="21"/>
+          <w:szCs w:val="21"/>
+          <w:lang w:val="nl-NL"/>
+        </w:rPr>
+        <w:t xml:space="preserve"> </w:t>
+      </w:r>
+      <w:r>
+        <w:rPr>
           <w:lang w:val="nl-NL"/>
         </w:rPr>
         <w:tab/>
@@ -2587,9 +4744,28 @@
           <w:szCs w:val="21"/>
           <w:lang w:val="nl-NL"/>
         </w:rPr>
-        <w:t>MaxCalcDist</w:t>
+        <w:t>MaxCalcDi</w:t>
+      </w:r>
+      <w:bookmarkStart w:id="4" w:name="_GoBack"/>
+      <w:r>
+        <w:rPr>
+          <w:rFonts w:ascii="Courier New" w:hAnsi="Courier New" w:cs="Courier New"/>
+          <w:sz w:val="21"/>
+          <w:szCs w:val="21"/>
+          <w:lang w:val="nl-NL"/>
+        </w:rPr>
+        <w:t>st</w:t>
       </w:r>
       <w:proofErr w:type="spellEnd"/>
+      <w:r>
+        <w:rPr>
+          <w:rFonts w:ascii="Courier New" w:hAnsi="Courier New" w:cs="Courier New"/>
+          <w:sz w:val="21"/>
+          <w:szCs w:val="21"/>
+          <w:lang w:val="nl-NL"/>
+        </w:rPr>
+        <w:t xml:space="preserve"> </w:t>
+      </w:r>
       <w:r>
         <w:rPr>
           <w:lang w:val="nl-NL"/>
@@ -2680,6 +4856,15 @@
           <w:szCs w:val="21"/>
           <w:lang w:val="nl-NL"/>
         </w:rPr>
+        <w:t xml:space="preserve"> </w:t>
+      </w:r>
+      <w:r>
+        <w:rPr>
+          <w:rFonts w:ascii="Courier New" w:hAnsi="Courier New" w:cs="Courier New"/>
+          <w:sz w:val="21"/>
+          <w:szCs w:val="21"/>
+          <w:lang w:val="nl-NL"/>
+        </w:rPr>
         <w:tab/>
       </w:r>
       <w:r>
@@ -2750,6 +4935,15 @@
       <w:r>
         <w:rPr>
           <w:rFonts w:ascii="Courier New" w:hAnsi="Courier New" w:cs="Courier New"/>
+          <w:sz w:val="21"/>
+          <w:szCs w:val="21"/>
+          <w:lang w:val="nl-NL"/>
+        </w:rPr>
+        <w:t xml:space="preserve"> </w:t>
+      </w:r>
+      <w:r>
+        <w:rPr>
+          <w:rFonts w:ascii="Courier New" w:hAnsi="Courier New" w:cs="Courier New"/>
           <w:lang w:val="nl-NL"/>
         </w:rPr>
         <w:tab/>
@@ -2797,6 +4991,15 @@
       <w:proofErr w:type="spellEnd"/>
       <w:r>
         <w:rPr>
+          <w:rFonts w:ascii="Courier New" w:hAnsi="Courier New" w:cs="Courier New"/>
+          <w:sz w:val="21"/>
+          <w:szCs w:val="21"/>
+          <w:lang w:val="en-US"/>
+        </w:rPr>
+        <w:t xml:space="preserve"> </w:t>
+      </w:r>
+      <w:r>
+        <w:rPr>
           <w:lang w:val="en-US"/>
         </w:rPr>
         <w:tab/>
@@ -2981,10 +5184,18 @@
           <w:szCs w:val="21"/>
           <w:lang w:val="nl-NL"/>
         </w:rPr>
-        <w:lastRenderedPageBreak/>
         <w:t>LowFreq</w:t>
       </w:r>
       <w:proofErr w:type="spellEnd"/>
+      <w:r>
+        <w:rPr>
+          <w:rFonts w:ascii="Courier New" w:hAnsi="Courier New" w:cs="Courier New"/>
+          <w:sz w:val="21"/>
+          <w:szCs w:val="21"/>
+          <w:lang w:val="nl-NL"/>
+        </w:rPr>
+        <w:t xml:space="preserve"> </w:t>
+      </w:r>
       <w:r>
         <w:rPr>
           <w:lang w:val="nl-NL"/>
@@ -3065,6 +5276,15 @@
       <w:r>
         <w:rPr>
           <w:rFonts w:ascii="Courier New" w:hAnsi="Courier New" w:cs="Courier New"/>
+          <w:sz w:val="21"/>
+          <w:szCs w:val="21"/>
+          <w:lang w:val="nl-NL"/>
+        </w:rPr>
+        <w:t xml:space="preserve"> </w:t>
+      </w:r>
+      <w:r>
+        <w:rPr>
+          <w:rFonts w:ascii="Courier New" w:hAnsi="Courier New" w:cs="Courier New"/>
           <w:lang w:val="nl-NL"/>
         </w:rPr>
         <w:tab/>
@@ -3125,6 +5345,15 @@
       <w:r>
         <w:rPr>
           <w:rFonts w:ascii="Courier New" w:hAnsi="Courier New" w:cs="Courier New"/>
+          <w:sz w:val="21"/>
+          <w:szCs w:val="21"/>
+          <w:lang w:val="nl-NL"/>
+        </w:rPr>
+        <w:t xml:space="preserve"> </w:t>
+      </w:r>
+      <w:r>
+        <w:rPr>
+          <w:rFonts w:ascii="Courier New" w:hAnsi="Courier New" w:cs="Courier New"/>
           <w:lang w:val="nl-NL"/>
         </w:rPr>
         <w:tab/>
@@ -3207,6 +5436,7 @@
         </w:rPr>
         <w:t>3D-FEM</w:t>
       </w:r>
+      <w:bookmarkEnd w:id="4"/>
     </w:p>
     <w:p>
       <w:pPr>
@@ -3233,6 +5463,15 @@
       <w:r>
         <w:rPr>
           <w:rFonts w:ascii="Courier New" w:hAnsi="Courier New" w:cs="Courier New"/>
+          <w:sz w:val="21"/>
+          <w:szCs w:val="21"/>
+          <w:lang w:val="nl-NL"/>
+        </w:rPr>
+        <w:t xml:space="preserve"> </w:t>
+      </w:r>
+      <w:r>
+        <w:rPr>
+          <w:rFonts w:ascii="Courier New" w:hAnsi="Courier New" w:cs="Courier New"/>
           <w:lang w:val="nl-NL"/>
         </w:rPr>
         <w:tab/>
@@ -3311,6 +5550,15 @@
       <w:r>
         <w:rPr>
           <w:rFonts w:ascii="Courier New" w:hAnsi="Courier New" w:cs="Courier New"/>
+          <w:sz w:val="21"/>
+          <w:szCs w:val="21"/>
+          <w:lang w:val="nl-NL"/>
+        </w:rPr>
+        <w:t xml:space="preserve"> </w:t>
+      </w:r>
+      <w:r>
+        <w:rPr>
+          <w:rFonts w:ascii="Courier New" w:hAnsi="Courier New" w:cs="Courier New"/>
           <w:lang w:val="nl-NL"/>
         </w:rPr>
         <w:tab/>
@@ -3383,6 +5631,15 @@
       <w:r>
         <w:rPr>
           <w:rFonts w:ascii="Courier New" w:hAnsi="Courier New" w:cs="Courier New"/>
+          <w:sz w:val="21"/>
+          <w:szCs w:val="21"/>
+          <w:lang w:val="nl-NL"/>
+        </w:rPr>
+        <w:t xml:space="preserve"> </w:t>
+      </w:r>
+      <w:r>
+        <w:rPr>
+          <w:rFonts w:ascii="Courier New" w:hAnsi="Courier New" w:cs="Courier New"/>
           <w:lang w:val="nl-NL"/>
         </w:rPr>
         <w:tab/>
@@ -3449,6 +5706,15 @@
       <w:r>
         <w:rPr>
           <w:rFonts w:ascii="Courier New" w:hAnsi="Courier New" w:cs="Courier New"/>
+          <w:sz w:val="21"/>
+          <w:szCs w:val="21"/>
+          <w:lang w:val="nl-NL"/>
+        </w:rPr>
+        <w:t xml:space="preserve"> </w:t>
+      </w:r>
+      <w:r>
+        <w:rPr>
+          <w:rFonts w:ascii="Courier New" w:hAnsi="Courier New" w:cs="Courier New"/>
           <w:lang w:val="nl-NL"/>
         </w:rPr>
         <w:tab/>
@@ -3515,6 +5781,15 @@
       <w:r>
         <w:rPr>
           <w:rFonts w:ascii="Courier New" w:hAnsi="Courier New" w:cs="Courier New"/>
+          <w:sz w:val="21"/>
+          <w:szCs w:val="21"/>
+          <w:lang w:val="nl-NL"/>
+        </w:rPr>
+        <w:t xml:space="preserve"> </w:t>
+      </w:r>
+      <w:r>
+        <w:rPr>
+          <w:rFonts w:ascii="Courier New" w:hAnsi="Courier New" w:cs="Courier New"/>
           <w:lang w:val="nl-NL"/>
         </w:rPr>
         <w:tab/>
@@ -3535,29 +5810,53 @@
         <w:rPr>
           <w:lang w:val="nl-NL"/>
         </w:rPr>
-        <w:t>pad naar het XML bestand met sonderingen afkomstig uit BRO</w:t>
-      </w:r>
-    </w:p>
-    <w:p>
-      <w:pPr>
-        <w:pStyle w:val="NoSpacing"/>
-        <w:rPr>
-          <w:lang w:val="nl-NL"/>
-        </w:rPr>
-      </w:pPr>
-    </w:p>
-    <w:p>
-      <w:pPr>
-        <w:pStyle w:val="NoSpacing"/>
-        <w:rPr>
-          <w:lang w:val="nl-NL"/>
-        </w:rPr>
-      </w:pPr>
-      <w:r>
-        <w:rPr>
-          <w:lang w:val="nl-NL"/>
-        </w:rPr>
-        <w:t xml:space="preserve">Na uitvoer van het programma worden de resultaten opgeslagen in de gekozen submap (in het voorbeeld: </w:t>
+        <w:t>locatie</w:t>
+      </w:r>
+      <w:r>
+        <w:rPr>
+          <w:lang w:val="nl-NL"/>
+        </w:rPr>
+        <w:t xml:space="preserve"> van</w:t>
+      </w:r>
+      <w:r>
+        <w:rPr>
+          <w:lang w:val="nl-NL"/>
+        </w:rPr>
+        <w:t xml:space="preserve"> het XML bestand met sonderingen afkomstig uit BRO</w:t>
+      </w:r>
+    </w:p>
+    <w:p>
+      <w:pPr>
+        <w:pStyle w:val="NoSpacing"/>
+        <w:rPr>
+          <w:lang w:val="nl-NL"/>
+        </w:rPr>
+      </w:pPr>
+    </w:p>
+    <w:p>
+      <w:pPr>
+        <w:pStyle w:val="NoSpacing"/>
+        <w:rPr>
+          <w:lang w:val="nl-NL"/>
+        </w:rPr>
+      </w:pPr>
+      <w:r>
+        <w:rPr>
+          <w:lang w:val="nl-NL"/>
+        </w:rPr>
+        <w:t>Na uitvoer van het programma worden de resultaten opgeslagen in de gekozen sub</w:t>
+      </w:r>
+      <w:r>
+        <w:rPr>
+          <w:lang w:val="nl-NL"/>
+        </w:rPr>
+        <w:t>-</w:t>
+      </w:r>
+      <w:r>
+        <w:rPr>
+          <w:lang w:val="nl-NL"/>
+        </w:rPr>
+        <w:t xml:space="preserve">map (in het voorbeeld: </w:t>
       </w:r>
       <w:r>
         <w:rPr>
@@ -3954,19 +6253,11 @@
           <w:lang w:val="nl-NL"/>
         </w:rPr>
       </w:pPr>
-      <w:proofErr w:type="gramStart"/>
-      <w:r>
-        <w:rPr>
-          <w:lang w:val="nl-NL"/>
-        </w:rPr>
-        <w:t>genormaliseerde</w:t>
-      </w:r>
-      <w:proofErr w:type="gramEnd"/>
-      <w:r>
-        <w:rPr>
-          <w:lang w:val="nl-NL"/>
-        </w:rPr>
-        <w:t xml:space="preserve"> conusweerstand </w:t>
+      <w:r>
+        <w:rPr>
+          <w:lang w:val="nl-NL"/>
+        </w:rPr>
+        <w:t xml:space="preserve">genormaliseerde conusweerstand </w:t>
       </w:r>
       <w:proofErr w:type="spellStart"/>
       <w:r>
@@ -4007,19 +6298,11 @@
           <w:lang w:val="nl-NL"/>
         </w:rPr>
       </w:pPr>
-      <w:proofErr w:type="gramStart"/>
-      <w:r>
-        <w:rPr>
-          <w:lang w:val="nl-NL"/>
-        </w:rPr>
-        <w:t>genormaliseerd</w:t>
-      </w:r>
-      <w:proofErr w:type="gramEnd"/>
-      <w:r>
-        <w:rPr>
-          <w:lang w:val="nl-NL"/>
-        </w:rPr>
-        <w:t xml:space="preserve"> wrijvingsgetal </w:t>
+      <w:r>
+        <w:rPr>
+          <w:lang w:val="nl-NL"/>
+        </w:rPr>
+        <w:t xml:space="preserve">genormaliseerd wrijvingsgetal </w:t>
       </w:r>
       <w:r>
         <w:rPr>
@@ -4058,19 +6341,11 @@
           <w:lang w:val="nl-NL"/>
         </w:rPr>
       </w:pPr>
-      <w:proofErr w:type="gramStart"/>
-      <w:r>
-        <w:rPr>
-          <w:lang w:val="nl-NL"/>
-        </w:rPr>
-        <w:t>grond</w:t>
-      </w:r>
-      <w:proofErr w:type="gramEnd"/>
-      <w:r>
-        <w:rPr>
-          <w:lang w:val="nl-NL"/>
-        </w:rPr>
-        <w:t xml:space="preserve"> index </w:t>
+      <w:r>
+        <w:rPr>
+          <w:lang w:val="nl-NL"/>
+        </w:rPr>
+        <w:t xml:space="preserve">grond index </w:t>
       </w:r>
       <w:r>
         <w:rPr>
@@ -4096,19 +6371,11 @@
           <w:lang w:val="nl-NL"/>
         </w:rPr>
       </w:pPr>
-      <w:proofErr w:type="gramStart"/>
-      <w:r>
-        <w:rPr>
-          <w:lang w:val="nl-NL"/>
-        </w:rPr>
-        <w:t>schuifgolf</w:t>
-      </w:r>
-      <w:proofErr w:type="gramEnd"/>
-      <w:r>
-        <w:rPr>
-          <w:lang w:val="nl-NL"/>
-        </w:rPr>
-        <w:t xml:space="preserve"> snelheid </w:t>
+      <w:r>
+        <w:rPr>
+          <w:lang w:val="nl-NL"/>
+        </w:rPr>
+        <w:t xml:space="preserve">schuifgolf snelheid </w:t>
       </w:r>
       <w:proofErr w:type="spellStart"/>
       <w:r>
@@ -4180,19 +6447,33 @@
           <w:lang w:val="nl-NL"/>
         </w:rPr>
       </w:pPr>
-      <w:proofErr w:type="gramStart"/>
+      <w:proofErr w:type="spellStart"/>
       <w:r>
         <w:rPr>
           <w:lang w:val="nl-NL"/>
         </w:rPr>
         <w:t>dwarscontractiecoëfficient</w:t>
       </w:r>
-      <w:proofErr w:type="gramEnd"/>
-      <w:r>
-        <w:rPr>
-          <w:lang w:val="nl-NL"/>
-        </w:rPr>
-        <w:t xml:space="preserve"> (Poisson ratio) </w:t>
+      <w:proofErr w:type="spellEnd"/>
+      <w:r>
+        <w:rPr>
+          <w:lang w:val="nl-NL"/>
+        </w:rPr>
+        <w:t xml:space="preserve"> (</w:t>
+      </w:r>
+      <w:proofErr w:type="spellStart"/>
+      <w:r>
+        <w:rPr>
+          <w:lang w:val="nl-NL"/>
+        </w:rPr>
+        <w:t>Poisson</w:t>
+      </w:r>
+      <w:proofErr w:type="spellEnd"/>
+      <w:r>
+        <w:rPr>
+          <w:lang w:val="nl-NL"/>
+        </w:rPr>
+        <w:t xml:space="preserve"> ratio) </w:t>
       </w:r>
       <w:r>
         <w:rPr>
@@ -4293,7 +6574,49 @@
         <w:rPr>
           <w:lang w:val="nl-NL"/>
         </w:rPr>
-        <w:t>zie Figuur 4</w:t>
+        <w:t xml:space="preserve">zie </w:t>
+      </w:r>
+      <w:r>
+        <w:rPr>
+          <w:lang w:val="nl-NL"/>
+        </w:rPr>
+        <w:fldChar w:fldCharType="begin"/>
+      </w:r>
+      <w:r>
+        <w:rPr>
+          <w:lang w:val="nl-NL"/>
+        </w:rPr>
+        <w:instrText xml:space="preserve"> REF _Ref40343658 \h </w:instrText>
+      </w:r>
+      <w:r>
+        <w:rPr>
+          <w:lang w:val="nl-NL"/>
+        </w:rPr>
+      </w:r>
+      <w:r>
+        <w:rPr>
+          <w:lang w:val="nl-NL"/>
+        </w:rPr>
+        <w:fldChar w:fldCharType="separate"/>
+      </w:r>
+      <w:r>
+        <w:rPr>
+          <w:lang w:val="nl-NL"/>
+        </w:rPr>
+        <w:t xml:space="preserve">Figuur </w:t>
+      </w:r>
+      <w:r>
+        <w:rPr>
+          <w:noProof/>
+          <w:lang w:val="nl-NL"/>
+        </w:rPr>
+        <w:t>5</w:t>
+      </w:r>
+      <w:r>
+        <w:rPr>
+          <w:lang w:val="nl-NL"/>
+        </w:rPr>
+        <w:fldChar w:fldCharType="end"/>
       </w:r>
       <w:r>
         <w:rPr>
@@ -4347,6 +6670,7 @@
         <w:rPr>
           <w:lang w:val="nl-NL"/>
         </w:rPr>
+        <w:lastRenderedPageBreak/>
         <w:t xml:space="preserve">wrijvingsgetal </w:t>
       </w:r>
       <w:r>
@@ -4561,7 +6885,49 @@
         <w:rPr>
           <w:lang w:val="nl-NL"/>
         </w:rPr>
-        <w:t>zie Figuur 5</w:t>
+        <w:t xml:space="preserve">zie </w:t>
+      </w:r>
+      <w:r>
+        <w:rPr>
+          <w:lang w:val="nl-NL"/>
+        </w:rPr>
+        <w:fldChar w:fldCharType="begin"/>
+      </w:r>
+      <w:r>
+        <w:rPr>
+          <w:lang w:val="nl-NL"/>
+        </w:rPr>
+        <w:instrText xml:space="preserve"> REF _Ref40343664 \h </w:instrText>
+      </w:r>
+      <w:r>
+        <w:rPr>
+          <w:lang w:val="nl-NL"/>
+        </w:rPr>
+      </w:r>
+      <w:r>
+        <w:rPr>
+          <w:lang w:val="nl-NL"/>
+        </w:rPr>
+        <w:fldChar w:fldCharType="separate"/>
+      </w:r>
+      <w:r>
+        <w:rPr>
+          <w:lang w:val="nl-NL"/>
+        </w:rPr>
+        <w:t xml:space="preserve">Figuur </w:t>
+      </w:r>
+      <w:r>
+        <w:rPr>
+          <w:noProof/>
+          <w:lang w:val="nl-NL"/>
+        </w:rPr>
+        <w:t>6</w:t>
+      </w:r>
+      <w:r>
+        <w:rPr>
+          <w:lang w:val="nl-NL"/>
+        </w:rPr>
+        <w:fldChar w:fldCharType="end"/>
       </w:r>
       <w:r>
         <w:rPr>
@@ -4636,14 +7002,12 @@
       <w:r>
         <w:rPr>
           <w:noProof/>
-          <w:lang w:val="nl-NL"/>
-        </w:rPr>
-        <w:lastRenderedPageBreak/>
+        </w:rPr>
         <w:drawing>
-          <wp:inline distT="0" distB="0" distL="0" distR="0" wp14:anchorId="78C16E93" wp14:editId="2FBC06F9">
-            <wp:extent cx="5725160" cy="1717675"/>
+          <wp:inline distT="0" distB="0" distL="0" distR="0" wp14:anchorId="78C16E93" wp14:editId="2F6B255B">
+            <wp:extent cx="5725159" cy="1717675"/>
             <wp:effectExtent l="0" t="0" r="8890" b="0"/>
-            <wp:docPr id="5" name="Picture 5" descr="D:\CPTinterpretatie\resultaten\2008_5007-0637-000_C_DKM18_000_cpt.png"/>
+            <wp:docPr id="431131581" name="Picture 5" descr="D:\CPTinterpretatie\resultaten\2008_5007-0637-000_C_DKM18_000_cpt.png"/>
             <wp:cNvGraphicFramePr>
               <a:graphicFrameLocks xmlns:a="http://schemas.openxmlformats.org/drawingml/2006/main" noChangeAspect="1"/>
             </wp:cNvGraphicFramePr>
@@ -4651,36 +7015,29 @@
               <a:graphicData uri="http://schemas.openxmlformats.org/drawingml/2006/picture">
                 <pic:pic xmlns:pic="http://schemas.openxmlformats.org/drawingml/2006/picture">
                   <pic:nvPicPr>
-                    <pic:cNvPr id="0" name="Picture 2" descr="D:\CPTinterpretatie\resultaten\2008_5007-0637-000_C_DKM18_000_cpt.png"/>
-                    <pic:cNvPicPr>
-                      <a:picLocks noChangeAspect="1" noChangeArrowheads="1"/>
-                    </pic:cNvPicPr>
+                    <pic:cNvPr id="0" name="Picture 5"/>
+                    <pic:cNvPicPr/>
                   </pic:nvPicPr>
                   <pic:blipFill>
-                    <a:blip r:embed="rId15" cstate="print">
+                    <a:blip r:embed="rId12" cstate="print">
                       <a:extLst>
                         <a:ext uri="{28A0092B-C50C-407E-A947-70E740481C1C}">
                           <a14:useLocalDpi xmlns:a14="http://schemas.microsoft.com/office/drawing/2010/main" val="0"/>
                         </a:ext>
                       </a:extLst>
                     </a:blip>
-                    <a:srcRect/>
                     <a:stretch>
                       <a:fillRect/>
                     </a:stretch>
                   </pic:blipFill>
-                  <pic:spPr bwMode="auto">
+                  <pic:spPr>
                     <a:xfrm>
                       <a:off x="0" y="0"/>
-                      <a:ext cx="5725160" cy="1717675"/>
+                      <a:ext cx="5725159" cy="1717675"/>
                     </a:xfrm>
                     <a:prstGeom prst="rect">
                       <a:avLst/>
                     </a:prstGeom>
-                    <a:noFill/>
-                    <a:ln>
-                      <a:noFill/>
-                    </a:ln>
                   </pic:spPr>
                 </pic:pic>
               </a:graphicData>
@@ -4697,6 +7054,7 @@
           <w:lang w:val="nl-NL"/>
         </w:rPr>
       </w:pPr>
+      <w:bookmarkStart w:id="5" w:name="_Ref40343658"/>
       <w:r>
         <w:rPr>
           <w:lang w:val="nl-NL"/>
@@ -4705,7 +7063,7 @@
       </w:r>
       <w:r>
         <w:rPr>
-          <w:lang w:val="nl-NL"/>
+          <w:lang w:val="en-US"/>
         </w:rPr>
         <w:fldChar w:fldCharType="begin"/>
       </w:r>
@@ -4717,7 +7075,7 @@
       </w:r>
       <w:r>
         <w:rPr>
-          <w:lang w:val="nl-NL"/>
+          <w:lang w:val="en-US"/>
         </w:rPr>
         <w:fldChar w:fldCharType="separate"/>
       </w:r>
@@ -4726,19 +7084,26 @@
           <w:noProof/>
           <w:lang w:val="nl-NL"/>
         </w:rPr>
-        <w:t>4</w:t>
-      </w:r>
-      <w:r>
-        <w:rPr>
-          <w:lang w:val="nl-NL"/>
+        <w:t>5</w:t>
+      </w:r>
+      <w:r>
+        <w:rPr>
+          <w:lang w:val="en-US"/>
         </w:rPr>
         <w:fldChar w:fldCharType="end"/>
       </w:r>
-      <w:r>
-        <w:rPr>
-          <w:lang w:val="nl-NL"/>
-        </w:rPr>
-        <w:t>. Grafisch resultaat voor</w:t>
+      <w:bookmarkEnd w:id="5"/>
+      <w:r>
+        <w:rPr>
+          <w:lang w:val="nl-NL"/>
+        </w:rPr>
+        <w:t>.</w:t>
+      </w:r>
+      <w:r>
+        <w:rPr>
+          <w:lang w:val="nl-NL"/>
+        </w:rPr>
+        <w:t xml:space="preserve"> Grafisch resultaat voor</w:t>
       </w:r>
       <w:r>
         <w:rPr>
@@ -4792,7 +7157,7 @@
                     </pic:cNvPicPr>
                   </pic:nvPicPr>
                   <pic:blipFill rotWithShape="1">
-                    <a:blip r:embed="rId16">
+                    <a:blip r:embed="rId13">
                       <a:extLst>
                         <a:ext uri="{28A0092B-C50C-407E-A947-70E740481C1C}">
                           <a14:useLocalDpi xmlns:a14="http://schemas.microsoft.com/office/drawing/2010/main" val="0"/>
@@ -4835,6 +7200,7 @@
           <w:lang w:val="nl-NL"/>
         </w:rPr>
       </w:pPr>
+      <w:bookmarkStart w:id="6" w:name="_Ref40343664"/>
       <w:r>
         <w:rPr>
           <w:lang w:val="nl-NL"/>
@@ -4864,7 +7230,7 @@
           <w:noProof/>
           <w:lang w:val="nl-NL"/>
         </w:rPr>
-        <w:t>5</w:t>
+        <w:t>6</w:t>
       </w:r>
       <w:r>
         <w:rPr>
@@ -4872,6 +7238,7 @@
         </w:rPr>
         <w:fldChar w:fldCharType="end"/>
       </w:r>
+      <w:bookmarkEnd w:id="6"/>
       <w:r>
         <w:rPr>
           <w:lang w:val="nl-NL"/>
@@ -4907,6 +7274,15 @@
     </w:sectPr>
   </w:body>
 </w:document>
+</file>
+
+<file path=word/commentsExtensible.xml><?xml version="1.0" encoding="utf-8"?>
+<w16cex:commentsExtensible xmlns:w16="http://schemas.microsoft.com/office/word/2018/wordml" xmlns:w16cex="http://schemas.microsoft.com/office/word/2018/wordml/cex" xmlns:mc="http://schemas.openxmlformats.org/markup-compatibility/2006" mc:Ignorable="w16 w16cex">
+  <w16cex:commentExtensible w16cex:durableId="7137430D" w16cex:dateUtc="2020-05-18T11:49:42.729Z"/>
+  <w16cex:commentExtensible w16cex:durableId="1B0101C0" w16cex:dateUtc="2020-05-18T11:54:34.516Z"/>
+  <w16cex:commentExtensible w16cex:durableId="68E97BDE" w16cex:dateUtc="2020-05-18T11:54:48.293Z"/>
+  <w16cex:commentExtensible w16cex:durableId="43C0C49C" w16cex:dateUtc="2020-05-18T11:56:40.562Z"/>
+</w16cex:commentsExtensible>
 </file>
 
 <file path=word/endnotes.xml><?xml version="1.0" encoding="utf-8"?>
@@ -6306,7 +8682,7 @@
     <w:lsdException w:name="Table Web 2" w:semiHidden="1" w:unhideWhenUsed="1"/>
     <w:lsdException w:name="Table Web 3" w:semiHidden="1" w:unhideWhenUsed="1"/>
     <w:lsdException w:name="Balloon Text" w:semiHidden="1" w:unhideWhenUsed="1"/>
-    <w:lsdException w:name="Table Grid" w:semiHidden="1" w:uiPriority="59" w:unhideWhenUsed="1"/>
+    <w:lsdException w:name="Table Grid" w:uiPriority="59"/>
     <w:lsdException w:name="Table Theme" w:semiHidden="1" w:unhideWhenUsed="1"/>
     <w:lsdException w:name="Placeholder Text" w:semiHidden="1"/>
     <w:lsdException w:name="No Spacing" w:uiPriority="1" w:qFormat="1"/>
@@ -6845,6 +9221,43 @@
       <w:szCs w:val="18"/>
     </w:rPr>
   </w:style>
+  <w:style w:type="paragraph" w:styleId="CommentText">
+    <w:name w:val="annotation text"/>
+    <w:basedOn w:val="Normal"/>
+    <w:link w:val="CommentTextChar"/>
+    <w:uiPriority w:val="99"/>
+    <w:semiHidden/>
+    <w:unhideWhenUsed/>
+    <w:pPr>
+      <w:spacing w:line="240" w:lineRule="auto"/>
+    </w:pPr>
+    <w:rPr>
+      <w:sz w:val="20"/>
+      <w:szCs w:val="20"/>
+    </w:rPr>
+  </w:style>
+  <w:style w:type="character" w:customStyle="1" w:styleId="CommentTextChar">
+    <w:name w:val="Comment Text Char"/>
+    <w:basedOn w:val="DefaultParagraphFont"/>
+    <w:link w:val="CommentText"/>
+    <w:uiPriority w:val="99"/>
+    <w:semiHidden/>
+    <w:rPr>
+      <w:sz w:val="20"/>
+      <w:szCs w:val="20"/>
+    </w:rPr>
+  </w:style>
+  <w:style w:type="character" w:styleId="CommentReference">
+    <w:name w:val="annotation reference"/>
+    <w:basedOn w:val="DefaultParagraphFont"/>
+    <w:uiPriority w:val="99"/>
+    <w:semiHidden/>
+    <w:unhideWhenUsed/>
+    <w:rPr>
+      <w:sz w:val="16"/>
+      <w:szCs w:val="16"/>
+    </w:rPr>
+  </w:style>
 </w:styles>
 </file>
 
@@ -7138,7 +9551,7 @@
 </file>
 
 <file path=customXml/itemProps1.xml><?xml version="1.0" encoding="utf-8"?>
-<ds:datastoreItem xmlns:ds="http://schemas.openxmlformats.org/officeDocument/2006/customXml" ds:itemID="{C06BADEB-9639-40F2-8316-C1AB37CABE87}">
+<ds:datastoreItem xmlns:ds="http://schemas.openxmlformats.org/officeDocument/2006/customXml" ds:itemID="{93E67BF4-A8AF-4827-A1C6-221E1C4A28A8}">
   <ds:schemaRefs>
     <ds:schemaRef ds:uri="http://schemas.openxmlformats.org/officeDocument/2006/bibliography"/>
   </ds:schemaRefs>

</xml_diff>